<commit_message>
minor tweaks to docx for project 2. Included asana and github links on cover.
</commit_message>
<xml_diff>
--- a/JJNW_cmpsc431w_project_report_phase2.docx
+++ b/JJNW_cmpsc431w_project_report_phase2.docx
@@ -1,6 +1,6 @@
 
 <file path=word/document.xml><?xml version="1.0" encoding="utf-8"?>
-<w:document xmlns:wpc="http://schemas.microsoft.com/office/word/2010/wordprocessingCanvas" xmlns:mc="http://schemas.openxmlformats.org/markup-compatibility/2006" xmlns:o="urn:schemas-microsoft-com:office:office" xmlns:r="http://schemas.openxmlformats.org/officeDocument/2006/relationships" xmlns:m="http://schemas.openxmlformats.org/officeDocument/2006/math" xmlns:v="urn:schemas-microsoft-com:vml" xmlns:wp14="http://schemas.microsoft.com/office/word/2010/wordprocessingDrawing" xmlns:wp="http://schemas.openxmlformats.org/drawingml/2006/wordprocessingDrawing" xmlns:w10="urn:schemas-microsoft-com:office:word" xmlns:w="http://schemas.openxmlformats.org/wordprocessingml/2006/main" xmlns:w14="http://schemas.microsoft.com/office/word/2010/wordml" xmlns:w15="http://schemas.microsoft.com/office/word/2012/wordml" xmlns:wpg="http://schemas.microsoft.com/office/word/2010/wordprocessingGroup" xmlns:wpi="http://schemas.microsoft.com/office/word/2010/wordprocessingInk" xmlns:wne="http://schemas.microsoft.com/office/word/2006/wordml" xmlns:wps="http://schemas.microsoft.com/office/word/2010/wordprocessingShape" mc:Ignorable="w14 w15 wp14">
+<w:document xmlns:wpc="http://schemas.microsoft.com/office/word/2010/wordprocessingCanvas" xmlns:mo="http://schemas.microsoft.com/office/mac/office/2008/main" xmlns:mc="http://schemas.openxmlformats.org/markup-compatibility/2006" xmlns:mv="urn:schemas-microsoft-com:mac:vml" xmlns:o="urn:schemas-microsoft-com:office:office" xmlns:r="http://schemas.openxmlformats.org/officeDocument/2006/relationships" xmlns:m="http://schemas.openxmlformats.org/officeDocument/2006/math" xmlns:v="urn:schemas-microsoft-com:vml" xmlns:wp14="http://schemas.microsoft.com/office/word/2010/wordprocessingDrawing" xmlns:wp="http://schemas.openxmlformats.org/drawingml/2006/wordprocessingDrawing" xmlns:w10="urn:schemas-microsoft-com:office:word" xmlns:w="http://schemas.openxmlformats.org/wordprocessingml/2006/main" xmlns:w14="http://schemas.microsoft.com/office/word/2010/wordml" xmlns:w15="http://schemas.microsoft.com/office/word/2012/wordml" xmlns:wpg="http://schemas.microsoft.com/office/word/2010/wordprocessingGroup" xmlns:wpi="http://schemas.microsoft.com/office/word/2010/wordprocessingInk" xmlns:wne="http://schemas.microsoft.com/office/word/2006/wordml" xmlns:wps="http://schemas.microsoft.com/office/word/2010/wordprocessingShape" mc:Ignorable="w14 w15 wp14">
   <w:body>
     <w:p>
       <w:pPr>
@@ -190,8 +190,16 @@
         <w:rPr>
           <w:szCs w:val="24"/>
         </w:rPr>
-        <w:t>Nicholas Denaro</w:t>
-      </w:r>
+        <w:t xml:space="preserve">Nicholas </w:t>
+      </w:r>
+      <w:proofErr w:type="spellStart"/>
+      <w:r>
+        <w:rPr>
+          <w:szCs w:val="24"/>
+        </w:rPr>
+        <w:t>Denaro</w:t>
+      </w:r>
+      <w:proofErr w:type="spellEnd"/>
     </w:p>
     <w:p>
       <w:pPr>
@@ -199,6 +207,76 @@
         <w:contextualSpacing/>
         <w:jc w:val="center"/>
         <w:rPr>
+          <w:szCs w:val="24"/>
+        </w:rPr>
+      </w:pPr>
+      <w:r>
+        <w:rPr>
+          <w:szCs w:val="24"/>
+        </w:rPr>
+        <w:t>William Bittner</w:t>
+      </w:r>
+    </w:p>
+    <w:p>
+      <w:pPr>
+        <w:ind w:firstLine="0"/>
+        <w:contextualSpacing/>
+        <w:jc w:val="center"/>
+        <w:rPr>
+          <w:szCs w:val="24"/>
+        </w:rPr>
+      </w:pPr>
+    </w:p>
+    <w:p>
+      <w:pPr>
+        <w:ind w:firstLine="0"/>
+        <w:contextualSpacing/>
+        <w:jc w:val="center"/>
+        <w:rPr>
+          <w:rStyle w:val="Hyperlink"/>
+          <w:szCs w:val="24"/>
+        </w:rPr>
+      </w:pPr>
+      <w:r>
+        <w:rPr>
+          <w:szCs w:val="24"/>
+        </w:rPr>
+        <w:fldChar w:fldCharType="begin"/>
+      </w:r>
+      <w:r>
+        <w:rPr>
+          <w:szCs w:val="24"/>
+        </w:rPr>
+        <w:instrText xml:space="preserve"> HYPERLINK "https://github.com/johnmgrant/Database-Project" </w:instrText>
+      </w:r>
+      <w:r>
+        <w:rPr>
+          <w:szCs w:val="24"/>
+        </w:rPr>
+      </w:r>
+      <w:r>
+        <w:rPr>
+          <w:szCs w:val="24"/>
+        </w:rPr>
+        <w:fldChar w:fldCharType="separate"/>
+      </w:r>
+      <w:r>
+        <w:rPr>
+          <w:rStyle w:val="Hyperlink"/>
+          <w:szCs w:val="24"/>
+        </w:rPr>
+        <w:t>GitHub</w:t>
+      </w:r>
+      <w:bookmarkStart w:id="3" w:name="_GoBack"/>
+      <w:bookmarkEnd w:id="3"/>
+    </w:p>
+    <w:p>
+      <w:pPr>
+        <w:ind w:firstLine="0"/>
+        <w:contextualSpacing/>
+        <w:jc w:val="center"/>
+        <w:rPr>
+          <w:rStyle w:val="Hyperlink"/>
           <w:szCs w:val="24"/>
         </w:rPr>
         <w:sectPr>
@@ -218,9 +296,41 @@
         <w:rPr>
           <w:szCs w:val="24"/>
         </w:rPr>
-        <w:t>William Bittner</w:t>
+        <w:fldChar w:fldCharType="end"/>
+      </w:r>
+      <w:r>
+        <w:rPr>
+          <w:szCs w:val="24"/>
+        </w:rPr>
+        <w:fldChar w:fldCharType="begin"/>
+      </w:r>
+      <w:r>
+        <w:rPr>
+          <w:szCs w:val="24"/>
+        </w:rPr>
+        <w:instrText xml:space="preserve"> HYPERLINK "https://app.asana.com/0/47181635725430/list" </w:instrText>
+      </w:r>
+      <w:r>
+        <w:rPr>
+          <w:szCs w:val="24"/>
+        </w:rPr>
+      </w:r>
+      <w:r>
+        <w:rPr>
+          <w:szCs w:val="24"/>
+        </w:rPr>
+        <w:fldChar w:fldCharType="separate"/>
+      </w:r>
+      <w:r>
+        <w:rPr>
+          <w:rStyle w:val="Hyperlink"/>
+          <w:szCs w:val="24"/>
+        </w:rPr>
+        <w:t>Asana</w:t>
       </w:r>
     </w:p>
+    <w:bookmarkStart w:id="4" w:name="_Toc401518154"/>
+    <w:bookmarkStart w:id="5" w:name="_Toc401517716"/>
     <w:p>
       <w:pPr>
         <w:pStyle w:val="Heading3"/>
@@ -238,8 +348,15 @@
           <w:noEndnote/>
         </w:sectPr>
       </w:pPr>
-      <w:bookmarkStart w:id="3" w:name="_Toc401518154"/>
-      <w:bookmarkStart w:id="4" w:name="_Toc401517716"/>
+      <w:r>
+        <w:rPr>
+          <w:b w:val="0"/>
+          <w:sz w:val="24"/>
+          <w:szCs w:val="24"/>
+        </w:rPr>
+        <w:lastRenderedPageBreak/>
+        <w:fldChar w:fldCharType="end"/>
+      </w:r>
     </w:p>
     <w:p>
       <w:pPr>
@@ -247,9 +364,9 @@
         <w:ind w:firstLine="0"/>
         <w:jc w:val="both"/>
       </w:pPr>
-      <w:bookmarkStart w:id="5" w:name="_Toc430255014"/>
-      <w:bookmarkEnd w:id="3"/>
-      <w:bookmarkEnd w:id="5"/>
+      <w:bookmarkStart w:id="6" w:name="_Toc430255014"/>
+      <w:bookmarkEnd w:id="4"/>
+      <w:bookmarkEnd w:id="6"/>
     </w:p>
     <w:sdt>
       <w:sdtPr>
@@ -1601,9 +1718,9 @@
           <w:sz w:val="28"/>
         </w:rPr>
       </w:pPr>
-      <w:bookmarkStart w:id="6" w:name="_Toc430255015"/>
-      <w:bookmarkStart w:id="7" w:name="_Toc430255483"/>
-      <w:bookmarkStart w:id="8" w:name="_Toc401517874"/>
+      <w:bookmarkStart w:id="7" w:name="_Toc430255015"/>
+      <w:bookmarkStart w:id="8" w:name="_Toc430255483"/>
+      <w:bookmarkStart w:id="9" w:name="_Toc401517874"/>
       <w:r>
         <w:rPr>
           <w:b/>
@@ -1612,8 +1729,8 @@
         <w:lastRenderedPageBreak/>
         <w:t>List of Figures</w:t>
       </w:r>
-      <w:bookmarkEnd w:id="6"/>
       <w:bookmarkEnd w:id="7"/>
+      <w:bookmarkEnd w:id="8"/>
     </w:p>
     <w:p>
       <w:pPr>
@@ -2528,32 +2645,32 @@
       <w:r>
         <w:fldChar w:fldCharType="end"/>
       </w:r>
-      <w:bookmarkStart w:id="9" w:name="_Toc401518155"/>
-      <w:bookmarkStart w:id="10" w:name="_Toc401518317"/>
-      <w:bookmarkStart w:id="11" w:name="_Toc401518392"/>
-      <w:bookmarkStart w:id="12" w:name="_Toc401518447"/>
-      <w:bookmarkStart w:id="13" w:name="_Toc401520112"/>
-      <w:bookmarkEnd w:id="4"/>
-      <w:bookmarkEnd w:id="8"/>
+      <w:bookmarkStart w:id="10" w:name="_Toc401518155"/>
+      <w:bookmarkStart w:id="11" w:name="_Toc401518317"/>
+      <w:bookmarkStart w:id="12" w:name="_Toc401518392"/>
+      <w:bookmarkStart w:id="13" w:name="_Toc401518447"/>
+      <w:bookmarkStart w:id="14" w:name="_Toc401520112"/>
+      <w:bookmarkEnd w:id="5"/>
+      <w:bookmarkEnd w:id="9"/>
     </w:p>
     <w:p>
       <w:pPr>
         <w:pStyle w:val="Heading1"/>
         <w:pageBreakBefore w:val="0"/>
       </w:pPr>
-      <w:bookmarkStart w:id="14" w:name="_Toc430255017"/>
-      <w:bookmarkStart w:id="15" w:name="_Toc430255484"/>
+      <w:bookmarkStart w:id="15" w:name="_Toc430255017"/>
+      <w:bookmarkStart w:id="16" w:name="_Toc430255484"/>
       <w:r>
         <w:lastRenderedPageBreak/>
         <w:t>1. Introduction</w:t>
       </w:r>
-      <w:bookmarkEnd w:id="9"/>
       <w:bookmarkEnd w:id="10"/>
       <w:bookmarkEnd w:id="11"/>
       <w:bookmarkEnd w:id="12"/>
       <w:bookmarkEnd w:id="13"/>
       <w:bookmarkEnd w:id="14"/>
       <w:bookmarkEnd w:id="15"/>
+      <w:bookmarkEnd w:id="16"/>
     </w:p>
     <w:p>
       <w:r>
@@ -2568,7 +2685,23 @@
           <w:rFonts w:eastAsia="Times" w:cs="Times"/>
           <w:szCs w:val="24"/>
         </w:rPr>
-        <w:t>, named maetS,</w:t>
+        <w:t xml:space="preserve">, named </w:t>
+      </w:r>
+      <w:proofErr w:type="spellStart"/>
+      <w:r>
+        <w:rPr>
+          <w:rFonts w:eastAsia="Times" w:cs="Times"/>
+          <w:szCs w:val="24"/>
+        </w:rPr>
+        <w:t>maetS</w:t>
+      </w:r>
+      <w:proofErr w:type="spellEnd"/>
+      <w:r>
+        <w:rPr>
+          <w:rFonts w:eastAsia="Times" w:cs="Times"/>
+          <w:szCs w:val="24"/>
+        </w:rPr>
+        <w:t>,</w:t>
       </w:r>
       <w:r>
         <w:rPr>
@@ -2586,33 +2719,32 @@
       <w:pPr>
         <w:pStyle w:val="Heading1"/>
       </w:pPr>
-      <w:bookmarkStart w:id="16" w:name="_Toc430255018"/>
-      <w:bookmarkStart w:id="17" w:name="_Toc430255485"/>
+      <w:bookmarkStart w:id="17" w:name="_Toc430255018"/>
+      <w:bookmarkStart w:id="18" w:name="_Toc430255485"/>
       <w:r>
         <w:lastRenderedPageBreak/>
         <w:t>2. Function Definitions</w:t>
       </w:r>
-      <w:bookmarkEnd w:id="16"/>
       <w:bookmarkEnd w:id="17"/>
+      <w:bookmarkEnd w:id="18"/>
     </w:p>
     <w:p/>
     <w:p>
       <w:pPr>
         <w:pStyle w:val="Heading2"/>
       </w:pPr>
-      <w:bookmarkStart w:id="18" w:name="_Toc401517717"/>
-      <w:bookmarkStart w:id="19" w:name="_Toc401517875"/>
-      <w:bookmarkStart w:id="20" w:name="_Toc401518156"/>
-      <w:bookmarkStart w:id="21" w:name="_Toc401518318"/>
-      <w:bookmarkStart w:id="22" w:name="_Toc401518393"/>
-      <w:bookmarkStart w:id="23" w:name="_Toc401518448"/>
-      <w:bookmarkStart w:id="24" w:name="_Toc401520114"/>
-      <w:bookmarkStart w:id="25" w:name="_Toc430255019"/>
-      <w:bookmarkStart w:id="26" w:name="_Toc430255486"/>
+      <w:bookmarkStart w:id="19" w:name="_Toc401517717"/>
+      <w:bookmarkStart w:id="20" w:name="_Toc401517875"/>
+      <w:bookmarkStart w:id="21" w:name="_Toc401518156"/>
+      <w:bookmarkStart w:id="22" w:name="_Toc401518318"/>
+      <w:bookmarkStart w:id="23" w:name="_Toc401518393"/>
+      <w:bookmarkStart w:id="24" w:name="_Toc401518448"/>
+      <w:bookmarkStart w:id="25" w:name="_Toc401520114"/>
+      <w:bookmarkStart w:id="26" w:name="_Toc430255019"/>
+      <w:bookmarkStart w:id="27" w:name="_Toc430255486"/>
       <w:r>
         <w:t>2.1. Sale Items:</w:t>
       </w:r>
-      <w:bookmarkEnd w:id="18"/>
       <w:bookmarkEnd w:id="19"/>
       <w:bookmarkEnd w:id="20"/>
       <w:bookmarkEnd w:id="21"/>
@@ -2621,6 +2753,7 @@
       <w:bookmarkEnd w:id="24"/>
       <w:bookmarkEnd w:id="25"/>
       <w:bookmarkEnd w:id="26"/>
+      <w:bookmarkEnd w:id="27"/>
     </w:p>
     <w:p>
       <w:r>
@@ -2649,19 +2782,18 @@
       <w:pPr>
         <w:pStyle w:val="Heading2"/>
       </w:pPr>
-      <w:bookmarkStart w:id="27" w:name="_Toc401517718"/>
-      <w:bookmarkStart w:id="28" w:name="_Toc401517876"/>
-      <w:bookmarkStart w:id="29" w:name="_Toc401518157"/>
-      <w:bookmarkStart w:id="30" w:name="_Toc401518319"/>
-      <w:bookmarkStart w:id="31" w:name="_Toc401518394"/>
-      <w:bookmarkStart w:id="32" w:name="_Toc401518449"/>
-      <w:bookmarkStart w:id="33" w:name="_Toc401520115"/>
-      <w:bookmarkStart w:id="34" w:name="_Toc430255020"/>
-      <w:bookmarkStart w:id="35" w:name="_Toc430255487"/>
+      <w:bookmarkStart w:id="28" w:name="_Toc401517718"/>
+      <w:bookmarkStart w:id="29" w:name="_Toc401517876"/>
+      <w:bookmarkStart w:id="30" w:name="_Toc401518157"/>
+      <w:bookmarkStart w:id="31" w:name="_Toc401518319"/>
+      <w:bookmarkStart w:id="32" w:name="_Toc401518394"/>
+      <w:bookmarkStart w:id="33" w:name="_Toc401518449"/>
+      <w:bookmarkStart w:id="34" w:name="_Toc401520115"/>
+      <w:bookmarkStart w:id="35" w:name="_Toc430255020"/>
+      <w:bookmarkStart w:id="36" w:name="_Toc430255487"/>
       <w:r>
         <w:t>2.2. Categories</w:t>
       </w:r>
-      <w:bookmarkEnd w:id="27"/>
       <w:bookmarkEnd w:id="28"/>
       <w:bookmarkEnd w:id="29"/>
       <w:bookmarkEnd w:id="30"/>
@@ -2670,6 +2802,7 @@
       <w:bookmarkEnd w:id="33"/>
       <w:bookmarkEnd w:id="34"/>
       <w:bookmarkEnd w:id="35"/>
+      <w:bookmarkEnd w:id="36"/>
     </w:p>
     <w:p>
       <w:r>
@@ -2782,19 +2915,18 @@
       <w:pPr>
         <w:pStyle w:val="Heading2"/>
       </w:pPr>
-      <w:bookmarkStart w:id="36" w:name="_Toc401517719"/>
-      <w:bookmarkStart w:id="37" w:name="_Toc401517877"/>
-      <w:bookmarkStart w:id="38" w:name="_Toc401518158"/>
-      <w:bookmarkStart w:id="39" w:name="_Toc401518320"/>
-      <w:bookmarkStart w:id="40" w:name="_Toc401518395"/>
-      <w:bookmarkStart w:id="41" w:name="_Toc401518450"/>
-      <w:bookmarkStart w:id="42" w:name="_Toc401520116"/>
-      <w:bookmarkStart w:id="43" w:name="_Toc430255021"/>
-      <w:bookmarkStart w:id="44" w:name="_Toc430255488"/>
+      <w:bookmarkStart w:id="37" w:name="_Toc401517719"/>
+      <w:bookmarkStart w:id="38" w:name="_Toc401517877"/>
+      <w:bookmarkStart w:id="39" w:name="_Toc401518158"/>
+      <w:bookmarkStart w:id="40" w:name="_Toc401518320"/>
+      <w:bookmarkStart w:id="41" w:name="_Toc401518395"/>
+      <w:bookmarkStart w:id="42" w:name="_Toc401518450"/>
+      <w:bookmarkStart w:id="43" w:name="_Toc401520116"/>
+      <w:bookmarkStart w:id="44" w:name="_Toc430255021"/>
+      <w:bookmarkStart w:id="45" w:name="_Toc430255488"/>
       <w:r>
         <w:t>2.3. Registered Users</w:t>
       </w:r>
-      <w:bookmarkEnd w:id="36"/>
       <w:bookmarkEnd w:id="37"/>
       <w:bookmarkEnd w:id="38"/>
       <w:bookmarkEnd w:id="39"/>
@@ -2803,6 +2935,7 @@
       <w:bookmarkEnd w:id="42"/>
       <w:bookmarkEnd w:id="43"/>
       <w:bookmarkEnd w:id="44"/>
+      <w:bookmarkEnd w:id="45"/>
     </w:p>
     <w:p>
       <w:r>
@@ -2839,13 +2972,13 @@
       <w:pPr>
         <w:pStyle w:val="Heading2"/>
       </w:pPr>
-      <w:bookmarkStart w:id="45" w:name="_Toc430255022"/>
-      <w:bookmarkStart w:id="46" w:name="_Toc430255489"/>
+      <w:bookmarkStart w:id="46" w:name="_Toc430255022"/>
+      <w:bookmarkStart w:id="47" w:name="_Toc430255489"/>
       <w:r>
         <w:t>2.4. Suppliers</w:t>
       </w:r>
-      <w:bookmarkEnd w:id="45"/>
       <w:bookmarkEnd w:id="46"/>
+      <w:bookmarkEnd w:id="47"/>
     </w:p>
     <w:p>
       <w:r>
@@ -2860,13 +2993,13 @@
       <w:pPr>
         <w:pStyle w:val="Heading2"/>
       </w:pPr>
-      <w:bookmarkStart w:id="47" w:name="_Toc430255023"/>
-      <w:bookmarkStart w:id="48" w:name="_Toc430255490"/>
+      <w:bookmarkStart w:id="48" w:name="_Toc430255023"/>
+      <w:bookmarkStart w:id="49" w:name="_Toc430255490"/>
       <w:r>
         <w:t>2.5. Rating</w:t>
       </w:r>
-      <w:bookmarkEnd w:id="47"/>
       <w:bookmarkEnd w:id="48"/>
+      <w:bookmarkEnd w:id="49"/>
     </w:p>
     <w:p>
       <w:r>
@@ -2881,13 +3014,13 @@
       <w:pPr>
         <w:pStyle w:val="Heading2"/>
       </w:pPr>
-      <w:bookmarkStart w:id="49" w:name="_Toc430255024"/>
-      <w:bookmarkStart w:id="50" w:name="_Toc430255491"/>
+      <w:bookmarkStart w:id="50" w:name="_Toc430255024"/>
+      <w:bookmarkStart w:id="51" w:name="_Toc430255491"/>
       <w:r>
         <w:t>2.6. Browsing</w:t>
       </w:r>
-      <w:bookmarkEnd w:id="49"/>
       <w:bookmarkEnd w:id="50"/>
+      <w:bookmarkEnd w:id="51"/>
     </w:p>
     <w:p>
       <w:r>
@@ -2902,13 +3035,13 @@
       <w:pPr>
         <w:pStyle w:val="Heading2"/>
       </w:pPr>
-      <w:bookmarkStart w:id="51" w:name="_Toc430255025"/>
-      <w:bookmarkStart w:id="52" w:name="_Toc430255492"/>
+      <w:bookmarkStart w:id="52" w:name="_Toc430255025"/>
+      <w:bookmarkStart w:id="53" w:name="_Toc430255492"/>
       <w:r>
         <w:t>2.7. Searching</w:t>
       </w:r>
-      <w:bookmarkEnd w:id="51"/>
       <w:bookmarkEnd w:id="52"/>
+      <w:bookmarkEnd w:id="53"/>
     </w:p>
     <w:p>
       <w:r>
@@ -2923,13 +3056,13 @@
       <w:pPr>
         <w:pStyle w:val="Heading2"/>
       </w:pPr>
-      <w:bookmarkStart w:id="53" w:name="_Toc430255026"/>
-      <w:bookmarkStart w:id="54" w:name="_Toc430255493"/>
+      <w:bookmarkStart w:id="54" w:name="_Toc430255026"/>
+      <w:bookmarkStart w:id="55" w:name="_Toc430255493"/>
       <w:r>
         <w:t>2.8. Sale</w:t>
       </w:r>
-      <w:bookmarkEnd w:id="53"/>
       <w:bookmarkEnd w:id="54"/>
+      <w:bookmarkEnd w:id="55"/>
     </w:p>
     <w:p>
       <w:r>
@@ -2944,13 +3077,13 @@
       <w:pPr>
         <w:pStyle w:val="Heading2"/>
       </w:pPr>
-      <w:bookmarkStart w:id="55" w:name="_Toc430255027"/>
-      <w:bookmarkStart w:id="56" w:name="_Toc430255494"/>
+      <w:bookmarkStart w:id="56" w:name="_Toc430255027"/>
+      <w:bookmarkStart w:id="57" w:name="_Toc430255494"/>
       <w:r>
         <w:t>2.9. Biding</w:t>
       </w:r>
-      <w:bookmarkEnd w:id="55"/>
       <w:bookmarkEnd w:id="56"/>
+      <w:bookmarkEnd w:id="57"/>
     </w:p>
     <w:p>
       <w:r>
@@ -2965,14 +3098,14 @@
       <w:pPr>
         <w:pStyle w:val="Heading2"/>
       </w:pPr>
-      <w:bookmarkStart w:id="57" w:name="_Toc430255028"/>
-      <w:bookmarkStart w:id="58" w:name="_Toc430255495"/>
+      <w:bookmarkStart w:id="58" w:name="_Toc430255028"/>
+      <w:bookmarkStart w:id="59" w:name="_Toc430255495"/>
       <w:r>
         <w:lastRenderedPageBreak/>
         <w:t>2.10. Order and Sale Report</w:t>
       </w:r>
-      <w:bookmarkEnd w:id="57"/>
       <w:bookmarkEnd w:id="58"/>
+      <w:bookmarkEnd w:id="59"/>
     </w:p>
     <w:p>
       <w:r>
@@ -2987,13 +3120,13 @@
       <w:pPr>
         <w:pStyle w:val="Heading2"/>
       </w:pPr>
-      <w:bookmarkStart w:id="59" w:name="_Toc430255029"/>
-      <w:bookmarkStart w:id="60" w:name="_Toc430255496"/>
+      <w:bookmarkStart w:id="60" w:name="_Toc430255029"/>
+      <w:bookmarkStart w:id="61" w:name="_Toc430255496"/>
       <w:r>
         <w:t>2.11. Delivery</w:t>
       </w:r>
-      <w:bookmarkEnd w:id="59"/>
       <w:bookmarkEnd w:id="60"/>
+      <w:bookmarkEnd w:id="61"/>
     </w:p>
     <w:p>
       <w:r>
@@ -3008,13 +3141,13 @@
       <w:pPr>
         <w:pStyle w:val="Heading2"/>
       </w:pPr>
-      <w:bookmarkStart w:id="61" w:name="_Toc430255030"/>
-      <w:bookmarkStart w:id="62" w:name="_Toc430255497"/>
+      <w:bookmarkStart w:id="62" w:name="_Toc430255030"/>
+      <w:bookmarkStart w:id="63" w:name="_Toc430255497"/>
       <w:r>
         <w:t>2.12. Shop</w:t>
       </w:r>
-      <w:bookmarkEnd w:id="61"/>
       <w:bookmarkEnd w:id="62"/>
+      <w:bookmarkEnd w:id="63"/>
     </w:p>
     <w:p>
       <w:r>
@@ -3029,13 +3162,13 @@
       <w:pPr>
         <w:pStyle w:val="Heading2"/>
       </w:pPr>
-      <w:bookmarkStart w:id="63" w:name="_Toc430255031"/>
-      <w:bookmarkStart w:id="64" w:name="_Toc430255498"/>
+      <w:bookmarkStart w:id="64" w:name="_Toc430255031"/>
+      <w:bookmarkStart w:id="65" w:name="_Toc430255498"/>
       <w:r>
         <w:t>2.13. Wish list</w:t>
       </w:r>
-      <w:bookmarkEnd w:id="63"/>
       <w:bookmarkEnd w:id="64"/>
+      <w:bookmarkEnd w:id="65"/>
     </w:p>
     <w:p>
       <w:r>
@@ -3050,14 +3183,14 @@
       <w:pPr>
         <w:pStyle w:val="Heading1"/>
       </w:pPr>
-      <w:bookmarkStart w:id="65" w:name="_Toc430255032"/>
-      <w:bookmarkStart w:id="66" w:name="_Toc430255499"/>
+      <w:bookmarkStart w:id="66" w:name="_Toc430255032"/>
+      <w:bookmarkStart w:id="67" w:name="_Toc430255499"/>
       <w:r>
         <w:lastRenderedPageBreak/>
         <w:t>3. Entity-Relation Diagram</w:t>
       </w:r>
-      <w:bookmarkEnd w:id="65"/>
       <w:bookmarkEnd w:id="66"/>
+      <w:bookmarkEnd w:id="67"/>
     </w:p>
     <w:p>
       <w:r>
@@ -4118,7 +4251,7 @@
                                     </pic:cNvPicPr>
                                   </pic:nvPicPr>
                                   <pic:blipFill>
-                                    <a:blip r:embed="rId14">
+                                    <a:blip r:embed="rId15">
                                       <a:extLst>
                                         <a:ext uri="{28A0092B-C50C-407E-A947-70E740481C1C}">
                                           <a14:useLocalDpi xmlns:a14="http://schemas.microsoft.com/office/drawing/2010/main" val="0"/>
@@ -4889,7 +5022,23 @@
         </mc:AlternateContent>
       </w:r>
       <w:r>
-        <w:t>Pictured here is the entity "User" and the relationship "User_Transaction." The "User" entity represents any individual person who is registered with the site. This entity has all of the required attributes: username, which is a primary key and therefore is underlined, password, email address, name, date of birth, gender, income. The "User_Transaction" relationship is between two users and one item. Transactions store both the transaction ID and the date of the transaction</w:t>
+        <w:t>Pictured here is the entity "User" and the relationship "</w:t>
+      </w:r>
+      <w:proofErr w:type="spellStart"/>
+      <w:r>
+        <w:t>User_Transaction</w:t>
+      </w:r>
+      <w:proofErr w:type="spellEnd"/>
+      <w:r>
+        <w:t>." The "User" entity represents any individual person who is registered with the site. This entity has all of the required attributes: username, which is a primary key and therefore is underlined, password, email address, name, date of birth, gender, income. The "</w:t>
+      </w:r>
+      <w:proofErr w:type="spellStart"/>
+      <w:r>
+        <w:t>User_Transaction</w:t>
+      </w:r>
+      <w:proofErr w:type="spellEnd"/>
+      <w:r>
+        <w:t>" relationship is between two users and one item. Transactions store both the transaction ID and the date of the transaction</w:t>
       </w:r>
       <w:r>
         <w:t>,</w:t>
@@ -4906,10 +5055,10 @@
       </w:r>
     </w:p>
     <w:p>
-      <w:bookmarkStart w:id="67" w:name="_Toc430255033"/>
-      <w:bookmarkStart w:id="68" w:name="_Toc430255500"/>
-      <w:bookmarkEnd w:id="67"/>
+      <w:bookmarkStart w:id="68" w:name="_Toc430255033"/>
+      <w:bookmarkStart w:id="69" w:name="_Toc430255500"/>
       <w:bookmarkEnd w:id="68"/>
+      <w:bookmarkEnd w:id="69"/>
     </w:p>
     <w:p>
       <w:pPr>
@@ -5208,12 +5357,14 @@
                             <w:r>
                               <w:t xml:space="preserve">     </w:t>
                             </w:r>
+                            <w:proofErr w:type="spellStart"/>
                             <w:r>
                               <w:rPr>
                                 <w:u w:val="single"/>
                               </w:rPr>
                               <w:t>tid</w:t>
                             </w:r>
+                            <w:proofErr w:type="spellEnd"/>
                           </w:p>
                         </w:txbxContent>
                       </wps:txbx>
@@ -5673,9 +5824,11 @@
                       <wps:txbx>
                         <w:txbxContent>
                           <w:p>
+                            <w:proofErr w:type="spellStart"/>
                             <w:r>
                               <w:t>User_Transaction</w:t>
                             </w:r>
+                            <w:proofErr w:type="spellEnd"/>
                           </w:p>
                         </w:txbxContent>
                       </wps:txbx>
@@ -6427,7 +6580,7 @@
                     <pic:cNvPicPr/>
                   </pic:nvPicPr>
                   <pic:blipFill>
-                    <a:blip r:embed="rId15">
+                    <a:blip r:embed="rId16">
                       <a:extLst>
                         <a:ext uri="{28A0092B-C50C-407E-A947-70E740481C1C}">
                           <a14:useLocalDpi xmlns:a14="http://schemas.microsoft.com/office/drawing/2010/main" val="0"/>
@@ -6496,7 +6649,7 @@
                     <pic:cNvPicPr/>
                   </pic:nvPicPr>
                   <pic:blipFill>
-                    <a:blip r:embed="rId16">
+                    <a:blip r:embed="rId17">
                       <a:extLst>
                         <a:ext uri="{28A0092B-C50C-407E-A947-70E740481C1C}">
                           <a14:useLocalDpi xmlns:a14="http://schemas.microsoft.com/office/drawing/2010/main" val="0"/>
@@ -6614,7 +6767,25 @@
                                 <w:sz w:val="22"/>
                                 <w:szCs w:val="22"/>
                               </w:rPr>
-                              <w:t>igure 2 – User_Transaction SQL &amp; Schema</w:t>
+                              <w:t xml:space="preserve">igure 2 – </w:t>
+                            </w:r>
+                            <w:proofErr w:type="spellStart"/>
+                            <w:r>
+                              <w:rPr>
+                                <w:b/>
+                                <w:sz w:val="22"/>
+                                <w:szCs w:val="22"/>
+                              </w:rPr>
+                              <w:t>User_Transaction</w:t>
+                            </w:r>
+                            <w:proofErr w:type="spellEnd"/>
+                            <w:r>
+                              <w:rPr>
+                                <w:b/>
+                                <w:sz w:val="22"/>
+                                <w:szCs w:val="22"/>
+                              </w:rPr>
+                              <w:t xml:space="preserve"> SQL &amp; Schema</w:t>
                             </w:r>
                           </w:p>
                         </w:txbxContent>
@@ -6675,10 +6846,34 @@
       </w:r>
       <w:r>
         <w:tab/>
-        <w:t>Depicted below are the SQL statements used to represent “Usr”</w:t>
-      </w:r>
-      <w:r>
-        <w:t xml:space="preserve"> (User), “User_Transaction”, and “Item” as well as the third normal form diagrams to represent the tables.  The necessary conditions are met for the “User_Transaction” relationship to hold the two users for every one item condition for the transaction</w:t>
+        <w:t>Depicted below are the SQL statements used to represent “</w:t>
+      </w:r>
+      <w:proofErr w:type="spellStart"/>
+      <w:r>
+        <w:t>Usr</w:t>
+      </w:r>
+      <w:proofErr w:type="spellEnd"/>
+      <w:r>
+        <w:t>”</w:t>
+      </w:r>
+      <w:r>
+        <w:t xml:space="preserve"> (User), “</w:t>
+      </w:r>
+      <w:proofErr w:type="spellStart"/>
+      <w:r>
+        <w:t>User_Transaction</w:t>
+      </w:r>
+      <w:proofErr w:type="spellEnd"/>
+      <w:r>
+        <w:t>”, and “Item” as well as the third normal form diagrams to represent the tables.  The necessary conditions are met for the “</w:t>
+      </w:r>
+      <w:proofErr w:type="spellStart"/>
+      <w:r>
+        <w:t>User_Transaction</w:t>
+      </w:r>
+      <w:proofErr w:type="spellEnd"/>
+      <w:r>
+        <w:t>” relationship to hold the two users for every one item condition for the transaction</w:t>
       </w:r>
       <w:r>
         <w:t xml:space="preserve"> by having two foreign keys of separate users and a foreign key for the item ID.</w:t>
@@ -6753,12 +6948,14 @@
                             <w:r>
                               <w:t xml:space="preserve">     </w:t>
                             </w:r>
+                            <w:proofErr w:type="spellStart"/>
                             <w:r>
                               <w:rPr>
                                 <w:u w:val="single"/>
                               </w:rPr>
                               <w:t>iid</w:t>
                             </w:r>
+                            <w:proofErr w:type="spellEnd"/>
                           </w:p>
                         </w:txbxContent>
                       </wps:txbx>
@@ -7012,13 +7209,53 @@
         </mc:AlternateContent>
       </w:r>
       <w:r>
-        <w:t>Pictured here are the "Item," "Sale_Item," "Auction_Item." The "Item" entity represents a general item that exists in the store. Items have an item id</w:t>
+        <w:t>Pictured here are the "Item," "</w:t>
+      </w:r>
+      <w:proofErr w:type="spellStart"/>
+      <w:r>
+        <w:t>Sale_Item</w:t>
+      </w:r>
+      <w:proofErr w:type="spellEnd"/>
+      <w:r>
+        <w:t>," "</w:t>
+      </w:r>
+      <w:proofErr w:type="spellStart"/>
+      <w:r>
+        <w:t>Auction_Item</w:t>
+      </w:r>
+      <w:proofErr w:type="spellEnd"/>
+      <w:r>
+        <w:t>." The "Item" entity represents a general item that exists in the store. Items have an item id</w:t>
       </w:r>
       <w:r>
         <w:t xml:space="preserve"> </w:t>
       </w:r>
       <w:r>
-        <w:t>(iid), a description, and a location, which is where the item ships from. The "Sale_Item" and "Auction_Item" entities have an ISA relationship with "Item" and therefore inherit an item's description and location and can be used in any relationship that involves an "Item" entity. We have auction items separate from sale items because they require additional information that is not relevant to typical sale items and vice-versa. Sale items have a price attribute whereas auction items have a bid attribute. Auction items also have a bidder and an optional minimum price.</w:t>
+        <w:t>(</w:t>
+      </w:r>
+      <w:proofErr w:type="spellStart"/>
+      <w:r>
+        <w:t>iid</w:t>
+      </w:r>
+      <w:proofErr w:type="spellEnd"/>
+      <w:r>
+        <w:t>), a description, and a location, which is where the item ships from. The "</w:t>
+      </w:r>
+      <w:proofErr w:type="spellStart"/>
+      <w:r>
+        <w:t>Sale_Item</w:t>
+      </w:r>
+      <w:proofErr w:type="spellEnd"/>
+      <w:r>
+        <w:t>" and "</w:t>
+      </w:r>
+      <w:proofErr w:type="spellStart"/>
+      <w:r>
+        <w:t>Auction_Item</w:t>
+      </w:r>
+      <w:proofErr w:type="spellEnd"/>
+      <w:r>
+        <w:t>" entities have an ISA relationship with "Item" and therefore inherit an item's description and location and can be used in any relationship that involves an "Item" entity. We have auction items separate from sale items because they require additional information that is not relevant to typical sale items and vice-versa. Sale items have a price attribute whereas auction items have a bid attribute. Auction items also have a bidder and an optional minimum price.</w:t>
       </w:r>
     </w:p>
     <w:p>
@@ -8858,9 +9095,11 @@
                       <wps:txbx>
                         <w:txbxContent>
                           <w:p>
+                            <w:proofErr w:type="spellStart"/>
                             <w:r>
                               <w:t>Min_Price</w:t>
                             </w:r>
+                            <w:proofErr w:type="spellEnd"/>
                           </w:p>
                         </w:txbxContent>
                       </wps:txbx>
@@ -9359,9 +9598,11 @@
                             <w:pPr>
                               <w:jc w:val="left"/>
                             </w:pPr>
+                            <w:proofErr w:type="spellStart"/>
                             <w:r>
                               <w:t>Sale_Item</w:t>
                             </w:r>
+                            <w:proofErr w:type="spellEnd"/>
                           </w:p>
                         </w:txbxContent>
                       </wps:txbx>
@@ -9457,9 +9698,11 @@
                             <w:pPr>
                               <w:jc w:val="left"/>
                             </w:pPr>
+                            <w:proofErr w:type="spellStart"/>
                             <w:r>
                               <w:t>Auction_Item</w:t>
                             </w:r>
+                            <w:proofErr w:type="spellEnd"/>
                           </w:p>
                         </w:txbxContent>
                       </wps:txbx>
@@ -9741,7 +9984,7 @@
                     <pic:cNvPicPr/>
                   </pic:nvPicPr>
                   <pic:blipFill>
-                    <a:blip r:embed="rId17">
+                    <a:blip r:embed="rId18">
                       <a:extLst>
                         <a:ext uri="{28A0092B-C50C-407E-A947-70E740481C1C}">
                           <a14:useLocalDpi xmlns:a14="http://schemas.microsoft.com/office/drawing/2010/main" val="0"/>
@@ -9804,7 +10047,7 @@
                     <pic:cNvPicPr/>
                   </pic:nvPicPr>
                   <pic:blipFill>
-                    <a:blip r:embed="rId18">
+                    <a:blip r:embed="rId19">
                       <a:extLst>
                         <a:ext uri="{28A0092B-C50C-407E-A947-70E740481C1C}">
                           <a14:useLocalDpi xmlns:a14="http://schemas.microsoft.com/office/drawing/2010/main" val="0"/>
@@ -9832,7 +10075,39 @@
       </w:r>
       <w:r>
         <w:tab/>
-        <w:t>Below are the SQL statements for “Auction_Item” and “Sale_Item” depicted in the ER Diagram above.  It is necessary that “Auction_Item” and “Sale_Item” have primary key of “Item” because an item in our web application can either be sold at a fixed price or</w:t>
+        <w:t>Below are the SQL statements for “</w:t>
+      </w:r>
+      <w:proofErr w:type="spellStart"/>
+      <w:r>
+        <w:t>Auction_Item</w:t>
+      </w:r>
+      <w:proofErr w:type="spellEnd"/>
+      <w:r>
+        <w:t>” and “</w:t>
+      </w:r>
+      <w:proofErr w:type="spellStart"/>
+      <w:r>
+        <w:t>Sale_Item</w:t>
+      </w:r>
+      <w:proofErr w:type="spellEnd"/>
+      <w:r>
+        <w:t>” depicted in the ER Diagram above.  It is necessary that “</w:t>
+      </w:r>
+      <w:proofErr w:type="spellStart"/>
+      <w:r>
+        <w:t>Auction_Item</w:t>
+      </w:r>
+      <w:proofErr w:type="spellEnd"/>
+      <w:r>
+        <w:t>” and “</w:t>
+      </w:r>
+      <w:proofErr w:type="spellStart"/>
+      <w:r>
+        <w:t>Sale_Item</w:t>
+      </w:r>
+      <w:proofErr w:type="spellEnd"/>
+      <w:r>
+        <w:t>” have primary key of “Item” because an item in our web application can either be sold at a fixed price or</w:t>
       </w:r>
       <w:r>
         <w:t xml:space="preserve"> be auctioned.  </w:t>
@@ -9850,7 +10125,15 @@
         <w:t>Shown here are the "Category" entity and the "Categorized"</w:t>
       </w:r>
       <w:r>
-        <w:t xml:space="preserve"> and “Connected_To”</w:t>
+        <w:t xml:space="preserve"> and “</w:t>
+      </w:r>
+      <w:proofErr w:type="spellStart"/>
+      <w:r>
+        <w:t>Connected_To</w:t>
+      </w:r>
+      <w:proofErr w:type="spellEnd"/>
+      <w:r>
+        <w:t>”</w:t>
       </w:r>
       <w:r>
         <w:t xml:space="preserve"> relationship</w:t>
@@ -9862,7 +10145,31 @@
         <w:t>.</w:t>
       </w:r>
       <w:r>
-        <w:t xml:space="preserve"> The entity has a name and id (cid) attribute. The attribute “cid” is the primary key. The relationship “Connected_To” enables for a hierarchy of categories where one “parent” has many “children.” The “Categorized” relationship ties an item to a </w:t>
+        <w:t xml:space="preserve"> The entity has a name and id (</w:t>
+      </w:r>
+      <w:proofErr w:type="spellStart"/>
+      <w:r>
+        <w:t>cid</w:t>
+      </w:r>
+      <w:proofErr w:type="spellEnd"/>
+      <w:r>
+        <w:t>) attribute. The attribute “</w:t>
+      </w:r>
+      <w:proofErr w:type="spellStart"/>
+      <w:r>
+        <w:t>cid</w:t>
+      </w:r>
+      <w:proofErr w:type="spellEnd"/>
+      <w:r>
+        <w:t>” is the primary key. The relationship “</w:t>
+      </w:r>
+      <w:proofErr w:type="spellStart"/>
+      <w:r>
+        <w:t>Connected_To</w:t>
+      </w:r>
+      <w:proofErr w:type="spellEnd"/>
+      <w:r>
+        <w:t xml:space="preserve">” enables for a hierarchy of categories where one “parent” has many “children.” The “Categorized” relationship ties an item to a </w:t>
       </w:r>
       <w:r>
         <w:t>category, which will be used when browsing,</w:t>
@@ -10042,12 +10349,14 @@
                             <w:r>
                               <w:t xml:space="preserve">     </w:t>
                             </w:r>
+                            <w:proofErr w:type="spellStart"/>
                             <w:r>
                               <w:rPr>
                                 <w:u w:val="single"/>
                               </w:rPr>
                               <w:t>cid</w:t>
                             </w:r>
+                            <w:proofErr w:type="spellEnd"/>
                           </w:p>
                         </w:txbxContent>
                       </wps:txbx>
@@ -11140,8 +11449,13 @@
                         <w:txbxContent>
                           <w:p>
                             <w:r>
-                              <w:t xml:space="preserve"> Connected_To</w:t>
+                              <w:t xml:space="preserve"> </w:t>
                             </w:r>
+                            <w:proofErr w:type="spellStart"/>
+                            <w:r>
+                              <w:t>Connected_To</w:t>
+                            </w:r>
+                            <w:proofErr w:type="spellEnd"/>
                           </w:p>
                         </w:txbxContent>
                       </wps:txbx>
@@ -11443,7 +11757,15 @@
       </w:pPr>
       <w:r>
         <w:lastRenderedPageBreak/>
-        <w:t xml:space="preserve">Shown here are the SQL statements to create the tables for “Category”, “Categorized”, and “Connected_To” depicted in the ER Diagram for Figure 5.  The conditions for </w:t>
+        <w:t>Shown here are the SQL statements to create the tables for “Category”, “Categorized”, and “</w:t>
+      </w:r>
+      <w:proofErr w:type="spellStart"/>
+      <w:r>
+        <w:t>Connected_To</w:t>
+      </w:r>
+      <w:proofErr w:type="spellEnd"/>
+      <w:r>
+        <w:t xml:space="preserve">” depicted in the ER Diagram for Figure 5.  The conditions for </w:t>
       </w:r>
       <w:r>
         <w:t>“Categorized”</w:t>
@@ -11571,7 +11893,7 @@
                     <pic:cNvPicPr/>
                   </pic:nvPicPr>
                   <pic:blipFill>
-                    <a:blip r:embed="rId19">
+                    <a:blip r:embed="rId20">
                       <a:extLst>
                         <a:ext uri="{28A0092B-C50C-407E-A947-70E740481C1C}">
                           <a14:useLocalDpi xmlns:a14="http://schemas.microsoft.com/office/drawing/2010/main" val="0"/>
@@ -11780,7 +12102,7 @@
                     <pic:cNvPicPr/>
                   </pic:nvPicPr>
                   <pic:blipFill>
-                    <a:blip r:embed="rId20">
+                    <a:blip r:embed="rId21">
                       <a:extLst>
                         <a:ext uri="{28A0092B-C50C-407E-A947-70E740481C1C}">
                           <a14:useLocalDpi xmlns:a14="http://schemas.microsoft.com/office/drawing/2010/main" val="0"/>
@@ -12956,8 +13278,13 @@
                               <w:ind w:firstLine="0"/>
                             </w:pPr>
                             <w:r>
-                              <w:t xml:space="preserve">      Apt_Num</w:t>
+                              <w:t xml:space="preserve">      </w:t>
                             </w:r>
+                            <w:proofErr w:type="spellStart"/>
+                            <w:r>
+                              <w:t>Apt_Num</w:t>
+                            </w:r>
+                            <w:proofErr w:type="spellEnd"/>
                           </w:p>
                         </w:txbxContent>
                       </wps:txbx>
@@ -14255,7 +14582,15 @@
       <w:r>
         <w:lastRenderedPageBreak/>
         <w:tab/>
-        <w:t>“Loc_Addresses”, which represents the “Located” relationship in Figure 7, is shown in the SQL statement</w:t>
+        <w:t>“</w:t>
+      </w:r>
+      <w:proofErr w:type="spellStart"/>
+      <w:r>
+        <w:t>Loc_Addresses</w:t>
+      </w:r>
+      <w:proofErr w:type="spellEnd"/>
+      <w:r>
+        <w:t>”, which represents the “Located” relationship in Figure 7, is shown in the SQL statement</w:t>
       </w:r>
       <w:r>
         <w:rPr>
@@ -14473,7 +14808,7 @@
                     <pic:cNvPicPr/>
                   </pic:nvPicPr>
                   <pic:blipFill>
-                    <a:blip r:embed="rId21">
+                    <a:blip r:embed="rId22">
                       <a:extLst>
                         <a:ext uri="{28A0092B-C50C-407E-A947-70E740481C1C}">
                           <a14:useLocalDpi xmlns:a14="http://schemas.microsoft.com/office/drawing/2010/main" val="0"/>
@@ -14536,7 +14871,7 @@
                     <pic:cNvPicPr/>
                   </pic:nvPicPr>
                   <pic:blipFill>
-                    <a:blip r:embed="rId22">
+                    <a:blip r:embed="rId23">
                       <a:extLst>
                         <a:ext uri="{28A0092B-C50C-407E-A947-70E740481C1C}">
                           <a14:useLocalDpi xmlns:a14="http://schemas.microsoft.com/office/drawing/2010/main" val="0"/>
@@ -14576,10 +14911,26 @@
     <w:p>
       <w:r>
         <w:lastRenderedPageBreak/>
-        <w:t>The “Phone” entity has an id (phid), which is the partial key and as such has a dotted underline. It also has a number attribute.</w:t>
-      </w:r>
-      <w:r>
-        <w:t xml:space="preserve"> The “Contacted_At” relationship has total participation from the user and phone entities, as well as having a key constraint with the phone entity. Because the phone entity is a weak entity, it is bolded as well as the “Located” relationship.</w:t>
+        <w:t>The “Phone” entity has an id (</w:t>
+      </w:r>
+      <w:proofErr w:type="spellStart"/>
+      <w:r>
+        <w:t>phid</w:t>
+      </w:r>
+      <w:proofErr w:type="spellEnd"/>
+      <w:r>
+        <w:t>), which is the partial key and as such has a dotted underline. It also has a number attribute.</w:t>
+      </w:r>
+      <w:r>
+        <w:t xml:space="preserve"> The “</w:t>
+      </w:r>
+      <w:proofErr w:type="spellStart"/>
+      <w:r>
+        <w:t>Contacted_At</w:t>
+      </w:r>
+      <w:proofErr w:type="spellEnd"/>
+      <w:r>
+        <w:t>” relationship has total participation from the user and phone entities, as well as having a key constraint with the phone entity. Because the phone entity is a weak entity, it is bolded as well as the “Located” relationship.</w:t>
       </w:r>
     </w:p>
     <w:p>
@@ -15337,8 +15688,13 @@
                           <w:txbxContent>
                             <w:p>
                               <w:r>
-                                <w:t xml:space="preserve">    phid</w:t>
+                                <w:t xml:space="preserve">    </w:t>
                               </w:r>
+                              <w:proofErr w:type="spellStart"/>
+                              <w:r>
+                                <w:t>phid</w:t>
+                              </w:r>
+                              <w:proofErr w:type="spellEnd"/>
                             </w:p>
                           </w:txbxContent>
                         </wps:txbx>
@@ -15772,8 +16128,13 @@
                         <w:txbxContent>
                           <w:p>
                             <w:r>
-                              <w:t xml:space="preserve">  Contacted_At</w:t>
+                              <w:t xml:space="preserve">  </w:t>
                             </w:r>
+                            <w:proofErr w:type="spellStart"/>
+                            <w:r>
+                              <w:t>Contacted_At</w:t>
+                            </w:r>
+                            <w:proofErr w:type="spellEnd"/>
                           </w:p>
                         </w:txbxContent>
                       </wps:txbx>
@@ -15921,7 +16282,39 @@
       <w:r>
         <w:lastRenderedPageBreak/>
         <w:tab/>
-        <w:t>“Cont_Phone”, representing the “Contacted_At” relationship for “User” and “Phone” in the ER diagram in Figure 9, is show in the SQL statement below.  The weak relationship is held with the foreign key from “Usr” having the ON DELETE CASCADE condition to represent the weak relationship.  The third normal form diagram for “Cont_Phone” is also depicted below.</w:t>
+        <w:t>“</w:t>
+      </w:r>
+      <w:proofErr w:type="spellStart"/>
+      <w:r>
+        <w:t>Cont_Phone</w:t>
+      </w:r>
+      <w:proofErr w:type="spellEnd"/>
+      <w:r>
+        <w:t>”, representing the “</w:t>
+      </w:r>
+      <w:proofErr w:type="spellStart"/>
+      <w:r>
+        <w:t>Contacted_At</w:t>
+      </w:r>
+      <w:proofErr w:type="spellEnd"/>
+      <w:r>
+        <w:t>” relationship for “User” and “Phone” in the ER diagram in Figure 9, is show in the SQL statement below.  The weak relationship is held with the foreign key from “</w:t>
+      </w:r>
+      <w:proofErr w:type="spellStart"/>
+      <w:r>
+        <w:t>Usr</w:t>
+      </w:r>
+      <w:proofErr w:type="spellEnd"/>
+      <w:r>
+        <w:t>” having the ON DELETE CASCADE condition to represent the weak relationship.  The third normal form diagram for “</w:t>
+      </w:r>
+      <w:proofErr w:type="spellStart"/>
+      <w:r>
+        <w:t>Cont_Phone</w:t>
+      </w:r>
+      <w:proofErr w:type="spellEnd"/>
+      <w:r>
+        <w:t>” is also depicted below.</w:t>
       </w:r>
     </w:p>
     <w:p>
@@ -16139,7 +16532,7 @@
                     <pic:cNvPicPr/>
                   </pic:nvPicPr>
                   <pic:blipFill>
-                    <a:blip r:embed="rId23">
+                    <a:blip r:embed="rId24">
                       <a:extLst>
                         <a:ext uri="{28A0092B-C50C-407E-A947-70E740481C1C}">
                           <a14:useLocalDpi xmlns:a14="http://schemas.microsoft.com/office/drawing/2010/main" val="0"/>
@@ -16202,7 +16595,7 @@
                     <pic:cNvPicPr/>
                   </pic:nvPicPr>
                   <pic:blipFill>
-                    <a:blip r:embed="rId24">
+                    <a:blip r:embed="rId25">
                       <a:extLst>
                         <a:ext uri="{28A0092B-C50C-407E-A947-70E740481C1C}">
                           <a14:useLocalDpi xmlns:a14="http://schemas.microsoft.com/office/drawing/2010/main" val="0"/>
@@ -16247,7 +16640,15 @@
         <w:t xml:space="preserve"> the weak </w:t>
       </w:r>
       <w:r>
-        <w:t xml:space="preserve">entity "Credit_Card" </w:t>
+        <w:t>entity "</w:t>
+      </w:r>
+      <w:proofErr w:type="spellStart"/>
+      <w:r>
+        <w:t>Credit_Card</w:t>
+      </w:r>
+      <w:proofErr w:type="spellEnd"/>
+      <w:r>
+        <w:t xml:space="preserve">" </w:t>
       </w:r>
       <w:r>
         <w:t>and the relationship</w:t>
@@ -17312,9 +17713,11 @@
                               <w:pPr>
                                 <w:jc w:val="left"/>
                               </w:pPr>
+                              <w:proofErr w:type="spellStart"/>
                               <w:r>
                                 <w:t>Credit_Card</w:t>
                               </w:r>
+                              <w:proofErr w:type="spellEnd"/>
                             </w:p>
                           </w:txbxContent>
                         </wps:txbx>
@@ -17600,7 +18003,31 @@
       </w:pPr>
       <w:r>
         <w:lastRenderedPageBreak/>
-        <w:t>The “Cashable” relationship for a “User” and “Credit_Card”, represented in the ER Diagram in Figure 11, is shown below in the SQL statement creating the “Cash_Credit_Card” table.  The weak relationship is held with the foreign key from “User” having the ON DELETE CASCADE effect with it.  The third normal form diagram representing the “Cash_Credit_Card” is depicted below as well.</w:t>
+        <w:t>The “Cashable” relationship for a “User” and “</w:t>
+      </w:r>
+      <w:proofErr w:type="spellStart"/>
+      <w:r>
+        <w:t>Credit_Card</w:t>
+      </w:r>
+      <w:proofErr w:type="spellEnd"/>
+      <w:r>
+        <w:t>”, represented in the ER Diagram in Figure 11, is shown below in the SQL statement creating the “</w:t>
+      </w:r>
+      <w:proofErr w:type="spellStart"/>
+      <w:r>
+        <w:t>Cash_Credit_Card</w:t>
+      </w:r>
+      <w:proofErr w:type="spellEnd"/>
+      <w:r>
+        <w:t>” table.  The weak relationship is held with the foreign key from “User” having the ON DELETE CASCADE effect with it.  The third normal form diagram representing the “</w:t>
+      </w:r>
+      <w:proofErr w:type="spellStart"/>
+      <w:r>
+        <w:t>Cash_Credit_Card</w:t>
+      </w:r>
+      <w:proofErr w:type="spellEnd"/>
+      <w:r>
+        <w:t>” is depicted below as well.</w:t>
       </w:r>
     </w:p>
     <w:p>
@@ -17786,7 +18213,7 @@
                     <pic:cNvPicPr/>
                   </pic:nvPicPr>
                   <pic:blipFill>
-                    <a:blip r:embed="rId25">
+                    <a:blip r:embed="rId26">
                       <a:extLst>
                         <a:ext uri="{28A0092B-C50C-407E-A947-70E740481C1C}">
                           <a14:useLocalDpi xmlns:a14="http://schemas.microsoft.com/office/drawing/2010/main" val="0"/>
@@ -17849,7 +18276,7 @@
                     <pic:cNvPicPr/>
                   </pic:nvPicPr>
                   <pic:blipFill>
-                    <a:blip r:embed="rId26">
+                    <a:blip r:embed="rId27">
                       <a:extLst>
                         <a:ext uri="{28A0092B-C50C-407E-A947-70E740481C1C}">
                           <a14:useLocalDpi xmlns:a14="http://schemas.microsoft.com/office/drawing/2010/main" val="0"/>
@@ -17897,7 +18324,11 @@
         <w:t xml:space="preserve"> entity, "Keyword" weak entity,</w:t>
       </w:r>
       <w:r>
-        <w:t xml:space="preserve"> and the "Suppl</w:t>
+        <w:t xml:space="preserve"> and the "</w:t>
+      </w:r>
+      <w:proofErr w:type="spellStart"/>
+      <w:r>
+        <w:t>Suppl</w:t>
       </w:r>
       <w:r>
         <w:t>ier_Tr</w:t>
@@ -17905,20 +18336,50 @@
       <w:r>
         <w:t>ans</w:t>
       </w:r>
+      <w:proofErr w:type="spellEnd"/>
       <w:r>
         <w:t>"</w:t>
       </w:r>
       <w:r>
-        <w:t xml:space="preserve"> and "Searched_By" relationships.</w:t>
-      </w:r>
-      <w:r>
-        <w:t xml:space="preserve"> The supplier has an id (sid), which is the primary key, company name, address, person of contact, and phone number attributes. The “Supplier</w:t>
+        <w:t xml:space="preserve"> and "</w:t>
+      </w:r>
+      <w:proofErr w:type="spellStart"/>
+      <w:r>
+        <w:t>Searched_By</w:t>
+      </w:r>
+      <w:proofErr w:type="spellEnd"/>
+      <w:r>
+        <w:t>" relationships.</w:t>
+      </w:r>
+      <w:r>
+        <w:t xml:space="preserve"> The supplier has an id (</w:t>
+      </w:r>
+      <w:proofErr w:type="spellStart"/>
+      <w:r>
+        <w:t>sid</w:t>
+      </w:r>
+      <w:proofErr w:type="spellEnd"/>
+      <w:r>
+        <w:t>), which is the primary key, company name, address, person of contact, and phone number attributes. The “</w:t>
+      </w:r>
+      <w:proofErr w:type="spellStart"/>
+      <w:r>
+        <w:t>Supplier</w:t>
       </w:r>
       <w:r>
         <w:t>_Trans</w:t>
       </w:r>
-      <w:r>
-        <w:t>” relationship has total participation and key constraints on the supplier, user, and item entities. The keyword entity has an id (kid), which is the partial key, and word attributes. The “Searched_By” relationship has no participation or key constraints because an item can have multiple keywords and keywords can be applied to multiple items.</w:t>
+      <w:proofErr w:type="spellEnd"/>
+      <w:r>
+        <w:t>” relationship has total participation and key constraints on the supplier, user, and item entities. The keyword entity has an id (kid), which is the partial key, and word attributes. The “</w:t>
+      </w:r>
+      <w:proofErr w:type="spellStart"/>
+      <w:r>
+        <w:t>Searched_By</w:t>
+      </w:r>
+      <w:proofErr w:type="spellEnd"/>
+      <w:r>
+        <w:t>” relationship has no participation or key constraints because an item can have multiple keywords and keywords can be applied to multiple items.</w:t>
       </w:r>
     </w:p>
     <w:p>
@@ -18678,8 +19139,13 @@
                           <w:txbxContent>
                             <w:p>
                               <w:r>
-                                <w:t xml:space="preserve">  Searched_By</w:t>
+                                <w:t xml:space="preserve">  </w:t>
                               </w:r>
+                              <w:proofErr w:type="spellStart"/>
+                              <w:r>
+                                <w:t>Searched_By</w:t>
+                              </w:r>
+                              <w:proofErr w:type="spellEnd"/>
                             </w:p>
                           </w:txbxContent>
                         </wps:txbx>
@@ -19720,8 +20186,13 @@
                           <w:txbxContent>
                             <w:p>
                               <w:r>
-                                <w:t xml:space="preserve">  Supplier_Trans</w:t>
+                                <w:t xml:space="preserve">  </w:t>
                               </w:r>
+                              <w:proofErr w:type="spellStart"/>
+                              <w:r>
+                                <w:t>Supplier_Trans</w:t>
+                              </w:r>
+                              <w:proofErr w:type="spellEnd"/>
                             </w:p>
                           </w:txbxContent>
                         </wps:txbx>
@@ -20308,12 +20779,14 @@
                               <w:r>
                                 <w:t xml:space="preserve">     </w:t>
                               </w:r>
+                              <w:proofErr w:type="spellStart"/>
                               <w:r>
                                 <w:rPr>
                                   <w:u w:val="single"/>
                                 </w:rPr>
                                 <w:t>sid</w:t>
                               </w:r>
+                              <w:proofErr w:type="spellEnd"/>
                             </w:p>
                           </w:txbxContent>
                         </wps:txbx>
@@ -20940,7 +21413,39 @@
       <w:r>
         <w:lastRenderedPageBreak/>
         <w:tab/>
-        <w:t>“Search_Key” and “Supplier_Trans”, depicted in the third normal form diagrams and SQL statements that create their tables below, represent the Supplier and Supplier Transaction in Figure 13 above.  The weak relationship between “Item” and “Keyword” are held (with ON DELETE CASCADE with the foreign key referencing “Item”) as well as the participation constraints required by “Supplier_Trans” which the foreign keys referenced in “Usr”, “Item”, and “Supplier.”</w:t>
+        <w:t>“</w:t>
+      </w:r>
+      <w:proofErr w:type="spellStart"/>
+      <w:r>
+        <w:t>Search_Key</w:t>
+      </w:r>
+      <w:proofErr w:type="spellEnd"/>
+      <w:r>
+        <w:t>” and “</w:t>
+      </w:r>
+      <w:proofErr w:type="spellStart"/>
+      <w:r>
+        <w:t>Supplier_Trans</w:t>
+      </w:r>
+      <w:proofErr w:type="spellEnd"/>
+      <w:r>
+        <w:t>”, depicted in the third normal form diagrams and SQL statements that create their tables below, represent the Supplier and Supplier Transaction in Figure 13 above.  The weak relationship between “Item” and “Keyword” are held (with ON DELETE CASCADE with the foreign key referencing “Item”) as well as the participation constraints required by “</w:t>
+      </w:r>
+      <w:proofErr w:type="spellStart"/>
+      <w:r>
+        <w:t>Supplier_Trans</w:t>
+      </w:r>
+      <w:proofErr w:type="spellEnd"/>
+      <w:r>
+        <w:t>” which the foreign keys referenced in “</w:t>
+      </w:r>
+      <w:proofErr w:type="spellStart"/>
+      <w:r>
+        <w:t>Usr</w:t>
+      </w:r>
+      <w:proofErr w:type="spellEnd"/>
+      <w:r>
+        <w:t>”, “Item”, and “Supplier.”</w:t>
       </w:r>
       <w:r>
         <w:rPr>
@@ -21119,7 +21624,7 @@
                     <pic:cNvPicPr/>
                   </pic:nvPicPr>
                   <pic:blipFill>
-                    <a:blip r:embed="rId27">
+                    <a:blip r:embed="rId28">
                       <a:extLst>
                         <a:ext uri="{28A0092B-C50C-407E-A947-70E740481C1C}">
                           <a14:useLocalDpi xmlns:a14="http://schemas.microsoft.com/office/drawing/2010/main" val="0"/>
@@ -21188,7 +21693,7 @@
                     <pic:cNvPicPr/>
                   </pic:nvPicPr>
                   <pic:blipFill>
-                    <a:blip r:embed="rId28">
+                    <a:blip r:embed="rId29">
                       <a:extLst>
                         <a:ext uri="{28A0092B-C50C-407E-A947-70E740481C1C}">
                           <a14:useLocalDpi xmlns:a14="http://schemas.microsoft.com/office/drawing/2010/main" val="0"/>
@@ -21242,13 +21747,53 @@
         <w:t xml:space="preserve"> and the relati</w:t>
       </w:r>
       <w:r>
-        <w:t>onships "Run_By" and "Stocked_By."</w:t>
+        <w:t>onships "</w:t>
+      </w:r>
+      <w:proofErr w:type="spellStart"/>
+      <w:r>
+        <w:t>Run_By</w:t>
+      </w:r>
+      <w:proofErr w:type="spellEnd"/>
+      <w:r>
+        <w:t>" and "</w:t>
+      </w:r>
+      <w:proofErr w:type="spellStart"/>
+      <w:r>
+        <w:t>Stocked_By</w:t>
+      </w:r>
+      <w:proofErr w:type="spellEnd"/>
+      <w:r>
+        <w:t>."</w:t>
       </w:r>
       <w:r>
         <w:t xml:space="preserve"> Shops have </w:t>
       </w:r>
       <w:r>
-        <w:t>an id (shid), which is the partial key, and name attributes. The “Run_By” relationship has total participation and key constraints on both the user and shop. The “Stocked_By” relationship has total participation and key constraint on items, but no constraints on the shop because many items can be in one shop, but an item can’t be in multiple shops.</w:t>
+        <w:t>an id (</w:t>
+      </w:r>
+      <w:proofErr w:type="spellStart"/>
+      <w:r>
+        <w:t>shid</w:t>
+      </w:r>
+      <w:proofErr w:type="spellEnd"/>
+      <w:r>
+        <w:t>), which is the partial key, and name attributes. The “</w:t>
+      </w:r>
+      <w:proofErr w:type="spellStart"/>
+      <w:r>
+        <w:t>Run_By</w:t>
+      </w:r>
+      <w:proofErr w:type="spellEnd"/>
+      <w:r>
+        <w:t>” relationship has total participation and key constraints on both the user and shop. The “</w:t>
+      </w:r>
+      <w:proofErr w:type="spellStart"/>
+      <w:r>
+        <w:t>Stocked_By</w:t>
+      </w:r>
+      <w:proofErr w:type="spellEnd"/>
+      <w:r>
+        <w:t>” relationship has total participation and key constraint on items, but no constraints on the shop because many items can be in one shop, but an item can’t be in multiple shops.</w:t>
       </w:r>
     </w:p>
     <w:p>
@@ -21602,8 +22147,13 @@
                               <w:txbxContent>
                                 <w:p>
                                   <w:r>
-                                    <w:t xml:space="preserve">    Runs_Shop</w:t>
+                                    <w:t xml:space="preserve">    </w:t>
                                   </w:r>
+                                  <w:proofErr w:type="spellStart"/>
+                                  <w:r>
+                                    <w:t>Runs_Shop</w:t>
+                                  </w:r>
+                                  <w:proofErr w:type="spellEnd"/>
                                 </w:p>
                               </w:txbxContent>
                             </wps:txbx>
@@ -21886,8 +22436,13 @@
                             <w:txbxContent>
                               <w:p>
                                 <w:r>
-                                  <w:t xml:space="preserve">    Stocked_By</w:t>
+                                  <w:t xml:space="preserve">    </w:t>
                                 </w:r>
+                                <w:proofErr w:type="spellStart"/>
+                                <w:r>
+                                  <w:t>Stocked_By</w:t>
+                                </w:r>
+                                <w:proofErr w:type="spellEnd"/>
                               </w:p>
                             </w:txbxContent>
                           </wps:txbx>
@@ -22363,8 +22918,13 @@
                           <w:txbxContent>
                             <w:p>
                               <w:r>
-                                <w:t xml:space="preserve">    shid</w:t>
+                                <w:t xml:space="preserve">    </w:t>
                               </w:r>
+                              <w:proofErr w:type="spellStart"/>
+                              <w:r>
+                                <w:t>shid</w:t>
+                              </w:r>
+                              <w:proofErr w:type="spellEnd"/>
                             </w:p>
                           </w:txbxContent>
                         </wps:txbx>
@@ -22594,10 +23154,58 @@
       </w:pPr>
       <w:r>
         <w:lastRenderedPageBreak/>
-        <w:t>“Runs_Shop” and “Stocked_By” described in the SQL statements be</w:t>
-      </w:r>
-      <w:r>
-        <w:t>low represent our Shop function.  The weak relationship by “Runs_Shop” is held with the foreign key referencing “Usr” with the condition of ON DELETE CASCADE.  The “Stocked_By” table also has the condition when referencing “Runs_Shop” to have the effect of ON DELETE CASCADE.  These have our conditions for the two relationships hold true.  There are also the third normal form diagrams representing these tables as well.</w:t>
+        <w:t>“</w:t>
+      </w:r>
+      <w:proofErr w:type="spellStart"/>
+      <w:r>
+        <w:t>Runs_Shop</w:t>
+      </w:r>
+      <w:proofErr w:type="spellEnd"/>
+      <w:r>
+        <w:t>” and “</w:t>
+      </w:r>
+      <w:proofErr w:type="spellStart"/>
+      <w:r>
+        <w:t>Stocked_By</w:t>
+      </w:r>
+      <w:proofErr w:type="spellEnd"/>
+      <w:r>
+        <w:t>” described in the SQL statements be</w:t>
+      </w:r>
+      <w:r>
+        <w:t>low represent our Shop function.  The weak relationship by “</w:t>
+      </w:r>
+      <w:proofErr w:type="spellStart"/>
+      <w:r>
+        <w:t>Runs_Shop</w:t>
+      </w:r>
+      <w:proofErr w:type="spellEnd"/>
+      <w:r>
+        <w:t>” is held with the foreign key referencing “</w:t>
+      </w:r>
+      <w:proofErr w:type="spellStart"/>
+      <w:r>
+        <w:t>Usr</w:t>
+      </w:r>
+      <w:proofErr w:type="spellEnd"/>
+      <w:r>
+        <w:t>” with the condition of ON DELETE CASCADE.  The “</w:t>
+      </w:r>
+      <w:proofErr w:type="spellStart"/>
+      <w:r>
+        <w:t>Stocked_By</w:t>
+      </w:r>
+      <w:proofErr w:type="spellEnd"/>
+      <w:r>
+        <w:t>” table also has the condition when referencing “</w:t>
+      </w:r>
+      <w:proofErr w:type="spellStart"/>
+      <w:r>
+        <w:t>Runs_Shop</w:t>
+      </w:r>
+      <w:proofErr w:type="spellEnd"/>
+      <w:r>
+        <w:t>” to have the effect of ON DELETE CASCADE.  These have our conditions for the two relationships hold true.  There are also the third normal form diagrams representing these tables as well.</w:t>
       </w:r>
     </w:p>
     <w:p>
@@ -22643,7 +23251,7 @@
                     <pic:cNvPicPr/>
                   </pic:nvPicPr>
                   <pic:blipFill>
-                    <a:blip r:embed="rId29">
+                    <a:blip r:embed="rId30">
                       <a:extLst>
                         <a:ext uri="{28A0092B-C50C-407E-A947-70E740481C1C}">
                           <a14:useLocalDpi xmlns:a14="http://schemas.microsoft.com/office/drawing/2010/main" val="0"/>
@@ -22878,7 +23486,7 @@
                     <pic:cNvPicPr/>
                   </pic:nvPicPr>
                   <pic:blipFill>
-                    <a:blip r:embed="rId30">
+                    <a:blip r:embed="rId31">
                       <a:extLst>
                         <a:ext uri="{28A0092B-C50C-407E-A947-70E740481C1C}">
                           <a14:useLocalDpi xmlns:a14="http://schemas.microsoft.com/office/drawing/2010/main" val="0"/>
@@ -22916,11 +23524,53 @@
       </w:pPr>
       <w:r>
         <w:lastRenderedPageBreak/>
-        <w:t>Shown here is the weak entity "Wish_List" and the relationships "Wishes_For" and "Filled_With." Wish lists have an id (wid), which is the partial key, attribute. The “Wishes_For” relationship has total participation and key constraints on both the user and shop. The “</w:t>
-      </w:r>
+        <w:t>Shown here is the weak entity "</w:t>
+      </w:r>
+      <w:proofErr w:type="spellStart"/>
+      <w:r>
+        <w:t>Wish_List</w:t>
+      </w:r>
+      <w:proofErr w:type="spellEnd"/>
+      <w:r>
+        <w:t>" and the relationships "</w:t>
+      </w:r>
+      <w:proofErr w:type="spellStart"/>
+      <w:r>
+        <w:t>Wishes_For</w:t>
+      </w:r>
+      <w:proofErr w:type="spellEnd"/>
+      <w:r>
+        <w:t>" and "</w:t>
+      </w:r>
+      <w:proofErr w:type="spellStart"/>
       <w:r>
         <w:t>Filled_With</w:t>
       </w:r>
+      <w:proofErr w:type="spellEnd"/>
+      <w:r>
+        <w:t>." Wish lists have an id (</w:t>
+      </w:r>
+      <w:proofErr w:type="spellStart"/>
+      <w:r>
+        <w:t>wid</w:t>
+      </w:r>
+      <w:proofErr w:type="spellEnd"/>
+      <w:r>
+        <w:t>), which is the partial key, attribute. The “</w:t>
+      </w:r>
+      <w:proofErr w:type="spellStart"/>
+      <w:r>
+        <w:t>Wishes_For</w:t>
+      </w:r>
+      <w:proofErr w:type="spellEnd"/>
+      <w:r>
+        <w:t>” relationship has total participation and key constraints on both the user and shop. The “</w:t>
+      </w:r>
+      <w:proofErr w:type="spellStart"/>
+      <w:r>
+        <w:t>Filled_With</w:t>
+      </w:r>
+      <w:proofErr w:type="spellEnd"/>
       <w:r>
         <w:t>” relationship has no constraints on the</w:t>
       </w:r>
@@ -23138,9 +23788,11 @@
                               <w:r>
                                 <w:t xml:space="preserve">     </w:t>
                               </w:r>
+                              <w:proofErr w:type="spellStart"/>
                               <w:r>
                                 <w:t>wid</w:t>
                               </w:r>
+                              <w:proofErr w:type="spellEnd"/>
                             </w:p>
                           </w:txbxContent>
                         </wps:txbx>
@@ -23927,8 +24579,13 @@
                           <w:txbxContent>
                             <w:p>
                               <w:r>
-                                <w:t xml:space="preserve">    Filled_With</w:t>
+                                <w:t xml:space="preserve">    </w:t>
                               </w:r>
+                              <w:proofErr w:type="spellStart"/>
+                              <w:r>
+                                <w:t>Filled_With</w:t>
+                              </w:r>
+                              <w:proofErr w:type="spellEnd"/>
                             </w:p>
                           </w:txbxContent>
                         </wps:txbx>
@@ -24229,8 +24886,13 @@
                             <w:txbxContent>
                               <w:p>
                                 <w:r>
-                                  <w:t xml:space="preserve">    Wishes_For</w:t>
+                                  <w:t xml:space="preserve">    </w:t>
                                 </w:r>
+                                <w:proofErr w:type="spellStart"/>
+                                <w:r>
+                                  <w:t>Wishes_For</w:t>
+                                </w:r>
+                                <w:proofErr w:type="spellEnd"/>
                               </w:p>
                             </w:txbxContent>
                           </wps:txbx>
@@ -24308,9 +24970,11 @@
                               <w:pPr>
                                 <w:jc w:val="left"/>
                               </w:pPr>
+                              <w:proofErr w:type="spellStart"/>
                               <w:r>
                                 <w:t>Wish_List</w:t>
                               </w:r>
+                              <w:proofErr w:type="spellEnd"/>
                             </w:p>
                           </w:txbxContent>
                         </wps:txbx>
@@ -24645,7 +25309,7 @@
                     <pic:cNvPicPr/>
                   </pic:nvPicPr>
                   <pic:blipFill>
-                    <a:blip r:embed="rId31">
+                    <a:blip r:embed="rId32">
                       <a:extLst>
                         <a:ext uri="{28A0092B-C50C-407E-A947-70E740481C1C}">
                           <a14:useLocalDpi xmlns:a14="http://schemas.microsoft.com/office/drawing/2010/main" val="0"/>
@@ -24708,7 +25372,7 @@
                     <pic:cNvPicPr/>
                   </pic:nvPicPr>
                   <pic:blipFill>
-                    <a:blip r:embed="rId32">
+                    <a:blip r:embed="rId33">
                       <a:extLst>
                         <a:ext uri="{28A0092B-C50C-407E-A947-70E740481C1C}">
                           <a14:useLocalDpi xmlns:a14="http://schemas.microsoft.com/office/drawing/2010/main" val="0"/>
@@ -24736,18 +25400,42 @@
       </w:r>
       <w:r>
         <w:tab/>
-        <w:t>“Wishes_For” and “Filled_With” tables in the SQL statements described below represent our Wish List function we wished to implement.</w:t>
-      </w:r>
-      <w:r>
-        <w:t xml:space="preserve">  The weak relationship represented in “Wishes_For” is held true when referencing the foreign key in “Usr” by having the effect of ON DELETE CASCADE as well as ON UPDATE CASCADE (incase the user is updated).  The third norma</w:t>
-      </w:r>
-      <w:bookmarkStart w:id="69" w:name="_GoBack"/>
-      <w:r>
-        <w:t>l</w:t>
-      </w:r>
-      <w:bookmarkEnd w:id="69"/>
-      <w:r>
-        <w:t xml:space="preserve"> form diagrams are depicted below representing these tables.</w:t>
+        <w:t>“</w:t>
+      </w:r>
+      <w:proofErr w:type="spellStart"/>
+      <w:r>
+        <w:t>Wishes_For</w:t>
+      </w:r>
+      <w:proofErr w:type="spellEnd"/>
+      <w:r>
+        <w:t>” and “</w:t>
+      </w:r>
+      <w:proofErr w:type="spellStart"/>
+      <w:r>
+        <w:t>Filled_With</w:t>
+      </w:r>
+      <w:proofErr w:type="spellEnd"/>
+      <w:r>
+        <w:t>” tables in the SQL statements described below represent our Wish List function we wished to implement.</w:t>
+      </w:r>
+      <w:r>
+        <w:t xml:space="preserve">  The weak relationship represented in “</w:t>
+      </w:r>
+      <w:proofErr w:type="spellStart"/>
+      <w:r>
+        <w:t>Wishes_For</w:t>
+      </w:r>
+      <w:proofErr w:type="spellEnd"/>
+      <w:r>
+        <w:t>” is held true when referencing the foreign key in “</w:t>
+      </w:r>
+      <w:proofErr w:type="spellStart"/>
+      <w:r>
+        <w:t>Usr</w:t>
+      </w:r>
+      <w:proofErr w:type="spellEnd"/>
+      <w:r>
+        <w:t>” by having the effect of ON DELETE CASCADE as well as ON UPDATE CASCADE (incase the user is updated).  The third normal form diagrams are depicted below representing these tables.</w:t>
       </w:r>
       <w:r>
         <w:br w:type="page"/>
@@ -24759,7 +25447,31 @@
         <w:t>The figure below shows</w:t>
       </w:r>
       <w:r>
-        <w:t xml:space="preserve"> the “User_Stocked” and the “Supplier_Stocked” relationships. The “User_Stocked” relationship has total participation and key constraint on the item, but has no constraint on the user because one user can stock many items, but an item belongs to only one </w:t>
+        <w:t xml:space="preserve"> the “</w:t>
+      </w:r>
+      <w:proofErr w:type="spellStart"/>
+      <w:r>
+        <w:t>User_Stocked</w:t>
+      </w:r>
+      <w:proofErr w:type="spellEnd"/>
+      <w:r>
+        <w:t>” and the “</w:t>
+      </w:r>
+      <w:proofErr w:type="spellStart"/>
+      <w:r>
+        <w:t>Supplier_Stocked</w:t>
+      </w:r>
+      <w:proofErr w:type="spellEnd"/>
+      <w:r>
+        <w:t>” relationships. The “</w:t>
+      </w:r>
+      <w:proofErr w:type="spellStart"/>
+      <w:r>
+        <w:t>User_Stocked</w:t>
+      </w:r>
+      <w:proofErr w:type="spellEnd"/>
+      <w:r>
+        <w:t xml:space="preserve">” relationship has total participation and key constraint on the item, but has no constraint on the user because one user can stock many items, but an item belongs to only one </w:t>
       </w:r>
       <w:r>
         <w:t>user</w:t>
@@ -24768,7 +25480,15 @@
         <w:t xml:space="preserve">. </w:t>
       </w:r>
       <w:r>
-        <w:t>The “Suplier_Stocked” relationship has total participation and key constraint on the item, but has no constraint on the supplier because one supplier can stock many items, but an item belongs to only one supplier.</w:t>
+        <w:t>The “</w:t>
+      </w:r>
+      <w:proofErr w:type="spellStart"/>
+      <w:r>
+        <w:t>Suplier_Stocked</w:t>
+      </w:r>
+      <w:proofErr w:type="spellEnd"/>
+      <w:r>
+        <w:t>” relationship has total participation and key constraint on the item, but has no constraint on the supplier because one supplier can stock many items, but an item belongs to only one supplier.</w:t>
       </w:r>
     </w:p>
     <w:p>
@@ -25097,8 +25817,13 @@
                                 <w:ind w:firstLine="0"/>
                               </w:pPr>
                               <w:r>
-                                <w:t xml:space="preserve">     Supplier_Stocked</w:t>
+                                <w:t xml:space="preserve">     </w:t>
                               </w:r>
+                              <w:proofErr w:type="spellStart"/>
+                              <w:r>
+                                <w:t>Supplier_Stocked</w:t>
+                              </w:r>
+                              <w:proofErr w:type="spellEnd"/>
                             </w:p>
                           </w:txbxContent>
                         </wps:txbx>
@@ -25449,8 +26174,13 @@
                           <w:txbxContent>
                             <w:p>
                               <w:r>
-                                <w:t xml:space="preserve">  User_Stocked</w:t>
+                                <w:t xml:space="preserve">  </w:t>
                               </w:r>
+                              <w:proofErr w:type="spellStart"/>
+                              <w:r>
+                                <w:t>User_Stocked</w:t>
+                              </w:r>
+                              <w:proofErr w:type="spellEnd"/>
                             </w:p>
                           </w:txbxContent>
                         </wps:txbx>
@@ -25669,7 +26399,43 @@
           <w:szCs w:val="24"/>
         </w:rPr>
         <w:lastRenderedPageBreak/>
-        <w:t>“Supplier_Stocked” and “User_Stocker” representing our item stocking functions and are described in both the SQL statements below as well as the third normal form diagrams.  The participation constraints are held in both tables with foreign keys representing their respective item.</w:t>
+        <w:t>“</w:t>
+      </w:r>
+      <w:proofErr w:type="spellStart"/>
+      <w:r>
+        <w:rPr>
+          <w:b w:val="0"/>
+          <w:sz w:val="24"/>
+          <w:szCs w:val="24"/>
+        </w:rPr>
+        <w:t>Supplier_Stocked</w:t>
+      </w:r>
+      <w:proofErr w:type="spellEnd"/>
+      <w:r>
+        <w:rPr>
+          <w:b w:val="0"/>
+          <w:sz w:val="24"/>
+          <w:szCs w:val="24"/>
+        </w:rPr>
+        <w:t>” and “</w:t>
+      </w:r>
+      <w:proofErr w:type="spellStart"/>
+      <w:r>
+        <w:rPr>
+          <w:b w:val="0"/>
+          <w:sz w:val="24"/>
+          <w:szCs w:val="24"/>
+        </w:rPr>
+        <w:t>User_Stocker</w:t>
+      </w:r>
+      <w:proofErr w:type="spellEnd"/>
+      <w:r>
+        <w:rPr>
+          <w:b w:val="0"/>
+          <w:sz w:val="24"/>
+          <w:szCs w:val="24"/>
+        </w:rPr>
+        <w:t>” representing our item stocking functions and are described in both the SQL statements below as well as the third normal form diagrams.  The participation constraints are held in both tables with foreign keys representing their respective item.</w:t>
       </w:r>
     </w:p>
     <w:p>
@@ -25713,7 +26479,7 @@
                     <pic:cNvPicPr/>
                   </pic:nvPicPr>
                   <pic:blipFill>
-                    <a:blip r:embed="rId33">
+                    <a:blip r:embed="rId34">
                       <a:extLst>
                         <a:ext uri="{28A0092B-C50C-407E-A947-70E740481C1C}">
                           <a14:useLocalDpi xmlns:a14="http://schemas.microsoft.com/office/drawing/2010/main" val="0"/>
@@ -25960,7 +26726,7 @@
                     <pic:cNvPicPr/>
                   </pic:nvPicPr>
                   <pic:blipFill>
-                    <a:blip r:embed="rId34">
+                    <a:blip r:embed="rId35">
                       <a:extLst>
                         <a:ext uri="{28A0092B-C50C-407E-A947-70E740481C1C}">
                           <a14:useLocalDpi xmlns:a14="http://schemas.microsoft.com/office/drawing/2010/main" val="0"/>
@@ -26204,7 +26970,7 @@
                     <pic:cNvPicPr/>
                   </pic:nvPicPr>
                   <pic:blipFill>
-                    <a:blip r:embed="rId35">
+                    <a:blip r:embed="rId36">
                       <a:extLst>
                         <a:ext uri="{28A0092B-C50C-407E-A947-70E740481C1C}">
                           <a14:useLocalDpi xmlns:a14="http://schemas.microsoft.com/office/drawing/2010/main" val="0"/>
@@ -26248,10 +27014,74 @@
     </w:p>
     <w:p>
       <w:r>
-        <w:t xml:space="preserve"> Our final finished project for maetS will consist of various interfaces for both t</w:t>
-      </w:r>
-      <w:r>
-        <w:t>he frontend and backend of the web application.  The languages we are leaning towards for the front end include the use of Javascript (JQuery, RequireJS, AngularJS, or Google Web Kit),  HTML5, CSS (with Bootstrap).  On the backend for maetS, we will being using some software called PHPMyAdmin to hold our Databases codes using MySQL.  Another language we intend to use involves Java and Java resources.  These resources include JSP (next Java in HTML) and to have Java interact with the database using JDBC.</w:t>
+        <w:t xml:space="preserve"> Our final finished project for </w:t>
+      </w:r>
+      <w:proofErr w:type="spellStart"/>
+      <w:r>
+        <w:t>maetS</w:t>
+      </w:r>
+      <w:proofErr w:type="spellEnd"/>
+      <w:r>
+        <w:t xml:space="preserve"> will consist of various interfaces for both t</w:t>
+      </w:r>
+      <w:r>
+        <w:t xml:space="preserve">he frontend and backend of the web application.  The languages we are leaning towards for the front end include the use of </w:t>
+      </w:r>
+      <w:proofErr w:type="spellStart"/>
+      <w:r>
+        <w:t>Javascript</w:t>
+      </w:r>
+      <w:proofErr w:type="spellEnd"/>
+      <w:r>
+        <w:t xml:space="preserve"> (JQuery, </w:t>
+      </w:r>
+      <w:proofErr w:type="spellStart"/>
+      <w:r>
+        <w:t>RequireJS</w:t>
+      </w:r>
+      <w:proofErr w:type="spellEnd"/>
+      <w:r>
+        <w:t xml:space="preserve">, </w:t>
+      </w:r>
+      <w:proofErr w:type="spellStart"/>
+      <w:r>
+        <w:t>AngularJS</w:t>
+      </w:r>
+      <w:proofErr w:type="spellEnd"/>
+      <w:r>
+        <w:t>, or Google Web Kit</w:t>
+      </w:r>
+      <w:proofErr w:type="gramStart"/>
+      <w:r>
+        <w:t>),  HTML</w:t>
+      </w:r>
+      <w:proofErr w:type="gramEnd"/>
+      <w:r>
+        <w:t xml:space="preserve">5, CSS (with Bootstrap).  On the backend for </w:t>
+      </w:r>
+      <w:proofErr w:type="spellStart"/>
+      <w:r>
+        <w:t>maetS</w:t>
+      </w:r>
+      <w:proofErr w:type="spellEnd"/>
+      <w:r>
+        <w:t xml:space="preserve">, we will </w:t>
+      </w:r>
+      <w:proofErr w:type="gramStart"/>
+      <w:r>
+        <w:t>being</w:t>
+      </w:r>
+      <w:proofErr w:type="gramEnd"/>
+      <w:r>
+        <w:t xml:space="preserve"> using some software called </w:t>
+      </w:r>
+      <w:proofErr w:type="spellStart"/>
+      <w:r>
+        <w:t>PHPMyAdmin</w:t>
+      </w:r>
+      <w:proofErr w:type="spellEnd"/>
+      <w:r>
+        <w:t xml:space="preserve"> to hold our Databases codes using MySQL.  Another language we intend to use involves Java and Java resources.  These resources include JSP (next Java in HTML) and to have Java interact with the database using JDBC.</w:t>
       </w:r>
     </w:p>
     <w:p>
@@ -26271,7 +27101,15 @@
     </w:p>
     <w:p>
       <w:r>
-        <w:t>Our goal for maetS is to have one concise platform to sell games as well as game related content. The ability for users to auction</w:t>
+        <w:t xml:space="preserve">Our goal for </w:t>
+      </w:r>
+      <w:proofErr w:type="spellStart"/>
+      <w:r>
+        <w:t>maetS</w:t>
+      </w:r>
+      <w:proofErr w:type="spellEnd"/>
+      <w:r>
+        <w:t xml:space="preserve"> is to have one concise platform to sell games as well as game related content. The ability for users to auction</w:t>
       </w:r>
       <w:r>
         <w:t xml:space="preserve"> or sell directly</w:t>
@@ -26316,7 +27154,7 @@
 </file>
 
 <file path=word/endnotes.xml><?xml version="1.0" encoding="utf-8"?>
-<w:endnotes xmlns:wpc="http://schemas.microsoft.com/office/word/2010/wordprocessingCanvas" xmlns:mc="http://schemas.openxmlformats.org/markup-compatibility/2006" xmlns:o="urn:schemas-microsoft-com:office:office" xmlns:r="http://schemas.openxmlformats.org/officeDocument/2006/relationships" xmlns:m="http://schemas.openxmlformats.org/officeDocument/2006/math" xmlns:v="urn:schemas-microsoft-com:vml" xmlns:wp14="http://schemas.microsoft.com/office/word/2010/wordprocessingDrawing" xmlns:wp="http://schemas.openxmlformats.org/drawingml/2006/wordprocessingDrawing" xmlns:w10="urn:schemas-microsoft-com:office:word" xmlns:w="http://schemas.openxmlformats.org/wordprocessingml/2006/main" xmlns:w14="http://schemas.microsoft.com/office/word/2010/wordml" xmlns:w15="http://schemas.microsoft.com/office/word/2012/wordml" xmlns:wpg="http://schemas.microsoft.com/office/word/2010/wordprocessingGroup" xmlns:wpi="http://schemas.microsoft.com/office/word/2010/wordprocessingInk" xmlns:wne="http://schemas.microsoft.com/office/word/2006/wordml" xmlns:wps="http://schemas.microsoft.com/office/word/2010/wordprocessingShape" mc:Ignorable="w14 w15 wp14">
+<w:endnotes xmlns:wpc="http://schemas.microsoft.com/office/word/2010/wordprocessingCanvas" xmlns:mo="http://schemas.microsoft.com/office/mac/office/2008/main" xmlns:mc="http://schemas.openxmlformats.org/markup-compatibility/2006" xmlns:mv="urn:schemas-microsoft-com:mac:vml" xmlns:o="urn:schemas-microsoft-com:office:office" xmlns:r="http://schemas.openxmlformats.org/officeDocument/2006/relationships" xmlns:m="http://schemas.openxmlformats.org/officeDocument/2006/math" xmlns:v="urn:schemas-microsoft-com:vml" xmlns:wp14="http://schemas.microsoft.com/office/word/2010/wordprocessingDrawing" xmlns:wp="http://schemas.openxmlformats.org/drawingml/2006/wordprocessingDrawing" xmlns:w10="urn:schemas-microsoft-com:office:word" xmlns:w="http://schemas.openxmlformats.org/wordprocessingml/2006/main" xmlns:w14="http://schemas.microsoft.com/office/word/2010/wordml" xmlns:w15="http://schemas.microsoft.com/office/word/2012/wordml" xmlns:wpg="http://schemas.microsoft.com/office/word/2010/wordprocessingGroup" xmlns:wpi="http://schemas.microsoft.com/office/word/2010/wordprocessingInk" xmlns:wne="http://schemas.microsoft.com/office/word/2006/wordml" xmlns:wps="http://schemas.microsoft.com/office/word/2010/wordprocessingShape" mc:Ignorable="w14 w15 wp14">
   <w:endnote w:type="separator" w:id="-1">
     <w:p>
       <w:pPr>
@@ -26348,7 +27186,7 @@
 </file>
 
 <file path=word/footer1.xml><?xml version="1.0" encoding="utf-8"?>
-<w:ftr xmlns:wpc="http://schemas.microsoft.com/office/word/2010/wordprocessingCanvas" xmlns:mc="http://schemas.openxmlformats.org/markup-compatibility/2006" xmlns:o="urn:schemas-microsoft-com:office:office" xmlns:r="http://schemas.openxmlformats.org/officeDocument/2006/relationships" xmlns:m="http://schemas.openxmlformats.org/officeDocument/2006/math" xmlns:v="urn:schemas-microsoft-com:vml" xmlns:wp14="http://schemas.microsoft.com/office/word/2010/wordprocessingDrawing" xmlns:wp="http://schemas.openxmlformats.org/drawingml/2006/wordprocessingDrawing" xmlns:w10="urn:schemas-microsoft-com:office:word" xmlns:w="http://schemas.openxmlformats.org/wordprocessingml/2006/main" xmlns:w14="http://schemas.microsoft.com/office/word/2010/wordml" xmlns:w15="http://schemas.microsoft.com/office/word/2012/wordml" xmlns:wpg="http://schemas.microsoft.com/office/word/2010/wordprocessingGroup" xmlns:wpi="http://schemas.microsoft.com/office/word/2010/wordprocessingInk" xmlns:wne="http://schemas.microsoft.com/office/word/2006/wordml" xmlns:wps="http://schemas.microsoft.com/office/word/2010/wordprocessingShape" mc:Ignorable="w14 w15 wp14">
+<w:ftr xmlns:wpc="http://schemas.microsoft.com/office/word/2010/wordprocessingCanvas" xmlns:mo="http://schemas.microsoft.com/office/mac/office/2008/main" xmlns:mc="http://schemas.openxmlformats.org/markup-compatibility/2006" xmlns:mv="urn:schemas-microsoft-com:mac:vml" xmlns:o="urn:schemas-microsoft-com:office:office" xmlns:r="http://schemas.openxmlformats.org/officeDocument/2006/relationships" xmlns:m="http://schemas.openxmlformats.org/officeDocument/2006/math" xmlns:v="urn:schemas-microsoft-com:vml" xmlns:wp14="http://schemas.microsoft.com/office/word/2010/wordprocessingDrawing" xmlns:wp="http://schemas.openxmlformats.org/drawingml/2006/wordprocessingDrawing" xmlns:w10="urn:schemas-microsoft-com:office:word" xmlns:w="http://schemas.openxmlformats.org/wordprocessingml/2006/main" xmlns:w14="http://schemas.microsoft.com/office/word/2010/wordml" xmlns:w15="http://schemas.microsoft.com/office/word/2012/wordml" xmlns:wpg="http://schemas.microsoft.com/office/word/2010/wordprocessingGroup" xmlns:wpi="http://schemas.microsoft.com/office/word/2010/wordprocessingInk" xmlns:wne="http://schemas.microsoft.com/office/word/2006/wordml" xmlns:wps="http://schemas.microsoft.com/office/word/2010/wordprocessingShape" mc:Ignorable="w14 w15 wp14">
   <w:p>
     <w:pPr>
       <w:pStyle w:val="Footer"/>
@@ -26385,7 +27223,7 @@
 </file>
 
 <file path=word/footer2.xml><?xml version="1.0" encoding="utf-8"?>
-<w:ftr xmlns:wpc="http://schemas.microsoft.com/office/word/2010/wordprocessingCanvas" xmlns:mc="http://schemas.openxmlformats.org/markup-compatibility/2006" xmlns:o="urn:schemas-microsoft-com:office:office" xmlns:r="http://schemas.openxmlformats.org/officeDocument/2006/relationships" xmlns:m="http://schemas.openxmlformats.org/officeDocument/2006/math" xmlns:v="urn:schemas-microsoft-com:vml" xmlns:wp14="http://schemas.microsoft.com/office/word/2010/wordprocessingDrawing" xmlns:wp="http://schemas.openxmlformats.org/drawingml/2006/wordprocessingDrawing" xmlns:w10="urn:schemas-microsoft-com:office:word" xmlns:w="http://schemas.openxmlformats.org/wordprocessingml/2006/main" xmlns:w14="http://schemas.microsoft.com/office/word/2010/wordml" xmlns:w15="http://schemas.microsoft.com/office/word/2012/wordml" xmlns:wpg="http://schemas.microsoft.com/office/word/2010/wordprocessingGroup" xmlns:wpi="http://schemas.microsoft.com/office/word/2010/wordprocessingInk" xmlns:wne="http://schemas.microsoft.com/office/word/2006/wordml" xmlns:wps="http://schemas.microsoft.com/office/word/2010/wordprocessingShape" mc:Ignorable="w14 w15 wp14">
+<w:ftr xmlns:wpc="http://schemas.microsoft.com/office/word/2010/wordprocessingCanvas" xmlns:mo="http://schemas.microsoft.com/office/mac/office/2008/main" xmlns:mc="http://schemas.openxmlformats.org/markup-compatibility/2006" xmlns:mv="urn:schemas-microsoft-com:mac:vml" xmlns:o="urn:schemas-microsoft-com:office:office" xmlns:r="http://schemas.openxmlformats.org/officeDocument/2006/relationships" xmlns:m="http://schemas.openxmlformats.org/officeDocument/2006/math" xmlns:v="urn:schemas-microsoft-com:vml" xmlns:wp14="http://schemas.microsoft.com/office/word/2010/wordprocessingDrawing" xmlns:wp="http://schemas.openxmlformats.org/drawingml/2006/wordprocessingDrawing" xmlns:w10="urn:schemas-microsoft-com:office:word" xmlns:w="http://schemas.openxmlformats.org/wordprocessingml/2006/main" xmlns:w14="http://schemas.microsoft.com/office/word/2010/wordml" xmlns:w15="http://schemas.microsoft.com/office/word/2012/wordml" xmlns:wpg="http://schemas.microsoft.com/office/word/2010/wordprocessingGroup" xmlns:wpi="http://schemas.microsoft.com/office/word/2010/wordprocessingInk" xmlns:wne="http://schemas.microsoft.com/office/word/2006/wordml" xmlns:wps="http://schemas.microsoft.com/office/word/2010/wordprocessingShape" mc:Ignorable="w14 w15 wp14">
   <w:p>
     <w:pPr>
       <w:pStyle w:val="Footer"/>
@@ -26449,7 +27287,7 @@
 </file>
 
 <file path=word/footer3.xml><?xml version="1.0" encoding="utf-8"?>
-<w:ftr xmlns:wpc="http://schemas.microsoft.com/office/word/2010/wordprocessingCanvas" xmlns:mc="http://schemas.openxmlformats.org/markup-compatibility/2006" xmlns:o="urn:schemas-microsoft-com:office:office" xmlns:r="http://schemas.openxmlformats.org/officeDocument/2006/relationships" xmlns:m="http://schemas.openxmlformats.org/officeDocument/2006/math" xmlns:v="urn:schemas-microsoft-com:vml" xmlns:wp14="http://schemas.microsoft.com/office/word/2010/wordprocessingDrawing" xmlns:wp="http://schemas.openxmlformats.org/drawingml/2006/wordprocessingDrawing" xmlns:w10="urn:schemas-microsoft-com:office:word" xmlns:w="http://schemas.openxmlformats.org/wordprocessingml/2006/main" xmlns:w14="http://schemas.microsoft.com/office/word/2010/wordml" xmlns:w15="http://schemas.microsoft.com/office/word/2012/wordml" xmlns:wpg="http://schemas.microsoft.com/office/word/2010/wordprocessingGroup" xmlns:wpi="http://schemas.microsoft.com/office/word/2010/wordprocessingInk" xmlns:wne="http://schemas.microsoft.com/office/word/2006/wordml" xmlns:wps="http://schemas.microsoft.com/office/word/2010/wordprocessingShape" mc:Ignorable="w14 w15 wp14">
+<w:ftr xmlns:wpc="http://schemas.microsoft.com/office/word/2010/wordprocessingCanvas" xmlns:mo="http://schemas.microsoft.com/office/mac/office/2008/main" xmlns:mc="http://schemas.openxmlformats.org/markup-compatibility/2006" xmlns:mv="urn:schemas-microsoft-com:mac:vml" xmlns:o="urn:schemas-microsoft-com:office:office" xmlns:r="http://schemas.openxmlformats.org/officeDocument/2006/relationships" xmlns:m="http://schemas.openxmlformats.org/officeDocument/2006/math" xmlns:v="urn:schemas-microsoft-com:vml" xmlns:wp14="http://schemas.microsoft.com/office/word/2010/wordprocessingDrawing" xmlns:wp="http://schemas.openxmlformats.org/drawingml/2006/wordprocessingDrawing" xmlns:w10="urn:schemas-microsoft-com:office:word" xmlns:w="http://schemas.openxmlformats.org/wordprocessingml/2006/main" xmlns:w14="http://schemas.microsoft.com/office/word/2010/wordml" xmlns:w15="http://schemas.microsoft.com/office/word/2012/wordml" xmlns:wpg="http://schemas.microsoft.com/office/word/2010/wordprocessingGroup" xmlns:wpi="http://schemas.microsoft.com/office/word/2010/wordprocessingInk" xmlns:wne="http://schemas.microsoft.com/office/word/2006/wordml" xmlns:wps="http://schemas.microsoft.com/office/word/2010/wordprocessingShape" mc:Ignorable="w14 w15 wp14">
   <w:p>
     <w:pPr>
       <w:pStyle w:val="Footer"/>
@@ -26486,7 +27324,7 @@
 </file>
 
 <file path=word/footer4.xml><?xml version="1.0" encoding="utf-8"?>
-<w:ftr xmlns:wpc="http://schemas.microsoft.com/office/word/2010/wordprocessingCanvas" xmlns:mc="http://schemas.openxmlformats.org/markup-compatibility/2006" xmlns:o="urn:schemas-microsoft-com:office:office" xmlns:r="http://schemas.openxmlformats.org/officeDocument/2006/relationships" xmlns:m="http://schemas.openxmlformats.org/officeDocument/2006/math" xmlns:v="urn:schemas-microsoft-com:vml" xmlns:wp14="http://schemas.microsoft.com/office/word/2010/wordprocessingDrawing" xmlns:wp="http://schemas.openxmlformats.org/drawingml/2006/wordprocessingDrawing" xmlns:w10="urn:schemas-microsoft-com:office:word" xmlns:w="http://schemas.openxmlformats.org/wordprocessingml/2006/main" xmlns:w14="http://schemas.microsoft.com/office/word/2010/wordml" xmlns:w15="http://schemas.microsoft.com/office/word/2012/wordml" xmlns:wpg="http://schemas.microsoft.com/office/word/2010/wordprocessingGroup" xmlns:wpi="http://schemas.microsoft.com/office/word/2010/wordprocessingInk" xmlns:wne="http://schemas.microsoft.com/office/word/2006/wordml" xmlns:wps="http://schemas.microsoft.com/office/word/2010/wordprocessingShape" mc:Ignorable="w14 w15 wp14">
+<w:ftr xmlns:wpc="http://schemas.microsoft.com/office/word/2010/wordprocessingCanvas" xmlns:mo="http://schemas.microsoft.com/office/mac/office/2008/main" xmlns:mc="http://schemas.openxmlformats.org/markup-compatibility/2006" xmlns:mv="urn:schemas-microsoft-com:mac:vml" xmlns:o="urn:schemas-microsoft-com:office:office" xmlns:r="http://schemas.openxmlformats.org/officeDocument/2006/relationships" xmlns:m="http://schemas.openxmlformats.org/officeDocument/2006/math" xmlns:v="urn:schemas-microsoft-com:vml" xmlns:wp14="http://schemas.microsoft.com/office/word/2010/wordprocessingDrawing" xmlns:wp="http://schemas.openxmlformats.org/drawingml/2006/wordprocessingDrawing" xmlns:w10="urn:schemas-microsoft-com:office:word" xmlns:w="http://schemas.openxmlformats.org/wordprocessingml/2006/main" xmlns:w14="http://schemas.microsoft.com/office/word/2010/wordml" xmlns:w15="http://schemas.microsoft.com/office/word/2012/wordml" xmlns:wpg="http://schemas.microsoft.com/office/word/2010/wordprocessingGroup" xmlns:wpi="http://schemas.microsoft.com/office/word/2010/wordprocessingInk" xmlns:wne="http://schemas.microsoft.com/office/word/2006/wordml" xmlns:wps="http://schemas.microsoft.com/office/word/2010/wordprocessingShape" mc:Ignorable="w14 w15 wp14">
   <w:p>
     <w:pPr>
       <w:pStyle w:val="Footer"/>
@@ -26519,7 +27357,7 @@
         <w:rStyle w:val="PageNumber"/>
         <w:noProof/>
       </w:rPr>
-      <w:t>25</w:t>
+      <w:t>i</w:t>
     </w:r>
     <w:r>
       <w:rPr>
@@ -26562,7 +27400,7 @@
 </file>
 
 <file path=word/footnotes.xml><?xml version="1.0" encoding="utf-8"?>
-<w:footnotes xmlns:wpc="http://schemas.microsoft.com/office/word/2010/wordprocessingCanvas" xmlns:mc="http://schemas.openxmlformats.org/markup-compatibility/2006" xmlns:o="urn:schemas-microsoft-com:office:office" xmlns:r="http://schemas.openxmlformats.org/officeDocument/2006/relationships" xmlns:m="http://schemas.openxmlformats.org/officeDocument/2006/math" xmlns:v="urn:schemas-microsoft-com:vml" xmlns:wp14="http://schemas.microsoft.com/office/word/2010/wordprocessingDrawing" xmlns:wp="http://schemas.openxmlformats.org/drawingml/2006/wordprocessingDrawing" xmlns:w10="urn:schemas-microsoft-com:office:word" xmlns:w="http://schemas.openxmlformats.org/wordprocessingml/2006/main" xmlns:w14="http://schemas.microsoft.com/office/word/2010/wordml" xmlns:w15="http://schemas.microsoft.com/office/word/2012/wordml" xmlns:wpg="http://schemas.microsoft.com/office/word/2010/wordprocessingGroup" xmlns:wpi="http://schemas.microsoft.com/office/word/2010/wordprocessingInk" xmlns:wne="http://schemas.microsoft.com/office/word/2006/wordml" xmlns:wps="http://schemas.microsoft.com/office/word/2010/wordprocessingShape" mc:Ignorable="w14 w15 wp14">
+<w:footnotes xmlns:wpc="http://schemas.microsoft.com/office/word/2010/wordprocessingCanvas" xmlns:mo="http://schemas.microsoft.com/office/mac/office/2008/main" xmlns:mc="http://schemas.openxmlformats.org/markup-compatibility/2006" xmlns:mv="urn:schemas-microsoft-com:mac:vml" xmlns:o="urn:schemas-microsoft-com:office:office" xmlns:r="http://schemas.openxmlformats.org/officeDocument/2006/relationships" xmlns:m="http://schemas.openxmlformats.org/officeDocument/2006/math" xmlns:v="urn:schemas-microsoft-com:vml" xmlns:wp14="http://schemas.microsoft.com/office/word/2010/wordprocessingDrawing" xmlns:wp="http://schemas.openxmlformats.org/drawingml/2006/wordprocessingDrawing" xmlns:w10="urn:schemas-microsoft-com:office:word" xmlns:w="http://schemas.openxmlformats.org/wordprocessingml/2006/main" xmlns:w14="http://schemas.microsoft.com/office/word/2010/wordml" xmlns:w15="http://schemas.microsoft.com/office/word/2012/wordml" xmlns:wpg="http://schemas.microsoft.com/office/word/2010/wordprocessingGroup" xmlns:wpi="http://schemas.microsoft.com/office/word/2010/wordprocessingInk" xmlns:wne="http://schemas.microsoft.com/office/word/2006/wordml" xmlns:wps="http://schemas.microsoft.com/office/word/2010/wordprocessingShape" mc:Ignorable="w14 w15 wp14">
   <w:footnote w:type="separator" w:id="-1">
     <w:p>
       <w:pPr>
@@ -26594,7 +27432,7 @@
 </file>
 
 <file path=word/header1.xml><?xml version="1.0" encoding="utf-8"?>
-<w:hdr xmlns:wpc="http://schemas.microsoft.com/office/word/2010/wordprocessingCanvas" xmlns:mc="http://schemas.openxmlformats.org/markup-compatibility/2006" xmlns:o="urn:schemas-microsoft-com:office:office" xmlns:r="http://schemas.openxmlformats.org/officeDocument/2006/relationships" xmlns:m="http://schemas.openxmlformats.org/officeDocument/2006/math" xmlns:v="urn:schemas-microsoft-com:vml" xmlns:wp14="http://schemas.microsoft.com/office/word/2010/wordprocessingDrawing" xmlns:wp="http://schemas.openxmlformats.org/drawingml/2006/wordprocessingDrawing" xmlns:w10="urn:schemas-microsoft-com:office:word" xmlns:w="http://schemas.openxmlformats.org/wordprocessingml/2006/main" xmlns:w14="http://schemas.microsoft.com/office/word/2010/wordml" xmlns:w15="http://schemas.microsoft.com/office/word/2012/wordml" xmlns:wpg="http://schemas.microsoft.com/office/word/2010/wordprocessingGroup" xmlns:wpi="http://schemas.microsoft.com/office/word/2010/wordprocessingInk" xmlns:wne="http://schemas.microsoft.com/office/word/2006/wordml" xmlns:wps="http://schemas.microsoft.com/office/word/2010/wordprocessingShape" mc:Ignorable="w14 w15 wp14">
+<w:hdr xmlns:wpc="http://schemas.microsoft.com/office/word/2010/wordprocessingCanvas" xmlns:mo="http://schemas.microsoft.com/office/mac/office/2008/main" xmlns:mc="http://schemas.openxmlformats.org/markup-compatibility/2006" xmlns:mv="urn:schemas-microsoft-com:mac:vml" xmlns:o="urn:schemas-microsoft-com:office:office" xmlns:r="http://schemas.openxmlformats.org/officeDocument/2006/relationships" xmlns:m="http://schemas.openxmlformats.org/officeDocument/2006/math" xmlns:v="urn:schemas-microsoft-com:vml" xmlns:wp14="http://schemas.microsoft.com/office/word/2010/wordprocessingDrawing" xmlns:wp="http://schemas.openxmlformats.org/drawingml/2006/wordprocessingDrawing" xmlns:w10="urn:schemas-microsoft-com:office:word" xmlns:w="http://schemas.openxmlformats.org/wordprocessingml/2006/main" xmlns:w14="http://schemas.microsoft.com/office/word/2010/wordml" xmlns:w15="http://schemas.microsoft.com/office/word/2012/wordml" xmlns:wpg="http://schemas.microsoft.com/office/word/2010/wordprocessingGroup" xmlns:wpi="http://schemas.microsoft.com/office/word/2010/wordprocessingInk" xmlns:wne="http://schemas.microsoft.com/office/word/2006/wordml" xmlns:wps="http://schemas.microsoft.com/office/word/2010/wordprocessingShape" mc:Ignorable="w14 w15 wp14">
   <w:p>
     <w:pPr>
       <w:widowControl w:val="0"/>
@@ -26618,7 +27456,7 @@
 </file>
 
 <file path=word/header2.xml><?xml version="1.0" encoding="utf-8"?>
-<w:hdr xmlns:wpc="http://schemas.microsoft.com/office/word/2010/wordprocessingCanvas" xmlns:mc="http://schemas.openxmlformats.org/markup-compatibility/2006" xmlns:o="urn:schemas-microsoft-com:office:office" xmlns:r="http://schemas.openxmlformats.org/officeDocument/2006/relationships" xmlns:m="http://schemas.openxmlformats.org/officeDocument/2006/math" xmlns:v="urn:schemas-microsoft-com:vml" xmlns:wp14="http://schemas.microsoft.com/office/word/2010/wordprocessingDrawing" xmlns:wp="http://schemas.openxmlformats.org/drawingml/2006/wordprocessingDrawing" xmlns:w10="urn:schemas-microsoft-com:office:word" xmlns:w="http://schemas.openxmlformats.org/wordprocessingml/2006/main" xmlns:w14="http://schemas.microsoft.com/office/word/2010/wordml" xmlns:w15="http://schemas.microsoft.com/office/word/2012/wordml" xmlns:wpg="http://schemas.microsoft.com/office/word/2010/wordprocessingGroup" xmlns:wpi="http://schemas.microsoft.com/office/word/2010/wordprocessingInk" xmlns:wne="http://schemas.microsoft.com/office/word/2006/wordml" xmlns:wps="http://schemas.microsoft.com/office/word/2010/wordprocessingShape" mc:Ignorable="w14 w15 wp14">
+<w:hdr xmlns:wpc="http://schemas.microsoft.com/office/word/2010/wordprocessingCanvas" xmlns:mo="http://schemas.microsoft.com/office/mac/office/2008/main" xmlns:mc="http://schemas.openxmlformats.org/markup-compatibility/2006" xmlns:mv="urn:schemas-microsoft-com:mac:vml" xmlns:o="urn:schemas-microsoft-com:office:office" xmlns:r="http://schemas.openxmlformats.org/officeDocument/2006/relationships" xmlns:m="http://schemas.openxmlformats.org/officeDocument/2006/math" xmlns:v="urn:schemas-microsoft-com:vml" xmlns:wp14="http://schemas.microsoft.com/office/word/2010/wordprocessingDrawing" xmlns:wp="http://schemas.openxmlformats.org/drawingml/2006/wordprocessingDrawing" xmlns:w10="urn:schemas-microsoft-com:office:word" xmlns:w="http://schemas.openxmlformats.org/wordprocessingml/2006/main" xmlns:w14="http://schemas.microsoft.com/office/word/2010/wordml" xmlns:w15="http://schemas.microsoft.com/office/word/2012/wordml" xmlns:wpg="http://schemas.microsoft.com/office/word/2010/wordprocessingGroup" xmlns:wpi="http://schemas.microsoft.com/office/word/2010/wordprocessingInk" xmlns:wne="http://schemas.microsoft.com/office/word/2006/wordml" xmlns:wps="http://schemas.microsoft.com/office/word/2010/wordprocessingShape" mc:Ignorable="w14 w15 wp14">
   <w:p>
     <w:pPr>
       <w:widowControl w:val="0"/>
@@ -26642,8 +27480,8 @@
 </file>
 
 <file path=word/numbering.xml><?xml version="1.0" encoding="utf-8"?>
-<w:numbering xmlns:wpc="http://schemas.microsoft.com/office/word/2010/wordprocessingCanvas" xmlns:mc="http://schemas.openxmlformats.org/markup-compatibility/2006" xmlns:o="urn:schemas-microsoft-com:office:office" xmlns:r="http://schemas.openxmlformats.org/officeDocument/2006/relationships" xmlns:m="http://schemas.openxmlformats.org/officeDocument/2006/math" xmlns:v="urn:schemas-microsoft-com:vml" xmlns:wp14="http://schemas.microsoft.com/office/word/2010/wordprocessingDrawing" xmlns:wp="http://schemas.openxmlformats.org/drawingml/2006/wordprocessingDrawing" xmlns:w10="urn:schemas-microsoft-com:office:word" xmlns:w="http://schemas.openxmlformats.org/wordprocessingml/2006/main" xmlns:w14="http://schemas.microsoft.com/office/word/2010/wordml" xmlns:w15="http://schemas.microsoft.com/office/word/2012/wordml" xmlns:wpg="http://schemas.microsoft.com/office/word/2010/wordprocessingGroup" xmlns:wpi="http://schemas.microsoft.com/office/word/2010/wordprocessingInk" xmlns:wne="http://schemas.microsoft.com/office/word/2006/wordml" xmlns:wps="http://schemas.microsoft.com/office/word/2010/wordprocessingShape" mc:Ignorable="w14 w15 wp14">
-  <w:abstractNum w:abstractNumId="0" w15:restartNumberingAfterBreak="0">
+<w:numbering xmlns:wpc="http://schemas.microsoft.com/office/word/2010/wordprocessingCanvas" xmlns:mo="http://schemas.microsoft.com/office/mac/office/2008/main" xmlns:mc="http://schemas.openxmlformats.org/markup-compatibility/2006" xmlns:mv="urn:schemas-microsoft-com:mac:vml" xmlns:o="urn:schemas-microsoft-com:office:office" xmlns:r="http://schemas.openxmlformats.org/officeDocument/2006/relationships" xmlns:m="http://schemas.openxmlformats.org/officeDocument/2006/math" xmlns:v="urn:schemas-microsoft-com:vml" xmlns:wp14="http://schemas.microsoft.com/office/word/2010/wordprocessingDrawing" xmlns:wp="http://schemas.openxmlformats.org/drawingml/2006/wordprocessingDrawing" xmlns:w10="urn:schemas-microsoft-com:office:word" xmlns:w="http://schemas.openxmlformats.org/wordprocessingml/2006/main" xmlns:w14="http://schemas.microsoft.com/office/word/2010/wordml" xmlns:w15="http://schemas.microsoft.com/office/word/2012/wordml" xmlns:wpg="http://schemas.microsoft.com/office/word/2010/wordprocessingGroup" xmlns:wpi="http://schemas.microsoft.com/office/word/2010/wordprocessingInk" xmlns:wne="http://schemas.microsoft.com/office/word/2006/wordml" xmlns:wps="http://schemas.microsoft.com/office/word/2010/wordprocessingShape" mc:Ignorable="w14 w15 wp14">
+  <w:abstractNum w:abstractNumId="0">
     <w:nsid w:val="FFFFFF1D"/>
     <w:multiLevelType w:val="multilevel"/>
     <w:tmpl w:val="0D14FED4"/>
@@ -26783,7 +27621,7 @@
       </w:rPr>
     </w:lvl>
   </w:abstractNum>
-  <w:abstractNum w:abstractNumId="1" w15:restartNumberingAfterBreak="0">
+  <w:abstractNum w:abstractNumId="1">
     <w:nsid w:val="276E644D"/>
     <w:multiLevelType w:val="hybridMultilevel"/>
     <w:tmpl w:val="7974BF7A"/>
@@ -26916,7 +27754,7 @@
     </w:rPrDefault>
     <w:pPrDefault/>
   </w:docDefaults>
-  <w:latentStyles w:defLockedState="0" w:defUIPriority="99" w:defSemiHidden="0" w:defUnhideWhenUsed="0" w:defQFormat="0" w:count="371">
+  <w:latentStyles w:defLockedState="0" w:defUIPriority="99" w:defSemiHidden="0" w:defUnhideWhenUsed="0" w:defQFormat="0" w:count="380">
     <w:lsdException w:name="Normal" w:uiPriority="0" w:qFormat="1"/>
     <w:lsdException w:name="heading 1" w:uiPriority="0" w:qFormat="1"/>
     <w:lsdException w:name="heading 2" w:uiPriority="0" w:qFormat="1"/>
@@ -27790,588 +28628,6 @@
 </w:styles>
 </file>
 
-<file path=word/glossary/document.xml><?xml version="1.0" encoding="utf-8"?>
-<w:glossaryDocument xmlns:wpc="http://schemas.microsoft.com/office/word/2010/wordprocessingCanvas" xmlns:mc="http://schemas.openxmlformats.org/markup-compatibility/2006" xmlns:o="urn:schemas-microsoft-com:office:office" xmlns:r="http://schemas.openxmlformats.org/officeDocument/2006/relationships" xmlns:m="http://schemas.openxmlformats.org/officeDocument/2006/math" xmlns:v="urn:schemas-microsoft-com:vml" xmlns:wp14="http://schemas.microsoft.com/office/word/2010/wordprocessingDrawing" xmlns:wp="http://schemas.openxmlformats.org/drawingml/2006/wordprocessingDrawing" xmlns:w10="urn:schemas-microsoft-com:office:word" xmlns:w="http://schemas.openxmlformats.org/wordprocessingml/2006/main" xmlns:w14="http://schemas.microsoft.com/office/word/2010/wordml" xmlns:w15="http://schemas.microsoft.com/office/word/2012/wordml" xmlns:wpg="http://schemas.microsoft.com/office/word/2010/wordprocessingGroup" xmlns:wpi="http://schemas.microsoft.com/office/word/2010/wordprocessingInk" xmlns:wne="http://schemas.microsoft.com/office/word/2006/wordml" xmlns:wps="http://schemas.microsoft.com/office/word/2010/wordprocessingShape" mc:Ignorable="w14 w15 wp14"/>
-</file>
-
-<file path=word/glossary/fontTable.xml><?xml version="1.0" encoding="utf-8"?>
-<w:fonts xmlns:mc="http://schemas.openxmlformats.org/markup-compatibility/2006" xmlns:r="http://schemas.openxmlformats.org/officeDocument/2006/relationships" xmlns:w="http://schemas.openxmlformats.org/wordprocessingml/2006/main" xmlns:w14="http://schemas.microsoft.com/office/word/2010/wordml" xmlns:w15="http://schemas.microsoft.com/office/word/2012/wordml" mc:Ignorable="w14 w15">
-  <w:font w:name="Symbol">
-    <w:panose1 w:val="05050102010706020507"/>
-    <w:charset w:val="02"/>
-    <w:family w:val="roman"/>
-    <w:pitch w:val="variable"/>
-    <w:sig w:usb0="00000000" w:usb1="10000000" w:usb2="00000000" w:usb3="00000000" w:csb0="80000000" w:csb1="00000000"/>
-  </w:font>
-  <w:font w:name="Times New Roman">
-    <w:panose1 w:val="02020603050405020304"/>
-    <w:charset w:val="00"/>
-    <w:family w:val="roman"/>
-    <w:pitch w:val="variable"/>
-    <w:sig w:usb0="E0002AFF" w:usb1="C0007841" w:usb2="00000009" w:usb3="00000000" w:csb0="000001FF" w:csb1="00000000"/>
-  </w:font>
-  <w:font w:name="Courier New">
-    <w:panose1 w:val="02070309020205020404"/>
-    <w:charset w:val="00"/>
-    <w:family w:val="modern"/>
-    <w:pitch w:val="fixed"/>
-    <w:sig w:usb0="E0002AFF" w:usb1="C0007843" w:usb2="00000009" w:usb3="00000000" w:csb0="000001FF" w:csb1="00000000"/>
-  </w:font>
-  <w:font w:name="Wingdings">
-    <w:panose1 w:val="05000000000000000000"/>
-    <w:charset w:val="02"/>
-    <w:family w:val="auto"/>
-    <w:pitch w:val="variable"/>
-    <w:sig w:usb0="00000000" w:usb1="10000000" w:usb2="00000000" w:usb3="00000000" w:csb0="80000000" w:csb1="00000000"/>
-  </w:font>
-  <w:font w:name="Times">
-    <w:panose1 w:val="02020603050405020304"/>
-    <w:charset w:val="00"/>
-    <w:family w:val="roman"/>
-    <w:pitch w:val="variable"/>
-    <w:sig w:usb0="E0002AFF" w:usb1="C0007841" w:usb2="00000009" w:usb3="00000000" w:csb0="000001FF" w:csb1="00000000"/>
-  </w:font>
-  <w:font w:name="Tahoma">
-    <w:panose1 w:val="020B0604030504040204"/>
-    <w:charset w:val="00"/>
-    <w:family w:val="swiss"/>
-    <w:pitch w:val="variable"/>
-    <w:sig w:usb0="E1002EFF" w:usb1="C000605B" w:usb2="00000029" w:usb3="00000000" w:csb0="000101FF" w:csb1="00000000"/>
-  </w:font>
-  <w:font w:name="Lucida Grande">
-    <w:charset w:val="00"/>
-    <w:family w:val="auto"/>
-    <w:pitch w:val="variable"/>
-    <w:sig w:usb0="E1000AEF" w:usb1="5000A1FF" w:usb2="00000000" w:usb3="00000000" w:csb0="000001BF" w:csb1="00000000"/>
-  </w:font>
-  <w:font w:name="Calibri">
-    <w:panose1 w:val="020F0502020204030204"/>
-    <w:charset w:val="00"/>
-    <w:family w:val="swiss"/>
-    <w:pitch w:val="variable"/>
-    <w:sig w:usb0="E10002FF" w:usb1="4000ACFF" w:usb2="00000009" w:usb3="00000000" w:csb0="0000019F" w:csb1="00000000"/>
-  </w:font>
-  <w:font w:name="MS Gothic">
-    <w:altName w:val="ＭＳ ゴシック"/>
-    <w:panose1 w:val="020B0609070205080204"/>
-    <w:charset w:val="80"/>
-    <w:family w:val="modern"/>
-    <w:pitch w:val="fixed"/>
-    <w:sig w:usb0="E00002FF" w:usb1="6AC7FDFB" w:usb2="00000012" w:usb3="00000000" w:csb0="0002009F" w:csb1="00000000"/>
-  </w:font>
-  <w:font w:name="New York">
-    <w:altName w:val="Times New Roman"/>
-    <w:panose1 w:val="02040503060506020304"/>
-    <w:charset w:val="00"/>
-    <w:family w:val="roman"/>
-    <w:notTrueType/>
-    <w:pitch w:val="variable"/>
-    <w:sig w:usb0="00000003" w:usb1="00000000" w:usb2="00000000" w:usb3="00000000" w:csb0="00000001" w:csb1="00000000"/>
-  </w:font>
-  <w:font w:name="Cambria">
-    <w:panose1 w:val="02040503050406030204"/>
-    <w:charset w:val="00"/>
-    <w:family w:val="roman"/>
-    <w:pitch w:val="variable"/>
-    <w:sig w:usb0="E00002FF" w:usb1="400004FF" w:usb2="00000000" w:usb3="00000000" w:csb0="0000019F" w:csb1="00000000"/>
-  </w:font>
-  <w:font w:name="MS Mincho">
-    <w:altName w:val="ＭＳ 明朝"/>
-    <w:panose1 w:val="02020609040205080304"/>
-    <w:charset w:val="80"/>
-    <w:family w:val="modern"/>
-    <w:pitch w:val="fixed"/>
-    <w:sig w:usb0="E00002FF" w:usb1="6AC7FDFB" w:usb2="00000012" w:usb3="00000000" w:csb0="0002009F" w:csb1="00000000"/>
-  </w:font>
-  <w:font w:name="Calibri Light">
-    <w:panose1 w:val="020F0302020204030204"/>
-    <w:charset w:val="00"/>
-    <w:family w:val="swiss"/>
-    <w:pitch w:val="variable"/>
-    <w:sig w:usb0="A00002EF" w:usb1="4000207B" w:usb2="00000000" w:usb3="00000000" w:csb0="0000019F" w:csb1="00000000"/>
-  </w:font>
-</w:fonts>
-</file>
-
-<file path=word/glossary/settings.xml><?xml version="1.0" encoding="utf-8"?>
-<w:settings xmlns:mc="http://schemas.openxmlformats.org/markup-compatibility/2006" xmlns:o="urn:schemas-microsoft-com:office:office" xmlns:r="http://schemas.openxmlformats.org/officeDocument/2006/relationships" xmlns:m="http://schemas.openxmlformats.org/officeDocument/2006/math" xmlns:v="urn:schemas-microsoft-com:vml" xmlns:w10="urn:schemas-microsoft-com:office:word" xmlns:w="http://schemas.openxmlformats.org/wordprocessingml/2006/main" xmlns:w14="http://schemas.microsoft.com/office/word/2010/wordml" xmlns:w15="http://schemas.microsoft.com/office/word/2012/wordml" xmlns:sl="http://schemas.openxmlformats.org/schemaLibrary/2006/main" mc:Ignorable="w14 w15">
-  <w:view w:val="normal"/>
-  <w:defaultTabStop w:val="720"/>
-  <w:characterSpacingControl w:val="doNotCompress"/>
-  <w:compat>
-    <w:useFELayout/>
-    <w:compatSetting w:name="compatibilityMode" w:uri="http://schemas.microsoft.com/office/word" w:val="15"/>
-    <w:compatSetting w:name="overrideTableStyleFontSizeAndJustification" w:uri="http://schemas.microsoft.com/office/word" w:val="1"/>
-    <w:compatSetting w:name="enableOpenTypeFeatures" w:uri="http://schemas.microsoft.com/office/word" w:val="1"/>
-    <w:compatSetting w:name="doNotFlipMirrorIndents" w:uri="http://schemas.microsoft.com/office/word" w:val="1"/>
-    <w:compatSetting w:name="differentiateMultirowTableHeaders" w:uri="http://schemas.microsoft.com/office/word" w:val="1"/>
-  </w:compat>
-  <w:rsids>
-    <w:rsidRoot w:val="009E388C"/>
-    <w:rsid w:val="009E388C"/>
-    <w:rsid w:val="00DE5FF8"/>
-  </w:rsids>
-  <m:mathPr>
-    <m:mathFont m:val="Cambria Math"/>
-    <m:brkBin m:val="before"/>
-    <m:brkBinSub m:val="--"/>
-    <m:smallFrac m:val="0"/>
-    <m:dispDef/>
-    <m:lMargin m:val="0"/>
-    <m:rMargin m:val="0"/>
-    <m:defJc m:val="centerGroup"/>
-    <m:wrapIndent m:val="1440"/>
-    <m:intLim m:val="subSup"/>
-    <m:naryLim m:val="undOvr"/>
-  </m:mathPr>
-  <w:themeFontLang w:val="en-US"/>
-  <w:clrSchemeMapping w:bg1="light1" w:t1="dark1" w:bg2="light2" w:t2="dark2" w:accent1="accent1" w:accent2="accent2" w:accent3="accent3" w:accent4="accent4" w:accent5="accent5" w:accent6="accent6" w:hyperlink="hyperlink" w:followedHyperlink="followedHyperlink"/>
-  <w:decimalSymbol w:val="."/>
-  <w:listSeparator w:val=","/>
-  <w15:chartTrackingRefBased/>
-</w:settings>
-</file>
-
-<file path=word/glossary/styles.xml><?xml version="1.0" encoding="utf-8"?>
-<w:styles xmlns:mc="http://schemas.openxmlformats.org/markup-compatibility/2006" xmlns:r="http://schemas.openxmlformats.org/officeDocument/2006/relationships" xmlns:w="http://schemas.openxmlformats.org/wordprocessingml/2006/main" xmlns:w14="http://schemas.microsoft.com/office/word/2010/wordml" xmlns:w15="http://schemas.microsoft.com/office/word/2012/wordml" mc:Ignorable="w14 w15">
-  <w:docDefaults>
-    <w:rPrDefault>
-      <w:rPr>
-        <w:rFonts w:asciiTheme="minorHAnsi" w:eastAsiaTheme="minorEastAsia" w:hAnsiTheme="minorHAnsi" w:cstheme="minorBidi"/>
-        <w:sz w:val="22"/>
-        <w:szCs w:val="22"/>
-        <w:lang w:val="en-US" w:eastAsia="en-US" w:bidi="ar-SA"/>
-      </w:rPr>
-    </w:rPrDefault>
-    <w:pPrDefault>
-      <w:pPr>
-        <w:spacing w:after="160" w:line="259" w:lineRule="auto"/>
-      </w:pPr>
-    </w:pPrDefault>
-  </w:docDefaults>
-  <w:latentStyles w:defLockedState="0" w:defUIPriority="99" w:defSemiHidden="0" w:defUnhideWhenUsed="0" w:defQFormat="0" w:count="371">
-    <w:lsdException w:name="Normal" w:uiPriority="0" w:qFormat="1"/>
-    <w:lsdException w:name="heading 1" w:uiPriority="9" w:qFormat="1"/>
-    <w:lsdException w:name="heading 2" w:semiHidden="1" w:uiPriority="9" w:unhideWhenUsed="1" w:qFormat="1"/>
-    <w:lsdException w:name="heading 3" w:semiHidden="1" w:uiPriority="9" w:unhideWhenUsed="1" w:qFormat="1"/>
-    <w:lsdException w:name="heading 4" w:semiHidden="1" w:uiPriority="9" w:unhideWhenUsed="1" w:qFormat="1"/>
-    <w:lsdException w:name="heading 5" w:semiHidden="1" w:uiPriority="9" w:unhideWhenUsed="1" w:qFormat="1"/>
-    <w:lsdException w:name="heading 6" w:semiHidden="1" w:uiPriority="9" w:unhideWhenUsed="1" w:qFormat="1"/>
-    <w:lsdException w:name="heading 7" w:semiHidden="1" w:uiPriority="9" w:unhideWhenUsed="1" w:qFormat="1"/>
-    <w:lsdException w:name="heading 8" w:semiHidden="1" w:uiPriority="9" w:unhideWhenUsed="1" w:qFormat="1"/>
-    <w:lsdException w:name="heading 9" w:semiHidden="1" w:uiPriority="9" w:unhideWhenUsed="1" w:qFormat="1"/>
-    <w:lsdException w:name="index 1" w:semiHidden="1" w:unhideWhenUsed="1"/>
-    <w:lsdException w:name="index 2" w:semiHidden="1" w:unhideWhenUsed="1"/>
-    <w:lsdException w:name="index 3" w:semiHidden="1" w:unhideWhenUsed="1"/>
-    <w:lsdException w:name="index 4" w:semiHidden="1" w:unhideWhenUsed="1"/>
-    <w:lsdException w:name="index 5" w:semiHidden="1" w:unhideWhenUsed="1"/>
-    <w:lsdException w:name="index 6" w:semiHidden="1" w:unhideWhenUsed="1"/>
-    <w:lsdException w:name="index 7" w:semiHidden="1" w:unhideWhenUsed="1"/>
-    <w:lsdException w:name="index 8" w:semiHidden="1" w:unhideWhenUsed="1"/>
-    <w:lsdException w:name="index 9" w:semiHidden="1" w:unhideWhenUsed="1"/>
-    <w:lsdException w:name="toc 1" w:semiHidden="1" w:uiPriority="39" w:unhideWhenUsed="1"/>
-    <w:lsdException w:name="toc 2" w:semiHidden="1" w:uiPriority="39" w:unhideWhenUsed="1"/>
-    <w:lsdException w:name="toc 3" w:semiHidden="1" w:uiPriority="39" w:unhideWhenUsed="1"/>
-    <w:lsdException w:name="toc 4" w:semiHidden="1" w:uiPriority="39" w:unhideWhenUsed="1"/>
-    <w:lsdException w:name="toc 5" w:semiHidden="1" w:uiPriority="39" w:unhideWhenUsed="1"/>
-    <w:lsdException w:name="toc 6" w:semiHidden="1" w:uiPriority="39" w:unhideWhenUsed="1"/>
-    <w:lsdException w:name="toc 7" w:semiHidden="1" w:uiPriority="39" w:unhideWhenUsed="1"/>
-    <w:lsdException w:name="toc 8" w:semiHidden="1" w:uiPriority="39" w:unhideWhenUsed="1"/>
-    <w:lsdException w:name="toc 9" w:semiHidden="1" w:uiPriority="39" w:unhideWhenUsed="1"/>
-    <w:lsdException w:name="Normal Indent" w:semiHidden="1" w:unhideWhenUsed="1"/>
-    <w:lsdException w:name="footnote text" w:semiHidden="1" w:unhideWhenUsed="1"/>
-    <w:lsdException w:name="annotation text" w:semiHidden="1" w:unhideWhenUsed="1"/>
-    <w:lsdException w:name="header" w:semiHidden="1" w:unhideWhenUsed="1"/>
-    <w:lsdException w:name="footer" w:semiHidden="1" w:unhideWhenUsed="1"/>
-    <w:lsdException w:name="index heading" w:semiHidden="1" w:unhideWhenUsed="1"/>
-    <w:lsdException w:name="caption" w:semiHidden="1" w:uiPriority="35" w:unhideWhenUsed="1" w:qFormat="1"/>
-    <w:lsdException w:name="table of figures" w:semiHidden="1" w:unhideWhenUsed="1"/>
-    <w:lsdException w:name="envelope address" w:semiHidden="1" w:unhideWhenUsed="1"/>
-    <w:lsdException w:name="envelope return" w:semiHidden="1" w:unhideWhenUsed="1"/>
-    <w:lsdException w:name="footnote reference" w:semiHidden="1" w:unhideWhenUsed="1"/>
-    <w:lsdException w:name="annotation reference" w:semiHidden="1" w:unhideWhenUsed="1"/>
-    <w:lsdException w:name="line number" w:semiHidden="1" w:unhideWhenUsed="1"/>
-    <w:lsdException w:name="page number" w:semiHidden="1" w:unhideWhenUsed="1"/>
-    <w:lsdException w:name="endnote reference" w:semiHidden="1" w:unhideWhenUsed="1"/>
-    <w:lsdException w:name="endnote text" w:semiHidden="1" w:unhideWhenUsed="1"/>
-    <w:lsdException w:name="table of authorities" w:semiHidden="1" w:unhideWhenUsed="1"/>
-    <w:lsdException w:name="macro" w:semiHidden="1" w:unhideWhenUsed="1"/>
-    <w:lsdException w:name="toa heading" w:semiHidden="1" w:unhideWhenUsed="1"/>
-    <w:lsdException w:name="List" w:semiHidden="1" w:unhideWhenUsed="1"/>
-    <w:lsdException w:name="List Bullet" w:semiHidden="1" w:unhideWhenUsed="1"/>
-    <w:lsdException w:name="List Number" w:semiHidden="1" w:unhideWhenUsed="1"/>
-    <w:lsdException w:name="List 2" w:semiHidden="1" w:unhideWhenUsed="1"/>
-    <w:lsdException w:name="List 3" w:semiHidden="1" w:unhideWhenUsed="1"/>
-    <w:lsdException w:name="List 4" w:semiHidden="1" w:unhideWhenUsed="1"/>
-    <w:lsdException w:name="List 5" w:semiHidden="1" w:unhideWhenUsed="1"/>
-    <w:lsdException w:name="List Bullet 2" w:semiHidden="1" w:unhideWhenUsed="1"/>
-    <w:lsdException w:name="List Bullet 3" w:semiHidden="1" w:unhideWhenUsed="1"/>
-    <w:lsdException w:name="List Bullet 4" w:semiHidden="1" w:unhideWhenUsed="1"/>
-    <w:lsdException w:name="List Bullet 5" w:semiHidden="1" w:unhideWhenUsed="1"/>
-    <w:lsdException w:name="List Number 2" w:semiHidden="1" w:unhideWhenUsed="1"/>
-    <w:lsdException w:name="List Number 3" w:semiHidden="1" w:unhideWhenUsed="1"/>
-    <w:lsdException w:name="List Number 4" w:semiHidden="1" w:unhideWhenUsed="1"/>
-    <w:lsdException w:name="List Number 5" w:semiHidden="1" w:unhideWhenUsed="1"/>
-    <w:lsdException w:name="Title" w:uiPriority="10" w:qFormat="1"/>
-    <w:lsdException w:name="Closing" w:semiHidden="1" w:unhideWhenUsed="1"/>
-    <w:lsdException w:name="Signature" w:semiHidden="1" w:unhideWhenUsed="1"/>
-    <w:lsdException w:name="Default Paragraph Font" w:semiHidden="1" w:uiPriority="1" w:unhideWhenUsed="1"/>
-    <w:lsdException w:name="Body Text" w:semiHidden="1" w:unhideWhenUsed="1"/>
-    <w:lsdException w:name="Body Text Indent" w:semiHidden="1" w:unhideWhenUsed="1"/>
-    <w:lsdException w:name="List Continue" w:semiHidden="1" w:unhideWhenUsed="1"/>
-    <w:lsdException w:name="List Continue 2" w:semiHidden="1" w:unhideWhenUsed="1"/>
-    <w:lsdException w:name="List Continue 3" w:semiHidden="1" w:unhideWhenUsed="1"/>
-    <w:lsdException w:name="List Continue 4" w:semiHidden="1" w:unhideWhenUsed="1"/>
-    <w:lsdException w:name="List Continue 5" w:semiHidden="1" w:unhideWhenUsed="1"/>
-    <w:lsdException w:name="Message Header" w:semiHidden="1" w:unhideWhenUsed="1"/>
-    <w:lsdException w:name="Subtitle" w:uiPriority="11" w:qFormat="1"/>
-    <w:lsdException w:name="Salutation" w:semiHidden="1" w:unhideWhenUsed="1"/>
-    <w:lsdException w:name="Date" w:semiHidden="1" w:unhideWhenUsed="1"/>
-    <w:lsdException w:name="Body Text First Indent" w:semiHidden="1" w:unhideWhenUsed="1"/>
-    <w:lsdException w:name="Body Text First Indent 2" w:semiHidden="1" w:unhideWhenUsed="1"/>
-    <w:lsdException w:name="Note Heading" w:semiHidden="1" w:unhideWhenUsed="1"/>
-    <w:lsdException w:name="Body Text 2" w:semiHidden="1" w:unhideWhenUsed="1"/>
-    <w:lsdException w:name="Body Text 3" w:semiHidden="1" w:unhideWhenUsed="1"/>
-    <w:lsdException w:name="Body Text Indent 2" w:semiHidden="1" w:unhideWhenUsed="1"/>
-    <w:lsdException w:name="Body Text Indent 3" w:semiHidden="1" w:unhideWhenUsed="1"/>
-    <w:lsdException w:name="Block Text" w:semiHidden="1" w:unhideWhenUsed="1"/>
-    <w:lsdException w:name="Hyperlink" w:semiHidden="1" w:unhideWhenUsed="1"/>
-    <w:lsdException w:name="FollowedHyperlink" w:semiHidden="1" w:unhideWhenUsed="1"/>
-    <w:lsdException w:name="Strong" w:uiPriority="22" w:qFormat="1"/>
-    <w:lsdException w:name="Emphasis" w:uiPriority="20" w:qFormat="1"/>
-    <w:lsdException w:name="Document Map" w:semiHidden="1" w:unhideWhenUsed="1"/>
-    <w:lsdException w:name="Plain Text" w:semiHidden="1" w:unhideWhenUsed="1"/>
-    <w:lsdException w:name="E-mail Signature" w:semiHidden="1" w:unhideWhenUsed="1"/>
-    <w:lsdException w:name="HTML Top of Form" w:semiHidden="1" w:unhideWhenUsed="1"/>
-    <w:lsdException w:name="HTML Bottom of Form" w:semiHidden="1" w:unhideWhenUsed="1"/>
-    <w:lsdException w:name="Normal (Web)" w:semiHidden="1" w:unhideWhenUsed="1"/>
-    <w:lsdException w:name="HTML Acronym" w:semiHidden="1" w:unhideWhenUsed="1"/>
-    <w:lsdException w:name="HTML Address" w:semiHidden="1" w:unhideWhenUsed="1"/>
-    <w:lsdException w:name="HTML Cite" w:semiHidden="1" w:unhideWhenUsed="1"/>
-    <w:lsdException w:name="HTML Code" w:semiHidden="1" w:unhideWhenUsed="1"/>
-    <w:lsdException w:name="HTML Definition" w:semiHidden="1" w:unhideWhenUsed="1"/>
-    <w:lsdException w:name="HTML Keyboard" w:semiHidden="1" w:unhideWhenUsed="1"/>
-    <w:lsdException w:name="HTML Preformatted" w:semiHidden="1" w:unhideWhenUsed="1"/>
-    <w:lsdException w:name="HTML Sample" w:semiHidden="1" w:unhideWhenUsed="1"/>
-    <w:lsdException w:name="HTML Typewriter" w:semiHidden="1" w:unhideWhenUsed="1"/>
-    <w:lsdException w:name="HTML Variable" w:semiHidden="1" w:unhideWhenUsed="1"/>
-    <w:lsdException w:name="Normal Table" w:semiHidden="1" w:unhideWhenUsed="1"/>
-    <w:lsdException w:name="annotation subject" w:semiHidden="1" w:unhideWhenUsed="1"/>
-    <w:lsdException w:name="No List" w:semiHidden="1" w:unhideWhenUsed="1"/>
-    <w:lsdException w:name="Outline List 1" w:semiHidden="1" w:unhideWhenUsed="1"/>
-    <w:lsdException w:name="Outline List 2" w:semiHidden="1" w:unhideWhenUsed="1"/>
-    <w:lsdException w:name="Outline List 3" w:semiHidden="1" w:unhideWhenUsed="1"/>
-    <w:lsdException w:name="Table Simple 1" w:semiHidden="1" w:unhideWhenUsed="1"/>
-    <w:lsdException w:name="Table Simple 2" w:semiHidden="1" w:unhideWhenUsed="1"/>
-    <w:lsdException w:name="Table Simple 3" w:semiHidden="1" w:unhideWhenUsed="1"/>
-    <w:lsdException w:name="Table Classic 1" w:semiHidden="1" w:unhideWhenUsed="1"/>
-    <w:lsdException w:name="Table Classic 2" w:semiHidden="1" w:unhideWhenUsed="1"/>
-    <w:lsdException w:name="Table Classic 3" w:semiHidden="1" w:unhideWhenUsed="1"/>
-    <w:lsdException w:name="Table Classic 4" w:semiHidden="1" w:unhideWhenUsed="1"/>
-    <w:lsdException w:name="Table Colorful 1" w:semiHidden="1" w:unhideWhenUsed="1"/>
-    <w:lsdException w:name="Table Colorful 2" w:semiHidden="1" w:unhideWhenUsed="1"/>
-    <w:lsdException w:name="Table Colorful 3" w:semiHidden="1" w:unhideWhenUsed="1"/>
-    <w:lsdException w:name="Table Columns 1" w:semiHidden="1" w:unhideWhenUsed="1"/>
-    <w:lsdException w:name="Table Columns 2" w:semiHidden="1" w:unhideWhenUsed="1"/>
-    <w:lsdException w:name="Table Columns 3" w:semiHidden="1" w:unhideWhenUsed="1"/>
-    <w:lsdException w:name="Table Columns 4" w:semiHidden="1" w:unhideWhenUsed="1"/>
-    <w:lsdException w:name="Table Columns 5" w:semiHidden="1" w:unhideWhenUsed="1"/>
-    <w:lsdException w:name="Table Grid 1" w:semiHidden="1" w:unhideWhenUsed="1"/>
-    <w:lsdException w:name="Table Grid 2" w:semiHidden="1" w:unhideWhenUsed="1"/>
-    <w:lsdException w:name="Table Grid 3" w:semiHidden="1" w:unhideWhenUsed="1"/>
-    <w:lsdException w:name="Table Grid 4" w:semiHidden="1" w:unhideWhenUsed="1"/>
-    <w:lsdException w:name="Table Grid 5" w:semiHidden="1" w:unhideWhenUsed="1"/>
-    <w:lsdException w:name="Table Grid 6" w:semiHidden="1" w:unhideWhenUsed="1"/>
-    <w:lsdException w:name="Table Grid 7" w:semiHidden="1" w:unhideWhenUsed="1"/>
-    <w:lsdException w:name="Table Grid 8" w:semiHidden="1" w:unhideWhenUsed="1"/>
-    <w:lsdException w:name="Table List 1" w:semiHidden="1" w:unhideWhenUsed="1"/>
-    <w:lsdException w:name="Table List 2" w:semiHidden="1" w:unhideWhenUsed="1"/>
-    <w:lsdException w:name="Table List 3" w:semiHidden="1" w:unhideWhenUsed="1"/>
-    <w:lsdException w:name="Table List 4" w:semiHidden="1" w:unhideWhenUsed="1"/>
-    <w:lsdException w:name="Table List 5" w:semiHidden="1" w:unhideWhenUsed="1"/>
-    <w:lsdException w:name="Table List 6" w:semiHidden="1" w:unhideWhenUsed="1"/>
-    <w:lsdException w:name="Table List 7" w:semiHidden="1" w:unhideWhenUsed="1"/>
-    <w:lsdException w:name="Table List 8" w:semiHidden="1" w:unhideWhenUsed="1"/>
-    <w:lsdException w:name="Table 3D effects 1" w:semiHidden="1" w:unhideWhenUsed="1"/>
-    <w:lsdException w:name="Table 3D effects 2" w:semiHidden="1" w:unhideWhenUsed="1"/>
-    <w:lsdException w:name="Table 3D effects 3" w:semiHidden="1" w:unhideWhenUsed="1"/>
-    <w:lsdException w:name="Table Contemporary" w:semiHidden="1" w:unhideWhenUsed="1"/>
-    <w:lsdException w:name="Table Elegant" w:semiHidden="1" w:unhideWhenUsed="1"/>
-    <w:lsdException w:name="Table Professional" w:semiHidden="1" w:unhideWhenUsed="1"/>
-    <w:lsdException w:name="Table Subtle 1" w:semiHidden="1" w:unhideWhenUsed="1"/>
-    <w:lsdException w:name="Table Subtle 2" w:semiHidden="1" w:unhideWhenUsed="1"/>
-    <w:lsdException w:name="Table Web 1" w:semiHidden="1" w:unhideWhenUsed="1"/>
-    <w:lsdException w:name="Table Web 2" w:semiHidden="1" w:unhideWhenUsed="1"/>
-    <w:lsdException w:name="Table Web 3" w:semiHidden="1" w:unhideWhenUsed="1"/>
-    <w:lsdException w:name="Balloon Text" w:semiHidden="1" w:unhideWhenUsed="1"/>
-    <w:lsdException w:name="Table Grid" w:uiPriority="39"/>
-    <w:lsdException w:name="Table Theme" w:semiHidden="1" w:unhideWhenUsed="1"/>
-    <w:lsdException w:name="Placeholder Text" w:semiHidden="1" w:uiPriority="67"/>
-    <w:lsdException w:name="No Spacing" w:uiPriority="1" w:qFormat="1"/>
-    <w:lsdException w:name="Light Shading" w:uiPriority="60"/>
-    <w:lsdException w:name="Light List" w:uiPriority="61"/>
-    <w:lsdException w:name="Light Grid" w:uiPriority="62"/>
-    <w:lsdException w:name="Medium Shading 1" w:uiPriority="63"/>
-    <w:lsdException w:name="Medium Shading 2" w:uiPriority="64"/>
-    <w:lsdException w:name="Medium List 1" w:uiPriority="65"/>
-    <w:lsdException w:name="Medium List 2" w:uiPriority="66"/>
-    <w:lsdException w:name="Medium Grid 1" w:uiPriority="67"/>
-    <w:lsdException w:name="Medium Grid 2" w:uiPriority="68"/>
-    <w:lsdException w:name="Medium Grid 3" w:uiPriority="69"/>
-    <w:lsdException w:name="Dark List" w:uiPriority="70"/>
-    <w:lsdException w:name="Colorful Shading" w:uiPriority="71"/>
-    <w:lsdException w:name="Colorful List" w:uiPriority="72"/>
-    <w:lsdException w:name="Colorful Grid" w:uiPriority="73"/>
-    <w:lsdException w:name="Light Shading Accent 1" w:uiPriority="60"/>
-    <w:lsdException w:name="Light List Accent 1" w:uiPriority="61"/>
-    <w:lsdException w:name="Light Grid Accent 1" w:uiPriority="62"/>
-    <w:lsdException w:name="Medium Shading 1 Accent 1" w:uiPriority="63"/>
-    <w:lsdException w:name="Medium Shading 2 Accent 1" w:uiPriority="64"/>
-    <w:lsdException w:name="Medium List 1 Accent 1" w:uiPriority="65"/>
-    <w:lsdException w:name="Revision" w:semiHidden="1"/>
-    <w:lsdException w:name="List Paragraph" w:uiPriority="34" w:qFormat="1"/>
-    <w:lsdException w:name="Quote" w:uiPriority="29" w:qFormat="1"/>
-    <w:lsdException w:name="Intense Quote" w:uiPriority="30" w:qFormat="1"/>
-    <w:lsdException w:name="Medium List 2 Accent 1" w:uiPriority="66"/>
-    <w:lsdException w:name="Medium Grid 1 Accent 1" w:uiPriority="67"/>
-    <w:lsdException w:name="Medium Grid 2 Accent 1" w:uiPriority="68"/>
-    <w:lsdException w:name="Medium Grid 3 Accent 1" w:uiPriority="69"/>
-    <w:lsdException w:name="Dark List Accent 1" w:uiPriority="70"/>
-    <w:lsdException w:name="Colorful Shading Accent 1" w:uiPriority="71"/>
-    <w:lsdException w:name="Colorful List Accent 1" w:uiPriority="72"/>
-    <w:lsdException w:name="Colorful Grid Accent 1" w:uiPriority="73"/>
-    <w:lsdException w:name="Light Shading Accent 2" w:uiPriority="60"/>
-    <w:lsdException w:name="Light List Accent 2" w:uiPriority="61"/>
-    <w:lsdException w:name="Light Grid Accent 2" w:uiPriority="62"/>
-    <w:lsdException w:name="Medium Shading 1 Accent 2" w:uiPriority="63"/>
-    <w:lsdException w:name="Medium Shading 2 Accent 2" w:uiPriority="64"/>
-    <w:lsdException w:name="Medium List 1 Accent 2" w:uiPriority="65"/>
-    <w:lsdException w:name="Medium List 2 Accent 2" w:uiPriority="66"/>
-    <w:lsdException w:name="Medium Grid 1 Accent 2" w:uiPriority="67"/>
-    <w:lsdException w:name="Medium Grid 2 Accent 2" w:uiPriority="68"/>
-    <w:lsdException w:name="Medium Grid 3 Accent 2" w:uiPriority="69"/>
-    <w:lsdException w:name="Dark List Accent 2" w:uiPriority="70"/>
-    <w:lsdException w:name="Colorful Shading Accent 2" w:uiPriority="71"/>
-    <w:lsdException w:name="Colorful List Accent 2" w:uiPriority="72"/>
-    <w:lsdException w:name="Colorful Grid Accent 2" w:uiPriority="73"/>
-    <w:lsdException w:name="Light Shading Accent 3" w:uiPriority="60"/>
-    <w:lsdException w:name="Light List Accent 3" w:uiPriority="61"/>
-    <w:lsdException w:name="Light Grid Accent 3" w:uiPriority="62"/>
-    <w:lsdException w:name="Medium Shading 1 Accent 3" w:uiPriority="63"/>
-    <w:lsdException w:name="Medium Shading 2 Accent 3" w:uiPriority="64"/>
-    <w:lsdException w:name="Medium List 1 Accent 3" w:uiPriority="65"/>
-    <w:lsdException w:name="Medium List 2 Accent 3" w:uiPriority="66"/>
-    <w:lsdException w:name="Medium Grid 1 Accent 3" w:uiPriority="67"/>
-    <w:lsdException w:name="Medium Grid 2 Accent 3" w:uiPriority="68"/>
-    <w:lsdException w:name="Medium Grid 3 Accent 3" w:uiPriority="69"/>
-    <w:lsdException w:name="Dark List Accent 3" w:uiPriority="70"/>
-    <w:lsdException w:name="Colorful Shading Accent 3" w:uiPriority="71"/>
-    <w:lsdException w:name="Colorful List Accent 3" w:uiPriority="72"/>
-    <w:lsdException w:name="Colorful Grid Accent 3" w:uiPriority="73"/>
-    <w:lsdException w:name="Light Shading Accent 4" w:uiPriority="60"/>
-    <w:lsdException w:name="Light List Accent 4" w:uiPriority="61"/>
-    <w:lsdException w:name="Light Grid Accent 4" w:uiPriority="62"/>
-    <w:lsdException w:name="Medium Shading 1 Accent 4" w:uiPriority="63"/>
-    <w:lsdException w:name="Medium Shading 2 Accent 4" w:uiPriority="64"/>
-    <w:lsdException w:name="Medium List 1 Accent 4" w:uiPriority="65"/>
-    <w:lsdException w:name="Medium List 2 Accent 4" w:uiPriority="66"/>
-    <w:lsdException w:name="Medium Grid 1 Accent 4" w:uiPriority="67"/>
-    <w:lsdException w:name="Medium Grid 2 Accent 4" w:uiPriority="68"/>
-    <w:lsdException w:name="Medium Grid 3 Accent 4" w:uiPriority="69"/>
-    <w:lsdException w:name="Dark List Accent 4" w:uiPriority="70"/>
-    <w:lsdException w:name="Colorful Shading Accent 4" w:uiPriority="71"/>
-    <w:lsdException w:name="Colorful List Accent 4" w:uiPriority="72"/>
-    <w:lsdException w:name="Colorful Grid Accent 4" w:uiPriority="73"/>
-    <w:lsdException w:name="Light Shading Accent 5" w:uiPriority="60"/>
-    <w:lsdException w:name="Light List Accent 5" w:uiPriority="61"/>
-    <w:lsdException w:name="Light Grid Accent 5" w:uiPriority="62"/>
-    <w:lsdException w:name="Medium Shading 1 Accent 5" w:uiPriority="63"/>
-    <w:lsdException w:name="Medium Shading 2 Accent 5" w:uiPriority="64"/>
-    <w:lsdException w:name="Medium List 1 Accent 5" w:uiPriority="65"/>
-    <w:lsdException w:name="Medium List 2 Accent 5" w:uiPriority="66"/>
-    <w:lsdException w:name="Medium Grid 1 Accent 5" w:uiPriority="67"/>
-    <w:lsdException w:name="Medium Grid 2 Accent 5" w:uiPriority="68"/>
-    <w:lsdException w:name="Medium Grid 3 Accent 5" w:uiPriority="69"/>
-    <w:lsdException w:name="Dark List Accent 5" w:uiPriority="70"/>
-    <w:lsdException w:name="Colorful Shading Accent 5" w:uiPriority="71"/>
-    <w:lsdException w:name="Colorful List Accent 5" w:uiPriority="72"/>
-    <w:lsdException w:name="Colorful Grid Accent 5" w:uiPriority="73"/>
-    <w:lsdException w:name="Light Shading Accent 6" w:uiPriority="60"/>
-    <w:lsdException w:name="Light List Accent 6" w:uiPriority="61"/>
-    <w:lsdException w:name="Light Grid Accent 6" w:uiPriority="62"/>
-    <w:lsdException w:name="Medium Shading 1 Accent 6" w:uiPriority="63"/>
-    <w:lsdException w:name="Medium Shading 2 Accent 6" w:uiPriority="64"/>
-    <w:lsdException w:name="Medium List 1 Accent 6" w:uiPriority="65"/>
-    <w:lsdException w:name="Medium List 2 Accent 6" w:uiPriority="66"/>
-    <w:lsdException w:name="Medium Grid 1 Accent 6" w:uiPriority="67"/>
-    <w:lsdException w:name="Medium Grid 2 Accent 6" w:uiPriority="68"/>
-    <w:lsdException w:name="Medium Grid 3 Accent 6" w:uiPriority="69"/>
-    <w:lsdException w:name="Dark List Accent 6" w:uiPriority="70"/>
-    <w:lsdException w:name="Colorful Shading Accent 6" w:uiPriority="71"/>
-    <w:lsdException w:name="Colorful List Accent 6" w:uiPriority="72"/>
-    <w:lsdException w:name="Colorful Grid Accent 6" w:uiPriority="73"/>
-    <w:lsdException w:name="Subtle Emphasis" w:uiPriority="19" w:qFormat="1"/>
-    <w:lsdException w:name="Intense Emphasis" w:uiPriority="21" w:qFormat="1"/>
-    <w:lsdException w:name="Subtle Reference" w:uiPriority="31" w:qFormat="1"/>
-    <w:lsdException w:name="Intense Reference" w:uiPriority="32" w:qFormat="1"/>
-    <w:lsdException w:name="Book Title" w:uiPriority="33" w:qFormat="1"/>
-    <w:lsdException w:name="Bibliography" w:semiHidden="1" w:uiPriority="37" w:unhideWhenUsed="1"/>
-    <w:lsdException w:name="TOC Heading" w:semiHidden="1" w:uiPriority="39" w:unhideWhenUsed="1" w:qFormat="1"/>
-    <w:lsdException w:name="Plain Table 1" w:uiPriority="41"/>
-    <w:lsdException w:name="Plain Table 2" w:uiPriority="42"/>
-    <w:lsdException w:name="Plain Table 3" w:uiPriority="43"/>
-    <w:lsdException w:name="Plain Table 4" w:uiPriority="44"/>
-    <w:lsdException w:name="Plain Table 5" w:uiPriority="45"/>
-    <w:lsdException w:name="Grid Table Light" w:uiPriority="40"/>
-    <w:lsdException w:name="Grid Table 1 Light" w:uiPriority="46"/>
-    <w:lsdException w:name="Grid Table 2" w:uiPriority="47"/>
-    <w:lsdException w:name="Grid Table 3" w:uiPriority="48"/>
-    <w:lsdException w:name="Grid Table 4" w:uiPriority="49"/>
-    <w:lsdException w:name="Grid Table 5 Dark" w:uiPriority="50"/>
-    <w:lsdException w:name="Grid Table 6 Colorful" w:uiPriority="51"/>
-    <w:lsdException w:name="Grid Table 7 Colorful" w:uiPriority="52"/>
-    <w:lsdException w:name="Grid Table 1 Light Accent 1" w:uiPriority="46"/>
-    <w:lsdException w:name="Grid Table 2 Accent 1" w:uiPriority="47"/>
-    <w:lsdException w:name="Grid Table 3 Accent 1" w:uiPriority="48"/>
-    <w:lsdException w:name="Grid Table 4 Accent 1" w:uiPriority="49"/>
-    <w:lsdException w:name="Grid Table 5 Dark Accent 1" w:uiPriority="50"/>
-    <w:lsdException w:name="Grid Table 6 Colorful Accent 1" w:uiPriority="51"/>
-    <w:lsdException w:name="Grid Table 7 Colorful Accent 1" w:uiPriority="52"/>
-    <w:lsdException w:name="Grid Table 1 Light Accent 2" w:uiPriority="46"/>
-    <w:lsdException w:name="Grid Table 2 Accent 2" w:uiPriority="47"/>
-    <w:lsdException w:name="Grid Table 3 Accent 2" w:uiPriority="48"/>
-    <w:lsdException w:name="Grid Table 4 Accent 2" w:uiPriority="49"/>
-    <w:lsdException w:name="Grid Table 5 Dark Accent 2" w:uiPriority="50"/>
-    <w:lsdException w:name="Grid Table 6 Colorful Accent 2" w:uiPriority="51"/>
-    <w:lsdException w:name="Grid Table 7 Colorful Accent 2" w:uiPriority="52"/>
-    <w:lsdException w:name="Grid Table 1 Light Accent 3" w:uiPriority="46"/>
-    <w:lsdException w:name="Grid Table 2 Accent 3" w:uiPriority="47"/>
-    <w:lsdException w:name="Grid Table 3 Accent 3" w:uiPriority="48"/>
-    <w:lsdException w:name="Grid Table 4 Accent 3" w:uiPriority="49"/>
-    <w:lsdException w:name="Grid Table 5 Dark Accent 3" w:uiPriority="50"/>
-    <w:lsdException w:name="Grid Table 6 Colorful Accent 3" w:uiPriority="51"/>
-    <w:lsdException w:name="Grid Table 7 Colorful Accent 3" w:uiPriority="52"/>
-    <w:lsdException w:name="Grid Table 1 Light Accent 4" w:uiPriority="46"/>
-    <w:lsdException w:name="Grid Table 2 Accent 4" w:uiPriority="47"/>
-    <w:lsdException w:name="Grid Table 3 Accent 4" w:uiPriority="48"/>
-    <w:lsdException w:name="Grid Table 4 Accent 4" w:uiPriority="49"/>
-    <w:lsdException w:name="Grid Table 5 Dark Accent 4" w:uiPriority="50"/>
-    <w:lsdException w:name="Grid Table 6 Colorful Accent 4" w:uiPriority="51"/>
-    <w:lsdException w:name="Grid Table 7 Colorful Accent 4" w:uiPriority="52"/>
-    <w:lsdException w:name="Grid Table 1 Light Accent 5" w:uiPriority="46"/>
-    <w:lsdException w:name="Grid Table 2 Accent 5" w:uiPriority="47"/>
-    <w:lsdException w:name="Grid Table 3 Accent 5" w:uiPriority="48"/>
-    <w:lsdException w:name="Grid Table 4 Accent 5" w:uiPriority="49"/>
-    <w:lsdException w:name="Grid Table 5 Dark Accent 5" w:uiPriority="50"/>
-    <w:lsdException w:name="Grid Table 6 Colorful Accent 5" w:uiPriority="51"/>
-    <w:lsdException w:name="Grid Table 7 Colorful Accent 5" w:uiPriority="52"/>
-    <w:lsdException w:name="Grid Table 1 Light Accent 6" w:uiPriority="46"/>
-    <w:lsdException w:name="Grid Table 2 Accent 6" w:uiPriority="47"/>
-    <w:lsdException w:name="Grid Table 3 Accent 6" w:uiPriority="48"/>
-    <w:lsdException w:name="Grid Table 4 Accent 6" w:uiPriority="49"/>
-    <w:lsdException w:name="Grid Table 5 Dark Accent 6" w:uiPriority="50"/>
-    <w:lsdException w:name="Grid Table 6 Colorful Accent 6" w:uiPriority="51"/>
-    <w:lsdException w:name="Grid Table 7 Colorful Accent 6" w:uiPriority="52"/>
-    <w:lsdException w:name="List Table 1 Light" w:uiPriority="46"/>
-    <w:lsdException w:name="List Table 2" w:uiPriority="47"/>
-    <w:lsdException w:name="List Table 3" w:uiPriority="48"/>
-    <w:lsdException w:name="List Table 4" w:uiPriority="49"/>
-    <w:lsdException w:name="List Table 5 Dark" w:uiPriority="50"/>
-    <w:lsdException w:name="List Table 6 Colorful" w:uiPriority="51"/>
-    <w:lsdException w:name="List Table 7 Colorful" w:uiPriority="52"/>
-    <w:lsdException w:name="List Table 1 Light Accent 1" w:uiPriority="46"/>
-    <w:lsdException w:name="List Table 2 Accent 1" w:uiPriority="47"/>
-    <w:lsdException w:name="List Table 3 Accent 1" w:uiPriority="48"/>
-    <w:lsdException w:name="List Table 4 Accent 1" w:uiPriority="49"/>
-    <w:lsdException w:name="List Table 5 Dark Accent 1" w:uiPriority="50"/>
-    <w:lsdException w:name="List Table 6 Colorful Accent 1" w:uiPriority="51"/>
-    <w:lsdException w:name="List Table 7 Colorful Accent 1" w:uiPriority="52"/>
-    <w:lsdException w:name="List Table 1 Light Accent 2" w:uiPriority="46"/>
-    <w:lsdException w:name="List Table 2 Accent 2" w:uiPriority="47"/>
-    <w:lsdException w:name="List Table 3 Accent 2" w:uiPriority="48"/>
-    <w:lsdException w:name="List Table 4 Accent 2" w:uiPriority="49"/>
-    <w:lsdException w:name="List Table 5 Dark Accent 2" w:uiPriority="50"/>
-    <w:lsdException w:name="List Table 6 Colorful Accent 2" w:uiPriority="51"/>
-    <w:lsdException w:name="List Table 7 Colorful Accent 2" w:uiPriority="52"/>
-    <w:lsdException w:name="List Table 1 Light Accent 3" w:uiPriority="46"/>
-    <w:lsdException w:name="List Table 2 Accent 3" w:uiPriority="47"/>
-    <w:lsdException w:name="List Table 3 Accent 3" w:uiPriority="48"/>
-    <w:lsdException w:name="List Table 4 Accent 3" w:uiPriority="49"/>
-    <w:lsdException w:name="List Table 5 Dark Accent 3" w:uiPriority="50"/>
-    <w:lsdException w:name="List Table 6 Colorful Accent 3" w:uiPriority="51"/>
-    <w:lsdException w:name="List Table 7 Colorful Accent 3" w:uiPriority="52"/>
-    <w:lsdException w:name="List Table 1 Light Accent 4" w:uiPriority="46"/>
-    <w:lsdException w:name="List Table 2 Accent 4" w:uiPriority="47"/>
-    <w:lsdException w:name="List Table 3 Accent 4" w:uiPriority="48"/>
-    <w:lsdException w:name="List Table 4 Accent 4" w:uiPriority="49"/>
-    <w:lsdException w:name="List Table 5 Dark Accent 4" w:uiPriority="50"/>
-    <w:lsdException w:name="List Table 6 Colorful Accent 4" w:uiPriority="51"/>
-    <w:lsdException w:name="List Table 7 Colorful Accent 4" w:uiPriority="52"/>
-    <w:lsdException w:name="List Table 1 Light Accent 5" w:uiPriority="46"/>
-    <w:lsdException w:name="List Table 2 Accent 5" w:uiPriority="47"/>
-    <w:lsdException w:name="List Table 3 Accent 5" w:uiPriority="48"/>
-    <w:lsdException w:name="List Table 4 Accent 5" w:uiPriority="49"/>
-    <w:lsdException w:name="List Table 5 Dark Accent 5" w:uiPriority="50"/>
-    <w:lsdException w:name="List Table 6 Colorful Accent 5" w:uiPriority="51"/>
-    <w:lsdException w:name="List Table 7 Colorful Accent 5" w:uiPriority="52"/>
-    <w:lsdException w:name="List Table 1 Light Accent 6" w:uiPriority="46"/>
-    <w:lsdException w:name="List Table 2 Accent 6" w:uiPriority="47"/>
-    <w:lsdException w:name="List Table 3 Accent 6" w:uiPriority="48"/>
-    <w:lsdException w:name="List Table 4 Accent 6" w:uiPriority="49"/>
-    <w:lsdException w:name="List Table 5 Dark Accent 6" w:uiPriority="50"/>
-    <w:lsdException w:name="List Table 6 Colorful Accent 6" w:uiPriority="51"/>
-    <w:lsdException w:name="List Table 7 Colorful Accent 6" w:uiPriority="52"/>
-  </w:latentStyles>
-  <w:style w:type="paragraph" w:default="1" w:styleId="Normal">
-    <w:name w:val="Normal"/>
-    <w:qFormat/>
-  </w:style>
-  <w:style w:type="character" w:default="1" w:styleId="DefaultParagraphFont">
-    <w:name w:val="Default Paragraph Font"/>
-    <w:uiPriority w:val="1"/>
-    <w:semiHidden/>
-    <w:unhideWhenUsed/>
-  </w:style>
-  <w:style w:type="table" w:default="1" w:styleId="TableNormal">
-    <w:name w:val="Normal Table"/>
-    <w:uiPriority w:val="99"/>
-    <w:semiHidden/>
-    <w:unhideWhenUsed/>
-    <w:tblPr>
-      <w:tblInd w:w="0" w:type="dxa"/>
-      <w:tblCellMar>
-        <w:top w:w="0" w:type="dxa"/>
-        <w:left w:w="108" w:type="dxa"/>
-        <w:bottom w:w="0" w:type="dxa"/>
-        <w:right w:w="108" w:type="dxa"/>
-      </w:tblCellMar>
-    </w:tblPr>
-  </w:style>
-  <w:style w:type="numbering" w:default="1" w:styleId="NoList">
-    <w:name w:val="No List"/>
-    <w:uiPriority w:val="99"/>
-    <w:semiHidden/>
-    <w:unhideWhenUsed/>
-  </w:style>
-  <w:style w:type="character" w:styleId="PlaceholderText">
-    <w:name w:val="Placeholder Text"/>
-    <w:basedOn w:val="DefaultParagraphFont"/>
-    <w:uiPriority w:val="67"/>
-    <w:rsid w:val="009E388C"/>
-    <w:rPr>
-      <w:color w:val="808080"/>
-    </w:rPr>
-  </w:style>
-</w:styles>
-</file>
-
-<file path=word/glossary/webSettings.xml><?xml version="1.0" encoding="utf-8"?>
-<w:webSettings xmlns:mc="http://schemas.openxmlformats.org/markup-compatibility/2006" xmlns:r="http://schemas.openxmlformats.org/officeDocument/2006/relationships" xmlns:w="http://schemas.openxmlformats.org/wordprocessingml/2006/main" xmlns:w14="http://schemas.microsoft.com/office/word/2010/wordml" xmlns:w15="http://schemas.microsoft.com/office/word/2012/wordml" mc:Ignorable="w14 w15">
-  <w:optimizeForBrowser/>
-  <w:allowPNG/>
-</w:webSettings>
-</file>
-
 <file path=word/theme/theme1.xml><?xml version="1.0" encoding="utf-8"?>
 <a:theme xmlns:a="http://schemas.openxmlformats.org/drawingml/2006/main" name="Office Theme">
   <a:themeElements>
@@ -28697,7 +28953,7 @@
 </file>
 
 <file path=customXml/itemProps1.xml><?xml version="1.0" encoding="utf-8"?>
-<ds:datastoreItem xmlns:ds="http://schemas.openxmlformats.org/officeDocument/2006/customXml" ds:itemID="{41FECACF-3247-4BF4-907A-5F3F4EA46B66}">
+<ds:datastoreItem xmlns:ds="http://schemas.openxmlformats.org/officeDocument/2006/customXml" ds:itemID="{326C4EB8-7C71-E148-B196-7F7BFA020675}">
   <ds:schemaRefs>
     <ds:schemaRef ds:uri="http://schemas.openxmlformats.org/officeDocument/2006/bibliography"/>
   </ds:schemaRefs>

</xml_diff>

<commit_message>
Work on phase 3
At 33 pages for phase 3
</commit_message>
<xml_diff>
--- a/JJNW_cmpsc431w_project_report_phase2.docx
+++ b/JJNW_cmpsc431w_project_report_phase2.docx
@@ -1,6 +1,6 @@
 
 <file path=word/document.xml><?xml version="1.0" encoding="utf-8"?>
-<w:document xmlns:wpc="http://schemas.microsoft.com/office/word/2010/wordprocessingCanvas" xmlns:mo="http://schemas.microsoft.com/office/mac/office/2008/main" xmlns:mc="http://schemas.openxmlformats.org/markup-compatibility/2006" xmlns:mv="urn:schemas-microsoft-com:mac:vml" xmlns:o="urn:schemas-microsoft-com:office:office" xmlns:r="http://schemas.openxmlformats.org/officeDocument/2006/relationships" xmlns:m="http://schemas.openxmlformats.org/officeDocument/2006/math" xmlns:v="urn:schemas-microsoft-com:vml" xmlns:wp14="http://schemas.microsoft.com/office/word/2010/wordprocessingDrawing" xmlns:wp="http://schemas.openxmlformats.org/drawingml/2006/wordprocessingDrawing" xmlns:w10="urn:schemas-microsoft-com:office:word" xmlns:w="http://schemas.openxmlformats.org/wordprocessingml/2006/main" xmlns:w14="http://schemas.microsoft.com/office/word/2010/wordml" xmlns:w15="http://schemas.microsoft.com/office/word/2012/wordml" xmlns:wpg="http://schemas.microsoft.com/office/word/2010/wordprocessingGroup" xmlns:wpi="http://schemas.microsoft.com/office/word/2010/wordprocessingInk" xmlns:wne="http://schemas.microsoft.com/office/word/2006/wordml" xmlns:wps="http://schemas.microsoft.com/office/word/2010/wordprocessingShape" mc:Ignorable="w14 w15 wp14">
+<w:document xmlns:wpc="http://schemas.microsoft.com/office/word/2010/wordprocessingCanvas" xmlns:mc="http://schemas.openxmlformats.org/markup-compatibility/2006" xmlns:o="urn:schemas-microsoft-com:office:office" xmlns:r="http://schemas.openxmlformats.org/officeDocument/2006/relationships" xmlns:m="http://schemas.openxmlformats.org/officeDocument/2006/math" xmlns:v="urn:schemas-microsoft-com:vml" xmlns:wp14="http://schemas.microsoft.com/office/word/2010/wordprocessingDrawing" xmlns:wp="http://schemas.openxmlformats.org/drawingml/2006/wordprocessingDrawing" xmlns:w10="urn:schemas-microsoft-com:office:word" xmlns:w="http://schemas.openxmlformats.org/wordprocessingml/2006/main" xmlns:w14="http://schemas.microsoft.com/office/word/2010/wordml" xmlns:w15="http://schemas.microsoft.com/office/word/2012/wordml" xmlns:wpg="http://schemas.microsoft.com/office/word/2010/wordprocessingGroup" xmlns:wpi="http://schemas.microsoft.com/office/word/2010/wordprocessingInk" xmlns:wne="http://schemas.microsoft.com/office/word/2006/wordml" xmlns:wps="http://schemas.microsoft.com/office/word/2010/wordprocessingShape" mc:Ignorable="w14 w15 wp14">
   <w:body>
     <w:p>
       <w:pPr>
@@ -190,16 +190,8 @@
         <w:rPr>
           <w:szCs w:val="24"/>
         </w:rPr>
-        <w:t xml:space="preserve">Nicholas </w:t>
-      </w:r>
-      <w:proofErr w:type="spellStart"/>
-      <w:r>
-        <w:rPr>
-          <w:szCs w:val="24"/>
-        </w:rPr>
-        <w:t>Denaro</w:t>
-      </w:r>
-      <w:proofErr w:type="spellEnd"/>
+        <w:t>Nicholas Denaro</w:t>
+      </w:r>
     </w:p>
     <w:p>
       <w:pPr>
@@ -253,11 +245,6 @@
         <w:rPr>
           <w:szCs w:val="24"/>
         </w:rPr>
-      </w:r>
-      <w:r>
-        <w:rPr>
-          <w:szCs w:val="24"/>
-        </w:rPr>
         <w:fldChar w:fldCharType="separate"/>
       </w:r>
       <w:r>
@@ -267,8 +254,6 @@
         </w:rPr>
         <w:t>GitHub</w:t>
       </w:r>
-      <w:bookmarkStart w:id="3" w:name="_GoBack"/>
-      <w:bookmarkEnd w:id="3"/>
     </w:p>
     <w:p>
       <w:pPr>
@@ -314,11 +299,6 @@
         <w:rPr>
           <w:szCs w:val="24"/>
         </w:rPr>
-      </w:r>
-      <w:r>
-        <w:rPr>
-          <w:szCs w:val="24"/>
-        </w:rPr>
         <w:fldChar w:fldCharType="separate"/>
       </w:r>
       <w:r>
@@ -329,8 +309,8 @@
         <w:t>Asana</w:t>
       </w:r>
     </w:p>
-    <w:bookmarkStart w:id="4" w:name="_Toc401518154"/>
-    <w:bookmarkStart w:id="5" w:name="_Toc401517716"/>
+    <w:bookmarkStart w:id="3" w:name="_Toc401518154"/>
+    <w:bookmarkStart w:id="4" w:name="_Toc401517716"/>
     <w:p>
       <w:pPr>
         <w:pStyle w:val="Heading3"/>
@@ -364,9 +344,9 @@
         <w:ind w:firstLine="0"/>
         <w:jc w:val="both"/>
       </w:pPr>
-      <w:bookmarkStart w:id="6" w:name="_Toc430255014"/>
-      <w:bookmarkEnd w:id="4"/>
-      <w:bookmarkEnd w:id="6"/>
+      <w:bookmarkStart w:id="5" w:name="_Toc430255014"/>
+      <w:bookmarkEnd w:id="3"/>
+      <w:bookmarkEnd w:id="5"/>
     </w:p>
     <w:sdt>
       <w:sdtPr>
@@ -1644,6 +1624,51 @@
           <w:pPr>
             <w:pStyle w:val="TOC1"/>
             <w:rPr>
+              <w:noProof/>
+            </w:rPr>
+          </w:pPr>
+          <w:hyperlink w:anchor="_Toc430255501" w:history="1">
+            <w:r>
+              <w:rPr>
+                <w:rStyle w:val="Hyperlink"/>
+                <w:noProof/>
+              </w:rPr>
+              <w:t>5</w:t>
+            </w:r>
+            <w:r>
+              <w:rPr>
+                <w:rStyle w:val="Hyperlink"/>
+                <w:noProof/>
+              </w:rPr>
+              <w:t xml:space="preserve">. </w:t>
+            </w:r>
+            <w:r>
+              <w:rPr>
+                <w:rStyle w:val="Hyperlink"/>
+                <w:noProof/>
+              </w:rPr>
+              <w:t>System Framework</w:t>
+            </w:r>
+            <w:r>
+              <w:rPr>
+                <w:noProof/>
+                <w:webHidden/>
+              </w:rPr>
+              <w:tab/>
+            </w:r>
+            <w:r>
+              <w:rPr>
+                <w:noProof/>
+                <w:webHidden/>
+              </w:rPr>
+              <w:t>27</w:t>
+            </w:r>
+          </w:hyperlink>
+        </w:p>
+        <w:p>
+          <w:pPr>
+            <w:pStyle w:val="TOC1"/>
+            <w:rPr>
               <w:rFonts w:asciiTheme="minorHAnsi" w:eastAsiaTheme="minorEastAsia" w:hAnsiTheme="minorHAnsi" w:cstheme="minorBidi"/>
               <w:b w:val="0"/>
               <w:noProof/>
@@ -1658,7 +1683,57 @@
                 <w:rStyle w:val="Hyperlink"/>
                 <w:noProof/>
               </w:rPr>
-              <w:t>5</w:t>
+              <w:t>6</w:t>
+            </w:r>
+            <w:r>
+              <w:rPr>
+                <w:rStyle w:val="Hyperlink"/>
+                <w:noProof/>
+              </w:rPr>
+              <w:t xml:space="preserve">. </w:t>
+            </w:r>
+            <w:r>
+              <w:rPr>
+                <w:rStyle w:val="Hyperlink"/>
+                <w:noProof/>
+              </w:rPr>
+              <w:t>Reflection</w:t>
+            </w:r>
+            <w:r>
+              <w:rPr>
+                <w:noProof/>
+                <w:webHidden/>
+              </w:rPr>
+              <w:tab/>
+            </w:r>
+            <w:r>
+              <w:rPr>
+                <w:noProof/>
+                <w:webHidden/>
+              </w:rPr>
+              <w:t>30</w:t>
+            </w:r>
+          </w:hyperlink>
+        </w:p>
+        <w:p>
+          <w:pPr>
+            <w:pStyle w:val="TOC1"/>
+            <w:rPr>
+              <w:rFonts w:asciiTheme="minorHAnsi" w:eastAsiaTheme="minorEastAsia" w:hAnsiTheme="minorHAnsi" w:cstheme="minorBidi"/>
+              <w:b w:val="0"/>
+              <w:noProof/>
+              <w:sz w:val="22"/>
+              <w:szCs w:val="22"/>
+              <w:lang w:eastAsia="ja-JP"/>
+            </w:rPr>
+          </w:pPr>
+          <w:hyperlink w:anchor="_Toc430255501" w:history="1">
+            <w:r>
+              <w:rPr>
+                <w:rStyle w:val="Hyperlink"/>
+                <w:noProof/>
+              </w:rPr>
+              <w:t>7</w:t>
             </w:r>
             <w:r>
               <w:rPr>
@@ -1679,7 +1754,7 @@
                 <w:noProof/>
                 <w:webHidden/>
               </w:rPr>
-              <w:t>27</w:t>
+              <w:t>34</w:t>
             </w:r>
           </w:hyperlink>
         </w:p>
@@ -1718,9 +1793,9 @@
           <w:sz w:val="28"/>
         </w:rPr>
       </w:pPr>
-      <w:bookmarkStart w:id="7" w:name="_Toc430255015"/>
-      <w:bookmarkStart w:id="8" w:name="_Toc430255483"/>
-      <w:bookmarkStart w:id="9" w:name="_Toc401517874"/>
+      <w:bookmarkStart w:id="6" w:name="_Toc430255015"/>
+      <w:bookmarkStart w:id="7" w:name="_Toc430255483"/>
+      <w:bookmarkStart w:id="8" w:name="_Toc401517874"/>
       <w:r>
         <w:rPr>
           <w:b/>
@@ -1729,8 +1804,8 @@
         <w:lastRenderedPageBreak/>
         <w:t>List of Figures</w:t>
       </w:r>
+      <w:bookmarkEnd w:id="6"/>
       <w:bookmarkEnd w:id="7"/>
-      <w:bookmarkEnd w:id="8"/>
     </w:p>
     <w:p>
       <w:pPr>
@@ -2573,6 +2648,103 @@
         <w:t>25</w:t>
       </w:r>
     </w:p>
+    <w:p>
+      <w:pPr>
+        <w:pStyle w:val="TableofFigures"/>
+        <w:rPr>
+          <w:smallCaps w:val="0"/>
+          <w:sz w:val="24"/>
+        </w:rPr>
+      </w:pPr>
+      <w:r>
+        <w:rPr>
+          <w:smallCaps w:val="0"/>
+          <w:sz w:val="24"/>
+        </w:rPr>
+        <w:t>Figure 22</w:t>
+      </w:r>
+      <w:r>
+        <w:rPr>
+          <w:smallCaps w:val="0"/>
+          <w:sz w:val="24"/>
+        </w:rPr>
+        <w:t xml:space="preserve"> - Full ER Diagram</w:t>
+      </w:r>
+      <w:r>
+        <w:rPr>
+          <w:smallCaps w:val="0"/>
+          <w:sz w:val="24"/>
+        </w:rPr>
+        <w:tab/>
+        <w:t>25</w:t>
+      </w:r>
+    </w:p>
+    <w:p/>
+    <w:p>
+      <w:pPr>
+        <w:pStyle w:val="TableofFigures"/>
+        <w:rPr>
+          <w:smallCaps w:val="0"/>
+          <w:sz w:val="24"/>
+        </w:rPr>
+      </w:pPr>
+      <w:r>
+        <w:rPr>
+          <w:smallCaps w:val="0"/>
+          <w:sz w:val="24"/>
+        </w:rPr>
+        <w:t>Figure 23</w:t>
+      </w:r>
+      <w:r>
+        <w:rPr>
+          <w:smallCaps w:val="0"/>
+          <w:sz w:val="24"/>
+        </w:rPr>
+        <w:t xml:space="preserve"> - Full ER Diagram</w:t>
+      </w:r>
+      <w:r>
+        <w:rPr>
+          <w:smallCaps w:val="0"/>
+          <w:sz w:val="24"/>
+        </w:rPr>
+        <w:tab/>
+        <w:t>25</w:t>
+      </w:r>
+    </w:p>
+    <w:p>
+      <w:pPr>
+        <w:pStyle w:val="TableofFigures"/>
+        <w:rPr>
+          <w:smallCaps w:val="0"/>
+          <w:sz w:val="24"/>
+        </w:rPr>
+      </w:pPr>
+      <w:r>
+        <w:rPr>
+          <w:smallCaps w:val="0"/>
+          <w:sz w:val="24"/>
+        </w:rPr>
+        <w:t>Figure 24</w:t>
+      </w:r>
+      <w:bookmarkStart w:id="9" w:name="_GoBack"/>
+      <w:bookmarkEnd w:id="9"/>
+      <w:r>
+        <w:rPr>
+          <w:smallCaps w:val="0"/>
+          <w:sz w:val="24"/>
+        </w:rPr>
+        <w:t xml:space="preserve"> - Full ER Diagram</w:t>
+      </w:r>
+      <w:r>
+        <w:rPr>
+          <w:smallCaps w:val="0"/>
+          <w:sz w:val="24"/>
+        </w:rPr>
+        <w:tab/>
+        <w:t>25</w:t>
+      </w:r>
+    </w:p>
+    <w:p/>
     <w:p/>
     <w:p/>
     <w:p>
@@ -2650,8 +2822,8 @@
       <w:bookmarkStart w:id="12" w:name="_Toc401518392"/>
       <w:bookmarkStart w:id="13" w:name="_Toc401518447"/>
       <w:bookmarkStart w:id="14" w:name="_Toc401520112"/>
-      <w:bookmarkEnd w:id="5"/>
-      <w:bookmarkEnd w:id="9"/>
+      <w:bookmarkEnd w:id="4"/>
+      <w:bookmarkEnd w:id="8"/>
     </w:p>
     <w:p>
       <w:pPr>
@@ -2685,23 +2857,7 @@
           <w:rFonts w:eastAsia="Times" w:cs="Times"/>
           <w:szCs w:val="24"/>
         </w:rPr>
-        <w:t xml:space="preserve">, named </w:t>
-      </w:r>
-      <w:proofErr w:type="spellStart"/>
-      <w:r>
-        <w:rPr>
-          <w:rFonts w:eastAsia="Times" w:cs="Times"/>
-          <w:szCs w:val="24"/>
-        </w:rPr>
-        <w:t>maetS</w:t>
-      </w:r>
-      <w:proofErr w:type="spellEnd"/>
-      <w:r>
-        <w:rPr>
-          <w:rFonts w:eastAsia="Times" w:cs="Times"/>
-          <w:szCs w:val="24"/>
-        </w:rPr>
-        <w:t>,</w:t>
+        <w:t>, named maetS,</w:t>
       </w:r>
       <w:r>
         <w:rPr>
@@ -3248,7 +3404,7 @@
               </wp:anchor>
             </w:drawing>
           </mc:Choice>
-          <mc:Fallback>
+          <mc:Fallback xmlns:mv="urn:schemas-microsoft-com:mac:vml" xmlns:mo="http://schemas.microsoft.com/office/mac/office/2008/main">
             <w:pict>
               <v:line w14:anchorId="77052A9C" id="Straight Connector 192" o:spid="_x0000_s1026" style="position:absolute;flip:x y;z-index:251673600;visibility:visible;mso-wrap-style:square;mso-wrap-distance-left:9pt;mso-wrap-distance-top:0;mso-wrap-distance-right:9pt;mso-wrap-distance-bottom:0;mso-position-horizontal:absolute;mso-position-horizontal-relative:text;mso-position-vertical:absolute;mso-position-vertical-relative:text" from="220.5pt,361.75pt" to="276.5pt,363.5pt" o:gfxdata="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" strokecolor="black [3200]" strokeweight="2pt">
                 <v:shadow on="t" color="black" opacity="24903f" origin=",.5" offset="0,.55556mm"/>
@@ -3312,7 +3468,7 @@
               </wp:anchor>
             </w:drawing>
           </mc:Choice>
-          <mc:Fallback>
+          <mc:Fallback xmlns:mv="urn:schemas-microsoft-com:mac:vml" xmlns:mo="http://schemas.microsoft.com/office/mac/office/2008/main">
             <w:pict>
               <v:line w14:anchorId="6930F92D" id="Straight Connector 63" o:spid="_x0000_s1026" style="position:absolute;flip:x;z-index:251659264;visibility:visible;mso-wrap-style:square;mso-wrap-distance-left:9pt;mso-wrap-distance-top:0;mso-wrap-distance-right:9pt;mso-wrap-distance-bottom:0;mso-position-horizontal:absolute;mso-position-horizontal-relative:text;mso-position-vertical:absolute;mso-position-vertical-relative:text" from="219.55pt,296.8pt" to="272.1pt,335.25pt" o:gfxdata="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" strokecolor="black [3200]" strokeweight="2pt">
                 <v:shadow on="t" color="black" opacity="24903f" origin=",.5" offset="0,.55556mm"/>
@@ -3376,7 +3532,7 @@
               </wp:anchor>
             </w:drawing>
           </mc:Choice>
-          <mc:Fallback>
+          <mc:Fallback xmlns:mv="urn:schemas-microsoft-com:mac:vml" xmlns:mo="http://schemas.microsoft.com/office/mac/office/2008/main">
             <w:pict>
               <v:line w14:anchorId="4AD28F0D" id="Straight Connector 61" o:spid="_x0000_s1026" style="position:absolute;flip:y;z-index:251630592;visibility:visible;mso-wrap-style:square;mso-wrap-distance-left:9pt;mso-wrap-distance-top:0;mso-wrap-distance-right:9pt;mso-wrap-distance-bottom:0;mso-position-horizontal:absolute;mso-position-horizontal-relative:text;mso-position-vertical:absolute;mso-position-vertical-relative:text" from="115.75pt,378.95pt" to="153.3pt,424.9pt" o:gfxdata="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" strokecolor="black [3200]" strokeweight="2pt">
                 <v:shadow on="t" color="black" opacity="24903f" origin=",.5" offset="0,.55556mm"/>
@@ -3440,7 +3596,7 @@
               </wp:anchor>
             </w:drawing>
           </mc:Choice>
-          <mc:Fallback>
+          <mc:Fallback xmlns:mv="urn:schemas-microsoft-com:mac:vml" xmlns:mo="http://schemas.microsoft.com/office/mac/office/2008/main">
             <w:pict>
               <v:line w14:anchorId="01795E26" id="Straight Connector 60" o:spid="_x0000_s1026" style="position:absolute;flip:y;z-index:251616256;visibility:visible;mso-wrap-style:square;mso-wrap-distance-left:9pt;mso-wrap-distance-top:0;mso-wrap-distance-right:9pt;mso-wrap-distance-bottom:0;mso-position-horizontal:absolute;mso-position-horizontal-relative:text;mso-position-vertical:absolute;mso-position-vertical-relative:text" from="115.7pt,358.65pt" to="150.2pt,359.1pt" o:gfxdata="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" strokecolor="black [3200]" strokeweight="2pt">
                 <v:shadow on="t" color="black" opacity="24903f" origin=",.5" offset="0,.55556mm"/>
@@ -3504,7 +3660,7 @@
               </wp:anchor>
             </w:drawing>
           </mc:Choice>
-          <mc:Fallback>
+          <mc:Fallback xmlns:mv="urn:schemas-microsoft-com:mac:vml" xmlns:mo="http://schemas.microsoft.com/office/mac/office/2008/main">
             <w:pict>
               <v:line w14:anchorId="0BAB362F" id="Straight Connector 59" o:spid="_x0000_s1026" style="position:absolute;z-index:251601920;visibility:visible;mso-wrap-style:square;mso-wrap-distance-left:9pt;mso-wrap-distance-top:0;mso-wrap-distance-right:9pt;mso-wrap-distance-bottom:0;mso-position-horizontal:absolute;mso-position-horizontal-relative:text;mso-position-vertical:absolute;mso-position-vertical-relative:text" from="105.55pt,304.75pt" to="151.05pt,336.55pt" o:gfxdata="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" strokecolor="black [3200]" strokeweight="2pt">
                 <v:shadow on="t" color="black" opacity="24903f" origin=",.5" offset="0,.55556mm"/>
@@ -3568,7 +3724,7 @@
               </wp:anchor>
             </w:drawing>
           </mc:Choice>
-          <mc:Fallback>
+          <mc:Fallback xmlns:mv="urn:schemas-microsoft-com:mac:vml" xmlns:mo="http://schemas.microsoft.com/office/mac/office/2008/main">
             <w:pict>
               <v:line w14:anchorId="6DBAA560" id="Straight Connector 58" o:spid="_x0000_s1026" style="position:absolute;flip:x;z-index:251587584;visibility:visible;mso-wrap-style:square;mso-wrap-distance-left:9pt;mso-wrap-distance-top:0;mso-wrap-distance-right:9pt;mso-wrap-distance-bottom:0;mso-position-horizontal:absolute;mso-position-horizontal-relative:text;mso-position-vertical:absolute;mso-position-vertical-relative:text" from="189.5pt,296.8pt" to="194.35pt,338.35pt" o:gfxdata="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" strokecolor="black [3200]" strokeweight="2pt">
                 <v:shadow on="t" color="black" opacity="24903f" origin=",.5" offset="0,.55556mm"/>
@@ -3655,7 +3811,7 @@
               </wp:anchor>
             </w:drawing>
           </mc:Choice>
-          <mc:Fallback>
+          <mc:Fallback xmlns:mv="urn:schemas-microsoft-com:mac:vml" xmlns:mo="http://schemas.microsoft.com/office/mac/office/2008/main">
             <w:pict>
               <v:rect w14:anchorId="3959DFE5" id="Rectangle 32" o:spid="_x0000_s1026" style="position:absolute;left:0;text-align:left;margin-left:151.25pt;margin-top:335.15pt;width:69.45pt;height:42.55pt;z-index:251200512;visibility:visible;mso-wrap-style:square;mso-width-percent:0;mso-height-percent:0;mso-wrap-distance-left:9pt;mso-wrap-distance-top:0;mso-wrap-distance-right:9pt;mso-wrap-distance-bottom:0;mso-position-horizontal:absolute;mso-position-horizontal-relative:text;mso-position-vertical:absolute;mso-position-vertical-relative:text;mso-width-percent:0;mso-height-percent:0;mso-width-relative:margin;mso-height-relative:margin;v-text-anchor:top" o:gfxdata="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" fillcolor="white [3201]" strokecolor="black [3200]" strokeweight="2pt">
                 <v:textbox>
@@ -3755,7 +3911,7 @@
               </wp:anchor>
             </w:drawing>
           </mc:Choice>
-          <mc:Fallback>
+          <mc:Fallback xmlns:mv="urn:schemas-microsoft-com:mac:vml" xmlns:mo="http://schemas.microsoft.com/office/mac/office/2008/main">
             <w:pict>
               <v:shapetype w14:anchorId="35C2EDDB" id="_x0000_t202" coordsize="21600,21600" o:spt="202" path="m,l,21600r21600,l21600,xe">
                 <v:stroke joinstyle="miter"/>
@@ -3855,7 +4011,7 @@
               </wp:anchor>
             </w:drawing>
           </mc:Choice>
-          <mc:Fallback>
+          <mc:Fallback xmlns:mv="urn:schemas-microsoft-com:mac:vml" xmlns:mo="http://schemas.microsoft.com/office/mac/office/2008/main">
             <w:pict>
               <v:oval w14:anchorId="52033B89" id="Oval 49" o:spid="_x0000_s1028" style="position:absolute;left:0;text-align:left;margin-left:275.2pt;margin-top:341.25pt;width:101.55pt;height:36.2pt;z-index:251418624;visibility:visible;mso-wrap-style:square;mso-wrap-distance-left:9pt;mso-wrap-distance-top:0;mso-wrap-distance-right:9pt;mso-wrap-distance-bottom:0;mso-position-horizontal:absolute;mso-position-horizontal-relative:text;mso-position-vertical:absolute;mso-position-vertical-relative:text;v-text-anchor:middle" o:gfxdata="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" fillcolor="white [3201]" strokecolor="black [3200]" strokeweight="2pt">
                 <v:textbox>
@@ -3962,7 +4118,7 @@
               </wp:anchor>
             </w:drawing>
           </mc:Choice>
-          <mc:Fallback>
+          <mc:Fallback xmlns:mv="urn:schemas-microsoft-com:mac:vml" xmlns:mo="http://schemas.microsoft.com/office/mac/office/2008/main">
             <w:pict>
               <v:shape w14:anchorId="531C70B4" id="Text Box 48" o:spid="_x0000_s1029" type="#_x0000_t202" style="position:absolute;left:0;text-align:left;margin-left:15.85pt;margin-top:339.6pt;width:93.2pt;height:45.45pt;z-index:251403264;visibility:visible;mso-wrap-style:square;mso-width-percent:0;mso-height-percent:0;mso-wrap-distance-left:9pt;mso-wrap-distance-top:0;mso-wrap-distance-right:9pt;mso-wrap-distance-bottom:0;mso-position-horizontal:absolute;mso-position-horizontal-relative:text;mso-position-vertical:absolute;mso-position-vertical-relative:text;mso-width-percent:0;mso-height-percent:0;mso-width-relative:margin;mso-height-relative:margin;v-text-anchor:top" o:gfxdata="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" filled="f" stroked="f" strokeweight=".5pt">
                 <v:textbox>
@@ -4058,7 +4214,7 @@
               </wp:anchor>
             </w:drawing>
           </mc:Choice>
-          <mc:Fallback>
+          <mc:Fallback xmlns:mv="urn:schemas-microsoft-com:mac:vml" xmlns:mo="http://schemas.microsoft.com/office/mac/office/2008/main">
             <w:pict>
               <v:oval w14:anchorId="0BA65428" id="Oval 47" o:spid="_x0000_s1030" style="position:absolute;left:0;text-align:left;margin-left:14.1pt;margin-top:342.25pt;width:101.6pt;height:36.2pt;z-index:251387904;visibility:visible;mso-wrap-style:square;mso-wrap-distance-left:9pt;mso-wrap-distance-top:0;mso-wrap-distance-right:9pt;mso-wrap-distance-bottom:0;mso-position-horizontal:absolute;mso-position-horizontal-relative:text;mso-position-vertical:absolute;mso-position-vertical-relative:text;v-text-anchor:middle" o:gfxdata="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" fillcolor="white [3201]" strokecolor="black [3200]" strokeweight="2pt">
                 <v:textbox>
@@ -4219,7 +4375,7 @@
               </wp:anchor>
             </w:drawing>
           </mc:Choice>
-          <mc:Fallback>
+          <mc:Fallback xmlns:mv="urn:schemas-microsoft-com:mac:vml" xmlns:mo="http://schemas.microsoft.com/office/mac/office/2008/main">
             <w:pict>
               <v:shape w14:anchorId="091290B3" id="Text Box 46" o:spid="_x0000_s1031" type="#_x0000_t202" style="position:absolute;left:0;text-align:left;margin-left:27.4pt;margin-top:416.15pt;width:93.2pt;height:45.45pt;z-index:251372544;visibility:visible;mso-wrap-style:square;mso-width-percent:0;mso-height-percent:0;mso-wrap-distance-left:9pt;mso-wrap-distance-top:0;mso-wrap-distance-right:9pt;mso-wrap-distance-bottom:0;mso-position-horizontal:absolute;mso-position-horizontal-relative:text;mso-position-vertical:absolute;mso-position-vertical-relative:text;mso-width-percent:0;mso-height-percent:0;mso-width-relative:margin;mso-height-relative:margin;v-text-anchor:top" o:gfxdata="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" filled="f" stroked="f" strokeweight=".5pt">
                 <v:textbox>
@@ -4369,7 +4525,7 @@
               </wp:anchor>
             </w:drawing>
           </mc:Choice>
-          <mc:Fallback>
+          <mc:Fallback xmlns:mv="urn:schemas-microsoft-com:mac:vml" xmlns:mo="http://schemas.microsoft.com/office/mac/office/2008/main">
             <w:pict>
               <v:oval w14:anchorId="3EA8690F" id="Oval 45" o:spid="_x0000_s1032" style="position:absolute;left:0;text-align:left;margin-left:25.6pt;margin-top:418.8pt;width:101.6pt;height:36.2pt;z-index:251357184;visibility:visible;mso-wrap-style:square;mso-wrap-distance-left:9pt;mso-wrap-distance-top:0;mso-wrap-distance-right:9pt;mso-wrap-distance-bottom:0;mso-position-horizontal:absolute;mso-position-horizontal-relative:text;mso-position-vertical:absolute;mso-position-vertical-relative:text;v-text-anchor:middle" o:gfxdata="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" fillcolor="white [3201]" strokecolor="black [3200]" strokeweight="2pt">
                 <v:textbox>
@@ -4475,7 +4631,7 @@
               </wp:anchor>
             </w:drawing>
           </mc:Choice>
-          <mc:Fallback>
+          <mc:Fallback xmlns:mv="urn:schemas-microsoft-com:mac:vml" xmlns:mo="http://schemas.microsoft.com/office/mac/office/2008/main">
             <w:pict>
               <v:oval w14:anchorId="41C455C9" id="Oval 43" o:spid="_x0000_s1033" style="position:absolute;left:0;text-align:left;margin-left:269.4pt;margin-top:273.85pt;width:101.55pt;height:36.2pt;z-index:251326464;visibility:visible;mso-wrap-style:square;mso-wrap-distance-left:9pt;mso-wrap-distance-top:0;mso-wrap-distance-right:9pt;mso-wrap-distance-bottom:0;mso-position-horizontal:absolute;mso-position-horizontal-relative:text;mso-position-vertical:absolute;mso-position-vertical-relative:text;v-text-anchor:middle" o:gfxdata="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" fillcolor="white [3201]" strokecolor="black [3200]" strokeweight="2pt">
                 <v:textbox>
@@ -4582,7 +4738,7 @@
               </wp:anchor>
             </w:drawing>
           </mc:Choice>
-          <mc:Fallback>
+          <mc:Fallback xmlns:mv="urn:schemas-microsoft-com:mac:vml" xmlns:mo="http://schemas.microsoft.com/office/mac/office/2008/main">
             <w:pict>
               <v:shape w14:anchorId="5CAC9124" id="Text Box 44" o:spid="_x0000_s1034" type="#_x0000_t202" style="position:absolute;left:0;text-align:left;margin-left:271.2pt;margin-top:271.2pt;width:93.2pt;height:45.45pt;z-index:251341824;visibility:visible;mso-wrap-style:square;mso-width-percent:0;mso-height-percent:0;mso-wrap-distance-left:9pt;mso-wrap-distance-top:0;mso-wrap-distance-right:9pt;mso-wrap-distance-bottom:0;mso-position-horizontal:absolute;mso-position-horizontal-relative:text;mso-position-vertical:absolute;mso-position-vertical-relative:text;mso-width-percent:0;mso-height-percent:0;mso-width-relative:margin;mso-height-relative:margin;v-text-anchor:top" o:gfxdata="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" filled="f" stroked="f" strokeweight=".5pt">
                 <v:textbox>
@@ -4678,7 +4834,7 @@
               </wp:anchor>
             </w:drawing>
           </mc:Choice>
-          <mc:Fallback>
+          <mc:Fallback xmlns:mv="urn:schemas-microsoft-com:mac:vml" xmlns:mo="http://schemas.microsoft.com/office/mac/office/2008/main">
             <w:pict>
               <v:oval w14:anchorId="7B84FC8E" id="Oval 41" o:spid="_x0000_s1035" style="position:absolute;left:0;text-align:left;margin-left:149pt;margin-top:260.75pt;width:101.55pt;height:36.2pt;z-index:251295744;visibility:visible;mso-wrap-style:square;mso-wrap-distance-left:9pt;mso-wrap-distance-top:0;mso-wrap-distance-right:9pt;mso-wrap-distance-bottom:0;mso-position-horizontal:absolute;mso-position-horizontal-relative:text;mso-position-vertical:absolute;mso-position-vertical-relative:text;v-text-anchor:middle" o:gfxdata="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" fillcolor="white [3201]" strokecolor="black [3200]" strokeweight="2pt">
                 <v:textbox>
@@ -4793,7 +4949,7 @@
               </wp:anchor>
             </w:drawing>
           </mc:Choice>
-          <mc:Fallback>
+          <mc:Fallback xmlns:mv="urn:schemas-microsoft-com:mac:vml" xmlns:mo="http://schemas.microsoft.com/office/mac/office/2008/main">
             <w:pict>
               <v:shape w14:anchorId="3848D908" id="Text Box 42" o:spid="_x0000_s1036" type="#_x0000_t202" style="position:absolute;left:0;text-align:left;margin-left:150.8pt;margin-top:258.1pt;width:93.2pt;height:45.45pt;z-index:251311104;visibility:visible;mso-wrap-style:square;mso-width-percent:0;mso-height-percent:0;mso-wrap-distance-left:9pt;mso-wrap-distance-top:0;mso-wrap-distance-right:9pt;mso-wrap-distance-bottom:0;mso-position-horizontal:absolute;mso-position-horizontal-relative:text;mso-position-vertical:absolute;mso-position-vertical-relative:text;mso-width-percent:0;mso-height-percent:0;mso-width-relative:margin;mso-height-relative:margin;v-text-anchor:top" o:gfxdata="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" filled="f" stroked="f" strokeweight=".5pt">
                 <v:textbox>
@@ -4897,7 +5053,7 @@
               </wp:anchor>
             </w:drawing>
           </mc:Choice>
-          <mc:Fallback>
+          <mc:Fallback xmlns:mv="urn:schemas-microsoft-com:mac:vml" xmlns:mo="http://schemas.microsoft.com/office/mac/office/2008/main">
             <w:pict>
               <v:oval w14:anchorId="150F33FC" id="Oval 39" o:spid="_x0000_s1037" style="position:absolute;left:0;text-align:left;margin-left:27.35pt;margin-top:272.15pt;width:101.55pt;height:36.2pt;z-index:251265024;visibility:visible;mso-wrap-style:square;mso-wrap-distance-left:9pt;mso-wrap-distance-top:0;mso-wrap-distance-right:9pt;mso-wrap-distance-bottom:0;mso-position-horizontal:absolute;mso-position-horizontal-relative:text;mso-position-vertical:absolute;mso-position-vertical-relative:text;v-text-anchor:middle" o:gfxdata="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" fillcolor="white [3201]" strokecolor="black [3200]" strokeweight="2pt">
                 <v:textbox>
@@ -5004,7 +5160,7 @@
               </wp:anchor>
             </w:drawing>
           </mc:Choice>
-          <mc:Fallback>
+          <mc:Fallback xmlns:mv="urn:schemas-microsoft-com:mac:vml" xmlns:mo="http://schemas.microsoft.com/office/mac/office/2008/main">
             <w:pict>
               <v:shape w14:anchorId="49F06ED9" id="Text Box 40" o:spid="_x0000_s1038" type="#_x0000_t202" style="position:absolute;left:0;text-align:left;margin-left:29.2pt;margin-top:269.5pt;width:93.2pt;height:45.45pt;z-index:251280384;visibility:visible;mso-wrap-style:square;mso-width-percent:0;mso-height-percent:0;mso-wrap-distance-left:9pt;mso-wrap-distance-top:0;mso-wrap-distance-right:9pt;mso-wrap-distance-bottom:0;mso-position-horizontal:absolute;mso-position-horizontal-relative:text;mso-position-vertical:absolute;mso-position-vertical-relative:text;mso-width-percent:0;mso-height-percent:0;mso-width-relative:margin;mso-height-relative:margin;v-text-anchor:top" o:gfxdata="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" filled="f" stroked="f" strokeweight=".5pt">
                 <v:textbox>
@@ -5022,23 +5178,7 @@
         </mc:AlternateContent>
       </w:r>
       <w:r>
-        <w:t>Pictured here is the entity "User" and the relationship "</w:t>
-      </w:r>
-      <w:proofErr w:type="spellStart"/>
-      <w:r>
-        <w:t>User_Transaction</w:t>
-      </w:r>
-      <w:proofErr w:type="spellEnd"/>
-      <w:r>
-        <w:t>." The "User" entity represents any individual person who is registered with the site. This entity has all of the required attributes: username, which is a primary key and therefore is underlined, password, email address, name, date of birth, gender, income. The "</w:t>
-      </w:r>
-      <w:proofErr w:type="spellStart"/>
-      <w:r>
-        <w:t>User_Transaction</w:t>
-      </w:r>
-      <w:proofErr w:type="spellEnd"/>
-      <w:r>
-        <w:t>" relationship is between two users and one item. Transactions store both the transaction ID and the date of the transaction</w:t>
+        <w:t>Pictured here is the entity "User" and the relationship "User_Transaction." The "User" entity represents any individual person who is registered with the site. This entity has all of the required attributes: username, which is a primary key and therefore is underlined, password, email address, name, date of birth, gender, income. The "User_Transaction" relationship is between two users and one item. Transactions store both the transaction ID and the date of the transaction</w:t>
       </w:r>
       <w:r>
         <w:t>,</w:t>
@@ -5158,7 +5298,7 @@
               </wp:anchor>
             </w:drawing>
           </mc:Choice>
-          <mc:Fallback>
+          <mc:Fallback xmlns:mv="urn:schemas-microsoft-com:mac:vml" xmlns:mo="http://schemas.microsoft.com/office/mac/office/2008/main">
             <w:pict>
               <v:shape w14:anchorId="3C1EAC3D" id="Text Box 2" o:spid="_x0000_s1039" type="#_x0000_t202" style="position:absolute;margin-left:131.35pt;margin-top:211.25pt;width:223.75pt;height:36pt;z-index:251941888;visibility:visible;mso-wrap-style:square;mso-width-percent:0;mso-height-percent:0;mso-wrap-distance-left:9pt;mso-wrap-distance-top:0;mso-wrap-distance-right:9pt;mso-wrap-distance-bottom:0;mso-position-horizontal:absolute;mso-position-horizontal-relative:text;mso-position-vertical:absolute;mso-position-vertical-relative:text;mso-width-percent:0;mso-height-percent:0;mso-width-relative:margin;mso-height-relative:margin;v-text-anchor:top" o:gfxdata="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" filled="f" stroked="f" strokeweight=".5pt">
                 <v:textbox>
@@ -5266,7 +5406,7 @@
               </wp:anchor>
             </w:drawing>
           </mc:Choice>
-          <mc:Fallback>
+          <mc:Fallback xmlns:mv="urn:schemas-microsoft-com:mac:vml" xmlns:mo="http://schemas.microsoft.com/office/mac/office/2008/main">
             <w:pict>
               <v:oval w14:anchorId="48D0C91E" id="Oval 56" o:spid="_x0000_s1040" style="position:absolute;margin-left:338.2pt;margin-top:180.85pt;width:101.55pt;height:36.2pt;z-index:251548672;visibility:visible;mso-wrap-style:square;mso-wrap-distance-left:9pt;mso-wrap-distance-top:0;mso-wrap-distance-right:9pt;mso-wrap-distance-bottom:0;mso-position-horizontal:absolute;mso-position-horizontal-relative:text;mso-position-vertical:absolute;mso-position-vertical-relative:text;v-text-anchor:middle" o:gfxdata="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" fillcolor="white [3201]" strokecolor="black [3200]" strokeweight="2pt">
                 <v:textbox>
@@ -5357,14 +5497,12 @@
                             <w:r>
                               <w:t xml:space="preserve">     </w:t>
                             </w:r>
-                            <w:proofErr w:type="spellStart"/>
                             <w:r>
                               <w:rPr>
                                 <w:u w:val="single"/>
                               </w:rPr>
                               <w:t>tid</w:t>
                             </w:r>
-                            <w:proofErr w:type="spellEnd"/>
                           </w:p>
                         </w:txbxContent>
                       </wps:txbx>
@@ -5386,7 +5524,7 @@
               </wp:anchor>
             </w:drawing>
           </mc:Choice>
-          <mc:Fallback>
+          <mc:Fallback xmlns:mv="urn:schemas-microsoft-com:mac:vml" xmlns:mo="http://schemas.microsoft.com/office/mac/office/2008/main">
             <w:pict>
               <v:shape w14:anchorId="491E413F" id="Text Box 57" o:spid="_x0000_s1041" type="#_x0000_t202" style="position:absolute;margin-left:340pt;margin-top:178.2pt;width:93.2pt;height:45.45pt;z-index:251573248;visibility:visible;mso-wrap-style:square;mso-width-percent:0;mso-height-percent:0;mso-wrap-distance-left:9pt;mso-wrap-distance-top:0;mso-wrap-distance-right:9pt;mso-wrap-distance-bottom:0;mso-position-horizontal:absolute;mso-position-horizontal-relative:text;mso-position-vertical:absolute;mso-position-vertical-relative:text;mso-width-percent:0;mso-height-percent:0;mso-width-relative:margin;mso-height-relative:margin;v-text-anchor:top" o:gfxdata="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" filled="f" stroked="f" strokeweight=".5pt">
                 <v:textbox>
@@ -5469,7 +5607,7 @@
               </wp:anchor>
             </w:drawing>
           </mc:Choice>
-          <mc:Fallback>
+          <mc:Fallback xmlns:mv="urn:schemas-microsoft-com:mac:vml" xmlns:mo="http://schemas.microsoft.com/office/mac/office/2008/main">
             <w:pict>
               <v:line w14:anchorId="43178C37" id="Straight Connector 194" o:spid="_x0000_s1026" style="position:absolute;flip:x y;z-index:251721728;visibility:visible;mso-wrap-style:square;mso-wrap-distance-left:9pt;mso-wrap-distance-top:0;mso-wrap-distance-right:9pt;mso-wrap-distance-bottom:0;mso-position-horizontal:absolute;mso-position-horizontal-relative:text;mso-position-vertical:absolute;mso-position-vertical-relative:text" from="347.5pt,158.1pt" to="368.7pt,182.4pt" o:gfxdata="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" strokecolor="black [3200]" strokeweight="2pt">
                 <v:shadow on="t" color="black" opacity="24903f" origin=",.5" offset="0,.55556mm"/>
@@ -5542,7 +5680,7 @@
               </wp:anchor>
             </w:drawing>
           </mc:Choice>
-          <mc:Fallback>
+          <mc:Fallback xmlns:mv="urn:schemas-microsoft-com:mac:vml" xmlns:mo="http://schemas.microsoft.com/office/mac/office/2008/main">
             <w:pict>
               <v:shapetype w14:anchorId="309EECA5" id="_x0000_t32" coordsize="21600,21600" o:spt="32" o:oned="t" path="m,l21600,21600e" filled="f">
                 <v:path arrowok="t" fillok="f" o:connecttype="none"/>
@@ -5620,7 +5758,7 @@
               </wp:anchor>
             </w:drawing>
           </mc:Choice>
-          <mc:Fallback>
+          <mc:Fallback xmlns:mv="urn:schemas-microsoft-com:mac:vml" xmlns:mo="http://schemas.microsoft.com/office/mac/office/2008/main">
             <w:pict>
               <v:shape w14:anchorId="126914D2" id="Straight Arrow Connector 199" o:spid="_x0000_s1026" type="#_x0000_t32" style="position:absolute;margin-left:199.35pt;margin-top:81.1pt;width:81.65pt;height:59.65pt;z-index:251764736;visibility:visible;mso-wrap-style:square;mso-width-percent:0;mso-height-percent:0;mso-wrap-distance-left:9pt;mso-wrap-distance-top:0;mso-wrap-distance-right:9pt;mso-wrap-distance-bottom:0;mso-position-horizontal:absolute;mso-position-horizontal-relative:text;mso-position-vertical:absolute;mso-position-vertical-relative:text;mso-width-percent:0;mso-height-percent:0;mso-width-relative:margin;mso-height-relative:margin" o:gfxdata="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" strokecolor="black [3200]" strokeweight="7pt">
                 <v:stroke endarrow="block"/>
@@ -5694,7 +5832,7 @@
               </wp:anchor>
             </w:drawing>
           </mc:Choice>
-          <mc:Fallback>
+          <mc:Fallback xmlns:mv="urn:schemas-microsoft-com:mac:vml" xmlns:mo="http://schemas.microsoft.com/office/mac/office/2008/main">
             <w:pict>
               <v:shape w14:anchorId="70BB352C" id="Straight Arrow Connector 197" o:spid="_x0000_s1026" type="#_x0000_t32" style="position:absolute;margin-left:219.2pt;margin-top:73.55pt;width:86.5pt;height:54.5pt;z-index:251750400;visibility:visible;mso-wrap-style:square;mso-width-percent:0;mso-height-percent:0;mso-wrap-distance-left:9pt;mso-wrap-distance-top:0;mso-wrap-distance-right:9pt;mso-wrap-distance-bottom:0;mso-position-horizontal:absolute;mso-position-horizontal-relative:text;mso-position-vertical:absolute;mso-position-vertical-relative:text;mso-width-percent:0;mso-height-percent:0;mso-width-relative:margin;mso-height-relative:margin" o:gfxdata="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" strokecolor="black [3200]" strokeweight="7pt">
                 <v:stroke endarrow="block"/>
@@ -5759,7 +5897,7 @@
               </wp:anchor>
             </w:drawing>
           </mc:Choice>
-          <mc:Fallback>
+          <mc:Fallback xmlns:mv="urn:schemas-microsoft-com:mac:vml" xmlns:mo="http://schemas.microsoft.com/office/mac/office/2008/main">
             <w:pict>
               <v:line w14:anchorId="379A583A" id="Straight Connector 193" o:spid="_x0000_s1026" style="position:absolute;flip:x;z-index:251697152;visibility:visible;mso-wrap-style:square;mso-wrap-distance-left:9pt;mso-wrap-distance-top:0;mso-wrap-distance-right:9pt;mso-wrap-distance-bottom:0;mso-position-horizontal:absolute;mso-position-horizontal-relative:text;mso-position-vertical:absolute;mso-position-vertical-relative:text" from="348.15pt,109.8pt" to="356.5pt,126.55pt" o:gfxdata="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" strokecolor="black [3200]" strokeweight="2pt">
                 <v:shadow on="t" color="black" opacity="24903f" origin=",.5" offset="0,.55556mm"/>
@@ -5824,11 +5962,9 @@
                       <wps:txbx>
                         <w:txbxContent>
                           <w:p>
-                            <w:proofErr w:type="spellStart"/>
                             <w:r>
                               <w:t>User_Transaction</w:t>
                             </w:r>
-                            <w:proofErr w:type="spellEnd"/>
                           </w:p>
                         </w:txbxContent>
                       </wps:txbx>
@@ -5850,7 +5986,7 @@
               </wp:anchor>
             </w:drawing>
           </mc:Choice>
-          <mc:Fallback>
+          <mc:Fallback xmlns:mv="urn:schemas-microsoft-com:mac:vml" xmlns:mo="http://schemas.microsoft.com/office/mac/office/2008/main">
             <w:pict>
               <v:shape w14:anchorId="528A04A6" id="Text Box 37" o:spid="_x0000_s1042" type="#_x0000_t202" style="position:absolute;margin-left:262.8pt;margin-top:121.25pt;width:123.2pt;height:45.45pt;z-index:251249664;visibility:visible;mso-wrap-style:square;mso-width-percent:0;mso-height-percent:0;mso-wrap-distance-left:9pt;mso-wrap-distance-top:0;mso-wrap-distance-right:9pt;mso-wrap-distance-bottom:0;mso-position-horizontal:absolute;mso-position-horizontal-relative:text;mso-position-vertical:absolute;mso-position-vertical-relative:text;mso-width-percent:0;mso-height-percent:0;mso-width-relative:margin;mso-height-relative:margin;v-text-anchor:top" o:gfxdata="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" filled="f" stroked="f" strokeweight=".5pt">
                 <v:textbox>
@@ -5932,7 +6068,7 @@
               </wp:anchor>
             </w:drawing>
           </mc:Choice>
-          <mc:Fallback>
+          <mc:Fallback xmlns:mv="urn:schemas-microsoft-com:mac:vml" xmlns:mo="http://schemas.microsoft.com/office/mac/office/2008/main">
             <w:pict>
               <v:shapetype w14:anchorId="06C70DEF" id="_x0000_t4" coordsize="21600,21600" o:spt="4" path="m10800,l,10800,10800,21600,21600,10800xe">
                 <v:stroke joinstyle="miter"/>
@@ -6029,7 +6165,7 @@
               </wp:anchor>
             </w:drawing>
           </mc:Choice>
-          <mc:Fallback>
+          <mc:Fallback xmlns:mv="urn:schemas-microsoft-com:mac:vml" xmlns:mo="http://schemas.microsoft.com/office/mac/office/2008/main">
             <w:pict>
               <v:shape w14:anchorId="597492C4" id="Text Box 55" o:spid="_x0000_s1044" type="#_x0000_t202" style="position:absolute;margin-left:355.15pt;margin-top:80.95pt;width:93.2pt;height:45.45pt;z-index:251524096;visibility:visible;mso-wrap-style:square;mso-width-percent:0;mso-height-percent:0;mso-wrap-distance-left:9pt;mso-wrap-distance-top:0;mso-wrap-distance-right:9pt;mso-wrap-distance-bottom:0;mso-position-horizontal:absolute;mso-position-horizontal-relative:text;mso-position-vertical:absolute;mso-position-vertical-relative:text;mso-width-percent:0;mso-height-percent:0;mso-width-relative:margin;mso-height-relative:margin;v-text-anchor:top" o:gfxdata="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" filled="f" stroked="f" strokeweight=".5pt">
                 <v:textbox>
@@ -6125,7 +6261,7 @@
               </wp:anchor>
             </w:drawing>
           </mc:Choice>
-          <mc:Fallback>
+          <mc:Fallback xmlns:mv="urn:schemas-microsoft-com:mac:vml" xmlns:mo="http://schemas.microsoft.com/office/mac/office/2008/main">
             <w:pict>
               <v:oval w14:anchorId="5E37873A" id="Oval 54" o:spid="_x0000_s1045" style="position:absolute;margin-left:353.35pt;margin-top:83.65pt;width:101.55pt;height:36.2pt;z-index:251503616;visibility:visible;mso-wrap-style:square;mso-wrap-distance-left:9pt;mso-wrap-distance-top:0;mso-wrap-distance-right:9pt;mso-wrap-distance-bottom:0;mso-position-horizontal:absolute;mso-position-horizontal-relative:text;mso-position-vertical:absolute;mso-position-vertical-relative:text;v-text-anchor:middle" o:gfxdata="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" fillcolor="white [3201]" strokecolor="black [3200]" strokeweight="2pt">
                 <v:textbox>
@@ -6230,7 +6366,7 @@
               </wp:anchor>
             </w:drawing>
           </mc:Choice>
-          <mc:Fallback>
+          <mc:Fallback xmlns:mv="urn:schemas-microsoft-com:mac:vml" xmlns:mo="http://schemas.microsoft.com/office/mac/office/2008/main">
             <w:pict>
               <v:rect w14:anchorId="5DDDD288" id="Rectangle 196" o:spid="_x0000_s1046" style="position:absolute;margin-left:177.9pt;margin-top:141.7pt;width:69.45pt;height:42.55pt;z-index:251736064;visibility:visible;mso-wrap-style:square;mso-width-percent:0;mso-height-percent:0;mso-wrap-distance-left:9pt;mso-wrap-distance-top:0;mso-wrap-distance-right:9pt;mso-wrap-distance-bottom:0;mso-position-horizontal:absolute;mso-position-horizontal-relative:text;mso-position-vertical:absolute;mso-position-vertical-relative:text;mso-width-percent:0;mso-height-percent:0;mso-width-relative:margin;mso-height-relative:margin;v-text-anchor:top" o:gfxdata="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" fillcolor="white [3201]" strokecolor="black [3200]" strokeweight="2pt">
                 <v:textbox>
@@ -6311,7 +6447,7 @@
               </wp:anchor>
             </w:drawing>
           </mc:Choice>
-          <mc:Fallback>
+          <mc:Fallback xmlns:mv="urn:schemas-microsoft-com:mac:vml" xmlns:mo="http://schemas.microsoft.com/office/mac/office/2008/main">
             <w:pict>
               <v:line w14:anchorId="6768C851" id="Straight Connector 62" o:spid="_x0000_s1026" style="position:absolute;flip:y;z-index:251644928;visibility:visible;mso-wrap-style:square;mso-width-percent:0;mso-height-percent:0;mso-wrap-distance-left:9pt;mso-wrap-distance-top:0;mso-wrap-distance-right:9pt;mso-wrap-distance-bottom:0;mso-position-horizontal:absolute;mso-position-horizontal-relative:text;mso-position-vertical:absolute;mso-position-vertical-relative:text;mso-width-percent:0;mso-height-percent:0;mso-width-relative:margin;mso-height-relative:margin" from="146.15pt,81.1pt" to="169.8pt,179.45pt" o:gfxdata="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" strokecolor="black [3200]" strokeweight="2pt">
                 <v:shadow on="t" color="black" opacity="24903f" origin=",.5" offset="0,.55556mm"/>
@@ -6400,7 +6536,7 @@
               </wp:anchor>
             </w:drawing>
           </mc:Choice>
-          <mc:Fallback>
+          <mc:Fallback xmlns:mv="urn:schemas-microsoft-com:mac:vml" xmlns:mo="http://schemas.microsoft.com/office/mac/office/2008/main">
             <w:pict>
               <v:shape w14:anchorId="3F60B634" id="Text Box 53" o:spid="_x0000_s1047" type="#_x0000_t202" style="position:absolute;margin-left:75.3pt;margin-top:174.55pt;width:93.2pt;height:45.45pt;z-index:251483136;visibility:visible;mso-wrap-style:square;mso-width-percent:0;mso-height-percent:0;mso-wrap-distance-left:9pt;mso-wrap-distance-top:0;mso-wrap-distance-right:9pt;mso-wrap-distance-bottom:0;mso-position-horizontal:absolute;mso-position-horizontal-relative:text;mso-position-vertical:absolute;mso-position-vertical-relative:text;mso-width-percent:0;mso-height-percent:0;mso-width-relative:margin;mso-height-relative:margin;v-text-anchor:top" o:gfxdata="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" filled="f" stroked="f" strokeweight=".5pt">
                 <v:textbox>
@@ -6496,7 +6632,7 @@
               </wp:anchor>
             </w:drawing>
           </mc:Choice>
-          <mc:Fallback>
+          <mc:Fallback xmlns:mv="urn:schemas-microsoft-com:mac:vml" xmlns:mo="http://schemas.microsoft.com/office/mac/office/2008/main">
             <w:pict>
               <v:oval w14:anchorId="7AEFDF28" id="Oval 52" o:spid="_x0000_s1048" style="position:absolute;margin-left:73.55pt;margin-top:177.2pt;width:101.6pt;height:36.2pt;z-index:251458560;visibility:visible;mso-wrap-style:square;mso-wrap-distance-left:9pt;mso-wrap-distance-top:0;mso-wrap-distance-right:9pt;mso-wrap-distance-bottom:0;mso-position-horizontal:absolute;mso-position-horizontal-relative:text;mso-position-vertical:absolute;mso-position-vertical-relative:text;v-text-anchor:middle" o:gfxdata="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" fillcolor="white [3201]" strokecolor="black [3200]" strokeweight="2pt">
                 <v:textbox>
@@ -6767,25 +6903,7 @@
                                 <w:sz w:val="22"/>
                                 <w:szCs w:val="22"/>
                               </w:rPr>
-                              <w:t xml:space="preserve">igure 2 – </w:t>
-                            </w:r>
-                            <w:proofErr w:type="spellStart"/>
-                            <w:r>
-                              <w:rPr>
-                                <w:b/>
-                                <w:sz w:val="22"/>
-                                <w:szCs w:val="22"/>
-                              </w:rPr>
-                              <w:t>User_Transaction</w:t>
-                            </w:r>
-                            <w:proofErr w:type="spellEnd"/>
-                            <w:r>
-                              <w:rPr>
-                                <w:b/>
-                                <w:sz w:val="22"/>
-                                <w:szCs w:val="22"/>
-                              </w:rPr>
-                              <w:t xml:space="preserve"> SQL &amp; Schema</w:t>
+                              <w:t>igure 2 – User_Transaction SQL &amp; Schema</w:t>
                             </w:r>
                           </w:p>
                         </w:txbxContent>
@@ -6805,7 +6923,7 @@
               </wp:anchor>
             </w:drawing>
           </mc:Choice>
-          <mc:Fallback>
+          <mc:Fallback xmlns:mv="urn:schemas-microsoft-com:mac:vml" xmlns:mo="http://schemas.microsoft.com/office/mac/office/2008/main">
             <w:pict>
               <v:shape w14:anchorId="763A981B" id="Text Box 351" o:spid="_x0000_s1049" type="#_x0000_t202" style="position:absolute;margin-left:0;margin-top:542.1pt;width:246.05pt;height:35.95pt;z-index:-250890240;visibility:visible;mso-wrap-style:square;mso-width-percent:0;mso-wrap-distance-left:9pt;mso-wrap-distance-top:0;mso-wrap-distance-right:9pt;mso-wrap-distance-bottom:0;mso-position-horizontal:center;mso-position-horizontal-relative:margin;mso-position-vertical:absolute;mso-position-vertical-relative:text;mso-width-percent:0;mso-width-relative:margin;v-text-anchor:top" o:gfxdata="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" filled="f" stroked="f" strokeweight=".5pt">
                 <v:textbox>
@@ -6846,34 +6964,10 @@
       </w:r>
       <w:r>
         <w:tab/>
-        <w:t>Depicted below are the SQL statements used to represent “</w:t>
-      </w:r>
-      <w:proofErr w:type="spellStart"/>
-      <w:r>
-        <w:t>Usr</w:t>
-      </w:r>
-      <w:proofErr w:type="spellEnd"/>
-      <w:r>
-        <w:t>”</w:t>
-      </w:r>
-      <w:r>
-        <w:t xml:space="preserve"> (User), “</w:t>
-      </w:r>
-      <w:proofErr w:type="spellStart"/>
-      <w:r>
-        <w:t>User_Transaction</w:t>
-      </w:r>
-      <w:proofErr w:type="spellEnd"/>
-      <w:r>
-        <w:t>”, and “Item” as well as the third normal form diagrams to represent the tables.  The necessary conditions are met for the “</w:t>
-      </w:r>
-      <w:proofErr w:type="spellStart"/>
-      <w:r>
-        <w:t>User_Transaction</w:t>
-      </w:r>
-      <w:proofErr w:type="spellEnd"/>
-      <w:r>
-        <w:t>” relationship to hold the two users for every one item condition for the transaction</w:t>
+        <w:t>Depicted below are the SQL statements used to represent “Usr”</w:t>
+      </w:r>
+      <w:r>
+        <w:t xml:space="preserve"> (User), “User_Transaction”, and “Item” as well as the third normal form diagrams to represent the tables.  The necessary conditions are met for the “User_Transaction” relationship to hold the two users for every one item condition for the transaction</w:t>
       </w:r>
       <w:r>
         <w:t xml:space="preserve"> by having two foreign keys of separate users and a foreign key for the item ID.</w:t>
@@ -6948,14 +7042,12 @@
                             <w:r>
                               <w:t xml:space="preserve">     </w:t>
                             </w:r>
-                            <w:proofErr w:type="spellStart"/>
                             <w:r>
                               <w:rPr>
                                 <w:u w:val="single"/>
                               </w:rPr>
                               <w:t>iid</w:t>
                             </w:r>
-                            <w:proofErr w:type="spellEnd"/>
                           </w:p>
                         </w:txbxContent>
                       </wps:txbx>
@@ -6977,7 +7069,7 @@
               </wp:anchor>
             </w:drawing>
           </mc:Choice>
-          <mc:Fallback>
+          <mc:Fallback xmlns:mv="urn:schemas-microsoft-com:mac:vml" xmlns:mo="http://schemas.microsoft.com/office/mac/office/2008/main">
             <w:pict>
               <v:shape w14:anchorId="728C79CA" id="Text Box 14" o:spid="_x0000_s1050" type="#_x0000_t202" style="position:absolute;left:0;text-align:left;margin-left:44.6pt;margin-top:243.95pt;width:93.2pt;height:45.5pt;z-index:251094016;visibility:visible;mso-wrap-style:square;mso-width-percent:0;mso-height-percent:0;mso-wrap-distance-left:9pt;mso-wrap-distance-top:0;mso-wrap-distance-right:9pt;mso-wrap-distance-bottom:0;mso-position-horizontal:absolute;mso-position-horizontal-relative:text;mso-position-vertical:absolute;mso-position-vertical-relative:text;mso-width-percent:0;mso-height-percent:0;mso-width-relative:margin;mso-height-relative:margin;v-text-anchor:top" o:gfxdata="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" filled="f" stroked="f" strokeweight=".5pt">
                 <v:textbox>
@@ -7085,7 +7177,7 @@
               </wp:anchor>
             </w:drawing>
           </mc:Choice>
-          <mc:Fallback>
+          <mc:Fallback xmlns:mv="urn:schemas-microsoft-com:mac:vml" xmlns:mo="http://schemas.microsoft.com/office/mac/office/2008/main">
             <w:pict>
               <v:shape w14:anchorId="542B52CA" id="Text Box 12" o:spid="_x0000_s1051" type="#_x0000_t202" style="position:absolute;left:0;text-align:left;margin-left:325.1pt;margin-top:253.9pt;width:93.2pt;height:45.5pt;z-index:251074560;visibility:visible;mso-wrap-style:square;mso-width-percent:0;mso-height-percent:0;mso-wrap-distance-left:9pt;mso-wrap-distance-top:0;mso-wrap-distance-right:9pt;mso-wrap-distance-bottom:0;mso-position-horizontal:absolute;mso-position-horizontal-relative:text;mso-position-vertical:absolute;mso-position-vertical-relative:text;mso-width-percent:0;mso-height-percent:0;mso-width-relative:margin;mso-height-relative:margin;v-text-anchor:top" o:gfxdata="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" filled="f" stroked="f" strokeweight=".5pt">
                 <v:textbox>
@@ -7181,7 +7273,7 @@
               </wp:anchor>
             </w:drawing>
           </mc:Choice>
-          <mc:Fallback>
+          <mc:Fallback xmlns:mv="urn:schemas-microsoft-com:mac:vml" xmlns:mo="http://schemas.microsoft.com/office/mac/office/2008/main">
             <w:pict>
               <v:oval w14:anchorId="5DBE972C" id="Oval 11" o:spid="_x0000_s1052" style="position:absolute;left:0;text-align:left;margin-left:323.3pt;margin-top:256.6pt;width:101.6pt;height:36.2pt;z-index:251062272;visibility:visible;mso-wrap-style:square;mso-wrap-distance-left:9pt;mso-wrap-distance-top:0;mso-wrap-distance-right:9pt;mso-wrap-distance-bottom:0;mso-position-horizontal:absolute;mso-position-horizontal-relative:text;mso-position-vertical:absolute;mso-position-vertical-relative:text;v-text-anchor:middle" o:gfxdata="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" fillcolor="white [3201]" strokecolor="black [3200]" strokeweight="2pt">
                 <v:textbox>
@@ -7209,53 +7301,13 @@
         </mc:AlternateContent>
       </w:r>
       <w:r>
-        <w:t>Pictured here are the "Item," "</w:t>
-      </w:r>
-      <w:proofErr w:type="spellStart"/>
-      <w:r>
-        <w:t>Sale_Item</w:t>
-      </w:r>
-      <w:proofErr w:type="spellEnd"/>
-      <w:r>
-        <w:t>," "</w:t>
-      </w:r>
-      <w:proofErr w:type="spellStart"/>
-      <w:r>
-        <w:t>Auction_Item</w:t>
-      </w:r>
-      <w:proofErr w:type="spellEnd"/>
-      <w:r>
-        <w:t>." The "Item" entity represents a general item that exists in the store. Items have an item id</w:t>
+        <w:t>Pictured here are the "Item," "Sale_Item," "Auction_Item." The "Item" entity represents a general item that exists in the store. Items have an item id</w:t>
       </w:r>
       <w:r>
         <w:t xml:space="preserve"> </w:t>
       </w:r>
       <w:r>
-        <w:t>(</w:t>
-      </w:r>
-      <w:proofErr w:type="spellStart"/>
-      <w:r>
-        <w:t>iid</w:t>
-      </w:r>
-      <w:proofErr w:type="spellEnd"/>
-      <w:r>
-        <w:t>), a description, and a location, which is where the item ships from. The "</w:t>
-      </w:r>
-      <w:proofErr w:type="spellStart"/>
-      <w:r>
-        <w:t>Sale_Item</w:t>
-      </w:r>
-      <w:proofErr w:type="spellEnd"/>
-      <w:r>
-        <w:t>" and "</w:t>
-      </w:r>
-      <w:proofErr w:type="spellStart"/>
-      <w:r>
-        <w:t>Auction_Item</w:t>
-      </w:r>
-      <w:proofErr w:type="spellEnd"/>
-      <w:r>
-        <w:t>" entities have an ISA relationship with "Item" and therefore inherit an item's description and location and can be used in any relationship that involves an "Item" entity. We have auction items separate from sale items because they require additional information that is not relevant to typical sale items and vice-versa. Sale items have a price attribute whereas auction items have a bid attribute. Auction items also have a bidder and an optional minimum price.</w:t>
+        <w:t>(iid), a description, and a location, which is where the item ships from. The "Sale_Item" and "Auction_Item" entities have an ISA relationship with "Item" and therefore inherit an item's description and location and can be used in any relationship that involves an "Item" entity. We have auction items separate from sale items because they require additional information that is not relevant to typical sale items and vice-versa. Sale items have a price attribute whereas auction items have a bid attribute. Auction items also have a bidder and an optional minimum price.</w:t>
       </w:r>
     </w:p>
     <w:p>
@@ -7325,7 +7377,7 @@
               </wp:anchor>
             </w:drawing>
           </mc:Choice>
-          <mc:Fallback>
+          <mc:Fallback xmlns:mv="urn:schemas-microsoft-com:mac:vml" xmlns:mo="http://schemas.microsoft.com/office/mac/office/2008/main">
             <w:pict>
               <v:line w14:anchorId="1B63D2F0" id="Straight Connector 26" o:spid="_x0000_s1026" style="position:absolute;z-index:251147264;visibility:visible;mso-wrap-style:square;mso-height-percent:0;mso-wrap-distance-left:9pt;mso-wrap-distance-top:0;mso-wrap-distance-right:9pt;mso-wrap-distance-bottom:0;mso-position-horizontal:absolute;mso-position-horizontal-relative:text;mso-position-vertical:absolute;mso-position-vertical-relative:text;mso-height-percent:0;mso-height-relative:margin" from="268.1pt,18.3pt" to="324.55pt,20.9pt" o:gfxdata="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" strokecolor="black [3200]" strokeweight="2pt">
                 <v:shadow on="t" color="black" opacity="24903f" origin=",.5" offset="0,.55556mm"/>
@@ -7389,7 +7441,7 @@
               </wp:anchor>
             </w:drawing>
           </mc:Choice>
-          <mc:Fallback>
+          <mc:Fallback xmlns:mv="urn:schemas-microsoft-com:mac:vml" xmlns:mo="http://schemas.microsoft.com/office/mac/office/2008/main">
             <w:pict>
               <v:line w14:anchorId="1963E20C" id="Straight Connector 25" o:spid="_x0000_s1026" style="position:absolute;z-index:251182080;visibility:visible;mso-wrap-style:square;mso-wrap-distance-left:9pt;mso-wrap-distance-top:0;mso-wrap-distance-right:9pt;mso-wrap-distance-bottom:0;mso-position-horizontal:absolute;mso-position-horizontal-relative:text;mso-position-vertical:absolute;mso-position-vertical-relative:text" from="144.4pt,17.3pt" to="199.65pt,18.2pt" o:gfxdata="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" strokecolor="black [3200]" strokeweight="2pt">
                 <v:shadow on="t" color="black" opacity="24903f" origin=",.5" offset="0,.55556mm"/>
@@ -7477,7 +7529,7 @@
               </wp:anchor>
             </w:drawing>
           </mc:Choice>
-          <mc:Fallback>
+          <mc:Fallback xmlns:mv="urn:schemas-microsoft-com:mac:vml" xmlns:mo="http://schemas.microsoft.com/office/mac/office/2008/main">
             <w:pict>
               <v:oval w14:anchorId="7E517437" id="Oval 13" o:spid="_x0000_s1053" style="position:absolute;left:0;text-align:left;margin-left:42.85pt;margin-top:0;width:101.6pt;height:36.2pt;z-index:251080704;visibility:visible;mso-wrap-style:square;mso-wrap-distance-left:9pt;mso-wrap-distance-top:0;mso-wrap-distance-right:9pt;mso-wrap-distance-bottom:0;mso-position-horizontal:absolute;mso-position-horizontal-relative:text;mso-position-vertical:absolute;mso-position-vertical-relative:text;v-text-anchor:middle" o:gfxdata="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" fillcolor="white [3201]" strokecolor="black [3200]" strokeweight="2pt">
                 <v:textbox>
@@ -7582,7 +7634,7 @@
               </wp:anchor>
             </w:drawing>
           </mc:Choice>
-          <mc:Fallback>
+          <mc:Fallback xmlns:mv="urn:schemas-microsoft-com:mac:vml" xmlns:mo="http://schemas.microsoft.com/office/mac/office/2008/main">
             <w:pict>
               <v:rect w14:anchorId="57FDE773" id="Rectangle 4" o:spid="_x0000_s1054" style="position:absolute;left:0;text-align:left;margin-left:198.4pt;margin-top:.25pt;width:69.45pt;height:42.55pt;z-index:251023360;visibility:visible;mso-wrap-style:square;mso-width-percent:0;mso-height-percent:0;mso-wrap-distance-left:9pt;mso-wrap-distance-top:0;mso-wrap-distance-right:9pt;mso-wrap-distance-bottom:0;mso-position-horizontal:absolute;mso-position-horizontal-relative:text;mso-position-vertical:absolute;mso-position-vertical-relative:text;mso-width-percent:0;mso-height-percent:0;mso-width-relative:margin;mso-height-relative:margin;v-text-anchor:top" o:gfxdata="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" fillcolor="white [3201]" strokecolor="black [3200]" strokeweight="2pt">
                 <v:textbox>
@@ -7665,7 +7717,7 @@
               </wp:anchor>
             </w:drawing>
           </mc:Choice>
-          <mc:Fallback>
+          <mc:Fallback xmlns:mv="urn:schemas-microsoft-com:mac:vml" xmlns:mo="http://schemas.microsoft.com/office/mac/office/2008/main">
             <w:pict>
               <v:line w14:anchorId="3EC35721" id="Straight Connector 30" o:spid="_x0000_s1026" style="position:absolute;flip:x y;z-index:251186176;visibility:visible;mso-wrap-style:square;mso-width-percent:0;mso-height-percent:0;mso-wrap-distance-left:9pt;mso-wrap-distance-top:0;mso-wrap-distance-right:9pt;mso-wrap-distance-bottom:0;mso-position-horizontal:absolute;mso-position-horizontal-relative:text;mso-position-vertical:absolute;mso-position-vertical-relative:text;mso-width-percent:0;mso-height-percent:0;mso-width-relative:margin;mso-height-relative:margin" from="267.7pt,2.45pt" to="322.9pt,18.35pt" o:gfxdata="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" strokecolor="black [3200]" strokeweight="2pt">
                 <v:shadow on="t" color="black" opacity="24903f" origin=",.5" offset="0,.55556mm"/>
@@ -7754,7 +7806,7 @@
               </wp:anchor>
             </w:drawing>
           </mc:Choice>
-          <mc:Fallback>
+          <mc:Fallback xmlns:mv="urn:schemas-microsoft-com:mac:vml" xmlns:mo="http://schemas.microsoft.com/office/mac/office/2008/main">
             <w:pict>
               <v:shape w14:anchorId="53152309" id="Text Box 20" o:spid="_x0000_s1055" type="#_x0000_t202" style="position:absolute;left:0;text-align:left;margin-left:47.25pt;margin-top:26.55pt;width:93.2pt;height:45.45pt;z-index:251122688;visibility:visible;mso-wrap-style:square;mso-width-percent:0;mso-height-percent:0;mso-wrap-distance-left:9pt;mso-wrap-distance-top:0;mso-wrap-distance-right:9pt;mso-wrap-distance-bottom:0;mso-position-horizontal:absolute;mso-position-horizontal-relative:text;mso-position-vertical:absolute;mso-position-vertical-relative:text;mso-width-percent:0;mso-height-percent:0;mso-width-relative:margin;mso-height-relative:margin;v-text-anchor:top" o:gfxdata="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" filled="f" stroked="f" strokeweight=".5pt">
                 <v:textbox>
@@ -7850,7 +7902,7 @@
               </wp:anchor>
             </w:drawing>
           </mc:Choice>
-          <mc:Fallback>
+          <mc:Fallback xmlns:mv="urn:schemas-microsoft-com:mac:vml" xmlns:mo="http://schemas.microsoft.com/office/mac/office/2008/main">
             <w:pict>
               <v:oval w14:anchorId="1A578F15" id="Oval 19" o:spid="_x0000_s1056" style="position:absolute;left:0;text-align:left;margin-left:45.5pt;margin-top:29.25pt;width:101.6pt;height:36.2pt;z-index:251118592;visibility:visible;mso-wrap-style:square;mso-wrap-distance-left:9pt;mso-wrap-distance-top:0;mso-wrap-distance-right:9pt;mso-wrap-distance-bottom:0;mso-position-horizontal:absolute;mso-position-horizontal-relative:text;mso-position-vertical:absolute;mso-position-vertical-relative:text;v-text-anchor:middle" o:gfxdata="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" fillcolor="white [3201]" strokecolor="black [3200]" strokeweight="2pt">
                 <v:textbox>
@@ -7957,7 +8009,7 @@
               </wp:anchor>
             </w:drawing>
           </mc:Choice>
-          <mc:Fallback>
+          <mc:Fallback xmlns:mv="urn:schemas-microsoft-com:mac:vml" xmlns:mo="http://schemas.microsoft.com/office/mac/office/2008/main">
             <w:pict>
               <v:shape w14:anchorId="49042BBA" id="Text Box 16" o:spid="_x0000_s1057" type="#_x0000_t202" style="position:absolute;left:0;text-align:left;margin-left:322.9pt;margin-top:2.55pt;width:93.2pt;height:45.45pt;z-index:251102208;visibility:visible;mso-wrap-style:square;mso-width-percent:0;mso-height-percent:0;mso-wrap-distance-left:9pt;mso-wrap-distance-top:0;mso-wrap-distance-right:9pt;mso-wrap-distance-bottom:0;mso-position-horizontal:absolute;mso-position-horizontal-relative:text;mso-position-vertical:absolute;mso-position-vertical-relative:text;mso-width-percent:0;mso-height-percent:0;mso-width-relative:margin;mso-height-relative:margin;v-text-anchor:top" o:gfxdata="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" filled="f" stroked="f" strokeweight=".5pt">
                 <v:textbox>
@@ -8053,7 +8105,7 @@
               </wp:anchor>
             </w:drawing>
           </mc:Choice>
-          <mc:Fallback>
+          <mc:Fallback xmlns:mv="urn:schemas-microsoft-com:mac:vml" xmlns:mo="http://schemas.microsoft.com/office/mac/office/2008/main">
             <w:pict>
               <v:oval w14:anchorId="79A67B0A" id="Oval 15" o:spid="_x0000_s1058" style="position:absolute;left:0;text-align:left;margin-left:321.15pt;margin-top:5.2pt;width:101.6pt;height:36.2pt;z-index:251098112;visibility:visible;mso-wrap-style:square;mso-wrap-distance-left:9pt;mso-wrap-distance-top:0;mso-wrap-distance-right:9pt;mso-wrap-distance-bottom:0;mso-position-horizontal:absolute;mso-position-horizontal-relative:text;mso-position-vertical:absolute;mso-position-vertical-relative:text;v-text-anchor:middle" o:gfxdata="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" fillcolor="white [3201]" strokecolor="black [3200]" strokeweight="2pt">
                 <v:textbox>
@@ -8135,7 +8187,7 @@
               </wp:anchor>
             </w:drawing>
           </mc:Choice>
-          <mc:Fallback>
+          <mc:Fallback xmlns:mv="urn:schemas-microsoft-com:mac:vml" xmlns:mo="http://schemas.microsoft.com/office/mac/office/2008/main">
             <w:pict>
               <v:line w14:anchorId="5E5FBEA4" id="Straight Connector 8" o:spid="_x0000_s1026" style="position:absolute;flip:x;z-index:251041792;visibility:visible;mso-wrap-style:square;mso-wrap-distance-left:9pt;mso-wrap-distance-top:0;mso-wrap-distance-right:9pt;mso-wrap-distance-bottom:0;mso-position-horizontal:absolute;mso-position-horizontal-relative:text;mso-position-vertical:absolute;mso-position-vertical-relative:text" from="232.3pt,3.6pt" to="234.2pt,33.65pt" o:gfxdata="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" strokecolor="black [3200]" strokeweight="2pt">
                 <v:shadow on="t" color="black" opacity="24903f" origin=",.5" offset="0,.55556mm"/>
@@ -8224,7 +8276,7 @@
               </wp:anchor>
             </w:drawing>
           </mc:Choice>
-          <mc:Fallback>
+          <mc:Fallback xmlns:mv="urn:schemas-microsoft-com:mac:vml" xmlns:mo="http://schemas.microsoft.com/office/mac/office/2008/main">
             <w:pict>
               <v:shape w14:anchorId="6FFDED26" id="Text Box 7" o:spid="_x0000_s1059" type="#_x0000_t202" style="position:absolute;left:0;text-align:left;margin-left:197.2pt;margin-top:39.25pt;width:63.25pt;height:36.95pt;z-index:251037696;visibility:visible;mso-wrap-style:square;mso-width-percent:0;mso-height-percent:0;mso-wrap-distance-left:9pt;mso-wrap-distance-top:0;mso-wrap-distance-right:9pt;mso-wrap-distance-bottom:0;mso-position-horizontal:absolute;mso-position-horizontal-relative:text;mso-position-vertical:absolute;mso-position-vertical-relative:text;mso-width-percent:0;mso-height-percent:0;mso-width-relative:margin;mso-height-relative:margin;v-text-anchor:top" o:gfxdata="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" filled="f" stroked="f" strokeweight=".5pt">
                 <v:textbox>
@@ -8319,7 +8371,7 @@
               </wp:anchor>
             </w:drawing>
           </mc:Choice>
-          <mc:Fallback>
+          <mc:Fallback xmlns:mv="urn:schemas-microsoft-com:mac:vml" xmlns:mo="http://schemas.microsoft.com/office/mac/office/2008/main">
             <w:pict>
               <v:shapetype w14:anchorId="4491266D" id="_x0000_t5" coordsize="21600,21600" o:spt="5" adj="10800" path="m@0,l,21600r21600,xe">
                 <v:stroke joinstyle="miter"/>
@@ -8411,7 +8463,7 @@
               </wp:anchor>
             </w:drawing>
           </mc:Choice>
-          <mc:Fallback>
+          <mc:Fallback xmlns:mv="urn:schemas-microsoft-com:mac:vml" xmlns:mo="http://schemas.microsoft.com/office/mac/office/2008/main">
             <w:pict>
               <v:line w14:anchorId="1CEFED65" id="Straight Connector 27" o:spid="_x0000_s1026" style="position:absolute;z-index:251151360;visibility:visible;mso-wrap-style:square;mso-wrap-distance-left:9pt;mso-wrap-distance-top:0;mso-wrap-distance-right:9pt;mso-wrap-distance-bottom:0;mso-position-horizontal:absolute;mso-position-horizontal-relative:text;mso-position-vertical:absolute;mso-position-vertical-relative:text" from="102.05pt,26.45pt" to="106.9pt,52.5pt" o:gfxdata="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" strokecolor="black [3200]" strokeweight="2pt">
                 <v:shadow on="t" color="black" opacity="24903f" origin=",.5" offset="0,.55556mm"/>
@@ -8475,7 +8527,7 @@
               </wp:anchor>
             </w:drawing>
           </mc:Choice>
-          <mc:Fallback>
+          <mc:Fallback xmlns:mv="urn:schemas-microsoft-com:mac:vml" xmlns:mo="http://schemas.microsoft.com/office/mac/office/2008/main">
             <w:pict>
               <v:line w14:anchorId="6D7AF5F7" id="Straight Connector 10" o:spid="_x0000_s1026" style="position:absolute;flip:x;z-index:251049984;visibility:visible;mso-wrap-style:square;mso-wrap-distance-left:9pt;mso-wrap-distance-top:0;mso-wrap-distance-right:9pt;mso-wrap-distance-bottom:0;mso-position-horizontal:absolute;mso-position-horizontal-relative:text;mso-position-vertical:absolute;mso-position-vertical-relative:text" from="169.05pt,37.25pt" to="204.1pt,52.9pt" o:gfxdata="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" strokecolor="black [3200]" strokeweight="2pt">
                 <v:shadow on="t" color="black" opacity="24903f" origin=",.5" offset="0,.55556mm"/>
@@ -8539,7 +8591,7 @@
               </wp:anchor>
             </w:drawing>
           </mc:Choice>
-          <mc:Fallback>
+          <mc:Fallback xmlns:mv="urn:schemas-microsoft-com:mac:vml" xmlns:mo="http://schemas.microsoft.com/office/mac/office/2008/main">
             <w:pict>
               <v:line w14:anchorId="3181EB5A" id="Straight Connector 9" o:spid="_x0000_s1026" style="position:absolute;z-index:251045888;visibility:visible;mso-wrap-style:square;mso-wrap-distance-left:9pt;mso-wrap-distance-top:0;mso-wrap-distance-right:9pt;mso-wrap-distance-bottom:0;mso-position-horizontal:absolute;mso-position-horizontal-relative:text;mso-position-vertical:absolute;mso-position-vertical-relative:text" from="260.4pt,37.25pt" to="301.75pt,54.15pt" o:gfxdata="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" strokecolor="black [3200]" strokeweight="2pt">
                 <v:shadow on="t" color="black" opacity="24903f" origin=",.5" offset="0,.55556mm"/>
@@ -8677,7 +8729,7 @@
               </wp:anchor>
             </w:drawing>
           </mc:Choice>
-          <mc:Fallback>
+          <mc:Fallback xmlns:mv="urn:schemas-microsoft-com:mac:vml" xmlns:mo="http://schemas.microsoft.com/office/mac/office/2008/main">
             <w:pict>
               <v:shape w14:anchorId="2CA61BAE" id="Text Box 3" o:spid="_x0000_s1061" type="#_x0000_t202" style="position:absolute;left:0;text-align:left;margin-left:131.4pt;margin-top:134.5pt;width:223.75pt;height:36pt;z-index:252404736;visibility:visible;mso-wrap-style:square;mso-width-percent:0;mso-height-percent:0;mso-wrap-distance-left:9pt;mso-wrap-distance-top:0;mso-wrap-distance-right:9pt;mso-wrap-distance-bottom:0;mso-position-horizontal:absolute;mso-position-horizontal-relative:text;mso-position-vertical:absolute;mso-position-vertical-relative:text;mso-width-percent:0;mso-height-percent:0;mso-width-relative:margin;mso-height-relative:margin;v-text-anchor:top" o:gfxdata="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" filled="f" stroked="f" strokeweight=".5pt">
                 <v:textbox>
@@ -8796,7 +8848,7 @@
               </wp:anchor>
             </w:drawing>
           </mc:Choice>
-          <mc:Fallback>
+          <mc:Fallback xmlns:mv="urn:schemas-microsoft-com:mac:vml" xmlns:mo="http://schemas.microsoft.com/office/mac/office/2008/main">
             <w:pict>
               <v:line w14:anchorId="132A49E7" id="Straight Connector 31" o:spid="_x0000_s1026" style="position:absolute;z-index:251169792;visibility:visible;mso-wrap-style:square;mso-wrap-distance-left:9pt;mso-wrap-distance-top:0;mso-wrap-distance-right:9pt;mso-wrap-distance-bottom:0;mso-position-horizontal:absolute;mso-position-horizontal-relative:text;mso-position-vertical:absolute;mso-position-vertical-relative:text" from="355.6pt,58pt" to="367.1pt,80.55pt" o:gfxdata="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" strokecolor="black [3200]" strokeweight="2pt">
                 <v:shadow on="t" color="black" opacity="24903f" origin=",.5" offset="0,.55556mm"/>
@@ -8860,7 +8912,7 @@
               </wp:anchor>
             </w:drawing>
           </mc:Choice>
-          <mc:Fallback>
+          <mc:Fallback xmlns:mv="urn:schemas-microsoft-com:mac:vml" xmlns:mo="http://schemas.microsoft.com/office/mac/office/2008/main">
             <w:pict>
               <v:line w14:anchorId="0BDA9CF7" id="Straight Connector 29" o:spid="_x0000_s1026" style="position:absolute;z-index:251163648;visibility:visible;mso-wrap-style:square;mso-wrap-distance-left:9pt;mso-wrap-distance-top:0;mso-wrap-distance-right:9pt;mso-wrap-distance-bottom:0;mso-position-horizontal:absolute;mso-position-horizontal-relative:text;mso-position-vertical:absolute;mso-position-vertical-relative:text" from="166.95pt,54pt" to="187.25pt,72.1pt" o:gfxdata="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" strokecolor="black [3200]" strokeweight="2pt">
                 <v:shadow on="t" color="black" opacity="24903f" origin=",.5" offset="0,.55556mm"/>
@@ -8924,7 +8976,7 @@
               </wp:anchor>
             </w:drawing>
           </mc:Choice>
-          <mc:Fallback>
+          <mc:Fallback xmlns:mv="urn:schemas-microsoft-com:mac:vml" xmlns:mo="http://schemas.microsoft.com/office/mac/office/2008/main">
             <w:pict>
               <v:line w14:anchorId="3F36A49F" id="Straight Connector 28" o:spid="_x0000_s1026" style="position:absolute;flip:x;z-index:251157504;visibility:visible;mso-wrap-style:square;mso-wrap-distance-left:9pt;mso-wrap-distance-top:0;mso-wrap-distance-right:9pt;mso-wrap-distance-bottom:0;mso-position-horizontal:absolute;mso-position-horizontal-relative:text;mso-position-vertical:absolute;mso-position-vertical-relative:text" from="106.9pt,58.4pt" to="107.8pt,87.1pt" o:gfxdata="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" strokecolor="black [3200]" strokeweight="2pt">
                 <v:shadow on="t" color="black" opacity="24903f" origin=",.5" offset="0,.55556mm"/>
@@ -9012,7 +9064,7 @@
               </wp:anchor>
             </w:drawing>
           </mc:Choice>
-          <mc:Fallback>
+          <mc:Fallback xmlns:mv="urn:schemas-microsoft-com:mac:vml" xmlns:mo="http://schemas.microsoft.com/office/mac/office/2008/main">
             <w:pict>
               <v:oval w14:anchorId="594FC084" id="Oval 23" o:spid="_x0000_s1062" style="position:absolute;left:0;text-align:left;margin-left:165.15pt;margin-top:69.7pt;width:101.55pt;height:36.2pt;z-index:251141120;visibility:visible;mso-wrap-style:square;mso-wrap-distance-left:9pt;mso-wrap-distance-top:0;mso-wrap-distance-right:9pt;mso-wrap-distance-bottom:0;mso-position-horizontal:absolute;mso-position-horizontal-relative:text;mso-position-vertical:absolute;mso-position-vertical-relative:text;v-text-anchor:middle" o:gfxdata="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" fillcolor="white [3201]" strokecolor="black [3200]" strokeweight="2pt">
                 <v:textbox>
@@ -9095,11 +9147,9 @@
                       <wps:txbx>
                         <w:txbxContent>
                           <w:p>
-                            <w:proofErr w:type="spellStart"/>
                             <w:r>
                               <w:t>Min_Price</w:t>
                             </w:r>
-                            <w:proofErr w:type="spellEnd"/>
                           </w:p>
                         </w:txbxContent>
                       </wps:txbx>
@@ -9121,7 +9171,7 @@
               </wp:anchor>
             </w:drawing>
           </mc:Choice>
-          <mc:Fallback>
+          <mc:Fallback xmlns:mv="urn:schemas-microsoft-com:mac:vml" xmlns:mo="http://schemas.microsoft.com/office/mac/office/2008/main">
             <w:pict>
               <v:shape w14:anchorId="1200EF9D" id="Text Box 24" o:spid="_x0000_s1063" type="#_x0000_t202" style="position:absolute;left:0;text-align:left;margin-left:166.95pt;margin-top:67.1pt;width:93.2pt;height:45.5pt;z-index:251175936;visibility:visible;mso-wrap-style:square;mso-width-percent:0;mso-height-percent:0;mso-wrap-distance-left:9pt;mso-wrap-distance-top:0;mso-wrap-distance-right:9pt;mso-wrap-distance-bottom:0;mso-position-horizontal:absolute;mso-position-horizontal-relative:text;mso-position-vertical:absolute;mso-position-vertical-relative:text;mso-width-percent:0;mso-height-percent:0;mso-width-relative:margin;mso-height-relative:margin;v-text-anchor:top" o:gfxdata="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" filled="f" stroked="f" strokeweight=".5pt">
                 <v:textbox>
@@ -9217,7 +9267,7 @@
               </wp:anchor>
             </w:drawing>
           </mc:Choice>
-          <mc:Fallback>
+          <mc:Fallback xmlns:mv="urn:schemas-microsoft-com:mac:vml" xmlns:mo="http://schemas.microsoft.com/office/mac/office/2008/main">
             <w:pict>
               <v:oval w14:anchorId="3561A6C7" id="Oval 21" o:spid="_x0000_s1064" style="position:absolute;left:0;text-align:left;margin-left:50.75pt;margin-top:88.25pt;width:101.55pt;height:36.2pt;z-index:251128832;visibility:visible;mso-wrap-style:square;mso-wrap-distance-left:9pt;mso-wrap-distance-top:0;mso-wrap-distance-right:9pt;mso-wrap-distance-bottom:0;mso-position-horizontal:absolute;mso-position-horizontal-relative:text;mso-position-vertical:absolute;mso-position-vertical-relative:text;v-text-anchor:middle" o:gfxdata="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" fillcolor="white [3201]" strokecolor="black [3200]" strokeweight="2pt">
                 <v:textbox>
@@ -9324,7 +9374,7 @@
               </wp:anchor>
             </w:drawing>
           </mc:Choice>
-          <mc:Fallback>
+          <mc:Fallback xmlns:mv="urn:schemas-microsoft-com:mac:vml" xmlns:mo="http://schemas.microsoft.com/office/mac/office/2008/main">
             <w:pict>
               <v:shape w14:anchorId="29FD7FE8" id="Text Box 22" o:spid="_x0000_s1065" type="#_x0000_t202" style="position:absolute;left:0;text-align:left;margin-left:52.6pt;margin-top:85.6pt;width:93.2pt;height:45.5pt;z-index:251134976;visibility:visible;mso-wrap-style:square;mso-width-percent:0;mso-height-percent:0;mso-wrap-distance-left:9pt;mso-wrap-distance-top:0;mso-wrap-distance-right:9pt;mso-wrap-distance-bottom:0;mso-position-horizontal:absolute;mso-position-horizontal-relative:text;mso-position-vertical:absolute;mso-position-vertical-relative:text;mso-width-percent:0;mso-height-percent:0;mso-width-relative:margin;mso-height-relative:margin;v-text-anchor:top" o:gfxdata="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" filled="f" stroked="f" strokeweight=".5pt">
                 <v:textbox>
@@ -9420,7 +9470,7 @@
               </wp:anchor>
             </w:drawing>
           </mc:Choice>
-          <mc:Fallback>
+          <mc:Fallback xmlns:mv="urn:schemas-microsoft-com:mac:vml" xmlns:mo="http://schemas.microsoft.com/office/mac/office/2008/main">
             <w:pict>
               <v:oval w14:anchorId="7592FF8A" id="Oval 17" o:spid="_x0000_s1066" style="position:absolute;left:0;text-align:left;margin-left:335.25pt;margin-top:79.45pt;width:101.55pt;height:36.2pt;z-index:251108352;visibility:visible;mso-wrap-style:square;mso-wrap-distance-left:9pt;mso-wrap-distance-top:0;mso-wrap-distance-right:9pt;mso-wrap-distance-bottom:0;mso-position-horizontal:absolute;mso-position-horizontal-relative:text;mso-position-vertical:absolute;mso-position-vertical-relative:text;v-text-anchor:middle" o:gfxdata="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" fillcolor="white [3201]" strokecolor="black [3200]" strokeweight="2pt">
                 <v:textbox>
@@ -9527,7 +9577,7 @@
               </wp:anchor>
             </w:drawing>
           </mc:Choice>
-          <mc:Fallback>
+          <mc:Fallback xmlns:mv="urn:schemas-microsoft-com:mac:vml" xmlns:mo="http://schemas.microsoft.com/office/mac/office/2008/main">
             <w:pict>
               <v:shape w14:anchorId="0C6CF24A" id="Text Box 18" o:spid="_x0000_s1067" type="#_x0000_t202" style="position:absolute;left:0;text-align:left;margin-left:337.05pt;margin-top:76.8pt;width:93.2pt;height:45.5pt;z-index:251114496;visibility:visible;mso-wrap-style:square;mso-width-percent:0;mso-height-percent:0;mso-wrap-distance-left:9pt;mso-wrap-distance-top:0;mso-wrap-distance-right:9pt;mso-wrap-distance-bottom:0;mso-position-horizontal:absolute;mso-position-horizontal-relative:text;mso-position-vertical:absolute;mso-position-vertical-relative:text;mso-width-percent:0;mso-height-percent:0;mso-width-relative:margin;mso-height-relative:margin;v-text-anchor:top" o:gfxdata="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" filled="f" stroked="f" strokeweight=".5pt">
                 <v:textbox>
@@ -9598,11 +9648,9 @@
                             <w:pPr>
                               <w:jc w:val="left"/>
                             </w:pPr>
-                            <w:proofErr w:type="spellStart"/>
                             <w:r>
                               <w:t>Sale_Item</w:t>
                             </w:r>
-                            <w:proofErr w:type="spellEnd"/>
                           </w:p>
                         </w:txbxContent>
                       </wps:txbx>
@@ -9624,7 +9672,7 @@
               </wp:anchor>
             </w:drawing>
           </mc:Choice>
-          <mc:Fallback>
+          <mc:Fallback xmlns:mv="urn:schemas-microsoft-com:mac:vml" xmlns:mo="http://schemas.microsoft.com/office/mac/office/2008/main">
             <w:pict>
               <v:rect w14:anchorId="1F2622DC" id="Rectangle 5" o:spid="_x0000_s1068" style="position:absolute;left:0;text-align:left;margin-left:301.25pt;margin-top:14.2pt;width:96.75pt;height:42.55pt;z-index:251029504;visibility:visible;mso-wrap-style:square;mso-width-percent:0;mso-height-percent:0;mso-wrap-distance-left:9pt;mso-wrap-distance-top:0;mso-wrap-distance-right:9pt;mso-wrap-distance-bottom:0;mso-position-horizontal:absolute;mso-position-horizontal-relative:text;mso-position-vertical:absolute;mso-position-vertical-relative:text;mso-width-percent:0;mso-height-percent:0;mso-width-relative:margin;mso-height-relative:margin;v-text-anchor:top" o:gfxdata="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" fillcolor="white [3201]" strokecolor="black [3200]" strokeweight="2pt">
                 <v:textbox>
@@ -9698,11 +9746,9 @@
                             <w:pPr>
                               <w:jc w:val="left"/>
                             </w:pPr>
-                            <w:proofErr w:type="spellStart"/>
                             <w:r>
                               <w:t>Auction_Item</w:t>
                             </w:r>
-                            <w:proofErr w:type="spellEnd"/>
                           </w:p>
                         </w:txbxContent>
                       </wps:txbx>
@@ -9724,7 +9770,7 @@
               </wp:anchor>
             </w:drawing>
           </mc:Choice>
-          <mc:Fallback>
+          <mc:Fallback xmlns:mv="urn:schemas-microsoft-com:mac:vml" xmlns:mo="http://schemas.microsoft.com/office/mac/office/2008/main">
             <w:pict>
               <v:rect w14:anchorId="298C6130" id="Rectangle 1" o:spid="_x0000_s1069" style="position:absolute;left:0;text-align:left;margin-left:59.65pt;margin-top:12.5pt;width:107.9pt;height:42.55pt;z-index:251017216;visibility:visible;mso-wrap-style:square;mso-width-percent:0;mso-height-percent:0;mso-wrap-distance-left:9pt;mso-wrap-distance-top:0;mso-wrap-distance-right:9pt;mso-wrap-distance-bottom:0;mso-position-horizontal:absolute;mso-position-horizontal-relative:text;mso-position-vertical:absolute;mso-position-vertical-relative:text;mso-width-percent:0;mso-height-percent:0;mso-width-relative:margin;mso-height-relative:margin;v-text-anchor:top" o:gfxdata="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" fillcolor="white [3201]" strokecolor="black [3200]" strokeweight="2pt">
                 <v:textbox>
@@ -9882,7 +9928,7 @@
               </wp:anchor>
             </w:drawing>
           </mc:Choice>
-          <mc:Fallback>
+          <mc:Fallback xmlns:mv="urn:schemas-microsoft-com:mac:vml" xmlns:mo="http://schemas.microsoft.com/office/mac/office/2008/main">
             <w:pict>
               <v:shape w14:anchorId="26C1FF7B" id="Text Box 354" o:spid="_x0000_s1070" type="#_x0000_t202" style="position:absolute;margin-left:0;margin-top:447.75pt;width:194.25pt;height:36pt;z-index:252431360;visibility:visible;mso-wrap-style:square;mso-width-percent:0;mso-height-percent:0;mso-wrap-distance-left:9pt;mso-wrap-distance-top:0;mso-wrap-distance-right:9pt;mso-wrap-distance-bottom:0;mso-position-horizontal:center;mso-position-horizontal-relative:margin;mso-position-vertical:absolute;mso-position-vertical-relative:text;mso-width-percent:0;mso-height-percent:0;mso-width-relative:margin;mso-height-relative:margin;v-text-anchor:top" o:gfxdata="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" filled="f" stroked="f" strokeweight=".5pt">
                 <v:textbox>
@@ -10075,39 +10121,7 @@
       </w:r>
       <w:r>
         <w:tab/>
-        <w:t>Below are the SQL statements for “</w:t>
-      </w:r>
-      <w:proofErr w:type="spellStart"/>
-      <w:r>
-        <w:t>Auction_Item</w:t>
-      </w:r>
-      <w:proofErr w:type="spellEnd"/>
-      <w:r>
-        <w:t>” and “</w:t>
-      </w:r>
-      <w:proofErr w:type="spellStart"/>
-      <w:r>
-        <w:t>Sale_Item</w:t>
-      </w:r>
-      <w:proofErr w:type="spellEnd"/>
-      <w:r>
-        <w:t>” depicted in the ER Diagram above.  It is necessary that “</w:t>
-      </w:r>
-      <w:proofErr w:type="spellStart"/>
-      <w:r>
-        <w:t>Auction_Item</w:t>
-      </w:r>
-      <w:proofErr w:type="spellEnd"/>
-      <w:r>
-        <w:t>” and “</w:t>
-      </w:r>
-      <w:proofErr w:type="spellStart"/>
-      <w:r>
-        <w:t>Sale_Item</w:t>
-      </w:r>
-      <w:proofErr w:type="spellEnd"/>
-      <w:r>
-        <w:t>” have primary key of “Item” because an item in our web application can either be sold at a fixed price or</w:t>
+        <w:t>Below are the SQL statements for “Auction_Item” and “Sale_Item” depicted in the ER Diagram above.  It is necessary that “Auction_Item” and “Sale_Item” have primary key of “Item” because an item in our web application can either be sold at a fixed price or</w:t>
       </w:r>
       <w:r>
         <w:t xml:space="preserve"> be auctioned.  </w:t>
@@ -10125,15 +10139,7 @@
         <w:t>Shown here are the "Category" entity and the "Categorized"</w:t>
       </w:r>
       <w:r>
-        <w:t xml:space="preserve"> and “</w:t>
-      </w:r>
-      <w:proofErr w:type="spellStart"/>
-      <w:r>
-        <w:t>Connected_To</w:t>
-      </w:r>
-      <w:proofErr w:type="spellEnd"/>
-      <w:r>
-        <w:t>”</w:t>
+        <w:t xml:space="preserve"> and “Connected_To”</w:t>
       </w:r>
       <w:r>
         <w:t xml:space="preserve"> relationship</w:t>
@@ -10145,31 +10151,7 @@
         <w:t>.</w:t>
       </w:r>
       <w:r>
-        <w:t xml:space="preserve"> The entity has a name and id (</w:t>
-      </w:r>
-      <w:proofErr w:type="spellStart"/>
-      <w:r>
-        <w:t>cid</w:t>
-      </w:r>
-      <w:proofErr w:type="spellEnd"/>
-      <w:r>
-        <w:t>) attribute. The attribute “</w:t>
-      </w:r>
-      <w:proofErr w:type="spellStart"/>
-      <w:r>
-        <w:t>cid</w:t>
-      </w:r>
-      <w:proofErr w:type="spellEnd"/>
-      <w:r>
-        <w:t>” is the primary key. The relationship “</w:t>
-      </w:r>
-      <w:proofErr w:type="spellStart"/>
-      <w:r>
-        <w:t>Connected_To</w:t>
-      </w:r>
-      <w:proofErr w:type="spellEnd"/>
-      <w:r>
-        <w:t xml:space="preserve">” enables for a hierarchy of categories where one “parent” has many “children.” The “Categorized” relationship ties an item to a </w:t>
+        <w:t xml:space="preserve"> The entity has a name and id (cid) attribute. The attribute “cid” is the primary key. The relationship “Connected_To” enables for a hierarchy of categories where one “parent” has many “children.” The “Categorized” relationship ties an item to a </w:t>
       </w:r>
       <w:r>
         <w:t>category, which will be used when browsing,</w:t>
@@ -10258,7 +10240,7 @@
               </wp:anchor>
             </w:drawing>
           </mc:Choice>
-          <mc:Fallback>
+          <mc:Fallback xmlns:mv="urn:schemas-microsoft-com:mac:vml" xmlns:mo="http://schemas.microsoft.com/office/mac/office/2008/main">
             <w:pict>
               <v:oval w14:anchorId="10977731" id="Oval 207" o:spid="_x0000_s1071" style="position:absolute;left:0;text-align:left;margin-left:226.15pt;margin-top:26.1pt;width:101.55pt;height:36.2pt;z-index:251834368;visibility:visible;mso-wrap-style:square;mso-wrap-distance-left:9pt;mso-wrap-distance-top:0;mso-wrap-distance-right:9pt;mso-wrap-distance-bottom:0;mso-position-horizontal:absolute;mso-position-horizontal-relative:text;mso-position-vertical:absolute;mso-position-vertical-relative:text;v-text-anchor:middle" o:gfxdata="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" fillcolor="white [3201]" strokecolor="black [3200]" strokeweight="2pt">
                 <v:textbox>
@@ -10349,14 +10331,12 @@
                             <w:r>
                               <w:t xml:space="preserve">     </w:t>
                             </w:r>
-                            <w:proofErr w:type="spellStart"/>
                             <w:r>
                               <w:rPr>
                                 <w:u w:val="single"/>
                               </w:rPr>
                               <w:t>cid</w:t>
                             </w:r>
-                            <w:proofErr w:type="spellEnd"/>
                           </w:p>
                         </w:txbxContent>
                       </wps:txbx>
@@ -10378,7 +10358,7 @@
               </wp:anchor>
             </w:drawing>
           </mc:Choice>
-          <mc:Fallback>
+          <mc:Fallback xmlns:mv="urn:schemas-microsoft-com:mac:vml" xmlns:mo="http://schemas.microsoft.com/office/mac/office/2008/main">
             <w:pict>
               <v:shape w14:anchorId="0C0597C6" id="Text Box 208" o:spid="_x0000_s1072" type="#_x0000_t202" style="position:absolute;left:0;text-align:left;margin-left:227.95pt;margin-top:23.5pt;width:93.2pt;height:45.45pt;z-index:251844608;visibility:visible;mso-wrap-style:square;mso-width-percent:0;mso-height-percent:0;mso-wrap-distance-left:9pt;mso-wrap-distance-top:0;mso-wrap-distance-right:9pt;mso-wrap-distance-bottom:0;mso-position-horizontal:absolute;mso-position-horizontal-relative:text;mso-position-vertical:absolute;mso-position-vertical-relative:text;mso-width-percent:0;mso-height-percent:0;mso-width-relative:margin;mso-height-relative:margin;v-text-anchor:top" o:gfxdata="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" filled="f" stroked="f" strokeweight=".5pt">
                 <v:textbox>
@@ -10486,7 +10466,7 @@
               </wp:anchor>
             </w:drawing>
           </mc:Choice>
-          <mc:Fallback>
+          <mc:Fallback xmlns:mv="urn:schemas-microsoft-com:mac:vml" xmlns:mo="http://schemas.microsoft.com/office/mac/office/2008/main">
             <w:pict>
               <v:shape w14:anchorId="50E36942" id="Text Box 206" o:spid="_x0000_s1073" type="#_x0000_t202" style="position:absolute;left:0;text-align:left;margin-left:31.35pt;margin-top:22.3pt;width:93.2pt;height:45.45pt;z-index:251822080;visibility:visible;mso-wrap-style:square;mso-width-percent:0;mso-height-percent:0;mso-wrap-distance-left:9pt;mso-wrap-distance-top:0;mso-wrap-distance-right:9pt;mso-wrap-distance-bottom:0;mso-position-horizontal:absolute;mso-position-horizontal-relative:text;mso-position-vertical:absolute;mso-position-vertical-relative:text;mso-width-percent:0;mso-height-percent:0;mso-width-relative:margin;mso-height-relative:margin;v-text-anchor:top" o:gfxdata="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" filled="f" stroked="f" strokeweight=".5pt">
                 <v:textbox>
@@ -10582,7 +10562,7 @@
               </wp:anchor>
             </w:drawing>
           </mc:Choice>
-          <mc:Fallback>
+          <mc:Fallback xmlns:mv="urn:schemas-microsoft-com:mac:vml" xmlns:mo="http://schemas.microsoft.com/office/mac/office/2008/main">
             <w:pict>
               <v:oval w14:anchorId="38A3A07E" id="Oval 205" o:spid="_x0000_s1074" style="position:absolute;left:0;text-align:left;margin-left:29.6pt;margin-top:24.95pt;width:101.55pt;height:36.2pt;z-index:251805696;visibility:visible;mso-wrap-style:square;mso-wrap-distance-left:9pt;mso-wrap-distance-top:0;mso-wrap-distance-right:9pt;mso-wrap-distance-bottom:0;mso-position-horizontal:absolute;mso-position-horizontal-relative:text;mso-position-vertical:absolute;mso-position-vertical-relative:text;v-text-anchor:middle" o:gfxdata="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" fillcolor="white [3201]" strokecolor="black [3200]" strokeweight="2pt">
                 <v:textbox>
@@ -10671,7 +10651,7 @@
               </wp:anchor>
             </w:drawing>
           </mc:Choice>
-          <mc:Fallback>
+          <mc:Fallback xmlns:mv="urn:schemas-microsoft-com:mac:vml" xmlns:mo="http://schemas.microsoft.com/office/mac/office/2008/main">
             <w:pict>
               <v:line w14:anchorId="44C411D4" id="Straight Connector 212" o:spid="_x0000_s1026" style="position:absolute;flip:y;z-index:251883520;visibility:visible;mso-wrap-style:square;mso-wrap-distance-left:9pt;mso-wrap-distance-top:0;mso-wrap-distance-right:9pt;mso-wrap-distance-bottom:0;mso-position-horizontal:absolute;mso-position-horizontal-relative:text;mso-position-vertical:absolute;mso-position-vertical-relative:text" from="227.05pt,18.8pt" to="246.95pt,39.1pt" o:gfxdata="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" strokecolor="black [3200]" strokeweight="2pt">
                 <v:shadow on="t" color="black" opacity="24903f" origin=",.5" offset="0,.55556mm"/>
@@ -10735,7 +10715,7 @@
               </wp:anchor>
             </w:drawing>
           </mc:Choice>
-          <mc:Fallback>
+          <mc:Fallback xmlns:mv="urn:schemas-microsoft-com:mac:vml" xmlns:mo="http://schemas.microsoft.com/office/mac/office/2008/main">
             <w:pict>
               <v:line w14:anchorId="6CDA45A7" id="Straight Connector 211" o:spid="_x0000_s1026" style="position:absolute;flip:x y;z-index:251873280;visibility:visible;mso-wrap-style:square;mso-wrap-distance-left:9pt;mso-wrap-distance-top:0;mso-wrap-distance-right:9pt;mso-wrap-distance-bottom:0;mso-position-horizontal:absolute;mso-position-horizontal-relative:text;mso-position-vertical:absolute;mso-position-vertical-relative:text" from="106.9pt,19.25pt" to="143.55pt,39.15pt" o:gfxdata="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" strokecolor="black [3200]" strokeweight="2pt">
                 <v:shadow on="t" color="black" opacity="24903f" origin=",.5" offset="0,.55556mm"/>
@@ -10822,7 +10802,7 @@
               </wp:anchor>
             </w:drawing>
           </mc:Choice>
-          <mc:Fallback>
+          <mc:Fallback xmlns:mv="urn:schemas-microsoft-com:mac:vml" xmlns:mo="http://schemas.microsoft.com/office/mac/office/2008/main">
             <w:pict>
               <v:rect w14:anchorId="68BF4DFE" id="Rectangle 201" o:spid="_x0000_s1075" style="position:absolute;left:0;text-align:left;margin-left:143.55pt;margin-top:39.1pt;width:94.95pt;height:42.55pt;z-index:251783168;visibility:visible;mso-wrap-style:square;mso-width-percent:0;mso-height-percent:0;mso-wrap-distance-left:9pt;mso-wrap-distance-top:0;mso-wrap-distance-right:9pt;mso-wrap-distance-bottom:0;mso-position-horizontal:absolute;mso-position-horizontal-relative:text;mso-position-vertical:absolute;mso-position-vertical-relative:text;mso-width-percent:0;mso-height-percent:0;mso-width-relative:margin;mso-height-relative:margin;v-text-anchor:top" o:gfxdata="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" fillcolor="white [3201]" strokecolor="black [3200]" strokeweight="2pt">
                 <v:textbox>
@@ -10967,7 +10947,7 @@
               </wp:anchor>
             </w:drawing>
           </mc:Choice>
-          <mc:Fallback>
+          <mc:Fallback xmlns:mv="urn:schemas-microsoft-com:mac:vml" xmlns:mo="http://schemas.microsoft.com/office/mac/office/2008/main">
             <w:pict>
               <v:shape w14:anchorId="5EF0EA48" id="Text Box 34" o:spid="_x0000_s1076" type="#_x0000_t202" style="position:absolute;left:0;text-align:left;margin-left:92.95pt;margin-top:306.75pt;width:223.75pt;height:36pt;z-index:252406784;visibility:visible;mso-wrap-style:square;mso-width-percent:0;mso-height-percent:0;mso-wrap-distance-left:9pt;mso-wrap-distance-top:0;mso-wrap-distance-right:9pt;mso-wrap-distance-bottom:0;mso-position-horizontal:absolute;mso-position-horizontal-relative:text;mso-position-vertical:absolute;mso-position-vertical-relative:text;mso-width-percent:0;mso-height-percent:0;mso-width-relative:margin;mso-height-relative:margin;v-text-anchor:top" o:gfxdata="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" filled="f" stroked="f" strokeweight=".5pt">
                 <v:textbox>
@@ -11077,7 +11057,7 @@
               </wp:anchor>
             </w:drawing>
           </mc:Choice>
-          <mc:Fallback>
+          <mc:Fallback xmlns:mv="urn:schemas-microsoft-com:mac:vml" xmlns:mo="http://schemas.microsoft.com/office/mac/office/2008/main">
             <w:pict>
               <v:line w14:anchorId="61949690" id="Straight Connector 216" o:spid="_x0000_s1026" style="position:absolute;z-index:251811840;visibility:visible;mso-wrap-style:square;mso-wrap-distance-left:9pt;mso-wrap-distance-top:0;mso-wrap-distance-right:9pt;mso-wrap-distance-bottom:0;mso-position-horizontal:absolute;mso-position-horizontal-relative:text;mso-position-vertical:absolute;mso-position-vertical-relative:text" from="322pt,168.25pt" to="327.7pt,230.55pt" o:gfxdata="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" strokecolor="black [3200]" strokeweight="7pt">
                 <v:shadow on="t" color="black" opacity="24903f" origin=",.5" offset="0,.55556mm"/>
@@ -11164,7 +11144,7 @@
               </wp:anchor>
             </w:drawing>
           </mc:Choice>
-          <mc:Fallback>
+          <mc:Fallback xmlns:mv="urn:schemas-microsoft-com:mac:vml" xmlns:mo="http://schemas.microsoft.com/office/mac/office/2008/main">
             <w:pict>
               <v:rect w14:anchorId="10853065" id="Rectangle 215" o:spid="_x0000_s1077" style="position:absolute;left:0;text-align:left;margin-left:293.75pt;margin-top:231.4pt;width:1in;height:42.55pt;z-index:251920384;visibility:visible;mso-wrap-style:square;mso-width-percent:0;mso-height-percent:0;mso-wrap-distance-left:9pt;mso-wrap-distance-top:0;mso-wrap-distance-right:9pt;mso-wrap-distance-bottom:0;mso-position-horizontal:absolute;mso-position-horizontal-relative:text;mso-position-vertical:absolute;mso-position-vertical-relative:text;mso-width-percent:0;mso-height-percent:0;mso-width-relative:margin;mso-height-relative:margin;v-text-anchor:top" o:gfxdata="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" fillcolor="white [3201]" strokecolor="black [3200]" strokeweight="2pt">
                 <v:textbox>
@@ -11248,7 +11228,7 @@
               </wp:anchor>
             </w:drawing>
           </mc:Choice>
-          <mc:Fallback>
+          <mc:Fallback xmlns:mv="urn:schemas-microsoft-com:mac:vml" xmlns:mo="http://schemas.microsoft.com/office/mac/office/2008/main">
             <w:pict>
               <v:shape w14:anchorId="67364021" id="Straight Arrow Connector 204" o:spid="_x0000_s1026" type="#_x0000_t32" style="position:absolute;margin-left:232.8pt;margin-top:40.6pt;width:76.4pt;height:81.25pt;z-index:251801600;visibility:visible;mso-wrap-style:square;mso-width-percent:0;mso-height-percent:0;mso-wrap-distance-left:9pt;mso-wrap-distance-top:0;mso-wrap-distance-right:9pt;mso-wrap-distance-bottom:0;mso-position-horizontal:absolute;mso-position-horizontal-relative:text;mso-position-vertical:absolute;mso-position-vertical-relative:text;mso-width-percent:0;mso-height-percent:0;mso-width-relative:margin;mso-height-relative:margin" o:gfxdata="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" strokecolor="black [3200]" strokeweight="7pt">
                 <v:stroke endarrow="block"/>
@@ -11313,7 +11293,7 @@
               </wp:anchor>
             </w:drawing>
           </mc:Choice>
-          <mc:Fallback>
+          <mc:Fallback xmlns:mv="urn:schemas-microsoft-com:mac:vml" xmlns:mo="http://schemas.microsoft.com/office/mac/office/2008/main">
             <w:pict>
               <v:line w14:anchorId="041CA44C" id="Straight Connector 214" o:spid="_x0000_s1026" style="position:absolute;z-index:251908096;visibility:visible;mso-wrap-style:square;mso-wrap-distance-left:9pt;mso-wrap-distance-top:0;mso-wrap-distance-right:9pt;mso-wrap-distance-bottom:0;mso-position-horizontal:absolute;mso-position-horizontal-relative:text;mso-position-vertical:absolute;mso-position-vertical-relative:text" from="182.45pt,42.05pt" to="277.85pt,139.1pt" o:gfxdata="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" strokecolor="black [3200]" strokeweight="2pt">
                 <v:shadow on="t" color="black" opacity="24903f" origin=",.5" offset="0,.55556mm"/>
@@ -11383,7 +11363,7 @@
               </wp:anchor>
             </w:drawing>
           </mc:Choice>
-          <mc:Fallback>
+          <mc:Fallback xmlns:mv="urn:schemas-microsoft-com:mac:vml" xmlns:mo="http://schemas.microsoft.com/office/mac/office/2008/main">
             <w:pict>
               <v:line w14:anchorId="2FCB5C40" id="Straight Connector 213" o:spid="_x0000_s1026" style="position:absolute;flip:x;z-index:251895808;visibility:visible;mso-wrap-style:square;mso-width-percent:0;mso-height-percent:0;mso-wrap-distance-left:9pt;mso-wrap-distance-top:0;mso-wrap-distance-right:9pt;mso-wrap-distance-bottom:0;mso-position-horizontal:absolute;mso-position-horizontal-relative:text;mso-position-vertical:absolute;mso-position-vertical-relative:text;mso-width-percent:0;mso-height-percent:0;mso-width-relative:margin;mso-height-relative:margin" from="117.05pt,44.15pt" to="148.85pt,157.65pt" o:gfxdata="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" strokecolor="black [3200]" strokeweight="2pt">
                 <v:shadow on="t" color="black" opacity="24903f" origin=",.5" offset="0,.55556mm"/>
@@ -11449,13 +11429,8 @@
                         <w:txbxContent>
                           <w:p>
                             <w:r>
-                              <w:t xml:space="preserve"> </w:t>
+                              <w:t xml:space="preserve"> Connected_To</w:t>
                             </w:r>
-                            <w:proofErr w:type="spellStart"/>
-                            <w:r>
-                              <w:t>Connected_To</w:t>
-                            </w:r>
-                            <w:proofErr w:type="spellEnd"/>
                           </w:p>
                         </w:txbxContent>
                       </wps:txbx>
@@ -11477,7 +11452,7 @@
               </wp:anchor>
             </w:drawing>
           </mc:Choice>
-          <mc:Fallback>
+          <mc:Fallback xmlns:mv="urn:schemas-microsoft-com:mac:vml" xmlns:mo="http://schemas.microsoft.com/office/mac/office/2008/main">
             <w:pict>
               <v:shape w14:anchorId="2850FB8F" id="Text Box 210" o:spid="_x0000_s1078" type="#_x0000_t202" style="position:absolute;left:0;text-align:left;margin-left:51.2pt;margin-top:158.8pt;width:123.2pt;height:45.45pt;z-index:251863040;visibility:visible;mso-wrap-style:square;mso-width-percent:0;mso-height-percent:0;mso-wrap-distance-left:9pt;mso-wrap-distance-top:0;mso-wrap-distance-right:9pt;mso-wrap-distance-bottom:0;mso-position-horizontal:absolute;mso-position-horizontal-relative:text;mso-position-vertical:absolute;mso-position-vertical-relative:text;mso-width-percent:0;mso-height-percent:0;mso-width-relative:margin;mso-height-relative:margin;v-text-anchor:top" o:gfxdata="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" filled="f" stroked="f" strokeweight=".5pt">
                 <v:textbox>
@@ -11559,7 +11534,7 @@
               </wp:anchor>
             </w:drawing>
           </mc:Choice>
-          <mc:Fallback>
+          <mc:Fallback xmlns:mv="urn:schemas-microsoft-com:mac:vml" xmlns:mo="http://schemas.microsoft.com/office/mac/office/2008/main">
             <w:pict>
               <v:shape w14:anchorId="1691FE94" id="Diamond 209" o:spid="_x0000_s1079" type="#_x0000_t4" style="position:absolute;left:0;text-align:left;margin-left:61.9pt;margin-top:155.75pt;width:111.3pt;height:52.1pt;z-index:251850752;visibility:visible;mso-wrap-style:square;mso-wrap-distance-left:9pt;mso-wrap-distance-top:0;mso-wrap-distance-right:9pt;mso-wrap-distance-bottom:0;mso-position-horizontal:absolute;mso-position-horizontal-relative:text;mso-position-vertical:absolute;mso-position-vertical-relative:text;v-text-anchor:middle" o:gfxdata="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" fillcolor="white [3201]" strokecolor="black [3200]" strokeweight="2pt">
                 <v:textbox>
@@ -11652,7 +11627,7 @@
               </wp:anchor>
             </w:drawing>
           </mc:Choice>
-          <mc:Fallback>
+          <mc:Fallback xmlns:mv="urn:schemas-microsoft-com:mac:vml" xmlns:mo="http://schemas.microsoft.com/office/mac/office/2008/main">
             <w:pict>
               <v:shape w14:anchorId="07318240" id="Text Box 203" o:spid="_x0000_s1080" type="#_x0000_t202" style="position:absolute;left:0;text-align:left;margin-left:255pt;margin-top:120.3pt;width:123.2pt;height:45.45pt;z-index:251795456;visibility:visible;mso-wrap-style:square;mso-width-percent:0;mso-height-percent:0;mso-wrap-distance-left:9pt;mso-wrap-distance-top:0;mso-wrap-distance-right:9pt;mso-wrap-distance-bottom:0;mso-position-horizontal:absolute;mso-position-horizontal-relative:text;mso-position-vertical:absolute;mso-position-vertical-relative:text;mso-width-percent:0;mso-height-percent:0;mso-width-relative:margin;mso-height-relative:margin;v-text-anchor:top" o:gfxdata="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" filled="f" stroked="f" strokeweight=".5pt">
                 <v:textbox>
@@ -11734,7 +11709,7 @@
               </wp:anchor>
             </w:drawing>
           </mc:Choice>
-          <mc:Fallback>
+          <mc:Fallback xmlns:mv="urn:schemas-microsoft-com:mac:vml" xmlns:mo="http://schemas.microsoft.com/office/mac/office/2008/main">
             <w:pict>
               <v:shape w14:anchorId="792D57A2" id="Diamond 202" o:spid="_x0000_s1081" type="#_x0000_t4" style="position:absolute;left:0;text-align:left;margin-left:265.65pt;margin-top:117.2pt;width:111.3pt;height:52.1pt;z-index:251789312;visibility:visible;mso-wrap-style:square;mso-wrap-distance-left:9pt;mso-wrap-distance-top:0;mso-wrap-distance-right:9pt;mso-wrap-distance-bottom:0;mso-position-horizontal:absolute;mso-position-horizontal-relative:text;mso-position-vertical:absolute;mso-position-vertical-relative:text;v-text-anchor:middle" o:gfxdata="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" fillcolor="white [3201]" strokecolor="black [3200]" strokeweight="2pt">
                 <v:textbox>
@@ -11757,15 +11732,7 @@
       </w:pPr>
       <w:r>
         <w:lastRenderedPageBreak/>
-        <w:t>Shown here are the SQL statements to create the tables for “Category”, “Categorized”, and “</w:t>
-      </w:r>
-      <w:proofErr w:type="spellStart"/>
-      <w:r>
-        <w:t>Connected_To</w:t>
-      </w:r>
-      <w:proofErr w:type="spellEnd"/>
-      <w:r>
-        <w:t xml:space="preserve">” depicted in the ER Diagram for Figure 5.  The conditions for </w:t>
+        <w:t xml:space="preserve">Shown here are the SQL statements to create the tables for “Category”, “Categorized”, and “Connected_To” depicted in the ER Diagram for Figure 5.  The conditions for </w:t>
       </w:r>
       <w:r>
         <w:t>“Categorized”</w:t>
@@ -11847,7 +11814,7 @@
               </wp:anchor>
             </w:drawing>
           </mc:Choice>
-          <mc:Fallback>
+          <mc:Fallback xmlns:mv="urn:schemas-microsoft-com:mac:vml" xmlns:mo="http://schemas.microsoft.com/office/mac/office/2008/main">
             <w:pict>
               <v:line w14:anchorId="7A89A502" id="Straight Connector 243" o:spid="_x0000_s1026" style="position:absolute;z-index:252472320;visibility:visible;mso-wrap-style:square;mso-wrap-distance-left:9pt;mso-wrap-distance-top:0;mso-wrap-distance-right:9pt;mso-wrap-distance-bottom:0;mso-position-horizontal:absolute;mso-position-horizontal-relative:text;mso-position-vertical:absolute;mso-position-vertical-relative:text" from="168pt,387pt" to="179.25pt,387pt" o:gfxdata="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" strokecolor="black [3200]" strokeweight="2pt">
                 <v:shadow on="t" color="black" opacity="24903f" origin=",.5" offset="0,.55556mm"/>
@@ -12026,7 +11993,7 @@
               </wp:anchor>
             </w:drawing>
           </mc:Choice>
-          <mc:Fallback>
+          <mc:Fallback xmlns:mv="urn:schemas-microsoft-com:mac:vml" xmlns:mo="http://schemas.microsoft.com/office/mac/office/2008/main">
             <w:pict>
               <v:shape w14:anchorId="4C5C2814" id="Text Box 359" o:spid="_x0000_s1082" type="#_x0000_t202" style="position:absolute;margin-left:0;margin-top:408pt;width:223.75pt;height:36pt;z-index:252437504;visibility:visible;mso-wrap-style:square;mso-width-percent:0;mso-height-percent:0;mso-wrap-distance-left:9pt;mso-wrap-distance-top:0;mso-wrap-distance-right:9pt;mso-wrap-distance-bottom:0;mso-position-horizontal:center;mso-position-horizontal-relative:margin;mso-position-vertical:absolute;mso-position-vertical-relative:text;mso-width-percent:0;mso-height-percent:0;mso-width-relative:margin;mso-height-relative:margin;v-text-anchor:top" o:gfxdata="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" filled="f" stroked="f" strokeweight=".5pt">
                 <v:textbox>
@@ -12269,7 +12236,7 @@
               </wp:anchor>
             </w:drawing>
           </mc:Choice>
-          <mc:Fallback>
+          <mc:Fallback xmlns:mv="urn:schemas-microsoft-com:mac:vml" xmlns:mo="http://schemas.microsoft.com/office/mac/office/2008/main">
             <w:pict>
               <v:oval w14:anchorId="6E2E819B" id="Oval 226" o:spid="_x0000_s1083" style="position:absolute;left:0;text-align:left;margin-left:170.5pt;margin-top:24.05pt;width:101.55pt;height:36.2pt;z-index:251924480;visibility:visible;mso-wrap-style:square;mso-wrap-distance-left:9pt;mso-wrap-distance-top:0;mso-wrap-distance-right:9pt;mso-wrap-distance-bottom:0;mso-position-horizontal:absolute;mso-position-horizontal-relative:text;mso-position-vertical:absolute;mso-position-vertical-relative:text;v-text-anchor:middle" o:gfxdata="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" fillcolor="white [3201]" strokecolor="black [3200]" strokeweight="2pt">
                 <v:textbox>
@@ -12379,7 +12346,7 @@
               </wp:anchor>
             </w:drawing>
           </mc:Choice>
-          <mc:Fallback>
+          <mc:Fallback xmlns:mv="urn:schemas-microsoft-com:mac:vml" xmlns:mo="http://schemas.microsoft.com/office/mac/office/2008/main">
             <w:pict>
               <v:shape w14:anchorId="6DE25721" id="Text Box 227" o:spid="_x0000_s1084" type="#_x0000_t202" style="position:absolute;left:0;text-align:left;margin-left:172.3pt;margin-top:21.45pt;width:93.2pt;height:45.45pt;z-index:251934720;visibility:visible;mso-wrap-style:square;mso-width-percent:0;mso-height-percent:0;mso-wrap-distance-left:9pt;mso-wrap-distance-top:0;mso-wrap-distance-right:9pt;mso-wrap-distance-bottom:0;mso-position-horizontal:absolute;mso-position-horizontal-relative:text;mso-position-vertical:absolute;mso-position-vertical-relative:text;mso-width-percent:0;mso-height-percent:0;mso-width-relative:margin;mso-height-relative:margin;v-text-anchor:top" o:gfxdata="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" filled="f" stroked="f" strokeweight=".5pt">
                 <v:textbox>
@@ -12523,7 +12490,7 @@
               </wp:anchor>
             </w:drawing>
           </mc:Choice>
-          <mc:Fallback>
+          <mc:Fallback xmlns:mv="urn:schemas-microsoft-com:mac:vml" xmlns:mo="http://schemas.microsoft.com/office/mac/office/2008/main">
             <w:pict>
               <v:shape w14:anchorId="6C26856D" id="Text Box 35" o:spid="_x0000_s1085" type="#_x0000_t202" style="position:absolute;margin-left:112.3pt;margin-top:363.15pt;width:223.75pt;height:36pt;z-index:252409856;visibility:visible;mso-wrap-style:square;mso-width-percent:0;mso-height-percent:0;mso-wrap-distance-left:9pt;mso-wrap-distance-top:0;mso-wrap-distance-right:9pt;mso-wrap-distance-bottom:0;mso-position-horizontal:absolute;mso-position-horizontal-relative:text;mso-position-vertical:absolute;mso-position-vertical-relative:text;mso-width-percent:0;mso-height-percent:0;mso-width-relative:margin;mso-height-relative:margin;v-text-anchor:top" o:gfxdata="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" filled="f" stroked="f" strokeweight=".5pt">
                 <v:textbox>
@@ -12644,7 +12611,7 @@
               </wp:anchor>
             </w:drawing>
           </mc:Choice>
-          <mc:Fallback>
+          <mc:Fallback xmlns:mv="urn:schemas-microsoft-com:mac:vml" xmlns:mo="http://schemas.microsoft.com/office/mac/office/2008/main">
             <w:pict>
               <v:line w14:anchorId="1D7B7738" id="Straight Connector 380" o:spid="_x0000_s1026" style="position:absolute;flip:y;z-index:252376064;visibility:visible;mso-wrap-style:square;mso-width-percent:0;mso-height-percent:0;mso-wrap-distance-left:9pt;mso-wrap-distance-top:0;mso-wrap-distance-right:9pt;mso-wrap-distance-bottom:0;mso-position-horizontal:absolute;mso-position-horizontal-relative:text;mso-position-vertical:absolute;mso-position-vertical-relative:text;mso-width-percent:0;mso-height-percent:0;mso-width-relative:margin;mso-height-relative:margin" from="203.1pt,11.55pt" to="240.65pt,12.6pt" o:gfxdata="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" strokecolor="black [3200]" strokeweight="2pt">
                 <v:stroke dashstyle="3 1"/>
@@ -12718,7 +12685,7 @@
               </wp:anchor>
             </w:drawing>
           </mc:Choice>
-          <mc:Fallback>
+          <mc:Fallback xmlns:mv="urn:schemas-microsoft-com:mac:vml" xmlns:mo="http://schemas.microsoft.com/office/mac/office/2008/main">
             <w:pict>
               <v:shape w14:anchorId="3E3D5674" id="Straight Arrow Connector 221" o:spid="_x0000_s1026" type="#_x0000_t32" style="position:absolute;margin-left:238.55pt;margin-top:137.15pt;width:75.45pt;height:83.4pt;z-index:250917888;visibility:visible;mso-wrap-style:square;mso-width-percent:0;mso-height-percent:0;mso-wrap-distance-left:9pt;mso-wrap-distance-top:0;mso-wrap-distance-right:9pt;mso-wrap-distance-bottom:0;mso-position-horizontal:absolute;mso-position-horizontal-relative:text;mso-position-vertical:absolute;mso-position-vertical-relative:text;mso-width-percent:0;mso-height-percent:0;mso-width-relative:margin;mso-height-relative:margin" o:gfxdata="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" strokecolor="black [3200]" strokeweight="7pt">
                 <v:stroke endarrow="block"/>
@@ -12783,7 +12750,7 @@
               </wp:anchor>
             </w:drawing>
           </mc:Choice>
-          <mc:Fallback>
+          <mc:Fallback xmlns:mv="urn:schemas-microsoft-com:mac:vml" xmlns:mo="http://schemas.microsoft.com/office/mac/office/2008/main">
             <w:pict>
               <v:line w14:anchorId="516D1AFA" id="Straight Connector 241" o:spid="_x0000_s1026" style="position:absolute;flip:x y;z-index:252267520;visibility:visible;mso-wrap-style:square;mso-wrap-distance-left:9pt;mso-wrap-distance-top:0;mso-wrap-distance-right:9pt;mso-wrap-distance-bottom:0;mso-position-horizontal:absolute;mso-position-horizontal-relative:text;mso-position-vertical:absolute;mso-position-vertical-relative:text" from="243.85pt,118.2pt" to="324.25pt,144.25pt" o:gfxdata="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" strokecolor="black [3200]" strokeweight="2pt">
                 <v:shadow on="t" color="black" opacity="24903f" origin=",.5" offset="0,.55556mm"/>
@@ -12847,7 +12814,7 @@
               </wp:anchor>
             </w:drawing>
           </mc:Choice>
-          <mc:Fallback>
+          <mc:Fallback xmlns:mv="urn:schemas-microsoft-com:mac:vml" xmlns:mo="http://schemas.microsoft.com/office/mac/office/2008/main">
             <w:pict>
               <v:line w14:anchorId="40F812CD" id="Straight Connector 240" o:spid="_x0000_s1026" style="position:absolute;flip:x;z-index:252260352;visibility:visible;mso-wrap-style:square;mso-wrap-distance-left:9pt;mso-wrap-distance-top:0;mso-wrap-distance-right:9pt;mso-wrap-distance-bottom:0;mso-position-horizontal:absolute;mso-position-horizontal-relative:text;mso-position-vertical:absolute;mso-position-vertical-relative:text" from="242.5pt,72.7pt" to="272.55pt,95.65pt" o:gfxdata="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" strokecolor="black [3200]" strokeweight="2pt">
                 <v:shadow on="t" color="black" opacity="24903f" origin=",.5" offset="0,.55556mm"/>
@@ -12911,7 +12878,7 @@
               </wp:anchor>
             </w:drawing>
           </mc:Choice>
-          <mc:Fallback>
+          <mc:Fallback xmlns:mv="urn:schemas-microsoft-com:mac:vml" xmlns:mo="http://schemas.microsoft.com/office/mac/office/2008/main">
             <w:pict>
               <v:line w14:anchorId="59F125D8" id="Straight Connector 239" o:spid="_x0000_s1026" style="position:absolute;flip:y;z-index:252253184;visibility:visible;mso-wrap-style:square;mso-wrap-distance-left:9pt;mso-wrap-distance-top:0;mso-wrap-distance-right:9pt;mso-wrap-distance-bottom:0;mso-position-horizontal:absolute;mso-position-horizontal-relative:text;mso-position-vertical:absolute;mso-position-vertical-relative:text" from="131.2pt,136.45pt" to="161.25pt,202.1pt" o:gfxdata="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" strokecolor="black [3200]" strokeweight="2pt">
                 <v:shadow on="t" color="black" opacity="24903f" origin=",.5" offset="0,.55556mm"/>
@@ -12975,7 +12942,7 @@
               </wp:anchor>
             </w:drawing>
           </mc:Choice>
-          <mc:Fallback>
+          <mc:Fallback xmlns:mv="urn:schemas-microsoft-com:mac:vml" xmlns:mo="http://schemas.microsoft.com/office/mac/office/2008/main">
             <w:pict>
               <v:line w14:anchorId="17159473" id="Straight Connector 238" o:spid="_x0000_s1026" style="position:absolute;flip:y;z-index:252246016;visibility:visible;mso-wrap-style:square;mso-wrap-distance-left:9pt;mso-wrap-distance-top:0;mso-wrap-distance-right:9pt;mso-wrap-distance-bottom:0;mso-position-horizontal:absolute;mso-position-horizontal-relative:text;mso-position-vertical:absolute;mso-position-vertical-relative:text" from="114.8pt,119.05pt" to="147.55pt,119.5pt" o:gfxdata="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" strokecolor="black [3200]" strokeweight="2pt">
                 <v:shadow on="t" color="black" opacity="24903f" origin=",.5" offset="0,.55556mm"/>
@@ -13039,7 +13006,7 @@
               </wp:anchor>
             </w:drawing>
           </mc:Choice>
-          <mc:Fallback>
+          <mc:Fallback xmlns:mv="urn:schemas-microsoft-com:mac:vml" xmlns:mo="http://schemas.microsoft.com/office/mac/office/2008/main">
             <w:pict>
               <v:line w14:anchorId="4F4A7168" id="Straight Connector 237" o:spid="_x0000_s1026" style="position:absolute;flip:x;z-index:252238848;visibility:visible;mso-wrap-style:square;mso-wrap-distance-left:9pt;mso-wrap-distance-top:0;mso-wrap-distance-right:9pt;mso-wrap-distance-bottom:0;mso-position-horizontal:absolute;mso-position-horizontal-relative:text;mso-position-vertical:absolute;mso-position-vertical-relative:text" from="195.25pt,21pt" to="207.2pt,93.9pt" o:gfxdata="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" strokecolor="black [3200]" strokeweight="2pt">
                 <v:shadow on="t" color="black" opacity="24903f" origin=",.5" offset="0,.55556mm"/>
@@ -13103,7 +13070,7 @@
               </wp:anchor>
             </w:drawing>
           </mc:Choice>
-          <mc:Fallback>
+          <mc:Fallback xmlns:mv="urn:schemas-microsoft-com:mac:vml" xmlns:mo="http://schemas.microsoft.com/office/mac/office/2008/main">
             <w:pict>
               <v:line w14:anchorId="07DA17A6" id="Straight Connector 236" o:spid="_x0000_s1026" style="position:absolute;z-index:251011072;visibility:visible;mso-wrap-style:square;mso-wrap-distance-left:9pt;mso-wrap-distance-top:0;mso-wrap-distance-right:9pt;mso-wrap-distance-bottom:0;mso-position-horizontal:absolute;mso-position-horizontal-relative:text;mso-position-vertical:absolute;mso-position-vertical-relative:text" from="123.7pt,42.2pt" to="155.95pt,95.2pt" o:gfxdata="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" strokecolor="black [3200]" strokeweight="2pt">
                 <v:shadow on="t" color="black" opacity="24903f" origin=",.5" offset="0,.55556mm"/>
@@ -13191,7 +13158,7 @@
               </wp:anchor>
             </w:drawing>
           </mc:Choice>
-          <mc:Fallback>
+          <mc:Fallback xmlns:mv="urn:schemas-microsoft-com:mac:vml" xmlns:mo="http://schemas.microsoft.com/office/mac/office/2008/main">
             <w:pict>
               <v:oval w14:anchorId="4E2F2D77" id="Oval 234" o:spid="_x0000_s1086" style="position:absolute;margin-left:322pt;margin-top:129.8pt;width:101.55pt;height:36.2pt;z-index:250996736;visibility:visible;mso-wrap-style:square;mso-wrap-distance-left:9pt;mso-wrap-distance-top:0;mso-wrap-distance-right:9pt;mso-wrap-distance-bottom:0;mso-position-horizontal:absolute;mso-position-horizontal-relative:text;mso-position-vertical:absolute;mso-position-vertical-relative:text;v-text-anchor:middle" o:gfxdata="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" fillcolor="white [3201]" strokecolor="black [3200]" strokeweight="2pt">
                 <v:textbox>
@@ -13278,13 +13245,8 @@
                               <w:ind w:firstLine="0"/>
                             </w:pPr>
                             <w:r>
-                              <w:t xml:space="preserve">      </w:t>
+                              <w:t xml:space="preserve">      Apt_Num</w:t>
                             </w:r>
-                            <w:proofErr w:type="spellStart"/>
-                            <w:r>
-                              <w:t>Apt_Num</w:t>
-                            </w:r>
-                            <w:proofErr w:type="spellEnd"/>
                           </w:p>
                         </w:txbxContent>
                       </wps:txbx>
@@ -13306,7 +13268,7 @@
               </wp:anchor>
             </w:drawing>
           </mc:Choice>
-          <mc:Fallback>
+          <mc:Fallback xmlns:mv="urn:schemas-microsoft-com:mac:vml" xmlns:mo="http://schemas.microsoft.com/office/mac/office/2008/main">
             <w:pict>
               <v:shape w14:anchorId="4D0810FF" id="Text Box 235" o:spid="_x0000_s1087" type="#_x0000_t202" style="position:absolute;margin-left:323.8pt;margin-top:127.15pt;width:93.2pt;height:45.45pt;z-index:251003904;visibility:visible;mso-wrap-style:square;mso-width-percent:0;mso-height-percent:0;mso-wrap-distance-left:9pt;mso-wrap-distance-top:0;mso-wrap-distance-right:9pt;mso-wrap-distance-bottom:0;mso-position-horizontal:absolute;mso-position-horizontal-relative:text;mso-position-vertical:absolute;mso-position-vertical-relative:text;mso-width-percent:0;mso-height-percent:0;mso-width-relative:margin;mso-height-relative:margin;v-text-anchor:top" o:gfxdata="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" filled="f" stroked="f" strokeweight=".5pt">
                 <v:textbox>
@@ -13405,7 +13367,7 @@
               </wp:anchor>
             </w:drawing>
           </mc:Choice>
-          <mc:Fallback>
+          <mc:Fallback xmlns:mv="urn:schemas-microsoft-com:mac:vml" xmlns:mo="http://schemas.microsoft.com/office/mac/office/2008/main">
             <w:pict>
               <v:oval w14:anchorId="62185A25" id="Oval 232" o:spid="_x0000_s1088" style="position:absolute;margin-left:61.8pt;margin-top:201.05pt;width:101.55pt;height:36.2pt;z-index:250982400;visibility:visible;mso-wrap-style:square;mso-wrap-distance-left:9pt;mso-wrap-distance-top:0;mso-wrap-distance-right:9pt;mso-wrap-distance-bottom:0;mso-position-horizontal:absolute;mso-position-horizontal-relative:text;mso-position-vertical:absolute;mso-position-vertical-relative:text;v-text-anchor:middle" o:gfxdata="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" fillcolor="white [3201]" strokecolor="black [3200]" strokeweight="2pt">
                 <v:textbox>
@@ -13512,7 +13474,7 @@
               </wp:anchor>
             </w:drawing>
           </mc:Choice>
-          <mc:Fallback>
+          <mc:Fallback xmlns:mv="urn:schemas-microsoft-com:mac:vml" xmlns:mo="http://schemas.microsoft.com/office/mac/office/2008/main">
             <w:pict>
               <v:shape w14:anchorId="51D37123" id="Text Box 233" o:spid="_x0000_s1089" type="#_x0000_t202" style="position:absolute;margin-left:63.65pt;margin-top:198.45pt;width:93.2pt;height:45.45pt;z-index:250989568;visibility:visible;mso-wrap-style:square;mso-width-percent:0;mso-height-percent:0;mso-wrap-distance-left:9pt;mso-wrap-distance-top:0;mso-wrap-distance-right:9pt;mso-wrap-distance-bottom:0;mso-position-horizontal:absolute;mso-position-horizontal-relative:text;mso-position-vertical:absolute;mso-position-vertical-relative:text;mso-width-percent:0;mso-height-percent:0;mso-width-relative:margin;mso-height-relative:margin;v-text-anchor:top" o:gfxdata="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" filled="f" stroked="f" strokeweight=".5pt">
                 <v:textbox>
@@ -13609,7 +13571,7 @@
               </wp:anchor>
             </w:drawing>
           </mc:Choice>
-          <mc:Fallback>
+          <mc:Fallback xmlns:mv="urn:schemas-microsoft-com:mac:vml" xmlns:mo="http://schemas.microsoft.com/office/mac/office/2008/main">
             <w:pict>
               <v:shape w14:anchorId="7F1D04AF" id="Text Box 231" o:spid="_x0000_s1090" type="#_x0000_t202" style="position:absolute;margin-left:270.8pt;margin-top:46.45pt;width:93.2pt;height:45.45pt;z-index:250975232;visibility:visible;mso-wrap-style:square;mso-width-percent:0;mso-height-percent:0;mso-wrap-distance-left:9pt;mso-wrap-distance-top:0;mso-wrap-distance-right:9pt;mso-wrap-distance-bottom:0;mso-position-horizontal:absolute;mso-position-horizontal-relative:text;mso-position-vertical:absolute;mso-position-vertical-relative:text;mso-width-percent:0;mso-height-percent:0;mso-width-relative:margin;mso-height-relative:margin;v-text-anchor:top" o:gfxdata="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" filled="f" stroked="f" strokeweight=".5pt">
                 <v:textbox>
@@ -13705,7 +13667,7 @@
               </wp:anchor>
             </w:drawing>
           </mc:Choice>
-          <mc:Fallback>
+          <mc:Fallback xmlns:mv="urn:schemas-microsoft-com:mac:vml" xmlns:mo="http://schemas.microsoft.com/office/mac/office/2008/main">
             <w:pict>
               <v:oval w14:anchorId="1545D959" id="Oval 230" o:spid="_x0000_s1091" style="position:absolute;margin-left:269pt;margin-top:49.1pt;width:101.55pt;height:36.2pt;z-index:250968064;visibility:visible;mso-wrap-style:square;mso-wrap-distance-left:9pt;mso-wrap-distance-top:0;mso-wrap-distance-right:9pt;mso-wrap-distance-bottom:0;mso-position-horizontal:absolute;mso-position-horizontal-relative:text;mso-position-vertical:absolute;mso-position-vertical-relative:text;v-text-anchor:middle" o:gfxdata="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" fillcolor="white [3201]" strokecolor="black [3200]" strokeweight="2pt">
                 <v:textbox>
@@ -13812,7 +13774,7 @@
               </wp:anchor>
             </w:drawing>
           </mc:Choice>
-          <mc:Fallback>
+          <mc:Fallback xmlns:mv="urn:schemas-microsoft-com:mac:vml" xmlns:mo="http://schemas.microsoft.com/office/mac/office/2008/main">
             <w:pict>
               <v:shape w14:anchorId="085F6CCE" id="Text Box 229" o:spid="_x0000_s1092" type="#_x0000_t202" style="position:absolute;margin-left:15.05pt;margin-top:99.45pt;width:93.2pt;height:45.45pt;z-index:250960896;visibility:visible;mso-wrap-style:square;mso-width-percent:0;mso-height-percent:0;mso-wrap-distance-left:9pt;mso-wrap-distance-top:0;mso-wrap-distance-right:9pt;mso-wrap-distance-bottom:0;mso-position-horizontal:absolute;mso-position-horizontal-relative:text;mso-position-vertical:absolute;mso-position-vertical-relative:text;mso-width-percent:0;mso-height-percent:0;mso-width-relative:margin;mso-height-relative:margin;v-text-anchor:top" o:gfxdata="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" filled="f" stroked="f" strokeweight=".5pt">
                 <v:textbox>
@@ -13908,7 +13870,7 @@
               </wp:anchor>
             </w:drawing>
           </mc:Choice>
-          <mc:Fallback>
+          <mc:Fallback xmlns:mv="urn:schemas-microsoft-com:mac:vml" xmlns:mo="http://schemas.microsoft.com/office/mac/office/2008/main">
             <w:pict>
               <v:oval w14:anchorId="72EC9869" id="Oval 228" o:spid="_x0000_s1093" style="position:absolute;margin-left:13.25pt;margin-top:102.15pt;width:101.55pt;height:36.2pt;z-index:250953728;visibility:visible;mso-wrap-style:square;mso-wrap-distance-left:9pt;mso-wrap-distance-top:0;mso-wrap-distance-right:9pt;mso-wrap-distance-bottom:0;mso-position-horizontal:absolute;mso-position-horizontal-relative:text;mso-position-vertical:absolute;mso-position-vertical-relative:text;v-text-anchor:middle" o:gfxdata="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" fillcolor="white [3201]" strokecolor="black [3200]" strokeweight="2pt">
                 <v:textbox>
@@ -14014,7 +13976,7 @@
               </wp:anchor>
             </w:drawing>
           </mc:Choice>
-          <mc:Fallback>
+          <mc:Fallback xmlns:mv="urn:schemas-microsoft-com:mac:vml" xmlns:mo="http://schemas.microsoft.com/office/mac/office/2008/main">
             <w:pict>
               <v:oval w14:anchorId="63F7F002" id="Oval 224" o:spid="_x0000_s1094" style="position:absolute;margin-left:37.95pt;margin-top:10.55pt;width:101.55pt;height:36.2pt;z-index:250939392;visibility:visible;mso-wrap-style:square;mso-wrap-distance-left:9pt;mso-wrap-distance-top:0;mso-wrap-distance-right:9pt;mso-wrap-distance-bottom:0;mso-position-horizontal:absolute;mso-position-horizontal-relative:text;mso-position-vertical:absolute;mso-position-vertical-relative:text;v-text-anchor:middle" o:gfxdata="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" fillcolor="white [3201]" strokecolor="black [3200]" strokeweight="2pt">
                 <v:textbox>
@@ -14121,7 +14083,7 @@
               </wp:anchor>
             </w:drawing>
           </mc:Choice>
-          <mc:Fallback>
+          <mc:Fallback xmlns:mv="urn:schemas-microsoft-com:mac:vml" xmlns:mo="http://schemas.microsoft.com/office/mac/office/2008/main">
             <w:pict>
               <v:shape w14:anchorId="00203F8C" id="Text Box 225" o:spid="_x0000_s1095" type="#_x0000_t202" style="position:absolute;margin-left:39.8pt;margin-top:7.9pt;width:93.2pt;height:45.45pt;z-index:250946560;visibility:visible;mso-wrap-style:square;mso-width-percent:0;mso-height-percent:0;mso-wrap-distance-left:9pt;mso-wrap-distance-top:0;mso-wrap-distance-right:9pt;mso-wrap-distance-bottom:0;mso-position-horizontal:absolute;mso-position-horizontal-relative:text;mso-position-vertical:absolute;mso-position-vertical-relative:text;mso-width-percent:0;mso-height-percent:0;mso-width-relative:margin;mso-height-relative:margin;v-text-anchor:top" o:gfxdata="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" filled="f" stroked="f" strokeweight=".5pt">
                 <v:textbox>
@@ -14216,7 +14178,7 @@
               </wp:anchor>
             </w:drawing>
           </mc:Choice>
-          <mc:Fallback>
+          <mc:Fallback xmlns:mv="urn:schemas-microsoft-com:mac:vml" xmlns:mo="http://schemas.microsoft.com/office/mac/office/2008/main">
             <w:pict>
               <v:rect w14:anchorId="02B7FD50" id="Rectangle 223" o:spid="_x0000_s1096" style="position:absolute;margin-left:284.1pt;margin-top:326.25pt;width:94.95pt;height:42.55pt;z-index:250932224;visibility:visible;mso-wrap-style:square;mso-width-percent:0;mso-height-percent:0;mso-wrap-distance-left:9pt;mso-wrap-distance-top:0;mso-wrap-distance-right:9pt;mso-wrap-distance-bottom:0;mso-position-horizontal:absolute;mso-position-horizontal-relative:text;mso-position-vertical:absolute;mso-position-vertical-relative:text;mso-width-percent:0;mso-height-percent:0;mso-width-relative:margin;mso-height-relative:margin;v-text-anchor:top" o:gfxdata="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" fillcolor="white [3201]" strokecolor="black [3200]" strokeweight="2pt">
                 <v:textbox>
@@ -14302,7 +14264,7 @@
               </wp:anchor>
             </w:drawing>
           </mc:Choice>
-          <mc:Fallback>
+          <mc:Fallback xmlns:mv="urn:schemas-microsoft-com:mac:vml" xmlns:mo="http://schemas.microsoft.com/office/mac/office/2008/main">
             <w:pict>
               <v:shape w14:anchorId="69271B61" id="Diamond 219" o:spid="_x0000_s1097" type="#_x0000_t4" style="position:absolute;margin-left:270.4pt;margin-top:211.8pt;width:111.3pt;height:52.1pt;z-index:250903552;visibility:visible;mso-wrap-style:square;mso-wrap-distance-left:9pt;mso-wrap-distance-top:0;mso-wrap-distance-right:9pt;mso-wrap-distance-bottom:0;mso-position-horizontal:absolute;mso-position-horizontal-relative:text;mso-position-vertical:absolute;mso-position-vertical-relative:text;v-text-anchor:middle" o:gfxdata="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" fillcolor="white [3201]" strokecolor="black [3200]" strokeweight="6pt">
                 <v:textbox>
@@ -14394,7 +14356,7 @@
               </wp:anchor>
             </w:drawing>
           </mc:Choice>
-          <mc:Fallback>
+          <mc:Fallback xmlns:mv="urn:schemas-microsoft-com:mac:vml" xmlns:mo="http://schemas.microsoft.com/office/mac/office/2008/main">
             <w:pict>
               <v:rect w14:anchorId="24FD2E67" id="Rectangle 218" o:spid="_x0000_s1098" style="position:absolute;margin-left:148.3pt;margin-top:94.1pt;width:94.95pt;height:42.55pt;z-index:250896384;visibility:visible;mso-wrap-style:square;mso-width-percent:0;mso-height-percent:0;mso-wrap-distance-left:9pt;mso-wrap-distance-top:0;mso-wrap-distance-right:9pt;mso-wrap-distance-bottom:0;mso-position-horizontal:absolute;mso-position-horizontal-relative:text;mso-position-vertical:absolute;mso-position-vertical-relative:text;mso-width-percent:0;mso-height-percent:0;mso-width-relative:margin;mso-height-relative:margin;v-text-anchor:top" o:gfxdata="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" fillcolor="white [3201]" strokecolor="black [3200]" strokeweight="6pt">
                 <v:textbox>
@@ -14494,7 +14456,7 @@
               </wp:anchor>
             </w:drawing>
           </mc:Choice>
-          <mc:Fallback>
+          <mc:Fallback xmlns:mv="urn:schemas-microsoft-com:mac:vml" xmlns:mo="http://schemas.microsoft.com/office/mac/office/2008/main">
             <w:pict>
               <v:shape w14:anchorId="1ABF1F44" id="Text Box 220" o:spid="_x0000_s1099" type="#_x0000_t202" style="position:absolute;margin-left:259.75pt;margin-top:214.9pt;width:123.2pt;height:45.45pt;z-index:250910720;visibility:visible;mso-wrap-style:square;mso-width-percent:0;mso-height-percent:0;mso-wrap-distance-left:9pt;mso-wrap-distance-top:0;mso-wrap-distance-right:9pt;mso-wrap-distance-bottom:0;mso-position-horizontal:absolute;mso-position-horizontal-relative:text;mso-position-vertical:absolute;mso-position-vertical-relative:text;mso-width-percent:0;mso-height-percent:0;mso-width-relative:margin;mso-height-relative:margin;v-text-anchor:top" o:gfxdata="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" filled="f" stroked="f" strokeweight=".5pt">
                 <v:textbox>
@@ -14567,7 +14529,7 @@
               </wp:anchor>
             </w:drawing>
           </mc:Choice>
-          <mc:Fallback>
+          <mc:Fallback xmlns:mv="urn:schemas-microsoft-com:mac:vml" xmlns:mo="http://schemas.microsoft.com/office/mac/office/2008/main">
             <w:pict>
               <v:line w14:anchorId="5B88D7E3" id="Straight Connector 222" o:spid="_x0000_s1026" style="position:absolute;z-index:250925056;visibility:visible;mso-wrap-style:square;mso-wrap-distance-left:9pt;mso-wrap-distance-top:0;mso-wrap-distance-right:9pt;mso-wrap-distance-bottom:0;mso-position-horizontal:absolute;mso-position-horizontal-relative:text;mso-position-vertical:absolute;mso-position-vertical-relative:text" from="326.8pt,264.35pt" to="332.45pt,326.6pt" o:gfxdata="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" strokecolor="black [3200]" strokeweight="7pt">
                 <v:shadow on="t" color="black" opacity="24903f" origin=",.5" offset="0,.55556mm"/>
@@ -14582,15 +14544,7 @@
       <w:r>
         <w:lastRenderedPageBreak/>
         <w:tab/>
-        <w:t>“</w:t>
-      </w:r>
-      <w:proofErr w:type="spellStart"/>
-      <w:r>
-        <w:t>Loc_Addresses</w:t>
-      </w:r>
-      <w:proofErr w:type="spellEnd"/>
-      <w:r>
-        <w:t>”, which represents the “Located” relationship in Figure 7, is shown in the SQL statement</w:t>
+        <w:t>“Loc_Addresses”, which represents the “Located” relationship in Figure 7, is shown in the SQL statement</w:t>
       </w:r>
       <w:r>
         <w:rPr>
@@ -14716,7 +14670,7 @@
               </wp:anchor>
             </w:drawing>
           </mc:Choice>
-          <mc:Fallback>
+          <mc:Fallback xmlns:mv="urn:schemas-microsoft-com:mac:vml" xmlns:mo="http://schemas.microsoft.com/office/mac/office/2008/main">
             <w:pict>
               <v:shape w14:anchorId="6BE5BAA5" id="Text Box 362" o:spid="_x0000_s1100" type="#_x0000_t202" style="position:absolute;margin-left:0;margin-top:333pt;width:223.75pt;height:36pt;z-index:252441600;visibility:visible;mso-wrap-style:square;mso-width-percent:0;mso-height-percent:0;mso-wrap-distance-left:9pt;mso-wrap-distance-top:0;mso-wrap-distance-right:9pt;mso-wrap-distance-bottom:0;mso-position-horizontal:center;mso-position-horizontal-relative:margin;mso-position-vertical:absolute;mso-position-vertical-relative:text;mso-width-percent:0;mso-height-percent:0;mso-width-relative:margin;mso-height-relative:margin;v-text-anchor:top" o:gfxdata="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" filled="f" stroked="f" strokeweight=".5pt">
                 <v:textbox>
@@ -14911,26 +14865,10 @@
     <w:p>
       <w:r>
         <w:lastRenderedPageBreak/>
-        <w:t>The “Phone” entity has an id (</w:t>
-      </w:r>
-      <w:proofErr w:type="spellStart"/>
-      <w:r>
-        <w:t>phid</w:t>
-      </w:r>
-      <w:proofErr w:type="spellEnd"/>
-      <w:r>
-        <w:t>), which is the partial key and as such has a dotted underline. It also has a number attribute.</w:t>
-      </w:r>
-      <w:r>
-        <w:t xml:space="preserve"> The “</w:t>
-      </w:r>
-      <w:proofErr w:type="spellStart"/>
-      <w:r>
-        <w:t>Contacted_At</w:t>
-      </w:r>
-      <w:proofErr w:type="spellEnd"/>
-      <w:r>
-        <w:t>” relationship has total participation from the user and phone entities, as well as having a key constraint with the phone entity. Because the phone entity is a weak entity, it is bolded as well as the “Located” relationship.</w:t>
+        <w:t>The “Phone” entity has an id (phid), which is the partial key and as such has a dotted underline. It also has a number attribute.</w:t>
+      </w:r>
+      <w:r>
+        <w:t xml:space="preserve"> The “Contacted_At” relationship has total participation from the user and phone entities, as well as having a key constraint with the phone entity. Because the phone entity is a weak entity, it is bolded as well as the “Located” relationship.</w:t>
       </w:r>
     </w:p>
     <w:p>
@@ -15054,7 +14992,7 @@
               </wp:anchor>
             </w:drawing>
           </mc:Choice>
-          <mc:Fallback>
+          <mc:Fallback xmlns:mv="urn:schemas-microsoft-com:mac:vml" xmlns:mo="http://schemas.microsoft.com/office/mac/office/2008/main">
             <w:pict>
               <v:shape w14:anchorId="03890D50" id="Text Box 36" o:spid="_x0000_s1101" type="#_x0000_t202" style="position:absolute;left:0;text-align:left;margin-left:90.8pt;margin-top:355.85pt;width:223.75pt;height:36pt;z-index:252411904;visibility:visible;mso-wrap-style:square;mso-width-percent:0;mso-height-percent:0;mso-wrap-distance-left:9pt;mso-wrap-distance-top:0;mso-wrap-distance-right:9pt;mso-wrap-distance-bottom:0;mso-position-horizontal:absolute;mso-position-horizontal-relative:text;mso-position-vertical:absolute;mso-position-vertical-relative:text;mso-width-percent:0;mso-height-percent:0;mso-width-relative:margin;mso-height-relative:margin;v-text-anchor:top" o:gfxdata="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" filled="f" stroked="f" strokeweight=".5pt">
                 <v:textbox>
@@ -15175,7 +15113,7 @@
               </wp:anchor>
             </w:drawing>
           </mc:Choice>
-          <mc:Fallback>
+          <mc:Fallback xmlns:mv="urn:schemas-microsoft-com:mac:vml" xmlns:mo="http://schemas.microsoft.com/office/mac/office/2008/main">
             <w:pict>
               <v:line w14:anchorId="6EB6300F" id="Straight Connector 417" o:spid="_x0000_s1026" style="position:absolute;flip:y;z-index:252402688;visibility:visible;mso-wrap-style:square;mso-width-percent:0;mso-height-percent:0;mso-wrap-distance-left:9pt;mso-wrap-distance-top:0;mso-wrap-distance-right:9pt;mso-wrap-distance-bottom:0;mso-position-horizontal:absolute;mso-position-horizontal-relative:text;mso-position-vertical:absolute;mso-position-vertical-relative:text;mso-width-percent:0;mso-height-percent:0;mso-width-relative:margin;mso-height-relative:margin" from="287.45pt,73pt" to="325pt,74.05pt" o:gfxdata="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" strokecolor="black [3200]" strokeweight="2pt">
                 <v:stroke dashstyle="3 1"/>
@@ -15252,7 +15190,7 @@
               </wp:anchor>
             </w:drawing>
           </mc:Choice>
-          <mc:Fallback>
+          <mc:Fallback xmlns:mv="urn:schemas-microsoft-com:mac:vml" xmlns:mo="http://schemas.microsoft.com/office/mac/office/2008/main">
             <w:pict>
               <v:line w14:anchorId="6A371253" id="Straight Connector 402" o:spid="_x0000_s1026" style="position:absolute;flip:y;z-index:251948032;visibility:visible;mso-wrap-style:square;mso-width-percent:0;mso-height-percent:0;mso-wrap-distance-left:9pt;mso-wrap-distance-top:0;mso-wrap-distance-right:9pt;mso-wrap-distance-bottom:0;mso-position-horizontal:absolute;mso-position-horizontal-relative:text;mso-position-vertical:absolute;mso-position-vertical-relative:text;mso-width-percent:0;mso-height-percent:0;mso-width-relative:margin;mso-height-relative:margin" from="286.95pt,71.95pt" to="324.5pt,73pt" o:gfxdata="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" strokecolor="black [3200]" strokeweight="2pt">
                 <v:stroke dashstyle="3 1"/>
@@ -15317,7 +15255,7 @@
               </wp:anchor>
             </w:drawing>
           </mc:Choice>
-          <mc:Fallback>
+          <mc:Fallback xmlns:mv="urn:schemas-microsoft-com:mac:vml" xmlns:mo="http://schemas.microsoft.com/office/mac/office/2008/main">
             <w:pict>
               <v:line w14:anchorId="565866AA" id="Straight Connector 400" o:spid="_x0000_s1026" style="position:absolute;flip:x;z-index:251914240;visibility:visible;mso-wrap-style:square;mso-wrap-distance-left:9pt;mso-wrap-distance-top:0;mso-wrap-distance-right:9pt;mso-wrap-distance-bottom:0;mso-position-horizontal:absolute;mso-position-horizontal-relative:text;mso-position-vertical:absolute;mso-position-vertical-relative:text" from="222.45pt,70.75pt" to="257.9pt,92.25pt" o:gfxdata="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" strokecolor="black [3200]" strokeweight="2pt">
                 <v:shadow on="t" color="black" opacity="24903f" origin=",.5" offset="0,.55556mm"/>
@@ -15381,7 +15319,7 @@
               </wp:anchor>
             </w:drawing>
           </mc:Choice>
-          <mc:Fallback>
+          <mc:Fallback xmlns:mv="urn:schemas-microsoft-com:mac:vml" xmlns:mo="http://schemas.microsoft.com/office/mac/office/2008/main">
             <w:pict>
               <v:line w14:anchorId="4E5CB537" id="Straight Connector 399" o:spid="_x0000_s1026" style="position:absolute;flip:y;z-index:251901952;visibility:visible;mso-wrap-style:square;mso-wrap-distance-left:9pt;mso-wrap-distance-top:0;mso-wrap-distance-right:9pt;mso-wrap-distance-bottom:0;mso-position-horizontal:absolute;mso-position-horizontal-relative:text;mso-position-vertical:absolute;mso-position-vertical-relative:text" from="87.05pt,112.75pt" to="130.3pt,151.35pt" o:gfxdata="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" strokecolor="black [3200]" strokeweight="2pt">
                 <v:shadow on="t" color="black" opacity="24903f" origin=",.5" offset="0,.55556mm"/>
@@ -15528,7 +15466,7 @@
               </wp:anchor>
             </w:drawing>
           </mc:Choice>
-          <mc:Fallback>
+          <mc:Fallback xmlns:mv="urn:schemas-microsoft-com:mac:vml" xmlns:mo="http://schemas.microsoft.com/office/mac/office/2008/main">
             <w:pict>
               <v:group w14:anchorId="39AB0E6B" id="Group 383" o:spid="_x0000_s1102" style="position:absolute;left:0;text-align:left;margin-left:35.45pt;margin-top:149.15pt;width:101.55pt;height:45.45pt;z-index:252382208" coordsize="12896,5772" o:gfxdata="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">
                 <v:oval id="Oval 381" o:spid="_x0000_s1103" style="position:absolute;top:341;width:12896;height:4597;visibility:visible;mso-wrap-style:square;v-text-anchor:middle" o:gfxdata="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" fillcolor="white [3201]" strokecolor="black [3200]" strokeweight="2pt">
@@ -15688,13 +15626,8 @@
                           <w:txbxContent>
                             <w:p>
                               <w:r>
-                                <w:t xml:space="preserve">    </w:t>
+                                <w:t xml:space="preserve">    phid</w:t>
                               </w:r>
-                              <w:proofErr w:type="spellStart"/>
-                              <w:r>
-                                <w:t>phid</w:t>
-                              </w:r>
-                              <w:proofErr w:type="spellEnd"/>
                             </w:p>
                           </w:txbxContent>
                         </wps:txbx>
@@ -15711,7 +15644,7 @@
               </wp:anchor>
             </w:drawing>
           </mc:Choice>
-          <mc:Fallback>
+          <mc:Fallback xmlns:mv="urn:schemas-microsoft-com:mac:vml" xmlns:mo="http://schemas.microsoft.com/office/mac/office/2008/main">
             <w:pict>
               <v:group w14:anchorId="744726E3" id="Group 384" o:spid="_x0000_s1105" style="position:absolute;left:0;text-align:left;margin-left:254.7pt;margin-top:44.75pt;width:101.55pt;height:45.45pt;z-index:252388352" coordsize="12896,5772" o:gfxdata="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">
                 <v:oval id="Oval 385" o:spid="_x0000_s1106" style="position:absolute;top:341;width:12896;height:4597;visibility:visible;mso-wrap-style:square;v-text-anchor:middle" o:gfxdata="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" fillcolor="white [3201]" strokecolor="black [3200]" strokeweight="2pt">
@@ -15815,7 +15748,7 @@
               </wp:anchor>
             </w:drawing>
           </mc:Choice>
-          <mc:Fallback>
+          <mc:Fallback xmlns:mv="urn:schemas-microsoft-com:mac:vml" xmlns:mo="http://schemas.microsoft.com/office/mac/office/2008/main">
             <w:pict>
               <v:shape w14:anchorId="68C88004" id="Straight Arrow Connector 251" o:spid="_x0000_s1026" type="#_x0000_t32" style="position:absolute;margin-left:217.35pt;margin-top:111.15pt;width:68.9pt;height:78.2pt;z-index:251966464;visibility:visible;mso-wrap-style:square;mso-width-percent:0;mso-height-percent:0;mso-wrap-distance-left:9pt;mso-wrap-distance-top:0;mso-wrap-distance-right:9pt;mso-wrap-distance-bottom:0;mso-position-horizontal:absolute;mso-position-horizontal-relative:text;mso-position-vertical:absolute;mso-position-vertical-relative:text;mso-width-percent:0;mso-height-percent:0;mso-width-relative:margin;mso-height-relative:margin" o:gfxdata="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" strokecolor="black [3200]" strokeweight="7pt">
                 <v:stroke endarrow="block"/>
@@ -15884,7 +15817,7 @@
               </wp:anchor>
             </w:drawing>
           </mc:Choice>
-          <mc:Fallback>
+          <mc:Fallback xmlns:mv="urn:schemas-microsoft-com:mac:vml" xmlns:mo="http://schemas.microsoft.com/office/mac/office/2008/main">
             <w:pict>
               <v:line w14:anchorId="6E5FE02A" id="Straight Connector 252" o:spid="_x0000_s1026" style="position:absolute;z-index:251972608;visibility:visible;mso-wrap-style:square;mso-height-percent:0;mso-wrap-distance-left:9pt;mso-wrap-distance-top:0;mso-wrap-distance-right:9pt;mso-wrap-distance-bottom:0;mso-position-horizontal:absolute;mso-position-horizontal-relative:text;mso-position-vertical:absolute;mso-position-vertical-relative:text;mso-height-percent:0;mso-height-relative:margin" from="305.25pt,232.2pt" to="310.9pt,297.55pt" o:gfxdata="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" strokecolor="black [3200]" strokeweight="7pt">
                 <v:shadow on="t" color="black" opacity="24903f" origin=",.5" offset="0,.55556mm"/>
@@ -15972,7 +15905,7 @@
               </wp:anchor>
             </w:drawing>
           </mc:Choice>
-          <mc:Fallback>
+          <mc:Fallback xmlns:mv="urn:schemas-microsoft-com:mac:vml" xmlns:mo="http://schemas.microsoft.com/office/mac/office/2008/main">
             <w:pict>
               <v:rect w14:anchorId="07E13305" id="Rectangle 248" o:spid="_x0000_s1108" style="position:absolute;left:0;text-align:left;margin-left:126.75pt;margin-top:69.85pt;width:94.95pt;height:42.55pt;z-index:251940864;visibility:visible;mso-wrap-style:square;mso-width-percent:0;mso-height-percent:0;mso-wrap-distance-left:9pt;mso-wrap-distance-top:0;mso-wrap-distance-right:9pt;mso-wrap-distance-bottom:0;mso-position-horizontal:absolute;mso-position-horizontal-relative:text;mso-position-vertical:absolute;mso-position-vertical-relative:text;mso-width-percent:0;mso-height-percent:0;mso-width-relative:margin;mso-height-relative:margin;v-text-anchor:top" o:gfxdata="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" fillcolor="white [3201]" strokecolor="black [3200]" strokeweight="6pt">
                 <v:textbox>
@@ -16058,7 +15991,7 @@
               </wp:anchor>
             </w:drawing>
           </mc:Choice>
-          <mc:Fallback>
+          <mc:Fallback xmlns:mv="urn:schemas-microsoft-com:mac:vml" xmlns:mo="http://schemas.microsoft.com/office/mac/office/2008/main">
             <w:pict>
               <v:shape w14:anchorId="6D73A1B1" id="Diamond 249" o:spid="_x0000_s1109" type="#_x0000_t4" style="position:absolute;left:0;text-align:left;margin-left:248.85pt;margin-top:181.35pt;width:111.3pt;height:52.1pt;z-index:251954176;visibility:visible;mso-wrap-style:square;mso-wrap-distance-left:9pt;mso-wrap-distance-top:0;mso-wrap-distance-right:9pt;mso-wrap-distance-bottom:0;mso-position-horizontal:absolute;mso-position-horizontal-relative:text;mso-position-vertical:absolute;mso-position-vertical-relative:text;v-text-anchor:middle" o:gfxdata="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" fillcolor="white [3201]" strokecolor="black [3200]" strokeweight="6pt">
                 <v:textbox>
@@ -16128,13 +16061,8 @@
                         <w:txbxContent>
                           <w:p>
                             <w:r>
-                              <w:t xml:space="preserve">  </w:t>
+                              <w:t xml:space="preserve">  Contacted_At</w:t>
                             </w:r>
-                            <w:proofErr w:type="spellStart"/>
-                            <w:r>
-                              <w:t>Contacted_At</w:t>
-                            </w:r>
-                            <w:proofErr w:type="spellEnd"/>
                           </w:p>
                         </w:txbxContent>
                       </wps:txbx>
@@ -16156,7 +16084,7 @@
               </wp:anchor>
             </w:drawing>
           </mc:Choice>
-          <mc:Fallback>
+          <mc:Fallback xmlns:mv="urn:schemas-microsoft-com:mac:vml" xmlns:mo="http://schemas.microsoft.com/office/mac/office/2008/main">
             <w:pict>
               <v:shape w14:anchorId="40E9D5EC" id="Text Box 250" o:spid="_x0000_s1110" type="#_x0000_t202" style="position:absolute;left:0;text-align:left;margin-left:238.2pt;margin-top:184.45pt;width:123.2pt;height:45.45pt;z-index:251960320;visibility:visible;mso-wrap-style:square;mso-width-percent:0;mso-height-percent:0;mso-wrap-distance-left:9pt;mso-wrap-distance-top:0;mso-wrap-distance-right:9pt;mso-wrap-distance-bottom:0;mso-position-horizontal:absolute;mso-position-horizontal-relative:text;mso-position-vertical:absolute;mso-position-vertical-relative:text;mso-width-percent:0;mso-height-percent:0;mso-width-relative:margin;mso-height-relative:margin;v-text-anchor:top" o:gfxdata="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" filled="f" stroked="f" strokeweight=".5pt">
                 <v:textbox>
@@ -16251,7 +16179,7 @@
               </wp:anchor>
             </w:drawing>
           </mc:Choice>
-          <mc:Fallback>
+          <mc:Fallback xmlns:mv="urn:schemas-microsoft-com:mac:vml" xmlns:mo="http://schemas.microsoft.com/office/mac/office/2008/main">
             <w:pict>
               <v:rect w14:anchorId="6A520899" id="Rectangle 253" o:spid="_x0000_s1111" style="position:absolute;left:0;text-align:left;margin-left:262.5pt;margin-top:295.75pt;width:94.95pt;height:42.55pt;z-index:251978752;visibility:visible;mso-wrap-style:square;mso-width-percent:0;mso-height-percent:0;mso-wrap-distance-left:9pt;mso-wrap-distance-top:0;mso-wrap-distance-right:9pt;mso-wrap-distance-bottom:0;mso-position-horizontal:absolute;mso-position-horizontal-relative:text;mso-position-vertical:absolute;mso-position-vertical-relative:text;mso-width-percent:0;mso-height-percent:0;mso-width-relative:margin;mso-height-relative:margin;v-text-anchor:top" o:gfxdata="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" fillcolor="white [3201]" strokecolor="black [3200]" strokeweight="2pt">
                 <v:textbox>
@@ -16282,39 +16210,7 @@
       <w:r>
         <w:lastRenderedPageBreak/>
         <w:tab/>
-        <w:t>“</w:t>
-      </w:r>
-      <w:proofErr w:type="spellStart"/>
-      <w:r>
-        <w:t>Cont_Phone</w:t>
-      </w:r>
-      <w:proofErr w:type="spellEnd"/>
-      <w:r>
-        <w:t>”, representing the “</w:t>
-      </w:r>
-      <w:proofErr w:type="spellStart"/>
-      <w:r>
-        <w:t>Contacted_At</w:t>
-      </w:r>
-      <w:proofErr w:type="spellEnd"/>
-      <w:r>
-        <w:t>” relationship for “User” and “Phone” in the ER diagram in Figure 9, is show in the SQL statement below.  The weak relationship is held with the foreign key from “</w:t>
-      </w:r>
-      <w:proofErr w:type="spellStart"/>
-      <w:r>
-        <w:t>Usr</w:t>
-      </w:r>
-      <w:proofErr w:type="spellEnd"/>
-      <w:r>
-        <w:t>” having the ON DELETE CASCADE condition to represent the weak relationship.  The third normal form diagram for “</w:t>
-      </w:r>
-      <w:proofErr w:type="spellStart"/>
-      <w:r>
-        <w:t>Cont_Phone</w:t>
-      </w:r>
-      <w:proofErr w:type="spellEnd"/>
-      <w:r>
-        <w:t>” is also depicted below.</w:t>
+        <w:t>“Cont_Phone”, representing the “Contacted_At” relationship for “User” and “Phone” in the ER diagram in Figure 9, is show in the SQL statement below.  The weak relationship is held with the foreign key from “Usr” having the ON DELETE CASCADE condition to represent the weak relationship.  The third normal form diagram for “Cont_Phone” is also depicted below.</w:t>
       </w:r>
     </w:p>
     <w:p>
@@ -16440,7 +16336,7 @@
               </wp:anchor>
             </w:drawing>
           </mc:Choice>
-          <mc:Fallback>
+          <mc:Fallback xmlns:mv="urn:schemas-microsoft-com:mac:vml" xmlns:mo="http://schemas.microsoft.com/office/mac/office/2008/main">
             <w:pict>
               <v:shape w14:anchorId="5A5040F3" id="Text Box 420" o:spid="_x0000_s1112" type="#_x0000_t202" style="position:absolute;margin-left:0;margin-top:205.5pt;width:223.75pt;height:36pt;z-index:252446720;visibility:visible;mso-wrap-style:square;mso-width-percent:0;mso-height-percent:0;mso-wrap-distance-left:9pt;mso-wrap-distance-top:0;mso-wrap-distance-right:9pt;mso-wrap-distance-bottom:0;mso-position-horizontal:center;mso-position-horizontal-relative:margin;mso-position-vertical:absolute;mso-position-vertical-relative:text;mso-width-percent:0;mso-height-percent:0;mso-width-relative:margin;mso-height-relative:margin;v-text-anchor:top" o:gfxdata="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" filled="f" stroked="f" strokeweight=".5pt">
                 <v:textbox>
@@ -16640,15 +16536,7 @@
         <w:t xml:space="preserve"> the weak </w:t>
       </w:r>
       <w:r>
-        <w:t>entity "</w:t>
-      </w:r>
-      <w:proofErr w:type="spellStart"/>
-      <w:r>
-        <w:t>Credit_Card</w:t>
-      </w:r>
-      <w:proofErr w:type="spellEnd"/>
-      <w:r>
-        <w:t xml:space="preserve">" </w:t>
+        <w:t xml:space="preserve">entity "Credit_Card" </w:t>
       </w:r>
       <w:r>
         <w:t>and the relationship</w:t>
@@ -16784,7 +16672,7 @@
               </wp:anchor>
             </w:drawing>
           </mc:Choice>
-          <mc:Fallback>
+          <mc:Fallback xmlns:mv="urn:schemas-microsoft-com:mac:vml" xmlns:mo="http://schemas.microsoft.com/office/mac/office/2008/main">
             <w:pict>
               <v:shape w14:anchorId="384F4A2D" id="Text Box 38" o:spid="_x0000_s1113" type="#_x0000_t202" style="position:absolute;left:0;text-align:left;margin-left:104.25pt;margin-top:349.8pt;width:223.75pt;height:36pt;z-index:252413952;visibility:visible;mso-wrap-style:square;mso-width-percent:0;mso-height-percent:0;mso-wrap-distance-left:9pt;mso-wrap-distance-top:0;mso-wrap-distance-right:9pt;mso-wrap-distance-bottom:0;mso-position-horizontal:absolute;mso-position-horizontal-relative:text;mso-position-vertical:absolute;mso-position-vertical-relative:text;mso-width-percent:0;mso-height-percent:0;mso-width-relative:margin;mso-height-relative:margin;v-text-anchor:top" o:gfxdata="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" filled="f" stroked="f" strokeweight=".5pt">
                 <v:textbox>
@@ -16905,7 +16793,7 @@
               </wp:anchor>
             </w:drawing>
           </mc:Choice>
-          <mc:Fallback>
+          <mc:Fallback xmlns:mv="urn:schemas-microsoft-com:mac:vml" xmlns:mo="http://schemas.microsoft.com/office/mac/office/2008/main">
             <w:pict>
               <v:line w14:anchorId="54C34742" id="Straight Connector 401" o:spid="_x0000_s1026" style="position:absolute;flip:y;z-index:251930624;visibility:visible;mso-wrap-style:square;mso-width-percent:0;mso-height-percent:0;mso-wrap-distance-left:9pt;mso-wrap-distance-top:0;mso-wrap-distance-right:9pt;mso-wrap-distance-bottom:0;mso-position-horizontal:absolute;mso-position-horizontal-relative:text;mso-position-vertical:absolute;mso-position-vertical-relative:text;mso-width-percent:0;mso-height-percent:0;mso-width-relative:margin;mso-height-relative:margin" from="45.65pt,84.15pt" to="83.2pt,85.2pt" o:gfxdata="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" strokecolor="black [3200]" strokeweight="2pt">
                 <v:stroke dashstyle="3 1"/>
@@ -16970,7 +16858,7 @@
               </wp:anchor>
             </w:drawing>
           </mc:Choice>
-          <mc:Fallback>
+          <mc:Fallback xmlns:mv="urn:schemas-microsoft-com:mac:vml" xmlns:mo="http://schemas.microsoft.com/office/mac/office/2008/main">
             <w:pict>
               <v:line w14:anchorId="2B40CD13" id="Straight Connector 398" o:spid="_x0000_s1026" style="position:absolute;flip:y;z-index:251889664;visibility:visible;mso-wrap-style:square;mso-wrap-distance-left:9pt;mso-wrap-distance-top:0;mso-wrap-distance-right:9pt;mso-wrap-distance-bottom:0;mso-position-horizontal:absolute;mso-position-horizontal-relative:text;mso-position-vertical:absolute;mso-position-vertical-relative:text" from="151.5pt,102.25pt" to="170.35pt,151.9pt" o:gfxdata="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" strokecolor="black [3200]" strokeweight="2pt">
                 <v:shadow on="t" color="black" opacity="24903f" origin=",.5" offset="0,.55556mm"/>
@@ -17034,7 +16922,7 @@
               </wp:anchor>
             </w:drawing>
           </mc:Choice>
-          <mc:Fallback>
+          <mc:Fallback xmlns:mv="urn:schemas-microsoft-com:mac:vml" xmlns:mo="http://schemas.microsoft.com/office/mac/office/2008/main">
             <w:pict>
               <v:line w14:anchorId="167F48F0" id="Straight Connector 397" o:spid="_x0000_s1026" style="position:absolute;flip:x;z-index:251879424;visibility:visible;mso-wrap-style:square;mso-wrap-distance-left:9pt;mso-wrap-distance-top:0;mso-wrap-distance-right:9pt;mso-wrap-distance-bottom:0;mso-position-horizontal:absolute;mso-position-horizontal-relative:text;mso-position-vertical:absolute;mso-position-vertical-relative:text" from="265.45pt,74pt" to="309.5pt,81.5pt" o:gfxdata="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" strokecolor="black [3200]" strokeweight="2pt">
                 <v:shadow on="t" color="black" opacity="24903f" origin=",.5" offset="0,.55556mm"/>
@@ -17098,7 +16986,7 @@
               </wp:anchor>
             </w:drawing>
           </mc:Choice>
-          <mc:Fallback>
+          <mc:Fallback xmlns:mv="urn:schemas-microsoft-com:mac:vml" xmlns:mo="http://schemas.microsoft.com/office/mac/office/2008/main">
             <w:pict>
               <v:line w14:anchorId="225CF3F2" id="Straight Connector 396" o:spid="_x0000_s1026" style="position:absolute;z-index:251869184;visibility:visible;mso-wrap-style:square;mso-wrap-distance-left:9pt;mso-wrap-distance-top:0;mso-wrap-distance-right:9pt;mso-wrap-distance-bottom:0;mso-position-horizontal:absolute;mso-position-horizontal-relative:text;mso-position-vertical:absolute;mso-position-vertical-relative:text" from="117.15pt,77.2pt" to="151.55pt,80.95pt" o:gfxdata="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" strokecolor="black [3200]" strokeweight="2pt">
                 <v:shadow on="t" color="black" opacity="24903f" origin=",.5" offset="0,.55556mm"/>
@@ -17245,7 +17133,7 @@
               </wp:anchor>
             </w:drawing>
           </mc:Choice>
-          <mc:Fallback>
+          <mc:Fallback xmlns:mv="urn:schemas-microsoft-com:mac:vml" xmlns:mo="http://schemas.microsoft.com/office/mac/office/2008/main">
             <w:pict>
               <v:group w14:anchorId="13480381" id="Group 393" o:spid="_x0000_s1114" style="position:absolute;left:0;text-align:left;margin-left:94.8pt;margin-top:149.35pt;width:101.55pt;height:45.45pt;z-index:251856896" coordsize="12896,5772" o:gfxdata="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">
                 <v:oval id="Oval 394" o:spid="_x0000_s1115" style="position:absolute;top:341;width:12896;height:4597;visibility:visible;mso-wrap-style:square;v-text-anchor:middle" o:gfxdata="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" fillcolor="white [3201]" strokecolor="black [3200]" strokeweight="2pt">
@@ -17423,7 +17311,7 @@
               </wp:anchor>
             </w:drawing>
           </mc:Choice>
-          <mc:Fallback>
+          <mc:Fallback xmlns:mv="urn:schemas-microsoft-com:mac:vml" xmlns:mo="http://schemas.microsoft.com/office/mac/office/2008/main">
             <w:pict>
               <v:group w14:anchorId="135899CF" id="Group 390" o:spid="_x0000_s1117" style="position:absolute;left:0;text-align:left;margin-left:15.6pt;margin-top:56.95pt;width:101.55pt;height:45.45pt;z-index:251840512" coordsize="12896,5772" o:gfxdata="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">
                 <v:oval id="Oval 391" o:spid="_x0000_s1118" style="position:absolute;top:341;width:12896;height:4597;visibility:visible;mso-wrap-style:square;v-text-anchor:middle" o:gfxdata="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" fillcolor="white [3201]" strokecolor="black [3200]" strokeweight="2pt">
@@ -17604,7 +17492,7 @@
               </wp:anchor>
             </w:drawing>
           </mc:Choice>
-          <mc:Fallback>
+          <mc:Fallback xmlns:mv="urn:schemas-microsoft-com:mac:vml" xmlns:mo="http://schemas.microsoft.com/office/mac/office/2008/main">
             <w:pict>
               <v:group w14:anchorId="2880C6BF" id="Group 387" o:spid="_x0000_s1120" style="position:absolute;left:0;text-align:left;margin-left:308.95pt;margin-top:53.2pt;width:101.55pt;height:45.45pt;z-index:251817984" coordsize="12896,5772" o:gfxdata="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">
                 <v:oval id="Oval 388" o:spid="_x0000_s1121" style="position:absolute;top:341;width:12896;height:4597;visibility:visible;mso-wrap-style:square;v-text-anchor:middle" o:gfxdata="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" fillcolor="white [3201]" strokecolor="black [3200]" strokeweight="2pt">
@@ -17713,11 +17601,9 @@
                               <w:pPr>
                                 <w:jc w:val="left"/>
                               </w:pPr>
-                              <w:proofErr w:type="spellStart"/>
                               <w:r>
                                 <w:t>Credit_Card</w:t>
                               </w:r>
-                              <w:proofErr w:type="spellEnd"/>
                             </w:p>
                           </w:txbxContent>
                         </wps:txbx>
@@ -17928,7 +17814,7 @@
               </wp:anchor>
             </w:drawing>
           </mc:Choice>
-          <mc:Fallback>
+          <mc:Fallback xmlns:mv="urn:schemas-microsoft-com:mac:vml" xmlns:mo="http://schemas.microsoft.com/office/mac/office/2008/main">
             <w:pict>
               <v:group w14:anchorId="53D24FC3" id="Group 260" o:spid="_x0000_s1123" style="position:absolute;left:0;text-align:left;margin-left:153.65pt;margin-top:58.05pt;width:232.9pt;height:274.45pt;z-index:251984896;mso-width-relative:margin" coordorigin="204" coordsize="29578,34855" o:gfxdata="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">
                 <v:rect id="Rectangle 254" o:spid="_x0000_s1124" style="position:absolute;left:204;width:13932;height:5403;visibility:visible;mso-wrap-style:square;v-text-anchor:top" o:gfxdata="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" fillcolor="white [3201]" strokecolor="black [3200]" strokeweight="6pt">
@@ -18003,31 +17889,7 @@
       </w:pPr>
       <w:r>
         <w:lastRenderedPageBreak/>
-        <w:t>The “Cashable” relationship for a “User” and “</w:t>
-      </w:r>
-      <w:proofErr w:type="spellStart"/>
-      <w:r>
-        <w:t>Credit_Card</w:t>
-      </w:r>
-      <w:proofErr w:type="spellEnd"/>
-      <w:r>
-        <w:t>”, represented in the ER Diagram in Figure 11, is shown below in the SQL statement creating the “</w:t>
-      </w:r>
-      <w:proofErr w:type="spellStart"/>
-      <w:r>
-        <w:t>Cash_Credit_Card</w:t>
-      </w:r>
-      <w:proofErr w:type="spellEnd"/>
-      <w:r>
-        <w:t>” table.  The weak relationship is held with the foreign key from “User” having the ON DELETE CASCADE effect with it.  The third normal form diagram representing the “</w:t>
-      </w:r>
-      <w:proofErr w:type="spellStart"/>
-      <w:r>
-        <w:t>Cash_Credit_Card</w:t>
-      </w:r>
-      <w:proofErr w:type="spellEnd"/>
-      <w:r>
-        <w:t>” is depicted below as well.</w:t>
+        <w:t>The “Cashable” relationship for a “User” and “Credit_Card”, represented in the ER Diagram in Figure 11, is shown below in the SQL statement creating the “Cash_Credit_Card” table.  The weak relationship is held with the foreign key from “User” having the ON DELETE CASCADE effect with it.  The third normal form diagram representing the “Cash_Credit_Card” is depicted below as well.</w:t>
       </w:r>
     </w:p>
     <w:p>
@@ -18137,7 +17999,7 @@
               </wp:anchor>
             </w:drawing>
           </mc:Choice>
-          <mc:Fallback>
+          <mc:Fallback xmlns:mv="urn:schemas-microsoft-com:mac:vml" xmlns:mo="http://schemas.microsoft.com/office/mac/office/2008/main">
             <w:pict>
               <v:shape w14:anchorId="44F16C2F" id="Text Box 423" o:spid="_x0000_s1130" type="#_x0000_t202" style="position:absolute;margin-left:0;margin-top:221.25pt;width:255.75pt;height:36pt;z-index:252450816;visibility:visible;mso-wrap-style:square;mso-width-percent:0;mso-height-percent:0;mso-wrap-distance-left:9pt;mso-wrap-distance-top:0;mso-wrap-distance-right:9pt;mso-wrap-distance-bottom:0;mso-position-horizontal:center;mso-position-horizontal-relative:margin;mso-position-vertical:absolute;mso-position-vertical-relative:text;mso-width-percent:0;mso-height-percent:0;mso-width-relative:margin;mso-height-relative:margin;v-text-anchor:top" o:gfxdata="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" filled="f" stroked="f" strokeweight=".5pt">
                 <v:textbox>
@@ -18324,11 +18186,7 @@
         <w:t xml:space="preserve"> entity, "Keyword" weak entity,</w:t>
       </w:r>
       <w:r>
-        <w:t xml:space="preserve"> and the "</w:t>
-      </w:r>
-      <w:proofErr w:type="spellStart"/>
-      <w:r>
-        <w:t>Suppl</w:t>
+        <w:t xml:space="preserve"> and the "Suppl</w:t>
       </w:r>
       <w:r>
         <w:t>ier_Tr</w:t>
@@ -18336,50 +18194,20 @@
       <w:r>
         <w:t>ans</w:t>
       </w:r>
-      <w:proofErr w:type="spellEnd"/>
       <w:r>
         <w:t>"</w:t>
       </w:r>
       <w:r>
-        <w:t xml:space="preserve"> and "</w:t>
-      </w:r>
-      <w:proofErr w:type="spellStart"/>
-      <w:r>
-        <w:t>Searched_By</w:t>
-      </w:r>
-      <w:proofErr w:type="spellEnd"/>
-      <w:r>
-        <w:t>" relationships.</w:t>
-      </w:r>
-      <w:r>
-        <w:t xml:space="preserve"> The supplier has an id (</w:t>
-      </w:r>
-      <w:proofErr w:type="spellStart"/>
-      <w:r>
-        <w:t>sid</w:t>
-      </w:r>
-      <w:proofErr w:type="spellEnd"/>
-      <w:r>
-        <w:t>), which is the primary key, company name, address, person of contact, and phone number attributes. The “</w:t>
-      </w:r>
-      <w:proofErr w:type="spellStart"/>
-      <w:r>
-        <w:t>Supplier</w:t>
+        <w:t xml:space="preserve"> and "Searched_By" relationships.</w:t>
+      </w:r>
+      <w:r>
+        <w:t xml:space="preserve"> The supplier has an id (sid), which is the primary key, company name, address, person of contact, and phone number attributes. The “Supplier</w:t>
       </w:r>
       <w:r>
         <w:t>_Trans</w:t>
       </w:r>
-      <w:proofErr w:type="spellEnd"/>
-      <w:r>
-        <w:t>” relationship has total participation and key constraints on the supplier, user, and item entities. The keyword entity has an id (kid), which is the partial key, and word attributes. The “</w:t>
-      </w:r>
-      <w:proofErr w:type="spellStart"/>
-      <w:r>
-        <w:t>Searched_By</w:t>
-      </w:r>
-      <w:proofErr w:type="spellEnd"/>
-      <w:r>
-        <w:t>” relationship has no participation or key constraints because an item can have multiple keywords and keywords can be applied to multiple items.</w:t>
+      <w:r>
+        <w:t>” relationship has total participation and key constraints on the supplier, user, and item entities. The keyword entity has an id (kid), which is the partial key, and word attributes. The “Searched_By” relationship has no participation or key constraints because an item can have multiple keywords and keywords can be applied to multiple items.</w:t>
       </w:r>
     </w:p>
     <w:p>
@@ -18521,7 +18349,7 @@
               </wp:anchor>
             </w:drawing>
           </mc:Choice>
-          <mc:Fallback>
+          <mc:Fallback xmlns:mv="urn:schemas-microsoft-com:mac:vml" xmlns:mo="http://schemas.microsoft.com/office/mac/office/2008/main">
             <w:pict>
               <v:group w14:anchorId="30683E02" id="Group 275" o:spid="_x0000_s1131" style="position:absolute;left:0;text-align:left;margin-left:262.9pt;margin-top:31.6pt;width:101.55pt;height:45.45pt;z-index:252077056" coordsize="12896,5772" o:gfxdata="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">
                 <v:oval id="Oval 276" o:spid="_x0000_s1132" style="position:absolute;top:341;width:12896;height:4597;visibility:visible;mso-wrap-style:square;v-text-anchor:middle" o:gfxdata="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" fillcolor="white [3201]" strokecolor="black [3200]" strokeweight="2pt">
@@ -18699,7 +18527,7 @@
               </wp:anchor>
             </w:drawing>
           </mc:Choice>
-          <mc:Fallback>
+          <mc:Fallback xmlns:mv="urn:schemas-microsoft-com:mac:vml" xmlns:mo="http://schemas.microsoft.com/office/mac/office/2008/main">
             <w:pict>
               <v:group w14:anchorId="2774F6F1" id="Group 274" o:spid="_x0000_s1134" style="position:absolute;left:0;text-align:left;margin-left:130.05pt;margin-top:35.25pt;width:101.55pt;height:45.45pt;z-index:252072960" coordsize="12896,5772" o:gfxdata="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">
                 <v:oval id="Oval 272" o:spid="_x0000_s1135" style="position:absolute;top:341;width:12896;height:4597;visibility:visible;mso-wrap-style:square;v-text-anchor:middle" o:gfxdata="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" fillcolor="white [3201]" strokecolor="black [3200]" strokeweight="2pt">
@@ -18858,7 +18686,7 @@
               </wp:anchor>
             </w:drawing>
           </mc:Choice>
-          <mc:Fallback>
+          <mc:Fallback xmlns:mv="urn:schemas-microsoft-com:mac:vml" xmlns:mo="http://schemas.microsoft.com/office/mac/office/2008/main">
             <w:pict>
               <v:shape w14:anchorId="538FC35C" id="Text Box 51" o:spid="_x0000_s1137" type="#_x0000_t202" style="position:absolute;left:0;text-align:left;margin-left:103.7pt;margin-top:309.45pt;width:255.75pt;height:36pt;z-index:252325888;visibility:visible;mso-wrap-style:square;mso-width-percent:0;mso-height-percent:0;mso-wrap-distance-left:9pt;mso-wrap-distance-top:0;mso-wrap-distance-right:9pt;mso-wrap-distance-bottom:0;mso-position-horizontal:absolute;mso-position-horizontal-relative:text;mso-position-vertical:absolute;mso-position-vertical-relative:text;mso-width-percent:0;mso-height-percent:0;mso-width-relative:margin;mso-height-relative:margin;v-text-anchor:top" o:gfxdata="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" filled="f" stroked="f" strokeweight=".5pt">
                 <v:textbox>
@@ -18976,7 +18804,7 @@
               </wp:anchor>
             </w:drawing>
           </mc:Choice>
-          <mc:Fallback>
+          <mc:Fallback xmlns:mv="urn:schemas-microsoft-com:mac:vml" xmlns:mo="http://schemas.microsoft.com/office/mac/office/2008/main">
             <w:pict>
               <v:shape w14:anchorId="0D67428A" id="Straight Arrow Connector 290" o:spid="_x0000_s1026" type="#_x0000_t32" style="position:absolute;margin-left:129.5pt;margin-top:283.3pt;width:74.7pt;height:3.6pt;flip:x;z-index:252194816;visibility:visible;mso-wrap-style:square;mso-width-percent:0;mso-height-percent:0;mso-wrap-distance-left:9pt;mso-wrap-distance-top:0;mso-wrap-distance-right:9pt;mso-wrap-distance-bottom:0;mso-position-horizontal:absolute;mso-position-horizontal-relative:text;mso-position-vertical:absolute;mso-position-vertical-relative:text;mso-width-percent:0;mso-height-percent:0;mso-width-relative:margin;mso-height-relative:margin" o:gfxdata="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" strokecolor="black [3200]" strokeweight="7pt">
                 <v:stroke endarrow="block"/>
@@ -19139,13 +18967,8 @@
                           <w:txbxContent>
                             <w:p>
                               <w:r>
-                                <w:t xml:space="preserve">  </w:t>
+                                <w:t xml:space="preserve">  Searched_By</w:t>
                               </w:r>
-                              <w:proofErr w:type="spellStart"/>
-                              <w:r>
-                                <w:t>Searched_By</w:t>
-                              </w:r>
-                              <w:proofErr w:type="spellEnd"/>
                             </w:p>
                           </w:txbxContent>
                         </wps:txbx>
@@ -19202,7 +19025,7 @@
               </wp:anchor>
             </w:drawing>
           </mc:Choice>
-          <mc:Fallback>
+          <mc:Fallback xmlns:mv="urn:schemas-microsoft-com:mac:vml" xmlns:mo="http://schemas.microsoft.com/office/mac/office/2008/main">
             <w:pict>
               <v:group w14:anchorId="76001C17" id="Group 284" o:spid="_x0000_s1138" style="position:absolute;left:0;text-align:left;margin-left:5.35pt;margin-top:189.05pt;width:123.1pt;height:125.15pt;z-index:252174336;mso-width-relative:margin;mso-height-relative:margin" coordorigin="6392,3276" coordsize="15646,15902" o:gfxdata="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">
                 <v:rect id="Rectangle 285" o:spid="_x0000_s1139" style="position:absolute;left:6482;top:3276;width:12061;height:6005;visibility:visible;mso-wrap-style:square;v-text-anchor:top" o:gfxdata="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" fillcolor="white [3201]" strokecolor="black [3200]" strokeweight="6pt">
@@ -19321,7 +19144,7 @@
               </wp:anchor>
             </w:drawing>
           </mc:Choice>
-          <mc:Fallback>
+          <mc:Fallback xmlns:mv="urn:schemas-microsoft-com:mac:vml" xmlns:mo="http://schemas.microsoft.com/office/mac/office/2008/main">
             <w:pict>
               <v:rect w14:anchorId="7F006EBF" id="Rectangle 289" o:spid="_x0000_s1143" style="position:absolute;left:0;text-align:left;margin-left:204.7pt;margin-top:268.45pt;width:74.1pt;height:42.5pt;z-index:252184576;visibility:visible;mso-wrap-style:square;mso-width-percent:0;mso-wrap-distance-left:9pt;mso-wrap-distance-top:0;mso-wrap-distance-right:9pt;mso-wrap-distance-bottom:0;mso-position-horizontal:absolute;mso-position-horizontal-relative:text;mso-position-vertical:absolute;mso-position-vertical-relative:text;mso-width-percent:0;mso-width-relative:margin;v-text-anchor:top" o:gfxdata="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" fillcolor="white [3201]" strokecolor="black [3200]" strokeweight="2pt">
                 <v:textbox>
@@ -19416,7 +19239,7 @@
               </wp:anchor>
             </w:drawing>
           </mc:Choice>
-          <mc:Fallback>
+          <mc:Fallback xmlns:mv="urn:schemas-microsoft-com:mac:vml" xmlns:mo="http://schemas.microsoft.com/office/mac/office/2008/main">
             <w:pict>
               <v:rect w14:anchorId="08BB96A8" id="Rectangle 266" o:spid="_x0000_s1144" style="position:absolute;left:0;text-align:left;margin-left:374.5pt;margin-top:262.15pt;width:74.1pt;height:42.5pt;z-index:252017664;visibility:visible;mso-wrap-style:square;mso-width-percent:0;mso-wrap-distance-left:9pt;mso-wrap-distance-top:0;mso-wrap-distance-right:9pt;mso-wrap-distance-bottom:0;mso-position-horizontal:absolute;mso-position-horizontal-relative:text;mso-position-vertical:absolute;mso-position-vertical-relative:text;mso-width-percent:0;mso-width-relative:margin;v-text-anchor:top" o:gfxdata="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" fillcolor="white [3201]" strokecolor="black [3200]" strokeweight="2pt">
                 <v:textbox>
@@ -19500,7 +19323,7 @@
               </wp:anchor>
             </w:drawing>
           </mc:Choice>
-          <mc:Fallback>
+          <mc:Fallback xmlns:mv="urn:schemas-microsoft-com:mac:vml" xmlns:mo="http://schemas.microsoft.com/office/mac/office/2008/main">
             <w:pict>
               <v:shape w14:anchorId="0D217F15" id="Straight Arrow Connector 268" o:spid="_x0000_s1026" type="#_x0000_t32" style="position:absolute;margin-left:304.1pt;margin-top:241.2pt;width:71.4pt;height:20.9pt;flip:x y;z-index:252047360;visibility:visible;mso-wrap-style:square;mso-width-percent:0;mso-height-percent:0;mso-wrap-distance-left:9pt;mso-wrap-distance-top:0;mso-wrap-distance-right:9pt;mso-wrap-distance-bottom:0;mso-position-horizontal:absolute;mso-position-horizontal-relative:text;mso-position-vertical:absolute;mso-position-vertical-relative:text;mso-width-percent:0;mso-height-percent:0;mso-width-relative:margin;mso-height-relative:margin" o:gfxdata="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" strokecolor="black [3200]" strokeweight="7pt">
                 <v:stroke endarrow="block"/>
@@ -19577,7 +19400,7 @@
               </wp:anchor>
             </w:drawing>
           </mc:Choice>
-          <mc:Fallback>
+          <mc:Fallback xmlns:mv="urn:schemas-microsoft-com:mac:vml" xmlns:mo="http://schemas.microsoft.com/office/mac/office/2008/main">
             <w:pict>
               <v:line w14:anchorId="5A5762A1" id="Straight Connector 379" o:spid="_x0000_s1026" style="position:absolute;flip:y;z-index:252223488;visibility:visible;mso-wrap-style:square;mso-width-percent:0;mso-height-percent:0;mso-wrap-distance-left:9pt;mso-wrap-distance-top:0;mso-wrap-distance-right:9pt;mso-wrap-distance-bottom:0;mso-position-horizontal:absolute;mso-position-horizontal-relative:text;mso-position-vertical:absolute;mso-position-vertical-relative:text;mso-width-percent:0;mso-height-percent:0;mso-width-relative:margin;mso-height-relative:margin" from="146.7pt,201.2pt" to="184.25pt,202.25pt" o:gfxdata="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" strokecolor="black [3200]" strokeweight="2pt">
                 <v:stroke dashstyle="3 1"/>
@@ -19642,7 +19465,7 @@
               </wp:anchor>
             </w:drawing>
           </mc:Choice>
-          <mc:Fallback>
+          <mc:Fallback xmlns:mv="urn:schemas-microsoft-com:mac:vml" xmlns:mo="http://schemas.microsoft.com/office/mac/office/2008/main">
             <w:pict>
               <v:line w14:anchorId="518A8EB6" id="Straight Connector 303" o:spid="_x0000_s1026" style="position:absolute;flip:x;z-index:252164096;visibility:visible;mso-wrap-style:square;mso-wrap-distance-left:9pt;mso-wrap-distance-top:0;mso-wrap-distance-right:9pt;mso-wrap-distance-bottom:0;mso-position-horizontal:absolute;mso-position-horizontal-relative:text;mso-position-vertical:absolute;mso-position-vertical-relative:text" from="101.55pt,204.1pt" to="119.3pt,213.35pt" o:gfxdata="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" strokecolor="black [3200]" strokeweight="2pt">
                 <v:shadow on="t" color="black" opacity="24903f" origin=",.5" offset="0,.55556mm"/>
@@ -19706,7 +19529,7 @@
               </wp:anchor>
             </w:drawing>
           </mc:Choice>
-          <mc:Fallback>
+          <mc:Fallback xmlns:mv="urn:schemas-microsoft-com:mac:vml" xmlns:mo="http://schemas.microsoft.com/office/mac/office/2008/main">
             <w:pict>
               <v:line w14:anchorId="3EDBA373" id="Straight Connector 302" o:spid="_x0000_s1026" style="position:absolute;z-index:252153856;visibility:visible;mso-wrap-style:square;mso-wrap-distance-left:9pt;mso-wrap-distance-top:0;mso-wrap-distance-right:9pt;mso-wrap-distance-bottom:0;mso-position-horizontal:absolute;mso-position-horizontal-relative:text;mso-position-vertical:absolute;mso-position-vertical-relative:text" from="49.95pt,160.25pt" to="49.95pt,189.05pt" o:gfxdata="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" strokecolor="black [3200]" strokeweight="2pt">
                 <v:shadow on="t" color="black" opacity="24903f" origin=",.5" offset="0,.55556mm"/>
@@ -19770,7 +19593,7 @@
               </wp:anchor>
             </w:drawing>
           </mc:Choice>
-          <mc:Fallback>
+          <mc:Fallback xmlns:mv="urn:schemas-microsoft-com:mac:vml" xmlns:mo="http://schemas.microsoft.com/office/mac/office/2008/main">
             <w:pict>
               <v:line w14:anchorId="62EDEBA7" id="Straight Connector 301" o:spid="_x0000_s1026" style="position:absolute;flip:x;z-index:252143616;visibility:visible;mso-wrap-style:square;mso-wrap-distance-left:9pt;mso-wrap-distance-top:0;mso-wrap-distance-right:9pt;mso-wrap-distance-bottom:0;mso-position-horizontal:absolute;mso-position-horizontal-relative:text;mso-position-vertical:absolute;mso-position-vertical-relative:text" from="246.1pt,78.95pt" to="314.9pt,106.15pt" o:gfxdata="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" strokecolor="black [3200]" strokeweight="2pt">
                 <v:shadow on="t" color="black" opacity="24903f" origin=",.5" offset="0,.55556mm"/>
@@ -19834,7 +19657,7 @@
               </wp:anchor>
             </w:drawing>
           </mc:Choice>
-          <mc:Fallback>
+          <mc:Fallback xmlns:mv="urn:schemas-microsoft-com:mac:vml" xmlns:mo="http://schemas.microsoft.com/office/mac/office/2008/main">
             <w:pict>
               <v:line w14:anchorId="6CA3887A" id="Straight Connector 300" o:spid="_x0000_s1026" style="position:absolute;flip:x;z-index:252133376;visibility:visible;mso-wrap-style:square;mso-wrap-distance-left:9pt;mso-wrap-distance-top:0;mso-wrap-distance-right:9pt;mso-wrap-distance-bottom:0;mso-position-horizontal:absolute;mso-position-horizontal-relative:text;mso-position-vertical:absolute;mso-position-vertical-relative:text" from="235.9pt,26.25pt" to="281.05pt,83.15pt" o:gfxdata="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" strokecolor="black [3200]" strokeweight="2pt">
                 <v:shadow on="t" color="black" opacity="24903f" origin=",.5" offset="0,.55556mm"/>
@@ -19898,7 +19721,7 @@
               </wp:anchor>
             </w:drawing>
           </mc:Choice>
-          <mc:Fallback>
+          <mc:Fallback xmlns:mv="urn:schemas-microsoft-com:mac:vml" xmlns:mo="http://schemas.microsoft.com/office/mac/office/2008/main">
             <w:pict>
               <v:line w14:anchorId="67C902EE" id="Straight Connector 299" o:spid="_x0000_s1026" style="position:absolute;z-index:252123136;visibility:visible;mso-wrap-style:square;mso-wrap-distance-left:9pt;mso-wrap-distance-top:0;mso-wrap-distance-right:9pt;mso-wrap-distance-bottom:0;mso-position-horizontal:absolute;mso-position-horizontal-relative:text;mso-position-vertical:absolute;mso-position-vertical-relative:text" from="190.2pt,33.8pt" to="191.25pt,83.25pt" o:gfxdata="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" strokecolor="black [3200]" strokeweight="2pt">
                 <v:shadow on="t" color="black" opacity="24903f" origin=",.5" offset="0,.55556mm"/>
@@ -19962,7 +19785,7 @@
               </wp:anchor>
             </w:drawing>
           </mc:Choice>
-          <mc:Fallback>
+          <mc:Fallback xmlns:mv="urn:schemas-microsoft-com:mac:vml" xmlns:mo="http://schemas.microsoft.com/office/mac/office/2008/main">
             <w:pict>
               <v:line w14:anchorId="3380AE2F" id="Straight Connector 298" o:spid="_x0000_s1026" style="position:absolute;z-index:252112896;visibility:visible;mso-wrap-style:square;mso-wrap-distance-left:9pt;mso-wrap-distance-top:0;mso-wrap-distance-right:9pt;mso-wrap-distance-bottom:0;mso-position-horizontal:absolute;mso-position-horizontal-relative:text;mso-position-vertical:absolute;mso-position-vertical-relative:text" from="95.35pt,28.4pt" to="159.6pt,83.75pt" o:gfxdata="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" strokecolor="black [3200]" strokeweight="2pt">
                 <v:shadow on="t" color="black" opacity="24903f" origin=",.5" offset="0,.55556mm"/>
@@ -20026,7 +19849,7 @@
               </wp:anchor>
             </w:drawing>
           </mc:Choice>
-          <mc:Fallback>
+          <mc:Fallback xmlns:mv="urn:schemas-microsoft-com:mac:vml" xmlns:mo="http://schemas.microsoft.com/office/mac/office/2008/main">
             <w:pict>
               <v:line w14:anchorId="025D1E1B" id="Straight Connector 297" o:spid="_x0000_s1026" style="position:absolute;z-index:252102656;visibility:visible;mso-wrap-style:square;mso-wrap-distance-left:9pt;mso-wrap-distance-top:0;mso-wrap-distance-right:9pt;mso-wrap-distance-bottom:0;mso-position-horizontal:absolute;mso-position-horizontal-relative:text;mso-position-vertical:absolute;mso-position-vertical-relative:text" from="101pt,82.15pt" to="149.95pt,90.2pt" o:gfxdata="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" strokecolor="black [3200]" strokeweight="2pt">
                 <v:shadow on="t" color="black" opacity="24903f" origin=",.5" offset="0,.55556mm"/>
@@ -20186,13 +20009,8 @@
                           <w:txbxContent>
                             <w:p>
                               <w:r>
-                                <w:t xml:space="preserve">  </w:t>
+                                <w:t xml:space="preserve">  Supplier_Trans</w:t>
                               </w:r>
-                              <w:proofErr w:type="spellStart"/>
-                              <w:r>
-                                <w:t>Supplier_Trans</w:t>
-                              </w:r>
-                              <w:proofErr w:type="spellEnd"/>
                             </w:p>
                           </w:txbxContent>
                         </wps:txbx>
@@ -20246,7 +20064,7 @@
               </wp:anchor>
             </w:drawing>
           </mc:Choice>
-          <mc:Fallback>
+          <mc:Fallback xmlns:mv="urn:schemas-microsoft-com:mac:vml" xmlns:mo="http://schemas.microsoft.com/office/mac/office/2008/main">
             <w:pict>
               <v:group w14:anchorId="6FFBB9A7" id="Group 265" o:spid="_x0000_s1145" style="position:absolute;left:0;text-align:left;margin-left:150.4pt;margin-top:83.2pt;width:183.35pt;height:173pt;z-index:251995136;mso-width-relative:margin;mso-height-relative:margin" coordorigin="6482,-409" coordsize="23289,21973" o:gfxdata="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">
                 <v:rect id="Rectangle 261" o:spid="_x0000_s1146" style="position:absolute;left:6482;top:-409;width:12061;height:5403;visibility:visible;mso-wrap-style:square;v-text-anchor:top" o:gfxdata="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" fillcolor="white [3201]" strokecolor="black [3200]" strokeweight="2pt">
@@ -20431,7 +20249,7 @@
               </wp:anchor>
             </w:drawing>
           </mc:Choice>
-          <mc:Fallback>
+          <mc:Fallback xmlns:mv="urn:schemas-microsoft-com:mac:vml" xmlns:mo="http://schemas.microsoft.com/office/mac/office/2008/main">
             <w:pict>
               <v:group w14:anchorId="7D0CF944" id="Group 294" o:spid="_x0000_s1150" style="position:absolute;left:0;text-align:left;margin-left:112.3pt;margin-top:173.75pt;width:101.55pt;height:45.45pt;z-index:252213248" coordsize="12896,5772" o:gfxdata="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">
                 <v:oval id="Oval 295" o:spid="_x0000_s1151" style="position:absolute;top:341;width:12896;height:4597;visibility:visible;mso-wrap-style:square;v-text-anchor:middle" o:gfxdata="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" fillcolor="white [3201]" strokecolor="black [3200]" strokeweight="2pt">
@@ -20612,7 +20430,7 @@
               </wp:anchor>
             </w:drawing>
           </mc:Choice>
-          <mc:Fallback>
+          <mc:Fallback xmlns:mv="urn:schemas-microsoft-com:mac:vml" xmlns:mo="http://schemas.microsoft.com/office/mac/office/2008/main">
             <w:pict>
               <v:group w14:anchorId="3C105EA4" id="Group 291" o:spid="_x0000_s1153" style="position:absolute;left:0;text-align:left;margin-left:.2pt;margin-top:121.55pt;width:101.55pt;height:45.45pt;z-index:252203008" coordsize="12896,5772" o:gfxdata="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">
                 <v:oval id="Oval 292" o:spid="_x0000_s1154" style="position:absolute;top:341;width:12896;height:4597;visibility:visible;mso-wrap-style:square;v-text-anchor:middle" o:gfxdata="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" fillcolor="white [3201]" strokecolor="black [3200]" strokeweight="2pt">
@@ -20779,14 +20597,12 @@
                               <w:r>
                                 <w:t xml:space="preserve">     </w:t>
                               </w:r>
-                              <w:proofErr w:type="spellStart"/>
                               <w:r>
                                 <w:rPr>
                                   <w:u w:val="single"/>
                                 </w:rPr>
                                 <w:t>sid</w:t>
                               </w:r>
-                              <w:proofErr w:type="spellEnd"/>
                             </w:p>
                           </w:txbxContent>
                         </wps:txbx>
@@ -20803,7 +20619,7 @@
               </wp:anchor>
             </w:drawing>
           </mc:Choice>
-          <mc:Fallback>
+          <mc:Fallback xmlns:mv="urn:schemas-microsoft-com:mac:vml" xmlns:mo="http://schemas.microsoft.com/office/mac/office/2008/main">
             <w:pict>
               <v:group w14:anchorId="55095A00" id="Group 281" o:spid="_x0000_s1156" style="position:absolute;left:0;text-align:left;margin-left:0;margin-top:60.65pt;width:101.55pt;height:45.45pt;z-index:252092416" coordsize="12896,5772" o:gfxdata="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">
                 <v:oval id="Oval 282" o:spid="_x0000_s1157" style="position:absolute;top:341;width:12896;height:4597;visibility:visible;mso-wrap-style:square;v-text-anchor:middle" o:gfxdata="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" fillcolor="white [3201]" strokecolor="black [3200]" strokeweight="2pt">
@@ -20995,7 +20811,7 @@
               </wp:anchor>
             </w:drawing>
           </mc:Choice>
-          <mc:Fallback>
+          <mc:Fallback xmlns:mv="urn:schemas-microsoft-com:mac:vml" xmlns:mo="http://schemas.microsoft.com/office/mac/office/2008/main">
             <w:pict>
               <v:group w14:anchorId="454406D1" id="Group 278" o:spid="_x0000_s1159" style="position:absolute;left:0;text-align:left;margin-left:313.9pt;margin-top:57.55pt;width:101.55pt;height:45.45pt;z-index:252084224;mso-width-relative:margin" coordsize="12896,5772" o:gfxdata="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">
                 <v:oval id="Oval 279" o:spid="_x0000_s1160" style="position:absolute;top:341;width:12896;height:4597;visibility:visible;mso-wrap-style:square;v-text-anchor:middle" o:gfxdata="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" fillcolor="white [3201]" strokecolor="black [3200]" strokeweight="2pt">
@@ -21114,7 +20930,7 @@
               </wp:anchor>
             </w:drawing>
           </mc:Choice>
-          <mc:Fallback>
+          <mc:Fallback xmlns:mv="urn:schemas-microsoft-com:mac:vml" xmlns:mo="http://schemas.microsoft.com/office/mac/office/2008/main">
             <w:pict>
               <v:oval w14:anchorId="263032E8" id="Oval 270" o:spid="_x0000_s1162" style="position:absolute;left:0;text-align:left;margin-left:0;margin-top:2.6pt;width:101.55pt;height:36.2pt;z-index:252061696;visibility:visible;mso-wrap-style:square;mso-wrap-distance-left:9pt;mso-wrap-distance-top:0;mso-wrap-distance-right:9pt;mso-wrap-distance-bottom:0;mso-position-horizontal:absolute;mso-position-horizontal-relative:text;mso-position-vertical:absolute;mso-position-vertical-relative:text;v-text-anchor:middle" o:gfxdata="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" fillcolor="white [3201]" strokecolor="black [3200]" strokeweight="2pt">
                 <v:textbox>
@@ -21221,7 +21037,7 @@
               </wp:anchor>
             </w:drawing>
           </mc:Choice>
-          <mc:Fallback>
+          <mc:Fallback xmlns:mv="urn:schemas-microsoft-com:mac:vml" xmlns:mo="http://schemas.microsoft.com/office/mac/office/2008/main">
             <w:pict>
               <v:shape w14:anchorId="67C4AAC6" id="Text Box 271" o:spid="_x0000_s1163" type="#_x0000_t202" style="position:absolute;left:0;text-align:left;margin-left:1.8pt;margin-top:-.05pt;width:93.2pt;height:45.45pt;z-index:252068864;visibility:visible;mso-wrap-style:square;mso-width-percent:0;mso-height-percent:0;mso-wrap-distance-left:9pt;mso-wrap-distance-top:0;mso-wrap-distance-right:9pt;mso-wrap-distance-bottom:0;mso-position-horizontal:absolute;mso-position-horizontal-relative:text;mso-position-vertical:absolute;mso-position-vertical-relative:text;mso-width-percent:0;mso-height-percent:0;mso-width-relative:margin;mso-height-relative:margin;v-text-anchor:top" o:gfxdata="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" filled="f" stroked="f" strokeweight=".5pt">
                 <v:textbox>
@@ -21302,7 +21118,7 @@
               </wp:anchor>
             </w:drawing>
           </mc:Choice>
-          <mc:Fallback>
+          <mc:Fallback xmlns:mv="urn:schemas-microsoft-com:mac:vml" xmlns:mo="http://schemas.microsoft.com/office/mac/office/2008/main">
             <w:pict>
               <v:shape w14:anchorId="09093F06" id="Straight Arrow Connector 269" o:spid="_x0000_s1026" type="#_x0000_t32" style="position:absolute;margin-left:313.8pt;margin-top:186.85pt;width:68.15pt;height:32.8pt;flip:x;z-index:252054528;visibility:visible;mso-wrap-style:square;mso-width-percent:0;mso-height-percent:0;mso-wrap-distance-left:9pt;mso-wrap-distance-top:0;mso-wrap-distance-right:9pt;mso-wrap-distance-bottom:0;mso-position-horizontal:absolute;mso-position-horizontal-relative:text;mso-position-vertical:absolute;mso-position-vertical-relative:text;mso-width-percent:0;mso-height-percent:0;mso-width-relative:margin;mso-height-relative:margin" o:gfxdata="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" strokecolor="black [3200]" strokeweight="7pt">
                 <v:stroke endarrow="block"/>
@@ -21387,7 +21203,7 @@
               </wp:anchor>
             </w:drawing>
           </mc:Choice>
-          <mc:Fallback>
+          <mc:Fallback xmlns:mv="urn:schemas-microsoft-com:mac:vml" xmlns:mo="http://schemas.microsoft.com/office/mac/office/2008/main">
             <w:pict>
               <v:rect w14:anchorId="28F35BC4" id="Rectangle 267" o:spid="_x0000_s1164" style="position:absolute;left:0;text-align:left;margin-left:382.55pt;margin-top:161.55pt;width:74.1pt;height:42.5pt;z-index:252024832;visibility:visible;mso-wrap-style:square;mso-width-percent:0;mso-wrap-distance-left:9pt;mso-wrap-distance-top:0;mso-wrap-distance-right:9pt;mso-wrap-distance-bottom:0;mso-position-horizontal:absolute;mso-position-horizontal-relative:text;mso-position-vertical:absolute;mso-position-vertical-relative:text;mso-width-percent:0;mso-width-relative:margin;v-text-anchor:top" o:gfxdata="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" fillcolor="white [3201]" strokecolor="black [3200]" strokeweight="2pt">
                 <v:textbox>
@@ -21413,39 +21229,7 @@
       <w:r>
         <w:lastRenderedPageBreak/>
         <w:tab/>
-        <w:t>“</w:t>
-      </w:r>
-      <w:proofErr w:type="spellStart"/>
-      <w:r>
-        <w:t>Search_Key</w:t>
-      </w:r>
-      <w:proofErr w:type="spellEnd"/>
-      <w:r>
-        <w:t>” and “</w:t>
-      </w:r>
-      <w:proofErr w:type="spellStart"/>
-      <w:r>
-        <w:t>Supplier_Trans</w:t>
-      </w:r>
-      <w:proofErr w:type="spellEnd"/>
-      <w:r>
-        <w:t>”, depicted in the third normal form diagrams and SQL statements that create their tables below, represent the Supplier and Supplier Transaction in Figure 13 above.  The weak relationship between “Item” and “Keyword” are held (with ON DELETE CASCADE with the foreign key referencing “Item”) as well as the participation constraints required by “</w:t>
-      </w:r>
-      <w:proofErr w:type="spellStart"/>
-      <w:r>
-        <w:t>Supplier_Trans</w:t>
-      </w:r>
-      <w:proofErr w:type="spellEnd"/>
-      <w:r>
-        <w:t>” which the foreign keys referenced in “</w:t>
-      </w:r>
-      <w:proofErr w:type="spellStart"/>
-      <w:r>
-        <w:t>Usr</w:t>
-      </w:r>
-      <w:proofErr w:type="spellEnd"/>
-      <w:r>
-        <w:t>”, “Item”, and “Supplier.”</w:t>
+        <w:t>“Search_Key” and “Supplier_Trans”, depicted in the third normal form diagrams and SQL statements that create their tables below, represent the Supplier and Supplier Transaction in Figure 13 above.  The weak relationship between “Item” and “Keyword” are held (with ON DELETE CASCADE with the foreign key referencing “Item”) as well as the participation constraints required by “Supplier_Trans” which the foreign keys referenced in “Usr”, “Item”, and “Supplier.”</w:t>
       </w:r>
       <w:r>
         <w:rPr>
@@ -21548,7 +21332,7 @@
               </wp:anchor>
             </w:drawing>
           </mc:Choice>
-          <mc:Fallback>
+          <mc:Fallback xmlns:mv="urn:schemas-microsoft-com:mac:vml" xmlns:mo="http://schemas.microsoft.com/office/mac/office/2008/main">
             <w:pict>
               <v:shape w14:anchorId="4E6E4EE6" id="Text Box 426" o:spid="_x0000_s1165" type="#_x0000_t202" style="position:absolute;left:0;text-align:left;margin-left:0;margin-top:510.15pt;width:282.75pt;height:36pt;z-index:252454912;visibility:visible;mso-wrap-style:square;mso-width-percent:0;mso-height-percent:0;mso-wrap-distance-left:9pt;mso-wrap-distance-top:0;mso-wrap-distance-right:9pt;mso-wrap-distance-bottom:0;mso-position-horizontal:center;mso-position-horizontal-relative:margin;mso-position-vertical:absolute;mso-position-vertical-relative:text;mso-width-percent:0;mso-height-percent:0;mso-width-relative:margin;mso-height-relative:margin;v-text-anchor:top" o:gfxdata="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" filled="f" stroked="f" strokeweight=".5pt">
                 <v:textbox>
@@ -21747,53 +21531,13 @@
         <w:t xml:space="preserve"> and the relati</w:t>
       </w:r>
       <w:r>
-        <w:t>onships "</w:t>
-      </w:r>
-      <w:proofErr w:type="spellStart"/>
-      <w:r>
-        <w:t>Run_By</w:t>
-      </w:r>
-      <w:proofErr w:type="spellEnd"/>
-      <w:r>
-        <w:t>" and "</w:t>
-      </w:r>
-      <w:proofErr w:type="spellStart"/>
-      <w:r>
-        <w:t>Stocked_By</w:t>
-      </w:r>
-      <w:proofErr w:type="spellEnd"/>
-      <w:r>
-        <w:t>."</w:t>
+        <w:t>onships "Run_By" and "Stocked_By."</w:t>
       </w:r>
       <w:r>
         <w:t xml:space="preserve"> Shops have </w:t>
       </w:r>
       <w:r>
-        <w:t>an id (</w:t>
-      </w:r>
-      <w:proofErr w:type="spellStart"/>
-      <w:r>
-        <w:t>shid</w:t>
-      </w:r>
-      <w:proofErr w:type="spellEnd"/>
-      <w:r>
-        <w:t>), which is the partial key, and name attributes. The “</w:t>
-      </w:r>
-      <w:proofErr w:type="spellStart"/>
-      <w:r>
-        <w:t>Run_By</w:t>
-      </w:r>
-      <w:proofErr w:type="spellEnd"/>
-      <w:r>
-        <w:t>” relationship has total participation and key constraints on both the user and shop. The “</w:t>
-      </w:r>
-      <w:proofErr w:type="spellStart"/>
-      <w:r>
-        <w:t>Stocked_By</w:t>
-      </w:r>
-      <w:proofErr w:type="spellEnd"/>
-      <w:r>
-        <w:t>” relationship has total participation and key constraint on items, but no constraints on the shop because many items can be in one shop, but an item can’t be in multiple shops.</w:t>
+        <w:t>an id (shid), which is the partial key, and name attributes. The “Run_By” relationship has total participation and key constraints on both the user and shop. The “Stocked_By” relationship has total participation and key constraint on items, but no constraints on the shop because many items can be in one shop, but an item can’t be in multiple shops.</w:t>
       </w:r>
     </w:p>
     <w:p>
@@ -21919,7 +21663,7 @@
               </wp:anchor>
             </w:drawing>
           </mc:Choice>
-          <mc:Fallback>
+          <mc:Fallback xmlns:mv="urn:schemas-microsoft-com:mac:vml" xmlns:mo="http://schemas.microsoft.com/office/mac/office/2008/main">
             <w:pict>
               <v:shape w14:anchorId="1374C362" id="Text Box 195" o:spid="_x0000_s1166" type="#_x0000_t202" style="position:absolute;margin-left:156.35pt;margin-top:287.4pt;width:223.75pt;height:36pt;z-index:252417024;visibility:visible;mso-wrap-style:square;mso-width-percent:0;mso-height-percent:0;mso-wrap-distance-left:9pt;mso-wrap-distance-top:0;mso-wrap-distance-right:9pt;mso-wrap-distance-bottom:0;mso-position-horizontal:absolute;mso-position-horizontal-relative:text;mso-position-vertical:absolute;mso-position-vertical-relative:text;mso-width-percent:0;mso-height-percent:0;mso-width-relative:margin;mso-height-relative:margin;v-text-anchor:top" o:gfxdata="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" filled="f" stroked="f" strokeweight=".5pt">
                 <v:textbox>
@@ -22147,13 +21891,8 @@
                               <w:txbxContent>
                                 <w:p>
                                   <w:r>
-                                    <w:t xml:space="preserve">    </w:t>
+                                    <w:t xml:space="preserve">    Runs_Shop</w:t>
                                   </w:r>
-                                  <w:proofErr w:type="spellStart"/>
-                                  <w:r>
-                                    <w:t>Runs_Shop</w:t>
-                                  </w:r>
-                                  <w:proofErr w:type="spellEnd"/>
                                 </w:p>
                               </w:txbxContent>
                             </wps:txbx>
@@ -22436,13 +22175,8 @@
                             <w:txbxContent>
                               <w:p>
                                 <w:r>
-                                  <w:t xml:space="preserve">    </w:t>
+                                  <w:t xml:space="preserve">    Stocked_By</w:t>
                                 </w:r>
-                                <w:proofErr w:type="spellStart"/>
-                                <w:r>
-                                  <w:t>Stocked_By</w:t>
-                                </w:r>
-                                <w:proofErr w:type="spellEnd"/>
                               </w:p>
                             </w:txbxContent>
                           </wps:txbx>
@@ -22491,7 +22225,7 @@
               </wp:anchor>
             </w:drawing>
           </mc:Choice>
-          <mc:Fallback>
+          <mc:Fallback xmlns:mv="urn:schemas-microsoft-com:mac:vml" xmlns:mo="http://schemas.microsoft.com/office/mac/office/2008/main">
             <w:pict>
               <v:group w14:anchorId="193ACBFB" id="Group 364" o:spid="_x0000_s1167" style="position:absolute;margin-left:30.6pt;margin-top:120.5pt;width:416pt;height:150.45pt;z-index:252274688" coordsize="52830,19104" o:gfxdata="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">
                 <v:group id="Group 311" o:spid="_x0000_s1168" style="position:absolute;width:52354;height:6616" coordorigin="2434" coordsize="52357,6618" o:gfxdata="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">
@@ -22653,7 +22387,7 @@
               </wp:anchor>
             </w:drawing>
           </mc:Choice>
-          <mc:Fallback>
+          <mc:Fallback xmlns:mv="urn:schemas-microsoft-com:mac:vml" xmlns:mo="http://schemas.microsoft.com/office/mac/office/2008/main">
             <w:pict>
               <v:line w14:anchorId="78243CA1" id="Straight Connector 378" o:spid="_x0000_s1026" style="position:absolute;flip:x;z-index:252324864;visibility:visible;mso-wrap-style:square;mso-wrap-distance-left:9pt;mso-wrap-distance-top:0;mso-wrap-distance-right:9pt;mso-wrap-distance-bottom:0;mso-position-horizontal:absolute;mso-position-horizontal-relative:text;mso-position-vertical:absolute;mso-position-vertical-relative:text" from="402.45pt,65.95pt" to="404.05pt,125.4pt" o:gfxdata="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" strokecolor="black [3200]" strokeweight="2pt">
                 <v:shadow on="t" color="black" opacity="24903f" origin=",.5" offset="0,.55556mm"/>
@@ -22717,7 +22451,7 @@
               </wp:anchor>
             </w:drawing>
           </mc:Choice>
-          <mc:Fallback>
+          <mc:Fallback xmlns:mv="urn:schemas-microsoft-com:mac:vml" xmlns:mo="http://schemas.microsoft.com/office/mac/office/2008/main">
             <w:pict>
               <v:line w14:anchorId="25AD0D1E" id="Straight Connector 377" o:spid="_x0000_s1026" style="position:absolute;z-index:252317696;visibility:visible;mso-wrap-style:square;mso-wrap-distance-left:9pt;mso-wrap-distance-top:0;mso-wrap-distance-right:9pt;mso-wrap-distance-bottom:0;mso-position-horizontal:absolute;mso-position-horizontal-relative:text;mso-position-vertical:absolute;mso-position-vertical-relative:text" from="303.05pt,72.5pt" to="363.75pt,123.25pt" o:gfxdata="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" strokecolor="black [3200]" strokeweight="2pt">
                 <v:shadow on="t" color="black" opacity="24903f" origin=",.5" offset="0,.55556mm"/>
@@ -22793,7 +22527,7 @@
               </wp:anchor>
             </w:drawing>
           </mc:Choice>
-          <mc:Fallback>
+          <mc:Fallback xmlns:mv="urn:schemas-microsoft-com:mac:vml" xmlns:mo="http://schemas.microsoft.com/office/mac/office/2008/main">
             <w:pict>
               <v:line w14:anchorId="1501285E" id="Straight Connector 376" o:spid="_x0000_s1026" style="position:absolute;flip:y;z-index:252368896;visibility:visible;mso-wrap-style:square;mso-width-percent:0;mso-height-percent:0;mso-wrap-distance-left:9pt;mso-wrap-distance-top:0;mso-wrap-distance-right:9pt;mso-wrap-distance-bottom:0;mso-position-horizontal:absolute;mso-position-horizontal-relative:text;mso-position-vertical:absolute;mso-position-vertical-relative:text;mso-width-percent:0;mso-height-percent:0;mso-width-relative:margin;mso-height-relative:margin" from="385.8pt,55.05pt" to="423.35pt,56.1pt" o:gfxdata="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" strokecolor="black [3200]" strokeweight="2pt">
                 <v:stroke dashstyle="3 1"/>
@@ -22918,13 +22652,8 @@
                           <w:txbxContent>
                             <w:p>
                               <w:r>
-                                <w:t xml:space="preserve">    </w:t>
+                                <w:t xml:space="preserve">    shid</w:t>
                               </w:r>
-                              <w:proofErr w:type="spellStart"/>
-                              <w:r>
-                                <w:t>shid</w:t>
-                              </w:r>
-                              <w:proofErr w:type="spellEnd"/>
                             </w:p>
                           </w:txbxContent>
                         </wps:txbx>
@@ -22941,7 +22670,7 @@
               </wp:anchor>
             </w:drawing>
           </mc:Choice>
-          <mc:Fallback>
+          <mc:Fallback xmlns:mv="urn:schemas-microsoft-com:mac:vml" xmlns:mo="http://schemas.microsoft.com/office/mac/office/2008/main">
             <w:pict>
               <v:group w14:anchorId="5A3125A6" id="Group 368" o:spid="_x0000_s1182" style="position:absolute;margin-left:351.85pt;margin-top:26.8pt;width:101.55pt;height:45.45pt;z-index:252361728" coordsize="12896,5772" o:gfxdata="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">
                 <v:oval id="Oval 369" o:spid="_x0000_s1183" style="position:absolute;top:341;width:12896;height:4597;visibility:visible;mso-wrap-style:square;v-text-anchor:middle" o:gfxdata="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" fillcolor="white [3201]" strokecolor="black [3200]" strokeweight="2pt">
@@ -23109,7 +22838,7 @@
               </wp:anchor>
             </w:drawing>
           </mc:Choice>
-          <mc:Fallback>
+          <mc:Fallback xmlns:mv="urn:schemas-microsoft-com:mac:vml" xmlns:mo="http://schemas.microsoft.com/office/mac/office/2008/main">
             <w:pict>
               <v:group w14:anchorId="645C1600" id="Group 365" o:spid="_x0000_s1185" style="position:absolute;margin-left:222.45pt;margin-top:38.1pt;width:101.55pt;height:45.45pt;z-index:252354560" coordsize="12896,5772" o:gfxdata="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">
                 <v:oval id="Oval 366" o:spid="_x0000_s1186" style="position:absolute;top:341;width:12896;height:4597;visibility:visible;mso-wrap-style:square;v-text-anchor:middle" o:gfxdata="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" fillcolor="white [3201]" strokecolor="black [3200]" strokeweight="2pt">
@@ -23154,58 +22883,10 @@
       </w:pPr>
       <w:r>
         <w:lastRenderedPageBreak/>
-        <w:t>“</w:t>
-      </w:r>
-      <w:proofErr w:type="spellStart"/>
-      <w:r>
-        <w:t>Runs_Shop</w:t>
-      </w:r>
-      <w:proofErr w:type="spellEnd"/>
-      <w:r>
-        <w:t>” and “</w:t>
-      </w:r>
-      <w:proofErr w:type="spellStart"/>
-      <w:r>
-        <w:t>Stocked_By</w:t>
-      </w:r>
-      <w:proofErr w:type="spellEnd"/>
-      <w:r>
-        <w:t>” described in the SQL statements be</w:t>
-      </w:r>
-      <w:r>
-        <w:t>low represent our Shop function.  The weak relationship by “</w:t>
-      </w:r>
-      <w:proofErr w:type="spellStart"/>
-      <w:r>
-        <w:t>Runs_Shop</w:t>
-      </w:r>
-      <w:proofErr w:type="spellEnd"/>
-      <w:r>
-        <w:t>” is held with the foreign key referencing “</w:t>
-      </w:r>
-      <w:proofErr w:type="spellStart"/>
-      <w:r>
-        <w:t>Usr</w:t>
-      </w:r>
-      <w:proofErr w:type="spellEnd"/>
-      <w:r>
-        <w:t>” with the condition of ON DELETE CASCADE.  The “</w:t>
-      </w:r>
-      <w:proofErr w:type="spellStart"/>
-      <w:r>
-        <w:t>Stocked_By</w:t>
-      </w:r>
-      <w:proofErr w:type="spellEnd"/>
-      <w:r>
-        <w:t>” table also has the condition when referencing “</w:t>
-      </w:r>
-      <w:proofErr w:type="spellStart"/>
-      <w:r>
-        <w:t>Runs_Shop</w:t>
-      </w:r>
-      <w:proofErr w:type="spellEnd"/>
-      <w:r>
-        <w:t>” to have the effect of ON DELETE CASCADE.  These have our conditions for the two relationships hold true.  There are also the third normal form diagrams representing these tables as well.</w:t>
+        <w:t>“Runs_Shop” and “Stocked_By” described in the SQL statements be</w:t>
+      </w:r>
+      <w:r>
+        <w:t>low represent our Shop function.  The weak relationship by “Runs_Shop” is held with the foreign key referencing “Usr” with the condition of ON DELETE CASCADE.  The “Stocked_By” table also has the condition when referencing “Runs_Shop” to have the effect of ON DELETE CASCADE.  These have our conditions for the two relationships hold true.  There are also the third normal form diagrams representing these tables as well.</w:t>
       </w:r>
     </w:p>
     <w:p>
@@ -23394,7 +23075,7 @@
               </wp:anchor>
             </w:drawing>
           </mc:Choice>
-          <mc:Fallback>
+          <mc:Fallback xmlns:mv="urn:schemas-microsoft-com:mac:vml" xmlns:mo="http://schemas.microsoft.com/office/mac/office/2008/main">
             <w:pict>
               <v:shape w14:anchorId="4A1A1721" id="Text Box 430" o:spid="_x0000_s1188" type="#_x0000_t202" style="position:absolute;margin-left:0;margin-top:345pt;width:223.75pt;height:36pt;z-index:252459008;visibility:visible;mso-wrap-style:square;mso-width-percent:0;mso-height-percent:0;mso-wrap-distance-left:9pt;mso-wrap-distance-top:0;mso-wrap-distance-right:9pt;mso-wrap-distance-bottom:0;mso-position-horizontal:center;mso-position-horizontal-relative:margin;mso-position-vertical:absolute;mso-position-vertical-relative:text;mso-width-percent:0;mso-height-percent:0;mso-width-relative:margin;mso-height-relative:margin;v-text-anchor:top" o:gfxdata="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" filled="f" stroked="f" strokeweight=".5pt">
                 <v:textbox>
@@ -23524,53 +23205,11 @@
       </w:pPr>
       <w:r>
         <w:lastRenderedPageBreak/>
-        <w:t>Shown here is the weak entity "</w:t>
-      </w:r>
-      <w:proofErr w:type="spellStart"/>
-      <w:r>
-        <w:t>Wish_List</w:t>
-      </w:r>
-      <w:proofErr w:type="spellEnd"/>
-      <w:r>
-        <w:t>" and the relationships "</w:t>
-      </w:r>
-      <w:proofErr w:type="spellStart"/>
-      <w:r>
-        <w:t>Wishes_For</w:t>
-      </w:r>
-      <w:proofErr w:type="spellEnd"/>
-      <w:r>
-        <w:t>" and "</w:t>
-      </w:r>
-      <w:proofErr w:type="spellStart"/>
+        <w:t>Shown here is the weak entity "Wish_List" and the relationships "Wishes_For" and "Filled_With." Wish lists have an id (wid), which is the partial key, attribute. The “Wishes_For” relationship has total participation and key constraints on both the user and shop. The “</w:t>
+      </w:r>
       <w:r>
         <w:t>Filled_With</w:t>
       </w:r>
-      <w:proofErr w:type="spellEnd"/>
-      <w:r>
-        <w:t>." Wish lists have an id (</w:t>
-      </w:r>
-      <w:proofErr w:type="spellStart"/>
-      <w:r>
-        <w:t>wid</w:t>
-      </w:r>
-      <w:proofErr w:type="spellEnd"/>
-      <w:r>
-        <w:t>), which is the partial key, attribute. The “</w:t>
-      </w:r>
-      <w:proofErr w:type="spellStart"/>
-      <w:r>
-        <w:t>Wishes_For</w:t>
-      </w:r>
-      <w:proofErr w:type="spellEnd"/>
-      <w:r>
-        <w:t>” relationship has total participation and key constraints on both the user and shop. The “</w:t>
-      </w:r>
-      <w:proofErr w:type="spellStart"/>
-      <w:r>
-        <w:t>Filled_With</w:t>
-      </w:r>
-      <w:proofErr w:type="spellEnd"/>
       <w:r>
         <w:t>” relationship has no constraints on the</w:t>
       </w:r>
@@ -23661,7 +23300,7 @@
               </wp:anchor>
             </w:drawing>
           </mc:Choice>
-          <mc:Fallback>
+          <mc:Fallback xmlns:mv="urn:schemas-microsoft-com:mac:vml" xmlns:mo="http://schemas.microsoft.com/office/mac/office/2008/main">
             <w:pict>
               <v:line w14:anchorId="03581C52" id="Straight Connector 375" o:spid="_x0000_s1026" style="position:absolute;flip:y;z-index:252231680;visibility:visible;mso-wrap-style:square;mso-width-percent:0;mso-height-percent:0;mso-wrap-distance-left:9pt;mso-wrap-distance-top:0;mso-wrap-distance-right:9pt;mso-wrap-distance-bottom:0;mso-position-horizontal:absolute;mso-position-horizontal-relative:text;mso-position-vertical:absolute;mso-position-vertical-relative:text;mso-width-percent:0;mso-height-percent:0;mso-width-relative:margin;mso-height-relative:margin" from="341.75pt,39.95pt" to="379.3pt,41pt" o:gfxdata="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" strokecolor="black [3200]" strokeweight="2pt">
                 <v:stroke dashstyle="3 1"/>
@@ -23788,11 +23427,9 @@
                               <w:r>
                                 <w:t xml:space="preserve">     </w:t>
                               </w:r>
-                              <w:proofErr w:type="spellStart"/>
                               <w:r>
                                 <w:t>wid</w:t>
                               </w:r>
-                              <w:proofErr w:type="spellEnd"/>
                             </w:p>
                           </w:txbxContent>
                         </wps:txbx>
@@ -23809,7 +23446,7 @@
               </wp:anchor>
             </w:drawing>
           </mc:Choice>
-          <mc:Fallback>
+          <mc:Fallback xmlns:mv="urn:schemas-microsoft-com:mac:vml" xmlns:mo="http://schemas.microsoft.com/office/mac/office/2008/main">
             <w:pict>
               <v:group w14:anchorId="39CA92B6" id="Group 371" o:spid="_x0000_s1189" style="position:absolute;left:0;text-align:left;margin-left:306.8pt;margin-top:12.35pt;width:101.55pt;height:45.45pt;z-index:252227584" coordsize="12896,5772" o:gfxdata="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">
                 <v:oval id="Oval 372" o:spid="_x0000_s1190" style="position:absolute;top:341;width:12896;height:4597;visibility:visible;mso-wrap-style:square;v-text-anchor:middle" o:gfxdata="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" fillcolor="white [3201]" strokecolor="black [3200]" strokeweight="2pt">
@@ -23971,7 +23608,7 @@
               </wp:anchor>
             </w:drawing>
           </mc:Choice>
-          <mc:Fallback>
+          <mc:Fallback xmlns:mv="urn:schemas-microsoft-com:mac:vml" xmlns:mo="http://schemas.microsoft.com/office/mac/office/2008/main">
             <w:pict>
               <v:shape w14:anchorId="0568DE8B" id="Text Box 198" o:spid="_x0000_s1192" type="#_x0000_t202" style="position:absolute;margin-left:129.5pt;margin-top:200.55pt;width:223.75pt;height:36pt;z-index:252420096;visibility:visible;mso-wrap-style:square;mso-width-percent:0;mso-height-percent:0;mso-wrap-distance-left:9pt;mso-wrap-distance-top:0;mso-wrap-distance-right:9pt;mso-wrap-distance-bottom:0;mso-position-horizontal:absolute;mso-position-horizontal-relative:text;mso-position-vertical:absolute;mso-position-vertical-relative:text;mso-width-percent:0;mso-height-percent:0;mso-width-relative:margin;mso-height-relative:margin;v-text-anchor:top" o:gfxdata="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" filled="f" stroked="f" strokeweight=".5pt">
                 <v:textbox>
@@ -24089,7 +23726,7 @@
               </wp:anchor>
             </w:drawing>
           </mc:Choice>
-          <mc:Fallback>
+          <mc:Fallback xmlns:mv="urn:schemas-microsoft-com:mac:vml" xmlns:mo="http://schemas.microsoft.com/office/mac/office/2008/main">
             <w:pict>
               <v:shape w14:anchorId="639B9208" id="Straight Arrow Connector 332" o:spid="_x0000_s1026" type="#_x0000_t32" style="position:absolute;margin-left:285.3pt;margin-top:89.55pt;width:85.45pt;height:63.95pt;flip:x;z-index:252333056;visibility:visible;mso-wrap-style:square;mso-width-percent:0;mso-height-percent:0;mso-wrap-distance-left:9pt;mso-wrap-distance-top:0;mso-wrap-distance-right:9pt;mso-wrap-distance-bottom:0;mso-position-horizontal:absolute;mso-position-horizontal-relative:text;mso-position-vertical:absolute;mso-position-vertical-relative:text;mso-width-percent:0;mso-height-percent:0;mso-width-relative:margin;mso-height-relative:margin" o:gfxdata="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" strokecolor="black [3200]" strokeweight="2pt">
                 <v:shadow on="t" color="black" opacity="24903f" origin=",.5" offset="0,.55556mm"/>
@@ -24153,7 +23790,7 @@
               </wp:anchor>
             </w:drawing>
           </mc:Choice>
-          <mc:Fallback>
+          <mc:Fallback xmlns:mv="urn:schemas-microsoft-com:mac:vml" xmlns:mo="http://schemas.microsoft.com/office/mac/office/2008/main">
             <w:pict>
               <v:line w14:anchorId="747548A4" id="Straight Connector 374" o:spid="_x0000_s1026" style="position:absolute;z-index:252281856;visibility:visible;mso-wrap-style:square;mso-wrap-distance-left:9pt;mso-wrap-distance-top:0;mso-wrap-distance-right:9pt;mso-wrap-distance-bottom:0;mso-position-horizontal:absolute;mso-position-horizontal-relative:text;mso-position-vertical:absolute;mso-position-vertical-relative:text" from="360.55pt,11.8pt" to="368.05pt,46.55pt" o:gfxdata="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" strokecolor="black [3200]" strokeweight="2pt">
                 <v:shadow on="t" color="black" opacity="24903f" origin=",.5" offset="0,.55556mm"/>
@@ -24223,7 +23860,7 @@
               </wp:anchor>
             </w:drawing>
           </mc:Choice>
-          <mc:Fallback>
+          <mc:Fallback xmlns:mv="urn:schemas-microsoft-com:mac:vml" xmlns:mo="http://schemas.microsoft.com/office/mac/office/2008/main">
             <w:pict>
               <v:line w14:anchorId="33555E4B" id="Straight Connector 343" o:spid="_x0000_s1026" style="position:absolute;z-index:252347392;visibility:visible;mso-wrap-style:square;mso-width-percent:0;mso-height-percent:0;mso-wrap-distance-left:9pt;mso-wrap-distance-top:0;mso-wrap-distance-right:9pt;mso-wrap-distance-bottom:0;mso-position-horizontal:absolute;mso-position-horizontal-relative:text;mso-position-vertical:absolute;mso-position-vertical-relative:text;mso-width-percent:0;mso-height-percent:0;mso-width-relative:margin;mso-height-relative:margin" from="314.85pt,168.5pt" to="336.9pt,171.15pt" o:gfxdata="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" strokecolor="black [3200]" strokeweight="2pt">
                 <v:shadow on="t" color="black" opacity="24903f" origin=",.5" offset="0,.55556mm"/>
@@ -24296,7 +23933,7 @@
               </wp:anchor>
             </w:drawing>
           </mc:Choice>
-          <mc:Fallback>
+          <mc:Fallback xmlns:mv="urn:schemas-microsoft-com:mac:vml" xmlns:mo="http://schemas.microsoft.com/office/mac/office/2008/main">
             <w:pict>
               <v:shape w14:anchorId="1BB54E2D" id="Straight Arrow Connector 327" o:spid="_x0000_s1026" type="#_x0000_t32" style="position:absolute;margin-left:151.7pt;margin-top:167.8pt;width:51.85pt;height:3.55pt;flip:y;z-index:252303360;visibility:visible;mso-wrap-style:square;mso-width-percent:0;mso-height-percent:0;mso-wrap-distance-left:9pt;mso-wrap-distance-top:0;mso-wrap-distance-right:9pt;mso-wrap-distance-bottom:0;mso-position-horizontal:absolute;mso-position-horizontal-relative:text;mso-position-vertical:absolute;mso-position-vertical-relative:text;mso-width-percent:0;mso-height-percent:0;mso-width-relative:margin;mso-height-relative:margin" o:gfxdata="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" strokecolor="black [3200]" strokeweight="2pt">
                 <v:shadow on="t" color="black" opacity="24903f" origin=",.5" offset="0,.55556mm"/>
@@ -24438,7 +24075,7 @@
               </wp:anchor>
             </w:drawing>
           </mc:Choice>
-          <mc:Fallback>
+          <mc:Fallback xmlns:mv="urn:schemas-microsoft-com:mac:vml" xmlns:mo="http://schemas.microsoft.com/office/mac/office/2008/main">
             <w:pict>
               <v:group w14:anchorId="0B2DEB03" id="Group 340" o:spid="_x0000_s1193" style="position:absolute;margin-left:335.65pt;margin-top:150pt;width:101.55pt;height:45.45pt;z-index:252340224" coordsize="12896,5772" o:gfxdata="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">
                 <v:oval id="Oval 341" o:spid="_x0000_s1194" style="position:absolute;top:341;width:12896;height:4597;visibility:visible;mso-wrap-style:square;v-text-anchor:middle" o:gfxdata="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" fillcolor="white [3201]" strokecolor="black [3200]" strokeweight="2pt">
@@ -24579,13 +24216,8 @@
                           <w:txbxContent>
                             <w:p>
                               <w:r>
-                                <w:t xml:space="preserve">    </w:t>
+                                <w:t xml:space="preserve">    Filled_With</w:t>
                               </w:r>
-                              <w:proofErr w:type="spellStart"/>
-                              <w:r>
-                                <w:t>Filled_With</w:t>
-                              </w:r>
-                              <w:proofErr w:type="spellEnd"/>
                             </w:p>
                           </w:txbxContent>
                         </wps:txbx>
@@ -24602,7 +24234,7 @@
               </wp:anchor>
             </w:drawing>
           </mc:Choice>
-          <mc:Fallback>
+          <mc:Fallback xmlns:mv="urn:schemas-microsoft-com:mac:vml" xmlns:mo="http://schemas.microsoft.com/office/mac/office/2008/main">
             <w:pict>
               <v:group w14:anchorId="27872C2C" id="Group 333" o:spid="_x0000_s1196" style="position:absolute;margin-left:192.65pt;margin-top:141.4pt;width:123.15pt;height:52.1pt;z-index:252310528" coordsize="15640,6616" o:gfxdata="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">
                 <v:shape id="Diamond 328" o:spid="_x0000_s1197" type="#_x0000_t4" style="position:absolute;left:1358;width:14128;height:6616;visibility:visible;mso-wrap-style:square;v-text-anchor:middle" o:gfxdata="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" fillcolor="white [3201]" strokecolor="black [3200]" strokeweight="2pt">
@@ -24703,7 +24335,7 @@
               </wp:anchor>
             </w:drawing>
           </mc:Choice>
-          <mc:Fallback>
+          <mc:Fallback xmlns:mv="urn:schemas-microsoft-com:mac:vml" xmlns:mo="http://schemas.microsoft.com/office/mac/office/2008/main">
             <w:pict>
               <v:rect w14:anchorId="724549EA" id="Rectangle 325" o:spid="_x0000_s1199" style="position:absolute;margin-left:82pt;margin-top:148.25pt;width:1in;height:42.5pt;z-index:252296192;visibility:visible;mso-wrap-style:square;mso-width-percent:0;mso-wrap-distance-left:9pt;mso-wrap-distance-top:0;mso-wrap-distance-right:9pt;mso-wrap-distance-bottom:0;mso-position-horizontal:absolute;mso-position-horizontal-relative:text;mso-position-vertical:absolute;mso-position-vertical-relative:text;mso-width-percent:0;mso-width-relative:margin;v-text-anchor:top" o:gfxdata="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" fillcolor="white [3201]" strokecolor="black [3200]" strokeweight="2pt">
                 <v:textbox>
@@ -24886,13 +24518,8 @@
                             <w:txbxContent>
                               <w:p>
                                 <w:r>
-                                  <w:t xml:space="preserve">    </w:t>
+                                  <w:t xml:space="preserve">    Wishes_For</w:t>
                                 </w:r>
-                                <w:proofErr w:type="spellStart"/>
-                                <w:r>
-                                  <w:t>Wishes_For</w:t>
-                                </w:r>
-                                <w:proofErr w:type="spellEnd"/>
                               </w:p>
                             </w:txbxContent>
                           </wps:txbx>
@@ -24970,11 +24597,9 @@
                               <w:pPr>
                                 <w:jc w:val="left"/>
                               </w:pPr>
-                              <w:proofErr w:type="spellStart"/>
                               <w:r>
                                 <w:t>Wish_List</w:t>
                               </w:r>
-                              <w:proofErr w:type="spellEnd"/>
                             </w:p>
                           </w:txbxContent>
                         </wps:txbx>
@@ -25025,7 +24650,7 @@
               </wp:anchor>
             </w:drawing>
           </mc:Choice>
-          <mc:Fallback>
+          <mc:Fallback xmlns:mv="urn:schemas-microsoft-com:mac:vml" xmlns:mo="http://schemas.microsoft.com/office/mac/office/2008/main">
             <w:pict>
               <v:group w14:anchorId="7FAE48DC" id="Group 312" o:spid="_x0000_s1200" style="position:absolute;margin-left:18.25pt;margin-top:42.05pt;width:411.3pt;height:52.1pt;z-index:252289024;mso-width-relative:margin" coordorigin="2553" coordsize="52238,6618" o:gfxdata="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">
                 <v:group id="Group 313" o:spid="_x0000_s1201" style="position:absolute;left:2553;width:32605;height:6618" coordorigin="9036,-957" coordsize="32610,6619" o:gfxdata="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">
@@ -25217,7 +24842,7 @@
               </wp:anchor>
             </w:drawing>
           </mc:Choice>
-          <mc:Fallback>
+          <mc:Fallback xmlns:mv="urn:schemas-microsoft-com:mac:vml" xmlns:mo="http://schemas.microsoft.com/office/mac/office/2008/main">
             <w:pict>
               <v:shape w14:anchorId="0666A2ED" id="Text Box 433" o:spid="_x0000_s1208" type="#_x0000_t202" style="position:absolute;margin-left:0;margin-top:480.75pt;width:223.75pt;height:36pt;z-index:252463104;visibility:visible;mso-wrap-style:square;mso-width-percent:0;mso-height-percent:0;mso-wrap-distance-left:9pt;mso-wrap-distance-top:0;mso-wrap-distance-right:9pt;mso-wrap-distance-bottom:0;mso-position-horizontal:center;mso-position-horizontal-relative:margin;mso-position-vertical:absolute;mso-position-vertical-relative:text;mso-width-percent:0;mso-height-percent:0;mso-width-relative:margin;mso-height-relative:margin;v-text-anchor:top" o:gfxdata="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" filled="f" stroked="f" strokeweight=".5pt">
                 <v:textbox>
@@ -25400,42 +25025,10 @@
       </w:r>
       <w:r>
         <w:tab/>
-        <w:t>“</w:t>
-      </w:r>
-      <w:proofErr w:type="spellStart"/>
-      <w:r>
-        <w:t>Wishes_For</w:t>
-      </w:r>
-      <w:proofErr w:type="spellEnd"/>
-      <w:r>
-        <w:t>” and “</w:t>
-      </w:r>
-      <w:proofErr w:type="spellStart"/>
-      <w:r>
-        <w:t>Filled_With</w:t>
-      </w:r>
-      <w:proofErr w:type="spellEnd"/>
-      <w:r>
-        <w:t>” tables in the SQL statements described below represent our Wish List function we wished to implement.</w:t>
-      </w:r>
-      <w:r>
-        <w:t xml:space="preserve">  The weak relationship represented in “</w:t>
-      </w:r>
-      <w:proofErr w:type="spellStart"/>
-      <w:r>
-        <w:t>Wishes_For</w:t>
-      </w:r>
-      <w:proofErr w:type="spellEnd"/>
-      <w:r>
-        <w:t>” is held true when referencing the foreign key in “</w:t>
-      </w:r>
-      <w:proofErr w:type="spellStart"/>
-      <w:r>
-        <w:t>Usr</w:t>
-      </w:r>
-      <w:proofErr w:type="spellEnd"/>
-      <w:r>
-        <w:t>” by having the effect of ON DELETE CASCADE as well as ON UPDATE CASCADE (incase the user is updated).  The third normal form diagrams are depicted below representing these tables.</w:t>
+        <w:t>“Wishes_For” and “Filled_With” tables in the SQL statements described below represent our Wish List function we wished to implement.</w:t>
+      </w:r>
+      <w:r>
+        <w:t xml:space="preserve">  The weak relationship represented in “Wishes_For” is held true when referencing the foreign key in “Usr” by having the effect of ON DELETE CASCADE as well as ON UPDATE CASCADE (incase the user is updated).  The third normal form diagrams are depicted below representing these tables.</w:t>
       </w:r>
       <w:r>
         <w:br w:type="page"/>
@@ -25447,31 +25040,7 @@
         <w:t>The figure below shows</w:t>
       </w:r>
       <w:r>
-        <w:t xml:space="preserve"> the “</w:t>
-      </w:r>
-      <w:proofErr w:type="spellStart"/>
-      <w:r>
-        <w:t>User_Stocked</w:t>
-      </w:r>
-      <w:proofErr w:type="spellEnd"/>
-      <w:r>
-        <w:t>” and the “</w:t>
-      </w:r>
-      <w:proofErr w:type="spellStart"/>
-      <w:r>
-        <w:t>Supplier_Stocked</w:t>
-      </w:r>
-      <w:proofErr w:type="spellEnd"/>
-      <w:r>
-        <w:t>” relationships. The “</w:t>
-      </w:r>
-      <w:proofErr w:type="spellStart"/>
-      <w:r>
-        <w:t>User_Stocked</w:t>
-      </w:r>
-      <w:proofErr w:type="spellEnd"/>
-      <w:r>
-        <w:t xml:space="preserve">” relationship has total participation and key constraint on the item, but has no constraint on the user because one user can stock many items, but an item belongs to only one </w:t>
+        <w:t xml:space="preserve"> the “User_Stocked” and the “Supplier_Stocked” relationships. The “User_Stocked” relationship has total participation and key constraint on the item, but has no constraint on the user because one user can stock many items, but an item belongs to only one </w:t>
       </w:r>
       <w:r>
         <w:t>user</w:t>
@@ -25480,15 +25049,7 @@
         <w:t xml:space="preserve">. </w:t>
       </w:r>
       <w:r>
-        <w:t>The “</w:t>
-      </w:r>
-      <w:proofErr w:type="spellStart"/>
-      <w:r>
-        <w:t>Suplier_Stocked</w:t>
-      </w:r>
-      <w:proofErr w:type="spellEnd"/>
-      <w:r>
-        <w:t>” relationship has total participation and key constraint on the item, but has no constraint on the supplier because one supplier can stock many items, but an item belongs to only one supplier.</w:t>
+        <w:t>The “Suplier_Stocked” relationship has total participation and key constraint on the item, but has no constraint on the supplier because one supplier can stock many items, but an item belongs to only one supplier.</w:t>
       </w:r>
     </w:p>
     <w:p>
@@ -25609,7 +25170,7 @@
               </wp:anchor>
             </w:drawing>
           </mc:Choice>
-          <mc:Fallback>
+          <mc:Fallback xmlns:mv="urn:schemas-microsoft-com:mac:vml" xmlns:mo="http://schemas.microsoft.com/office/mac/office/2008/main">
             <w:pict>
               <v:shape w14:anchorId="3709121E" id="Text Box 217" o:spid="_x0000_s1209" type="#_x0000_t202" style="position:absolute;left:0;text-align:left;margin-left:101pt;margin-top:309.65pt;width:223.75pt;height:36pt;z-index:252425216;visibility:visible;mso-wrap-style:square;mso-width-percent:0;mso-height-percent:0;mso-wrap-distance-left:9pt;mso-wrap-distance-top:0;mso-wrap-distance-right:9pt;mso-wrap-distance-bottom:0;mso-position-horizontal:absolute;mso-position-horizontal-relative:text;mso-position-vertical:absolute;mso-position-vertical-relative:text;mso-width-percent:0;mso-height-percent:0;mso-width-relative:margin;mso-height-relative:margin;v-text-anchor:top" o:gfxdata="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" filled="f" stroked="f" strokeweight=".5pt">
                 <v:textbox>
@@ -25817,13 +25378,8 @@
                                 <w:ind w:firstLine="0"/>
                               </w:pPr>
                               <w:r>
-                                <w:t xml:space="preserve">     </w:t>
+                                <w:t xml:space="preserve">     Supplier_Stocked</w:t>
                               </w:r>
-                              <w:proofErr w:type="spellStart"/>
-                              <w:r>
-                                <w:t>Supplier_Stocked</w:t>
-                              </w:r>
-                              <w:proofErr w:type="spellEnd"/>
                             </w:p>
                           </w:txbxContent>
                         </wps:txbx>
@@ -25959,7 +25515,7 @@
               </wp:anchor>
             </w:drawing>
           </mc:Choice>
-          <mc:Fallback>
+          <mc:Fallback xmlns:mv="urn:schemas-microsoft-com:mac:vml" xmlns:mo="http://schemas.microsoft.com/office/mac/office/2008/main">
             <w:pict>
               <v:group w14:anchorId="51B00266" id="Group 410" o:spid="_x0000_s1210" style="position:absolute;left:0;text-align:left;margin-left:269.2pt;margin-top:65pt;width:123.2pt;height:230.05pt;z-index:251830272;mso-width-relative:margin;mso-height-relative:margin" coordorigin="-3889" coordsize="15646,29219" o:gfxdata="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">
                 <v:rect id="Rectangle 411" o:spid="_x0000_s1211" style="position:absolute;left:-1023;width:10985;height:5403;visibility:visible;mso-wrap-style:square;v-text-anchor:top" o:gfxdata="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" fillcolor="white [3201]" strokecolor="black [3200]" strokeweight="2pt">
@@ -26174,13 +25730,8 @@
                           <w:txbxContent>
                             <w:p>
                               <w:r>
-                                <w:t xml:space="preserve">  </w:t>
+                                <w:t xml:space="preserve">  User_Stocked</w:t>
                               </w:r>
-                              <w:proofErr w:type="spellStart"/>
-                              <w:r>
-                                <w:t>User_Stocked</w:t>
-                              </w:r>
-                              <w:proofErr w:type="spellEnd"/>
                             </w:p>
                           </w:txbxContent>
                         </wps:txbx>
@@ -26316,7 +25867,7 @@
               </wp:anchor>
             </w:drawing>
           </mc:Choice>
-          <mc:Fallback>
+          <mc:Fallback xmlns:mv="urn:schemas-microsoft-com:mac:vml" xmlns:mo="http://schemas.microsoft.com/office/mac/office/2008/main">
             <w:pict>
               <v:group w14:anchorId="1E4F7DB9" id="Group 409" o:spid="_x0000_s1217" style="position:absolute;left:0;text-align:left;margin-left:50.5pt;margin-top:63.9pt;width:123.2pt;height:230.05pt;z-index:252396544;mso-width-relative:margin;mso-height-relative:margin" coordorigin="-3889" coordsize="15646,29219" o:gfxdata="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">
                 <v:rect id="Rectangle 403" o:spid="_x0000_s1218" style="position:absolute;width:8820;height:5403;visibility:visible;mso-wrap-style:square;v-text-anchor:top" o:gfxdata="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" fillcolor="white [3201]" strokecolor="black [3200]" strokeweight="2pt">
@@ -26399,43 +25950,7 @@
           <w:szCs w:val="24"/>
         </w:rPr>
         <w:lastRenderedPageBreak/>
-        <w:t>“</w:t>
-      </w:r>
-      <w:proofErr w:type="spellStart"/>
-      <w:r>
-        <w:rPr>
-          <w:b w:val="0"/>
-          <w:sz w:val="24"/>
-          <w:szCs w:val="24"/>
-        </w:rPr>
-        <w:t>Supplier_Stocked</w:t>
-      </w:r>
-      <w:proofErr w:type="spellEnd"/>
-      <w:r>
-        <w:rPr>
-          <w:b w:val="0"/>
-          <w:sz w:val="24"/>
-          <w:szCs w:val="24"/>
-        </w:rPr>
-        <w:t>” and “</w:t>
-      </w:r>
-      <w:proofErr w:type="spellStart"/>
-      <w:r>
-        <w:rPr>
-          <w:b w:val="0"/>
-          <w:sz w:val="24"/>
-          <w:szCs w:val="24"/>
-        </w:rPr>
-        <w:t>User_Stocker</w:t>
-      </w:r>
-      <w:proofErr w:type="spellEnd"/>
-      <w:r>
-        <w:rPr>
-          <w:b w:val="0"/>
-          <w:sz w:val="24"/>
-          <w:szCs w:val="24"/>
-        </w:rPr>
-        <w:t>” representing our item stocking functions and are described in both the SQL statements below as well as the third normal form diagrams.  The participation constraints are held in both tables with foreign keys representing their respective item.</w:t>
+        <w:t>“Supplier_Stocked” and “User_Stocker” representing our item stocking functions and are described in both the SQL statements below as well as the third normal form diagrams.  The participation constraints are held in both tables with foreign keys representing their respective item.</w:t>
       </w:r>
     </w:p>
     <w:p>
@@ -26634,7 +26149,7 @@
               </wp:anchor>
             </w:drawing>
           </mc:Choice>
-          <mc:Fallback>
+          <mc:Fallback xmlns:mv="urn:schemas-microsoft-com:mac:vml" xmlns:mo="http://schemas.microsoft.com/office/mac/office/2008/main">
             <w:pict>
               <v:shape w14:anchorId="1169C3E5" id="Text Box 436" o:spid="_x0000_s1224" type="#_x0000_t202" style="position:absolute;margin-left:0;margin-top:307.5pt;width:223.75pt;height:36pt;z-index:252467200;visibility:visible;mso-wrap-style:square;mso-width-percent:0;mso-height-percent:0;mso-wrap-distance-left:9pt;mso-wrap-distance-top:0;mso-wrap-distance-right:9pt;mso-wrap-distance-bottom:0;mso-position-horizontal:center;mso-position-horizontal-relative:margin;mso-position-vertical:absolute;mso-position-vertical-relative:text;mso-width-percent:0;mso-height-percent:0;mso-width-relative:margin;mso-height-relative:margin;v-text-anchor:top" o:gfxdata="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" filled="f" stroked="f" strokeweight=".5pt">
                 <v:textbox>
@@ -26878,7 +26393,7 @@
               </wp:anchor>
             </w:drawing>
           </mc:Choice>
-          <mc:Fallback>
+          <mc:Fallback xmlns:mv="urn:schemas-microsoft-com:mac:vml" xmlns:mo="http://schemas.microsoft.com/office/mac/office/2008/main">
             <w:pict>
               <v:shape w14:anchorId="7EE1DF10" id="Text Box 438" o:spid="_x0000_s1225" type="#_x0000_t202" style="position:absolute;left:0;text-align:left;margin-left:172.55pt;margin-top:586.5pt;width:223.75pt;height:36pt;z-index:252470272;visibility:visible;mso-wrap-style:square;mso-width-percent:0;mso-height-percent:0;mso-wrap-distance-left:9pt;mso-wrap-distance-top:0;mso-wrap-distance-right:9pt;mso-wrap-distance-bottom:0;mso-position-horizontal:right;mso-position-horizontal-relative:margin;mso-position-vertical:absolute;mso-position-vertical-relative:text;mso-width-percent:0;mso-height-percent:0;mso-width-relative:margin;mso-height-relative:margin;v-text-anchor:top" o:gfxdata="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" filled="f" stroked="f" strokeweight=".5pt">
                 <v:textbox>
@@ -27014,74 +26529,10 @@
     </w:p>
     <w:p>
       <w:r>
-        <w:t xml:space="preserve"> Our final finished project for </w:t>
-      </w:r>
-      <w:proofErr w:type="spellStart"/>
-      <w:r>
-        <w:t>maetS</w:t>
-      </w:r>
-      <w:proofErr w:type="spellEnd"/>
-      <w:r>
-        <w:t xml:space="preserve"> will consist of various interfaces for both t</w:t>
-      </w:r>
-      <w:r>
-        <w:t xml:space="preserve">he frontend and backend of the web application.  The languages we are leaning towards for the front end include the use of </w:t>
-      </w:r>
-      <w:proofErr w:type="spellStart"/>
-      <w:r>
-        <w:t>Javascript</w:t>
-      </w:r>
-      <w:proofErr w:type="spellEnd"/>
-      <w:r>
-        <w:t xml:space="preserve"> (JQuery, </w:t>
-      </w:r>
-      <w:proofErr w:type="spellStart"/>
-      <w:r>
-        <w:t>RequireJS</w:t>
-      </w:r>
-      <w:proofErr w:type="spellEnd"/>
-      <w:r>
-        <w:t xml:space="preserve">, </w:t>
-      </w:r>
-      <w:proofErr w:type="spellStart"/>
-      <w:r>
-        <w:t>AngularJS</w:t>
-      </w:r>
-      <w:proofErr w:type="spellEnd"/>
-      <w:r>
-        <w:t>, or Google Web Kit</w:t>
-      </w:r>
-      <w:proofErr w:type="gramStart"/>
-      <w:r>
-        <w:t>),  HTML</w:t>
-      </w:r>
-      <w:proofErr w:type="gramEnd"/>
-      <w:r>
-        <w:t xml:space="preserve">5, CSS (with Bootstrap).  On the backend for </w:t>
-      </w:r>
-      <w:proofErr w:type="spellStart"/>
-      <w:r>
-        <w:t>maetS</w:t>
-      </w:r>
-      <w:proofErr w:type="spellEnd"/>
-      <w:r>
-        <w:t xml:space="preserve">, we will </w:t>
-      </w:r>
-      <w:proofErr w:type="gramStart"/>
-      <w:r>
-        <w:t>being</w:t>
-      </w:r>
-      <w:proofErr w:type="gramEnd"/>
-      <w:r>
-        <w:t xml:space="preserve"> using some software called </w:t>
-      </w:r>
-      <w:proofErr w:type="spellStart"/>
-      <w:r>
-        <w:t>PHPMyAdmin</w:t>
-      </w:r>
-      <w:proofErr w:type="spellEnd"/>
-      <w:r>
-        <w:t xml:space="preserve"> to hold our Databases codes using MySQL.  Another language we intend to use involves Java and Java resources.  These resources include JSP (next Java in HTML) and to have Java interact with the database using JDBC.</w:t>
+        <w:t xml:space="preserve"> Our final finished project for maetS will consist of various interfaces for both t</w:t>
+      </w:r>
+      <w:r>
+        <w:t>he frontend and backend of the web application.  The languages we are leaning towards for the front end include the use of Javascript (JQuery, RequireJS, AngularJS, or Google Web Kit),  HTML5, CSS (with Bootstrap).  On the backend for maetS, we will being using some software called PHPMyAdmin to hold our Databases codes using MySQL.  Another language we intend to use involves Java and Java resources.  These resources include JSP (next Java in HTML) and to have Java interact with the database using JDBC.</w:t>
       </w:r>
     </w:p>
     <w:p>
@@ -27101,15 +26552,7 @@
     </w:p>
     <w:p>
       <w:r>
-        <w:t xml:space="preserve">Our goal for </w:t>
-      </w:r>
-      <w:proofErr w:type="spellStart"/>
-      <w:r>
-        <w:t>maetS</w:t>
-      </w:r>
-      <w:proofErr w:type="spellEnd"/>
-      <w:r>
-        <w:t xml:space="preserve"> is to have one concise platform to sell games as well as game related content. The ability for users to auction</w:t>
+        <w:t>Our goal for maetS is to have one concise platform to sell games as well as game related content. The ability for users to auction</w:t>
       </w:r>
       <w:r>
         <w:t xml:space="preserve"> or sell directly</w:t>
@@ -27154,7 +26597,7 @@
 </file>
 
 <file path=word/endnotes.xml><?xml version="1.0" encoding="utf-8"?>
-<w:endnotes xmlns:wpc="http://schemas.microsoft.com/office/word/2010/wordprocessingCanvas" xmlns:mo="http://schemas.microsoft.com/office/mac/office/2008/main" xmlns:mc="http://schemas.openxmlformats.org/markup-compatibility/2006" xmlns:mv="urn:schemas-microsoft-com:mac:vml" xmlns:o="urn:schemas-microsoft-com:office:office" xmlns:r="http://schemas.openxmlformats.org/officeDocument/2006/relationships" xmlns:m="http://schemas.openxmlformats.org/officeDocument/2006/math" xmlns:v="urn:schemas-microsoft-com:vml" xmlns:wp14="http://schemas.microsoft.com/office/word/2010/wordprocessingDrawing" xmlns:wp="http://schemas.openxmlformats.org/drawingml/2006/wordprocessingDrawing" xmlns:w10="urn:schemas-microsoft-com:office:word" xmlns:w="http://schemas.openxmlformats.org/wordprocessingml/2006/main" xmlns:w14="http://schemas.microsoft.com/office/word/2010/wordml" xmlns:w15="http://schemas.microsoft.com/office/word/2012/wordml" xmlns:wpg="http://schemas.microsoft.com/office/word/2010/wordprocessingGroup" xmlns:wpi="http://schemas.microsoft.com/office/word/2010/wordprocessingInk" xmlns:wne="http://schemas.microsoft.com/office/word/2006/wordml" xmlns:wps="http://schemas.microsoft.com/office/word/2010/wordprocessingShape" mc:Ignorable="w14 w15 wp14">
+<w:endnotes xmlns:wpc="http://schemas.microsoft.com/office/word/2010/wordprocessingCanvas" xmlns:mc="http://schemas.openxmlformats.org/markup-compatibility/2006" xmlns:o="urn:schemas-microsoft-com:office:office" xmlns:r="http://schemas.openxmlformats.org/officeDocument/2006/relationships" xmlns:m="http://schemas.openxmlformats.org/officeDocument/2006/math" xmlns:v="urn:schemas-microsoft-com:vml" xmlns:wp14="http://schemas.microsoft.com/office/word/2010/wordprocessingDrawing" xmlns:wp="http://schemas.openxmlformats.org/drawingml/2006/wordprocessingDrawing" xmlns:w10="urn:schemas-microsoft-com:office:word" xmlns:w="http://schemas.openxmlformats.org/wordprocessingml/2006/main" xmlns:w14="http://schemas.microsoft.com/office/word/2010/wordml" xmlns:w15="http://schemas.microsoft.com/office/word/2012/wordml" xmlns:wpg="http://schemas.microsoft.com/office/word/2010/wordprocessingGroup" xmlns:wpi="http://schemas.microsoft.com/office/word/2010/wordprocessingInk" xmlns:wne="http://schemas.microsoft.com/office/word/2006/wordml" xmlns:wps="http://schemas.microsoft.com/office/word/2010/wordprocessingShape" mc:Ignorable="w14 w15 wp14">
   <w:endnote w:type="separator" w:id="-1">
     <w:p>
       <w:pPr>
@@ -27186,7 +26629,7 @@
 </file>
 
 <file path=word/footer1.xml><?xml version="1.0" encoding="utf-8"?>
-<w:ftr xmlns:wpc="http://schemas.microsoft.com/office/word/2010/wordprocessingCanvas" xmlns:mo="http://schemas.microsoft.com/office/mac/office/2008/main" xmlns:mc="http://schemas.openxmlformats.org/markup-compatibility/2006" xmlns:mv="urn:schemas-microsoft-com:mac:vml" xmlns:o="urn:schemas-microsoft-com:office:office" xmlns:r="http://schemas.openxmlformats.org/officeDocument/2006/relationships" xmlns:m="http://schemas.openxmlformats.org/officeDocument/2006/math" xmlns:v="urn:schemas-microsoft-com:vml" xmlns:wp14="http://schemas.microsoft.com/office/word/2010/wordprocessingDrawing" xmlns:wp="http://schemas.openxmlformats.org/drawingml/2006/wordprocessingDrawing" xmlns:w10="urn:schemas-microsoft-com:office:word" xmlns:w="http://schemas.openxmlformats.org/wordprocessingml/2006/main" xmlns:w14="http://schemas.microsoft.com/office/word/2010/wordml" xmlns:w15="http://schemas.microsoft.com/office/word/2012/wordml" xmlns:wpg="http://schemas.microsoft.com/office/word/2010/wordprocessingGroup" xmlns:wpi="http://schemas.microsoft.com/office/word/2010/wordprocessingInk" xmlns:wne="http://schemas.microsoft.com/office/word/2006/wordml" xmlns:wps="http://schemas.microsoft.com/office/word/2010/wordprocessingShape" mc:Ignorable="w14 w15 wp14">
+<w:ftr xmlns:wpc="http://schemas.microsoft.com/office/word/2010/wordprocessingCanvas" xmlns:mc="http://schemas.openxmlformats.org/markup-compatibility/2006" xmlns:o="urn:schemas-microsoft-com:office:office" xmlns:r="http://schemas.openxmlformats.org/officeDocument/2006/relationships" xmlns:m="http://schemas.openxmlformats.org/officeDocument/2006/math" xmlns:v="urn:schemas-microsoft-com:vml" xmlns:wp14="http://schemas.microsoft.com/office/word/2010/wordprocessingDrawing" xmlns:wp="http://schemas.openxmlformats.org/drawingml/2006/wordprocessingDrawing" xmlns:w10="urn:schemas-microsoft-com:office:word" xmlns:w="http://schemas.openxmlformats.org/wordprocessingml/2006/main" xmlns:w14="http://schemas.microsoft.com/office/word/2010/wordml" xmlns:w15="http://schemas.microsoft.com/office/word/2012/wordml" xmlns:wpg="http://schemas.microsoft.com/office/word/2010/wordprocessingGroup" xmlns:wpi="http://schemas.microsoft.com/office/word/2010/wordprocessingInk" xmlns:wne="http://schemas.microsoft.com/office/word/2006/wordml" xmlns:wps="http://schemas.microsoft.com/office/word/2010/wordprocessingShape" mc:Ignorable="w14 w15 wp14">
   <w:p>
     <w:pPr>
       <w:pStyle w:val="Footer"/>
@@ -27223,7 +26666,7 @@
 </file>
 
 <file path=word/footer2.xml><?xml version="1.0" encoding="utf-8"?>
-<w:ftr xmlns:wpc="http://schemas.microsoft.com/office/word/2010/wordprocessingCanvas" xmlns:mo="http://schemas.microsoft.com/office/mac/office/2008/main" xmlns:mc="http://schemas.openxmlformats.org/markup-compatibility/2006" xmlns:mv="urn:schemas-microsoft-com:mac:vml" xmlns:o="urn:schemas-microsoft-com:office:office" xmlns:r="http://schemas.openxmlformats.org/officeDocument/2006/relationships" xmlns:m="http://schemas.openxmlformats.org/officeDocument/2006/math" xmlns:v="urn:schemas-microsoft-com:vml" xmlns:wp14="http://schemas.microsoft.com/office/word/2010/wordprocessingDrawing" xmlns:wp="http://schemas.openxmlformats.org/drawingml/2006/wordprocessingDrawing" xmlns:w10="urn:schemas-microsoft-com:office:word" xmlns:w="http://schemas.openxmlformats.org/wordprocessingml/2006/main" xmlns:w14="http://schemas.microsoft.com/office/word/2010/wordml" xmlns:w15="http://schemas.microsoft.com/office/word/2012/wordml" xmlns:wpg="http://schemas.microsoft.com/office/word/2010/wordprocessingGroup" xmlns:wpi="http://schemas.microsoft.com/office/word/2010/wordprocessingInk" xmlns:wne="http://schemas.microsoft.com/office/word/2006/wordml" xmlns:wps="http://schemas.microsoft.com/office/word/2010/wordprocessingShape" mc:Ignorable="w14 w15 wp14">
+<w:ftr xmlns:wpc="http://schemas.microsoft.com/office/word/2010/wordprocessingCanvas" xmlns:mc="http://schemas.openxmlformats.org/markup-compatibility/2006" xmlns:o="urn:schemas-microsoft-com:office:office" xmlns:r="http://schemas.openxmlformats.org/officeDocument/2006/relationships" xmlns:m="http://schemas.openxmlformats.org/officeDocument/2006/math" xmlns:v="urn:schemas-microsoft-com:vml" xmlns:wp14="http://schemas.microsoft.com/office/word/2010/wordprocessingDrawing" xmlns:wp="http://schemas.openxmlformats.org/drawingml/2006/wordprocessingDrawing" xmlns:w10="urn:schemas-microsoft-com:office:word" xmlns:w="http://schemas.openxmlformats.org/wordprocessingml/2006/main" xmlns:w14="http://schemas.microsoft.com/office/word/2010/wordml" xmlns:w15="http://schemas.microsoft.com/office/word/2012/wordml" xmlns:wpg="http://schemas.microsoft.com/office/word/2010/wordprocessingGroup" xmlns:wpi="http://schemas.microsoft.com/office/word/2010/wordprocessingInk" xmlns:wne="http://schemas.microsoft.com/office/word/2006/wordml" xmlns:wps="http://schemas.microsoft.com/office/word/2010/wordprocessingShape" mc:Ignorable="w14 w15 wp14">
   <w:p>
     <w:pPr>
       <w:pStyle w:val="Footer"/>
@@ -27287,7 +26730,7 @@
 </file>
 
 <file path=word/footer3.xml><?xml version="1.0" encoding="utf-8"?>
-<w:ftr xmlns:wpc="http://schemas.microsoft.com/office/word/2010/wordprocessingCanvas" xmlns:mo="http://schemas.microsoft.com/office/mac/office/2008/main" xmlns:mc="http://schemas.openxmlformats.org/markup-compatibility/2006" xmlns:mv="urn:schemas-microsoft-com:mac:vml" xmlns:o="urn:schemas-microsoft-com:office:office" xmlns:r="http://schemas.openxmlformats.org/officeDocument/2006/relationships" xmlns:m="http://schemas.openxmlformats.org/officeDocument/2006/math" xmlns:v="urn:schemas-microsoft-com:vml" xmlns:wp14="http://schemas.microsoft.com/office/word/2010/wordprocessingDrawing" xmlns:wp="http://schemas.openxmlformats.org/drawingml/2006/wordprocessingDrawing" xmlns:w10="urn:schemas-microsoft-com:office:word" xmlns:w="http://schemas.openxmlformats.org/wordprocessingml/2006/main" xmlns:w14="http://schemas.microsoft.com/office/word/2010/wordml" xmlns:w15="http://schemas.microsoft.com/office/word/2012/wordml" xmlns:wpg="http://schemas.microsoft.com/office/word/2010/wordprocessingGroup" xmlns:wpi="http://schemas.microsoft.com/office/word/2010/wordprocessingInk" xmlns:wne="http://schemas.microsoft.com/office/word/2006/wordml" xmlns:wps="http://schemas.microsoft.com/office/word/2010/wordprocessingShape" mc:Ignorable="w14 w15 wp14">
+<w:ftr xmlns:wpc="http://schemas.microsoft.com/office/word/2010/wordprocessingCanvas" xmlns:mc="http://schemas.openxmlformats.org/markup-compatibility/2006" xmlns:o="urn:schemas-microsoft-com:office:office" xmlns:r="http://schemas.openxmlformats.org/officeDocument/2006/relationships" xmlns:m="http://schemas.openxmlformats.org/officeDocument/2006/math" xmlns:v="urn:schemas-microsoft-com:vml" xmlns:wp14="http://schemas.microsoft.com/office/word/2010/wordprocessingDrawing" xmlns:wp="http://schemas.openxmlformats.org/drawingml/2006/wordprocessingDrawing" xmlns:w10="urn:schemas-microsoft-com:office:word" xmlns:w="http://schemas.openxmlformats.org/wordprocessingml/2006/main" xmlns:w14="http://schemas.microsoft.com/office/word/2010/wordml" xmlns:w15="http://schemas.microsoft.com/office/word/2012/wordml" xmlns:wpg="http://schemas.microsoft.com/office/word/2010/wordprocessingGroup" xmlns:wpi="http://schemas.microsoft.com/office/word/2010/wordprocessingInk" xmlns:wne="http://schemas.microsoft.com/office/word/2006/wordml" xmlns:wps="http://schemas.microsoft.com/office/word/2010/wordprocessingShape" mc:Ignorable="w14 w15 wp14">
   <w:p>
     <w:pPr>
       <w:pStyle w:val="Footer"/>
@@ -27324,7 +26767,7 @@
 </file>
 
 <file path=word/footer4.xml><?xml version="1.0" encoding="utf-8"?>
-<w:ftr xmlns:wpc="http://schemas.microsoft.com/office/word/2010/wordprocessingCanvas" xmlns:mo="http://schemas.microsoft.com/office/mac/office/2008/main" xmlns:mc="http://schemas.openxmlformats.org/markup-compatibility/2006" xmlns:mv="urn:schemas-microsoft-com:mac:vml" xmlns:o="urn:schemas-microsoft-com:office:office" xmlns:r="http://schemas.openxmlformats.org/officeDocument/2006/relationships" xmlns:m="http://schemas.openxmlformats.org/officeDocument/2006/math" xmlns:v="urn:schemas-microsoft-com:vml" xmlns:wp14="http://schemas.microsoft.com/office/word/2010/wordprocessingDrawing" xmlns:wp="http://schemas.openxmlformats.org/drawingml/2006/wordprocessingDrawing" xmlns:w10="urn:schemas-microsoft-com:office:word" xmlns:w="http://schemas.openxmlformats.org/wordprocessingml/2006/main" xmlns:w14="http://schemas.microsoft.com/office/word/2010/wordml" xmlns:w15="http://schemas.microsoft.com/office/word/2012/wordml" xmlns:wpg="http://schemas.microsoft.com/office/word/2010/wordprocessingGroup" xmlns:wpi="http://schemas.microsoft.com/office/word/2010/wordprocessingInk" xmlns:wne="http://schemas.microsoft.com/office/word/2006/wordml" xmlns:wps="http://schemas.microsoft.com/office/word/2010/wordprocessingShape" mc:Ignorable="w14 w15 wp14">
+<w:ftr xmlns:wpc="http://schemas.microsoft.com/office/word/2010/wordprocessingCanvas" xmlns:mc="http://schemas.openxmlformats.org/markup-compatibility/2006" xmlns:o="urn:schemas-microsoft-com:office:office" xmlns:r="http://schemas.openxmlformats.org/officeDocument/2006/relationships" xmlns:m="http://schemas.openxmlformats.org/officeDocument/2006/math" xmlns:v="urn:schemas-microsoft-com:vml" xmlns:wp14="http://schemas.microsoft.com/office/word/2010/wordprocessingDrawing" xmlns:wp="http://schemas.openxmlformats.org/drawingml/2006/wordprocessingDrawing" xmlns:w10="urn:schemas-microsoft-com:office:word" xmlns:w="http://schemas.openxmlformats.org/wordprocessingml/2006/main" xmlns:w14="http://schemas.microsoft.com/office/word/2010/wordml" xmlns:w15="http://schemas.microsoft.com/office/word/2012/wordml" xmlns:wpg="http://schemas.microsoft.com/office/word/2010/wordprocessingGroup" xmlns:wpi="http://schemas.microsoft.com/office/word/2010/wordprocessingInk" xmlns:wne="http://schemas.microsoft.com/office/word/2006/wordml" xmlns:wps="http://schemas.microsoft.com/office/word/2010/wordprocessingShape" mc:Ignorable="w14 w15 wp14">
   <w:p>
     <w:pPr>
       <w:pStyle w:val="Footer"/>
@@ -27357,7 +26800,7 @@
         <w:rStyle w:val="PageNumber"/>
         <w:noProof/>
       </w:rPr>
-      <w:t>i</w:t>
+      <w:t>17</w:t>
     </w:r>
     <w:r>
       <w:rPr>
@@ -27400,7 +26843,7 @@
 </file>
 
 <file path=word/footnotes.xml><?xml version="1.0" encoding="utf-8"?>
-<w:footnotes xmlns:wpc="http://schemas.microsoft.com/office/word/2010/wordprocessingCanvas" xmlns:mo="http://schemas.microsoft.com/office/mac/office/2008/main" xmlns:mc="http://schemas.openxmlformats.org/markup-compatibility/2006" xmlns:mv="urn:schemas-microsoft-com:mac:vml" xmlns:o="urn:schemas-microsoft-com:office:office" xmlns:r="http://schemas.openxmlformats.org/officeDocument/2006/relationships" xmlns:m="http://schemas.openxmlformats.org/officeDocument/2006/math" xmlns:v="urn:schemas-microsoft-com:vml" xmlns:wp14="http://schemas.microsoft.com/office/word/2010/wordprocessingDrawing" xmlns:wp="http://schemas.openxmlformats.org/drawingml/2006/wordprocessingDrawing" xmlns:w10="urn:schemas-microsoft-com:office:word" xmlns:w="http://schemas.openxmlformats.org/wordprocessingml/2006/main" xmlns:w14="http://schemas.microsoft.com/office/word/2010/wordml" xmlns:w15="http://schemas.microsoft.com/office/word/2012/wordml" xmlns:wpg="http://schemas.microsoft.com/office/word/2010/wordprocessingGroup" xmlns:wpi="http://schemas.microsoft.com/office/word/2010/wordprocessingInk" xmlns:wne="http://schemas.microsoft.com/office/word/2006/wordml" xmlns:wps="http://schemas.microsoft.com/office/word/2010/wordprocessingShape" mc:Ignorable="w14 w15 wp14">
+<w:footnotes xmlns:wpc="http://schemas.microsoft.com/office/word/2010/wordprocessingCanvas" xmlns:mc="http://schemas.openxmlformats.org/markup-compatibility/2006" xmlns:o="urn:schemas-microsoft-com:office:office" xmlns:r="http://schemas.openxmlformats.org/officeDocument/2006/relationships" xmlns:m="http://schemas.openxmlformats.org/officeDocument/2006/math" xmlns:v="urn:schemas-microsoft-com:vml" xmlns:wp14="http://schemas.microsoft.com/office/word/2010/wordprocessingDrawing" xmlns:wp="http://schemas.openxmlformats.org/drawingml/2006/wordprocessingDrawing" xmlns:w10="urn:schemas-microsoft-com:office:word" xmlns:w="http://schemas.openxmlformats.org/wordprocessingml/2006/main" xmlns:w14="http://schemas.microsoft.com/office/word/2010/wordml" xmlns:w15="http://schemas.microsoft.com/office/word/2012/wordml" xmlns:wpg="http://schemas.microsoft.com/office/word/2010/wordprocessingGroup" xmlns:wpi="http://schemas.microsoft.com/office/word/2010/wordprocessingInk" xmlns:wne="http://schemas.microsoft.com/office/word/2006/wordml" xmlns:wps="http://schemas.microsoft.com/office/word/2010/wordprocessingShape" mc:Ignorable="w14 w15 wp14">
   <w:footnote w:type="separator" w:id="-1">
     <w:p>
       <w:pPr>
@@ -27432,7 +26875,7 @@
 </file>
 
 <file path=word/header1.xml><?xml version="1.0" encoding="utf-8"?>
-<w:hdr xmlns:wpc="http://schemas.microsoft.com/office/word/2010/wordprocessingCanvas" xmlns:mo="http://schemas.microsoft.com/office/mac/office/2008/main" xmlns:mc="http://schemas.openxmlformats.org/markup-compatibility/2006" xmlns:mv="urn:schemas-microsoft-com:mac:vml" xmlns:o="urn:schemas-microsoft-com:office:office" xmlns:r="http://schemas.openxmlformats.org/officeDocument/2006/relationships" xmlns:m="http://schemas.openxmlformats.org/officeDocument/2006/math" xmlns:v="urn:schemas-microsoft-com:vml" xmlns:wp14="http://schemas.microsoft.com/office/word/2010/wordprocessingDrawing" xmlns:wp="http://schemas.openxmlformats.org/drawingml/2006/wordprocessingDrawing" xmlns:w10="urn:schemas-microsoft-com:office:word" xmlns:w="http://schemas.openxmlformats.org/wordprocessingml/2006/main" xmlns:w14="http://schemas.microsoft.com/office/word/2010/wordml" xmlns:w15="http://schemas.microsoft.com/office/word/2012/wordml" xmlns:wpg="http://schemas.microsoft.com/office/word/2010/wordprocessingGroup" xmlns:wpi="http://schemas.microsoft.com/office/word/2010/wordprocessingInk" xmlns:wne="http://schemas.microsoft.com/office/word/2006/wordml" xmlns:wps="http://schemas.microsoft.com/office/word/2010/wordprocessingShape" mc:Ignorable="w14 w15 wp14">
+<w:hdr xmlns:wpc="http://schemas.microsoft.com/office/word/2010/wordprocessingCanvas" xmlns:mc="http://schemas.openxmlformats.org/markup-compatibility/2006" xmlns:o="urn:schemas-microsoft-com:office:office" xmlns:r="http://schemas.openxmlformats.org/officeDocument/2006/relationships" xmlns:m="http://schemas.openxmlformats.org/officeDocument/2006/math" xmlns:v="urn:schemas-microsoft-com:vml" xmlns:wp14="http://schemas.microsoft.com/office/word/2010/wordprocessingDrawing" xmlns:wp="http://schemas.openxmlformats.org/drawingml/2006/wordprocessingDrawing" xmlns:w10="urn:schemas-microsoft-com:office:word" xmlns:w="http://schemas.openxmlformats.org/wordprocessingml/2006/main" xmlns:w14="http://schemas.microsoft.com/office/word/2010/wordml" xmlns:w15="http://schemas.microsoft.com/office/word/2012/wordml" xmlns:wpg="http://schemas.microsoft.com/office/word/2010/wordprocessingGroup" xmlns:wpi="http://schemas.microsoft.com/office/word/2010/wordprocessingInk" xmlns:wne="http://schemas.microsoft.com/office/word/2006/wordml" xmlns:wps="http://schemas.microsoft.com/office/word/2010/wordprocessingShape" mc:Ignorable="w14 w15 wp14">
   <w:p>
     <w:pPr>
       <w:widowControl w:val="0"/>
@@ -27456,7 +26899,7 @@
 </file>
 
 <file path=word/header2.xml><?xml version="1.0" encoding="utf-8"?>
-<w:hdr xmlns:wpc="http://schemas.microsoft.com/office/word/2010/wordprocessingCanvas" xmlns:mo="http://schemas.microsoft.com/office/mac/office/2008/main" xmlns:mc="http://schemas.openxmlformats.org/markup-compatibility/2006" xmlns:mv="urn:schemas-microsoft-com:mac:vml" xmlns:o="urn:schemas-microsoft-com:office:office" xmlns:r="http://schemas.openxmlformats.org/officeDocument/2006/relationships" xmlns:m="http://schemas.openxmlformats.org/officeDocument/2006/math" xmlns:v="urn:schemas-microsoft-com:vml" xmlns:wp14="http://schemas.microsoft.com/office/word/2010/wordprocessingDrawing" xmlns:wp="http://schemas.openxmlformats.org/drawingml/2006/wordprocessingDrawing" xmlns:w10="urn:schemas-microsoft-com:office:word" xmlns:w="http://schemas.openxmlformats.org/wordprocessingml/2006/main" xmlns:w14="http://schemas.microsoft.com/office/word/2010/wordml" xmlns:w15="http://schemas.microsoft.com/office/word/2012/wordml" xmlns:wpg="http://schemas.microsoft.com/office/word/2010/wordprocessingGroup" xmlns:wpi="http://schemas.microsoft.com/office/word/2010/wordprocessingInk" xmlns:wne="http://schemas.microsoft.com/office/word/2006/wordml" xmlns:wps="http://schemas.microsoft.com/office/word/2010/wordprocessingShape" mc:Ignorable="w14 w15 wp14">
+<w:hdr xmlns:wpc="http://schemas.microsoft.com/office/word/2010/wordprocessingCanvas" xmlns:mc="http://schemas.openxmlformats.org/markup-compatibility/2006" xmlns:o="urn:schemas-microsoft-com:office:office" xmlns:r="http://schemas.openxmlformats.org/officeDocument/2006/relationships" xmlns:m="http://schemas.openxmlformats.org/officeDocument/2006/math" xmlns:v="urn:schemas-microsoft-com:vml" xmlns:wp14="http://schemas.microsoft.com/office/word/2010/wordprocessingDrawing" xmlns:wp="http://schemas.openxmlformats.org/drawingml/2006/wordprocessingDrawing" xmlns:w10="urn:schemas-microsoft-com:office:word" xmlns:w="http://schemas.openxmlformats.org/wordprocessingml/2006/main" xmlns:w14="http://schemas.microsoft.com/office/word/2010/wordml" xmlns:w15="http://schemas.microsoft.com/office/word/2012/wordml" xmlns:wpg="http://schemas.microsoft.com/office/word/2010/wordprocessingGroup" xmlns:wpi="http://schemas.microsoft.com/office/word/2010/wordprocessingInk" xmlns:wne="http://schemas.microsoft.com/office/word/2006/wordml" xmlns:wps="http://schemas.microsoft.com/office/word/2010/wordprocessingShape" mc:Ignorable="w14 w15 wp14">
   <w:p>
     <w:pPr>
       <w:widowControl w:val="0"/>
@@ -27480,8 +26923,8 @@
 </file>
 
 <file path=word/numbering.xml><?xml version="1.0" encoding="utf-8"?>
-<w:numbering xmlns:wpc="http://schemas.microsoft.com/office/word/2010/wordprocessingCanvas" xmlns:mo="http://schemas.microsoft.com/office/mac/office/2008/main" xmlns:mc="http://schemas.openxmlformats.org/markup-compatibility/2006" xmlns:mv="urn:schemas-microsoft-com:mac:vml" xmlns:o="urn:schemas-microsoft-com:office:office" xmlns:r="http://schemas.openxmlformats.org/officeDocument/2006/relationships" xmlns:m="http://schemas.openxmlformats.org/officeDocument/2006/math" xmlns:v="urn:schemas-microsoft-com:vml" xmlns:wp14="http://schemas.microsoft.com/office/word/2010/wordprocessingDrawing" xmlns:wp="http://schemas.openxmlformats.org/drawingml/2006/wordprocessingDrawing" xmlns:w10="urn:schemas-microsoft-com:office:word" xmlns:w="http://schemas.openxmlformats.org/wordprocessingml/2006/main" xmlns:w14="http://schemas.microsoft.com/office/word/2010/wordml" xmlns:w15="http://schemas.microsoft.com/office/word/2012/wordml" xmlns:wpg="http://schemas.microsoft.com/office/word/2010/wordprocessingGroup" xmlns:wpi="http://schemas.microsoft.com/office/word/2010/wordprocessingInk" xmlns:wne="http://schemas.microsoft.com/office/word/2006/wordml" xmlns:wps="http://schemas.microsoft.com/office/word/2010/wordprocessingShape" mc:Ignorable="w14 w15 wp14">
-  <w:abstractNum w:abstractNumId="0">
+<w:numbering xmlns:wpc="http://schemas.microsoft.com/office/word/2010/wordprocessingCanvas" xmlns:mc="http://schemas.openxmlformats.org/markup-compatibility/2006" xmlns:o="urn:schemas-microsoft-com:office:office" xmlns:r="http://schemas.openxmlformats.org/officeDocument/2006/relationships" xmlns:m="http://schemas.openxmlformats.org/officeDocument/2006/math" xmlns:v="urn:schemas-microsoft-com:vml" xmlns:wp14="http://schemas.microsoft.com/office/word/2010/wordprocessingDrawing" xmlns:wp="http://schemas.openxmlformats.org/drawingml/2006/wordprocessingDrawing" xmlns:w10="urn:schemas-microsoft-com:office:word" xmlns:w="http://schemas.openxmlformats.org/wordprocessingml/2006/main" xmlns:w14="http://schemas.microsoft.com/office/word/2010/wordml" xmlns:w15="http://schemas.microsoft.com/office/word/2012/wordml" xmlns:wpg="http://schemas.microsoft.com/office/word/2010/wordprocessingGroup" xmlns:wpi="http://schemas.microsoft.com/office/word/2010/wordprocessingInk" xmlns:wne="http://schemas.microsoft.com/office/word/2006/wordml" xmlns:wps="http://schemas.microsoft.com/office/word/2010/wordprocessingShape" mc:Ignorable="w14 w15 wp14">
+  <w:abstractNum w:abstractNumId="0" w15:restartNumberingAfterBreak="0">
     <w:nsid w:val="FFFFFF1D"/>
     <w:multiLevelType w:val="multilevel"/>
     <w:tmpl w:val="0D14FED4"/>
@@ -27621,7 +27064,7 @@
       </w:rPr>
     </w:lvl>
   </w:abstractNum>
-  <w:abstractNum w:abstractNumId="1">
+  <w:abstractNum w:abstractNumId="1" w15:restartNumberingAfterBreak="0">
     <w:nsid w:val="276E644D"/>
     <w:multiLevelType w:val="hybridMultilevel"/>
     <w:tmpl w:val="7974BF7A"/>
@@ -27754,7 +27197,7 @@
     </w:rPrDefault>
     <w:pPrDefault/>
   </w:docDefaults>
-  <w:latentStyles w:defLockedState="0" w:defUIPriority="99" w:defSemiHidden="0" w:defUnhideWhenUsed="0" w:defQFormat="0" w:count="380">
+  <w:latentStyles w:defLockedState="0" w:defUIPriority="99" w:defSemiHidden="0" w:defUnhideWhenUsed="0" w:defQFormat="0" w:count="371">
     <w:lsdException w:name="Normal" w:uiPriority="0" w:qFormat="1"/>
     <w:lsdException w:name="heading 1" w:uiPriority="0" w:qFormat="1"/>
     <w:lsdException w:name="heading 2" w:uiPriority="0" w:qFormat="1"/>
@@ -28953,7 +28396,7 @@
 </file>
 
 <file path=customXml/itemProps1.xml><?xml version="1.0" encoding="utf-8"?>
-<ds:datastoreItem xmlns:ds="http://schemas.openxmlformats.org/officeDocument/2006/customXml" ds:itemID="{326C4EB8-7C71-E148-B196-7F7BFA020675}">
+<ds:datastoreItem xmlns:ds="http://schemas.openxmlformats.org/officeDocument/2006/customXml" ds:itemID="{F7E0A08B-CCB7-49FE-9FF2-5D9F8C70FFFF}">
   <ds:schemaRefs>
     <ds:schemaRef ds:uri="http://schemas.openxmlformats.org/officeDocument/2006/bibliography"/>
   </ds:schemaRefs>

</xml_diff>